<commit_message>
updated slides 4/8/24, wk2 mon
</commit_message>
<xml_diff>
--- a/DFA worksheet.docx
+++ b/DFA worksheet.docx
@@ -37,100 +37,70 @@
         <w:rPr>
           <w:rFonts w:ascii="Times New Roman" w:hAnsi="Times New Roman" w:cs="Times New Roman"/>
         </w:rPr>
-        <w:t xml:space="preserve">2. Write the transitions. Start with the major transitions and then the </w:t>
-      </w:r>
-      <w:proofErr w:type="gramStart"/>
-      <w:r>
+        <w:t>2. Write the transitions. Start with the major transitions and then the rest</w:t>
+      </w:r>
+    </w:p>
+    <w:p>
+      <w:pPr>
         <w:rPr>
           <w:rFonts w:ascii="Times New Roman" w:hAnsi="Times New Roman" w:cs="Times New Roman"/>
         </w:rPr>
-        <w:t>rest</w:t>
-      </w:r>
-      <w:proofErr w:type="gramEnd"/>
-    </w:p>
-    <w:p>
-      <w:pPr>
+      </w:pPr>
+      <w:r>
         <w:rPr>
           <w:rFonts w:ascii="Times New Roman" w:hAnsi="Times New Roman" w:cs="Times New Roman"/>
         </w:rPr>
-      </w:pPr>
-      <w:r>
+        <w:t>3. Test your DFA with some test string. Here are some examples with input and output</w:t>
+      </w:r>
+    </w:p>
+    <w:p>
+      <w:pPr>
         <w:rPr>
           <w:rFonts w:ascii="Times New Roman" w:hAnsi="Times New Roman" w:cs="Times New Roman"/>
         </w:rPr>
-        <w:t xml:space="preserve">3. Test your DFA with some test string. Here are some examples with input and </w:t>
-      </w:r>
-      <w:proofErr w:type="gramStart"/>
+      </w:pPr>
       <w:r>
         <w:rPr>
           <w:rFonts w:ascii="Times New Roman" w:hAnsi="Times New Roman" w:cs="Times New Roman"/>
         </w:rPr>
-        <w:t>output</w:t>
-      </w:r>
-      <w:proofErr w:type="gramEnd"/>
-    </w:p>
-    <w:p>
-      <w:pPr>
+        <w:t>CSE 30 covers DFA</w:t>
+      </w:r>
+      <w:r>
         <w:rPr>
           <w:rFonts w:ascii="Times New Roman" w:hAnsi="Times New Roman" w:cs="Times New Roman"/>
         </w:rPr>
-      </w:pPr>
+        <w:t xml:space="preserve">                           </w:t>
+      </w:r>
       <w:r>
         <w:rPr>
           <w:rFonts w:ascii="Times New Roman" w:hAnsi="Times New Roman" w:cs="Times New Roman"/>
         </w:rPr>
-        <w:t>CSE 30 covers DFA</w:t>
+        <w:t>CCSSEEISHAHA</w:t>
       </w:r>
       <w:r>
         <w:rPr>
           <w:rFonts w:ascii="Times New Roman" w:hAnsi="Times New Roman" w:cs="Times New Roman"/>
         </w:rPr>
-        <w:t xml:space="preserve">                           </w:t>
+        <w:t xml:space="preserve">                       </w:t>
       </w:r>
       <w:r>
         <w:rPr>
           <w:rFonts w:ascii="Times New Roman" w:hAnsi="Times New Roman" w:cs="Times New Roman"/>
         </w:rPr>
-        <w:t>CCSSEEISHAHA</w:t>
-      </w:r>
-      <w:r>
+        <w:t>CSACSBCSCACSECSE</w:t>
+      </w:r>
+    </w:p>
+    <w:p>
+      <w:pPr>
         <w:rPr>
           <w:rFonts w:ascii="Times New Roman" w:hAnsi="Times New Roman" w:cs="Times New Roman"/>
         </w:rPr>
-        <w:t xml:space="preserve">                       </w:t>
-      </w:r>
+      </w:pPr>
       <w:r>
         <w:rPr>
           <w:rFonts w:ascii="Times New Roman" w:hAnsi="Times New Roman" w:cs="Times New Roman"/>
         </w:rPr>
-        <w:t>CSACSBCSCACSECSE</w:t>
-      </w:r>
-    </w:p>
-    <w:p>
-      <w:pPr>
-        <w:rPr>
-          <w:rFonts w:ascii="Times New Roman" w:hAnsi="Times New Roman" w:cs="Times New Roman"/>
-        </w:rPr>
-      </w:pPr>
-      <w:r>
-        <w:rPr>
-          <w:rFonts w:ascii="Times New Roman" w:hAnsi="Times New Roman" w:cs="Times New Roman"/>
-        </w:rPr>
-        <w:t xml:space="preserve">4. Let’s code it up </w:t>
-      </w:r>
-      <w:proofErr w:type="gramStart"/>
-      <w:r>
-        <w:rPr>
-          <w:rFonts w:ascii="Times New Roman" w:hAnsi="Times New Roman" w:cs="Times New Roman"/>
-        </w:rPr>
-        <w:t>really quickly</w:t>
-      </w:r>
-      <w:proofErr w:type="gramEnd"/>
-      <w:r>
-        <w:rPr>
-          <w:rFonts w:ascii="Times New Roman" w:hAnsi="Times New Roman" w:cs="Times New Roman"/>
-        </w:rPr>
-        <w:t>.</w:t>
+        <w:t>4. Let’s code it up really quickly.</w:t>
       </w:r>
     </w:p>
     <w:p>
@@ -198,31 +168,7 @@
           <w:szCs w:val="21"/>
           <w14:ligatures w14:val="none"/>
         </w:rPr>
-        <w:t>&lt;</w:t>
-      </w:r>
-      <w:proofErr w:type="spellStart"/>
-      <w:r>
-        <w:rPr>
-          <w:rFonts w:ascii="Consolas" w:eastAsia="Times New Roman" w:hAnsi="Consolas" w:cs="Times New Roman"/>
-          <w:color w:val="A31515"/>
-          <w:kern w:val="0"/>
-          <w:sz w:val="21"/>
-          <w:szCs w:val="21"/>
-          <w14:ligatures w14:val="none"/>
-        </w:rPr>
-        <w:t>stdlib.h</w:t>
-      </w:r>
-      <w:proofErr w:type="spellEnd"/>
-      <w:r>
-        <w:rPr>
-          <w:rFonts w:ascii="Consolas" w:eastAsia="Times New Roman" w:hAnsi="Consolas" w:cs="Times New Roman"/>
-          <w:color w:val="A31515"/>
-          <w:kern w:val="0"/>
-          <w:sz w:val="21"/>
-          <w:szCs w:val="21"/>
-          <w14:ligatures w14:val="none"/>
-        </w:rPr>
-        <w:t>&gt;</w:t>
+        <w:t>&lt;stdlib.h&gt;</w:t>
       </w:r>
     </w:p>
     <w:p>
@@ -269,31 +215,7 @@
           <w:szCs w:val="21"/>
           <w14:ligatures w14:val="none"/>
         </w:rPr>
-        <w:t>&lt;</w:t>
-      </w:r>
-      <w:proofErr w:type="spellStart"/>
-      <w:r>
-        <w:rPr>
-          <w:rFonts w:ascii="Consolas" w:eastAsia="Times New Roman" w:hAnsi="Consolas" w:cs="Times New Roman"/>
-          <w:color w:val="A31515"/>
-          <w:kern w:val="0"/>
-          <w:sz w:val="21"/>
-          <w:szCs w:val="21"/>
-          <w14:ligatures w14:val="none"/>
-        </w:rPr>
-        <w:t>stdio.h</w:t>
-      </w:r>
-      <w:proofErr w:type="spellEnd"/>
-      <w:r>
-        <w:rPr>
-          <w:rFonts w:ascii="Consolas" w:eastAsia="Times New Roman" w:hAnsi="Consolas" w:cs="Times New Roman"/>
-          <w:color w:val="A31515"/>
-          <w:kern w:val="0"/>
-          <w:sz w:val="21"/>
-          <w:szCs w:val="21"/>
-          <w14:ligatures w14:val="none"/>
-        </w:rPr>
-        <w:t>&gt;</w:t>
+        <w:t>&lt;stdio.h&gt;</w:t>
       </w:r>
     </w:p>
     <w:p>
@@ -340,31 +262,7 @@
           <w:szCs w:val="21"/>
           <w14:ligatures w14:val="none"/>
         </w:rPr>
-        <w:t>&lt;</w:t>
-      </w:r>
-      <w:proofErr w:type="spellStart"/>
-      <w:r>
-        <w:rPr>
-          <w:rFonts w:ascii="Consolas" w:eastAsia="Times New Roman" w:hAnsi="Consolas" w:cs="Times New Roman"/>
-          <w:color w:val="A31515"/>
-          <w:kern w:val="0"/>
-          <w:sz w:val="21"/>
-          <w:szCs w:val="21"/>
-          <w14:ligatures w14:val="none"/>
-        </w:rPr>
-        <w:t>string.h</w:t>
-      </w:r>
-      <w:proofErr w:type="spellEnd"/>
-      <w:r>
-        <w:rPr>
-          <w:rFonts w:ascii="Consolas" w:eastAsia="Times New Roman" w:hAnsi="Consolas" w:cs="Times New Roman"/>
-          <w:color w:val="A31515"/>
-          <w:kern w:val="0"/>
-          <w:sz w:val="21"/>
-          <w:szCs w:val="21"/>
-          <w14:ligatures w14:val="none"/>
-        </w:rPr>
-        <w:t>&gt;</w:t>
+        <w:t>&lt;string.h&gt;</w:t>
       </w:r>
     </w:p>
     <w:p>
@@ -543,8 +441,6 @@
         </w:rPr>
         <w:t xml:space="preserve"> </w:t>
       </w:r>
-      <w:proofErr w:type="spellStart"/>
-      <w:proofErr w:type="gramStart"/>
       <w:r>
         <w:rPr>
           <w:rFonts w:ascii="Consolas" w:eastAsia="Times New Roman" w:hAnsi="Consolas" w:cs="Times New Roman"/>
@@ -556,7 +452,6 @@
         </w:rPr>
         <w:t>StateStart</w:t>
       </w:r>
-      <w:proofErr w:type="spellEnd"/>
       <w:r>
         <w:rPr>
           <w:rFonts w:ascii="Consolas" w:eastAsia="Times New Roman" w:hAnsi="Consolas" w:cs="Times New Roman"/>
@@ -568,7 +463,6 @@
         </w:rPr>
         <w:t>(</w:t>
       </w:r>
-      <w:proofErr w:type="gramEnd"/>
       <w:r>
         <w:rPr>
           <w:rFonts w:ascii="Consolas" w:eastAsia="Times New Roman" w:hAnsi="Consolas" w:cs="Times New Roman"/>
@@ -691,19 +585,7 @@
           <w:szCs w:val="21"/>
           <w14:ligatures w14:val="none"/>
         </w:rPr>
-        <w:t>'C</w:t>
-      </w:r>
-      <w:proofErr w:type="gramStart"/>
-      <w:r>
-        <w:rPr>
-          <w:rFonts w:ascii="Consolas" w:eastAsia="Times New Roman" w:hAnsi="Consolas" w:cs="Times New Roman"/>
-          <w:color w:val="A31515"/>
-          <w:kern w:val="0"/>
-          <w:sz w:val="21"/>
-          <w:szCs w:val="21"/>
-          <w14:ligatures w14:val="none"/>
-        </w:rPr>
-        <w:t>'</w:t>
+        <w:t>'C'</w:t>
       </w:r>
       <w:r>
         <w:rPr>
@@ -716,7 +598,6 @@
         </w:rPr>
         <w:t>){</w:t>
       </w:r>
-      <w:proofErr w:type="gramEnd"/>
     </w:p>
     <w:p>
       <w:pPr>
@@ -764,7 +645,6 @@
         </w:rPr>
         <w:t xml:space="preserve"> </w:t>
       </w:r>
-      <w:proofErr w:type="gramStart"/>
       <w:r>
         <w:rPr>
           <w:rFonts w:ascii="Consolas" w:eastAsia="Times New Roman" w:hAnsi="Consolas" w:cs="Times New Roman"/>
@@ -787,7 +667,6 @@
         </w:rPr>
         <w:t>;</w:t>
       </w:r>
-      <w:proofErr w:type="gramEnd"/>
     </w:p>
     <w:p>
       <w:pPr>
@@ -838,7 +717,6 @@
         </w:rPr>
         <w:t xml:space="preserve">  </w:t>
       </w:r>
-      <w:proofErr w:type="gramStart"/>
       <w:r>
         <w:rPr>
           <w:rFonts w:ascii="Consolas" w:eastAsia="Times New Roman" w:hAnsi="Consolas" w:cs="Times New Roman"/>
@@ -861,7 +739,6 @@
         </w:rPr>
         <w:t>{</w:t>
       </w:r>
-      <w:proofErr w:type="gramEnd"/>
     </w:p>
     <w:p>
       <w:pPr>
@@ -887,7 +764,6 @@
         </w:rPr>
         <w:t xml:space="preserve">    </w:t>
       </w:r>
-      <w:proofErr w:type="spellStart"/>
       <w:r>
         <w:rPr>
           <w:rFonts w:ascii="Consolas" w:eastAsia="Times New Roman" w:hAnsi="Consolas" w:cs="Times New Roman"/>
@@ -899,7 +775,6 @@
         </w:rPr>
         <w:t>putchar</w:t>
       </w:r>
-      <w:proofErr w:type="spellEnd"/>
       <w:r>
         <w:rPr>
           <w:rFonts w:ascii="Consolas" w:eastAsia="Times New Roman" w:hAnsi="Consolas" w:cs="Times New Roman"/>
@@ -922,7 +797,6 @@
         </w:rPr>
         <w:t>c</w:t>
       </w:r>
-      <w:proofErr w:type="gramStart"/>
       <w:r>
         <w:rPr>
           <w:rFonts w:ascii="Consolas" w:eastAsia="Times New Roman" w:hAnsi="Consolas" w:cs="Times New Roman"/>
@@ -934,7 +808,6 @@
         </w:rPr>
         <w:t>);</w:t>
       </w:r>
-      <w:proofErr w:type="gramEnd"/>
     </w:p>
     <w:p>
       <w:pPr>
@@ -982,7 +855,6 @@
         </w:rPr>
         <w:t xml:space="preserve"> </w:t>
       </w:r>
-      <w:proofErr w:type="gramStart"/>
       <w:r>
         <w:rPr>
           <w:rFonts w:ascii="Consolas" w:eastAsia="Times New Roman" w:hAnsi="Consolas" w:cs="Times New Roman"/>
@@ -1005,7 +877,6 @@
         </w:rPr>
         <w:t>;</w:t>
       </w:r>
-      <w:proofErr w:type="gramEnd"/>
     </w:p>
     <w:p>
       <w:pPr>
@@ -1092,8 +963,6 @@
         </w:rPr>
         <w:t xml:space="preserve"> </w:t>
       </w:r>
-      <w:proofErr w:type="spellStart"/>
-      <w:proofErr w:type="gramStart"/>
       <w:r>
         <w:rPr>
           <w:rFonts w:ascii="Consolas" w:eastAsia="Times New Roman" w:hAnsi="Consolas" w:cs="Times New Roman"/>
@@ -1105,7 +974,6 @@
         </w:rPr>
         <w:t>StateC</w:t>
       </w:r>
-      <w:proofErr w:type="spellEnd"/>
       <w:r>
         <w:rPr>
           <w:rFonts w:ascii="Consolas" w:eastAsia="Times New Roman" w:hAnsi="Consolas" w:cs="Times New Roman"/>
@@ -1117,7 +985,6 @@
         </w:rPr>
         <w:t>(</w:t>
       </w:r>
-      <w:proofErr w:type="gramEnd"/>
       <w:r>
         <w:rPr>
           <w:rFonts w:ascii="Consolas" w:eastAsia="Times New Roman" w:hAnsi="Consolas" w:cs="Times New Roman"/>
@@ -1213,6 +1080,75 @@
           <w14:ligatures w14:val="none"/>
         </w:rPr>
       </w:pPr>
+      <w:r>
+        <w:rPr>
+          <w:rFonts w:ascii="Consolas" w:eastAsia="Times New Roman" w:hAnsi="Consolas" w:cs="Times New Roman"/>
+          <w:noProof/>
+          <w:color w:val="AF00DB"/>
+          <w:kern w:val="0"/>
+          <w:sz w:val="21"/>
+          <w:szCs w:val="21"/>
+        </w:rPr>
+        <mc:AlternateContent>
+          <mc:Choice Requires="wpi">
+            <w:drawing>
+              <wp:anchor distT="0" distB="0" distL="114300" distR="114300" simplePos="0" relativeHeight="251832320" behindDoc="0" locked="0" layoutInCell="1" allowOverlap="1" wp14:anchorId="254ED842" wp14:editId="0B08DCAF">
+                <wp:simplePos x="0" y="0"/>
+                <wp:positionH relativeFrom="column">
+                  <wp:posOffset>1899285</wp:posOffset>
+                </wp:positionH>
+                <wp:positionV relativeFrom="paragraph">
+                  <wp:posOffset>-46990</wp:posOffset>
+                </wp:positionV>
+                <wp:extent cx="214535" cy="187140"/>
+                <wp:effectExtent l="38100" t="38100" r="33655" b="41910"/>
+                <wp:wrapNone/>
+                <wp:docPr id="1913208301" name="Ink 171"/>
+                <wp:cNvGraphicFramePr/>
+                <a:graphic xmlns:a="http://schemas.openxmlformats.org/drawingml/2006/main">
+                  <a:graphicData uri="http://schemas.microsoft.com/office/word/2010/wordprocessingInk">
+                    <w14:contentPart bwMode="auto" r:id="rId7">
+                      <w14:nvContentPartPr>
+                        <w14:cNvContentPartPr/>
+                      </w14:nvContentPartPr>
+                      <w14:xfrm>
+                        <a:off x="0" y="0"/>
+                        <a:ext cx="214535" cy="187140"/>
+                      </w14:xfrm>
+                    </w14:contentPart>
+                  </a:graphicData>
+                </a:graphic>
+              </wp:anchor>
+            </w:drawing>
+          </mc:Choice>
+          <mc:Fallback>
+            <w:pict>
+              <v:shapetype w14:anchorId="7DE1ACFF" id="_x0000_t75" coordsize="21600,21600" o:spt="75" o:preferrelative="t" path="m@4@5l@4@11@9@11@9@5xe" filled="f" stroked="f">
+                <v:stroke joinstyle="miter"/>
+                <v:formulas>
+                  <v:f eqn="if lineDrawn pixelLineWidth 0"/>
+                  <v:f eqn="sum @0 1 0"/>
+                  <v:f eqn="sum 0 0 @1"/>
+                  <v:f eqn="prod @2 1 2"/>
+                  <v:f eqn="prod @3 21600 pixelWidth"/>
+                  <v:f eqn="prod @3 21600 pixelHeight"/>
+                  <v:f eqn="sum @0 0 1"/>
+                  <v:f eqn="prod @6 1 2"/>
+                  <v:f eqn="prod @7 21600 pixelWidth"/>
+                  <v:f eqn="sum @8 21600 0"/>
+                  <v:f eqn="prod @7 21600 pixelHeight"/>
+                  <v:f eqn="sum @10 21600 0"/>
+                </v:formulas>
+                <v:path o:extrusionok="f" gradientshapeok="t" o:connecttype="rect"/>
+                <o:lock v:ext="edit" aspectratio="t"/>
+              </v:shapetype>
+              <v:shape id="Ink 171" o:spid="_x0000_s1026" type="#_x0000_t75" style="position:absolute;margin-left:149.2pt;margin-top:-4.05pt;width:17.6pt;height:15.45pt;z-index:251832320;visibility:visible;mso-wrap-style:square;mso-wrap-distance-left:9pt;mso-wrap-distance-top:0;mso-wrap-distance-right:9pt;mso-wrap-distance-bottom:0;mso-position-horizontal:absolute;mso-position-horizontal-relative:text;mso-position-vertical:absolute;mso-position-vertical-relative:text" o:gfxdata="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">
+                <v:imagedata r:id="rId8" o:title=""/>
+              </v:shape>
+            </w:pict>
+          </mc:Fallback>
+        </mc:AlternateContent>
+      </w:r>
     </w:p>
     <w:p>
       <w:pPr>
@@ -1228,6 +1164,56 @@
           <w14:ligatures w14:val="none"/>
         </w:rPr>
       </w:pPr>
+      <w:r>
+        <w:rPr>
+          <w:rFonts w:ascii="Consolas" w:eastAsia="Times New Roman" w:hAnsi="Consolas" w:cs="Times New Roman"/>
+          <w:noProof/>
+          <w:color w:val="AF00DB"/>
+          <w:kern w:val="0"/>
+          <w:sz w:val="21"/>
+          <w:szCs w:val="21"/>
+        </w:rPr>
+        <mc:AlternateContent>
+          <mc:Choice Requires="wpi">
+            <w:drawing>
+              <wp:anchor distT="0" distB="0" distL="114300" distR="114300" simplePos="0" relativeHeight="251851776" behindDoc="0" locked="0" layoutInCell="1" allowOverlap="1" wp14:anchorId="516CBC0D" wp14:editId="6906B808">
+                <wp:simplePos x="0" y="0"/>
+                <wp:positionH relativeFrom="column">
+                  <wp:posOffset>88265</wp:posOffset>
+                </wp:positionH>
+                <wp:positionV relativeFrom="paragraph">
+                  <wp:posOffset>-192405</wp:posOffset>
+                </wp:positionV>
+                <wp:extent cx="1626870" cy="540020"/>
+                <wp:effectExtent l="38100" t="38100" r="30480" b="31750"/>
+                <wp:wrapNone/>
+                <wp:docPr id="924562771" name="Ink 190"/>
+                <wp:cNvGraphicFramePr/>
+                <a:graphic xmlns:a="http://schemas.openxmlformats.org/drawingml/2006/main">
+                  <a:graphicData uri="http://schemas.microsoft.com/office/word/2010/wordprocessingInk">
+                    <w14:contentPart bwMode="auto" r:id="rId9">
+                      <w14:nvContentPartPr>
+                        <w14:cNvContentPartPr/>
+                      </w14:nvContentPartPr>
+                      <w14:xfrm>
+                        <a:off x="0" y="0"/>
+                        <a:ext cx="1626870" cy="540020"/>
+                      </w14:xfrm>
+                    </w14:contentPart>
+                  </a:graphicData>
+                </a:graphic>
+              </wp:anchor>
+            </w:drawing>
+          </mc:Choice>
+          <mc:Fallback>
+            <w:pict>
+              <v:shape w14:anchorId="5102FFB9" id="Ink 190" o:spid="_x0000_s1026" type="#_x0000_t75" style="position:absolute;margin-left:6.6pt;margin-top:-15.5pt;width:128.8pt;height:43.2pt;z-index:251851776;visibility:visible;mso-wrap-style:square;mso-wrap-distance-left:9pt;mso-wrap-distance-top:0;mso-wrap-distance-right:9pt;mso-wrap-distance-bottom:0;mso-position-horizontal:absolute;mso-position-horizontal-relative:text;mso-position-vertical:absolute;mso-position-vertical-relative:text" o:gfxdata="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">
+                <v:imagedata r:id="rId10" o:title=""/>
+              </v:shape>
+            </w:pict>
+          </mc:Fallback>
+        </mc:AlternateContent>
+      </w:r>
     </w:p>
     <w:p>
       <w:pPr>
@@ -1243,6 +1229,209 @@
           <w14:ligatures w14:val="none"/>
         </w:rPr>
       </w:pPr>
+      <w:r>
+        <w:rPr>
+          <w:rFonts w:ascii="Consolas" w:eastAsia="Times New Roman" w:hAnsi="Consolas" w:cs="Times New Roman"/>
+          <w:noProof/>
+          <w:color w:val="AF00DB"/>
+          <w:kern w:val="0"/>
+          <w:sz w:val="21"/>
+          <w:szCs w:val="21"/>
+        </w:rPr>
+        <mc:AlternateContent>
+          <mc:Choice Requires="wpi">
+            <w:drawing>
+              <wp:anchor distT="0" distB="0" distL="114300" distR="114300" simplePos="0" relativeHeight="251881472" behindDoc="0" locked="0" layoutInCell="1" allowOverlap="1" wp14:anchorId="05585CDB" wp14:editId="3627FC75">
+                <wp:simplePos x="0" y="0"/>
+                <wp:positionH relativeFrom="column">
+                  <wp:posOffset>2442845</wp:posOffset>
+                </wp:positionH>
+                <wp:positionV relativeFrom="paragraph">
+                  <wp:posOffset>-29845</wp:posOffset>
+                </wp:positionV>
+                <wp:extent cx="20880" cy="109375"/>
+                <wp:effectExtent l="38100" t="38100" r="36830" b="43180"/>
+                <wp:wrapNone/>
+                <wp:docPr id="1971838578" name="Ink 219"/>
+                <wp:cNvGraphicFramePr/>
+                <a:graphic xmlns:a="http://schemas.openxmlformats.org/drawingml/2006/main">
+                  <a:graphicData uri="http://schemas.microsoft.com/office/word/2010/wordprocessingInk">
+                    <w14:contentPart bwMode="auto" r:id="rId11">
+                      <w14:nvContentPartPr>
+                        <w14:cNvContentPartPr/>
+                      </w14:nvContentPartPr>
+                      <w14:xfrm>
+                        <a:off x="0" y="0"/>
+                        <a:ext cx="20880" cy="109375"/>
+                      </w14:xfrm>
+                    </w14:contentPart>
+                  </a:graphicData>
+                </a:graphic>
+              </wp:anchor>
+            </w:drawing>
+          </mc:Choice>
+          <mc:Fallback>
+            <w:pict>
+              <v:shape w14:anchorId="51590430" id="Ink 219" o:spid="_x0000_s1026" type="#_x0000_t75" style="position:absolute;margin-left:192pt;margin-top:-2.7pt;width:2.35pt;height:9.3pt;z-index:251881472;visibility:visible;mso-wrap-style:square;mso-wrap-distance-left:9pt;mso-wrap-distance-top:0;mso-wrap-distance-right:9pt;mso-wrap-distance-bottom:0;mso-position-horizontal:absolute;mso-position-horizontal-relative:text;mso-position-vertical:absolute;mso-position-vertical-relative:text" o:gfxdata="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">
+                <v:imagedata r:id="rId12" o:title=""/>
+              </v:shape>
+            </w:pict>
+          </mc:Fallback>
+        </mc:AlternateContent>
+      </w:r>
+      <w:r>
+        <w:rPr>
+          <w:rFonts w:ascii="Consolas" w:eastAsia="Times New Roman" w:hAnsi="Consolas" w:cs="Times New Roman"/>
+          <w:noProof/>
+          <w:color w:val="AF00DB"/>
+          <w:kern w:val="0"/>
+          <w:sz w:val="21"/>
+          <w:szCs w:val="21"/>
+        </w:rPr>
+        <mc:AlternateContent>
+          <mc:Choice Requires="wpi">
+            <w:drawing>
+              <wp:anchor distT="0" distB="0" distL="114300" distR="114300" simplePos="0" relativeHeight="251867136" behindDoc="0" locked="0" layoutInCell="1" allowOverlap="1" wp14:anchorId="4B368F0B" wp14:editId="4743EE72">
+                <wp:simplePos x="0" y="0"/>
+                <wp:positionH relativeFrom="column">
+                  <wp:posOffset>2203450</wp:posOffset>
+                </wp:positionH>
+                <wp:positionV relativeFrom="paragraph">
+                  <wp:posOffset>-64135</wp:posOffset>
+                </wp:positionV>
+                <wp:extent cx="87335" cy="167305"/>
+                <wp:effectExtent l="38100" t="38100" r="46355" b="42545"/>
+                <wp:wrapNone/>
+                <wp:docPr id="1561103071" name="Ink 205"/>
+                <wp:cNvGraphicFramePr/>
+                <a:graphic xmlns:a="http://schemas.openxmlformats.org/drawingml/2006/main">
+                  <a:graphicData uri="http://schemas.microsoft.com/office/word/2010/wordprocessingInk">
+                    <w14:contentPart bwMode="auto" r:id="rId13">
+                      <w14:nvContentPartPr>
+                        <w14:cNvContentPartPr/>
+                      </w14:nvContentPartPr>
+                      <w14:xfrm>
+                        <a:off x="0" y="0"/>
+                        <a:ext cx="87335" cy="167305"/>
+                      </w14:xfrm>
+                    </w14:contentPart>
+                  </a:graphicData>
+                </a:graphic>
+              </wp:anchor>
+            </w:drawing>
+          </mc:Choice>
+          <mc:Fallback>
+            <w:pict>
+              <v:shape w14:anchorId="0E0FDA6E" id="Ink 205" o:spid="_x0000_s1026" type="#_x0000_t75" style="position:absolute;margin-left:173.15pt;margin-top:-5.4pt;width:7.6pt;height:13.85pt;z-index:251867136;visibility:visible;mso-wrap-style:square;mso-wrap-distance-left:9pt;mso-wrap-distance-top:0;mso-wrap-distance-right:9pt;mso-wrap-distance-bottom:0;mso-position-horizontal:absolute;mso-position-horizontal-relative:text;mso-position-vertical:absolute;mso-position-vertical-relative:text" o:gfxdata="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">
+                <v:imagedata r:id="rId14" o:title=""/>
+              </v:shape>
+            </w:pict>
+          </mc:Fallback>
+        </mc:AlternateContent>
+      </w:r>
+      <w:r>
+        <w:rPr>
+          <w:rFonts w:ascii="Consolas" w:eastAsia="Times New Roman" w:hAnsi="Consolas" w:cs="Times New Roman"/>
+          <w:noProof/>
+          <w:color w:val="AF00DB"/>
+          <w:kern w:val="0"/>
+          <w:sz w:val="21"/>
+          <w:szCs w:val="21"/>
+        </w:rPr>
+        <mc:AlternateContent>
+          <mc:Choice Requires="wpi">
+            <w:drawing>
+              <wp:anchor distT="0" distB="0" distL="114300" distR="114300" simplePos="0" relativeHeight="251863040" behindDoc="0" locked="0" layoutInCell="1" allowOverlap="1" wp14:anchorId="28C5B0CA" wp14:editId="3E7240E4">
+                <wp:simplePos x="0" y="0"/>
+                <wp:positionH relativeFrom="column">
+                  <wp:posOffset>2310650</wp:posOffset>
+                </wp:positionH>
+                <wp:positionV relativeFrom="paragraph">
+                  <wp:posOffset>-85725</wp:posOffset>
+                </wp:positionV>
+                <wp:extent cx="62640" cy="208440"/>
+                <wp:effectExtent l="38100" t="38100" r="13970" b="39370"/>
+                <wp:wrapNone/>
+                <wp:docPr id="2124142540" name="Ink 201"/>
+                <wp:cNvGraphicFramePr/>
+                <a:graphic xmlns:a="http://schemas.openxmlformats.org/drawingml/2006/main">
+                  <a:graphicData uri="http://schemas.microsoft.com/office/word/2010/wordprocessingInk">
+                    <w14:contentPart bwMode="auto" r:id="rId15">
+                      <w14:nvContentPartPr>
+                        <w14:cNvContentPartPr/>
+                      </w14:nvContentPartPr>
+                      <w14:xfrm>
+                        <a:off x="0" y="0"/>
+                        <a:ext cx="62640" cy="208440"/>
+                      </w14:xfrm>
+                    </w14:contentPart>
+                  </a:graphicData>
+                </a:graphic>
+                <wp14:sizeRelH relativeFrom="margin">
+                  <wp14:pctWidth>0</wp14:pctWidth>
+                </wp14:sizeRelH>
+              </wp:anchor>
+            </w:drawing>
+          </mc:Choice>
+          <mc:Fallback>
+            <w:pict>
+              <v:shape w14:anchorId="3F3D3A4C" id="Ink 201" o:spid="_x0000_s1026" type="#_x0000_t75" style="position:absolute;margin-left:181.6pt;margin-top:-7.1pt;width:5.65pt;height:17.1pt;z-index:251863040;visibility:visible;mso-wrap-style:square;mso-width-percent:0;mso-wrap-distance-left:9pt;mso-wrap-distance-top:0;mso-wrap-distance-right:9pt;mso-wrap-distance-bottom:0;mso-position-horizontal:absolute;mso-position-horizontal-relative:text;mso-position-vertical:absolute;mso-position-vertical-relative:text;mso-width-percent:0;mso-width-relative:margin" o:gfxdata="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">
+                <v:imagedata r:id="rId16" o:title=""/>
+              </v:shape>
+            </w:pict>
+          </mc:Fallback>
+        </mc:AlternateContent>
+      </w:r>
+      <w:r>
+        <w:rPr>
+          <w:rFonts w:ascii="Consolas" w:eastAsia="Times New Roman" w:hAnsi="Consolas" w:cs="Times New Roman"/>
+          <w:noProof/>
+          <w:color w:val="AF00DB"/>
+          <w:kern w:val="0"/>
+          <w:sz w:val="21"/>
+          <w:szCs w:val="21"/>
+        </w:rPr>
+        <mc:AlternateContent>
+          <mc:Choice Requires="wpi">
+            <w:drawing>
+              <wp:anchor distT="0" distB="0" distL="114300" distR="114300" simplePos="0" relativeHeight="251859968" behindDoc="0" locked="0" layoutInCell="1" allowOverlap="1" wp14:anchorId="4D666E56" wp14:editId="0696EB85">
+                <wp:simplePos x="0" y="0"/>
+                <wp:positionH relativeFrom="column">
+                  <wp:posOffset>1732280</wp:posOffset>
+                </wp:positionH>
+                <wp:positionV relativeFrom="paragraph">
+                  <wp:posOffset>-104140</wp:posOffset>
+                </wp:positionV>
+                <wp:extent cx="471090" cy="218440"/>
+                <wp:effectExtent l="38100" t="38100" r="24765" b="48260"/>
+                <wp:wrapNone/>
+                <wp:docPr id="1158672392" name="Ink 198"/>
+                <wp:cNvGraphicFramePr/>
+                <a:graphic xmlns:a="http://schemas.openxmlformats.org/drawingml/2006/main">
+                  <a:graphicData uri="http://schemas.microsoft.com/office/word/2010/wordprocessingInk">
+                    <w14:contentPart bwMode="auto" r:id="rId17">
+                      <w14:nvContentPartPr>
+                        <w14:cNvContentPartPr/>
+                      </w14:nvContentPartPr>
+                      <w14:xfrm>
+                        <a:off x="0" y="0"/>
+                        <a:ext cx="471090" cy="218440"/>
+                      </w14:xfrm>
+                    </w14:contentPart>
+                  </a:graphicData>
+                </a:graphic>
+              </wp:anchor>
+            </w:drawing>
+          </mc:Choice>
+          <mc:Fallback>
+            <w:pict>
+              <v:shape w14:anchorId="6E0FA661" id="Ink 198" o:spid="_x0000_s1026" type="#_x0000_t75" style="position:absolute;margin-left:136.05pt;margin-top:-8.55pt;width:37.8pt;height:17.9pt;z-index:251859968;visibility:visible;mso-wrap-style:square;mso-wrap-distance-left:9pt;mso-wrap-distance-top:0;mso-wrap-distance-right:9pt;mso-wrap-distance-bottom:0;mso-position-horizontal:absolute;mso-position-horizontal-relative:text;mso-position-vertical:absolute;mso-position-vertical-relative:text" o:gfxdata="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">
+                <v:imagedata r:id="rId18" o:title=""/>
+              </v:shape>
+            </w:pict>
+          </mc:Fallback>
+        </mc:AlternateContent>
+      </w:r>
     </w:p>
     <w:p>
       <w:pPr>
@@ -1258,6 +1447,106 @@
           <w14:ligatures w14:val="none"/>
         </w:rPr>
       </w:pPr>
+      <w:r>
+        <w:rPr>
+          <w:rFonts w:ascii="Consolas" w:eastAsia="Times New Roman" w:hAnsi="Consolas" w:cs="Times New Roman"/>
+          <w:noProof/>
+          <w:color w:val="AF00DB"/>
+          <w:kern w:val="0"/>
+          <w:sz w:val="21"/>
+          <w:szCs w:val="21"/>
+        </w:rPr>
+        <mc:AlternateContent>
+          <mc:Choice Requires="wpi">
+            <w:drawing>
+              <wp:anchor distT="0" distB="0" distL="114300" distR="114300" simplePos="0" relativeHeight="251883520" behindDoc="0" locked="0" layoutInCell="1" allowOverlap="1" wp14:anchorId="599B0276" wp14:editId="7064B3CE">
+                <wp:simplePos x="0" y="0"/>
+                <wp:positionH relativeFrom="column">
+                  <wp:posOffset>2272030</wp:posOffset>
+                </wp:positionH>
+                <wp:positionV relativeFrom="paragraph">
+                  <wp:posOffset>-39370</wp:posOffset>
+                </wp:positionV>
+                <wp:extent cx="323045" cy="167400"/>
+                <wp:effectExtent l="38100" t="38100" r="39370" b="42545"/>
+                <wp:wrapNone/>
+                <wp:docPr id="818948538" name="Ink 221"/>
+                <wp:cNvGraphicFramePr/>
+                <a:graphic xmlns:a="http://schemas.openxmlformats.org/drawingml/2006/main">
+                  <a:graphicData uri="http://schemas.microsoft.com/office/word/2010/wordprocessingInk">
+                    <w14:contentPart bwMode="auto" r:id="rId19">
+                      <w14:nvContentPartPr>
+                        <w14:cNvContentPartPr/>
+                      </w14:nvContentPartPr>
+                      <w14:xfrm>
+                        <a:off x="0" y="0"/>
+                        <a:ext cx="323045" cy="167400"/>
+                      </w14:xfrm>
+                    </w14:contentPart>
+                  </a:graphicData>
+                </a:graphic>
+              </wp:anchor>
+            </w:drawing>
+          </mc:Choice>
+          <mc:Fallback>
+            <w:pict>
+              <v:shape w14:anchorId="7E35C2D1" id="Ink 221" o:spid="_x0000_s1026" type="#_x0000_t75" style="position:absolute;margin-left:178.55pt;margin-top:-3.45pt;width:26.15pt;height:13.9pt;z-index:251883520;visibility:visible;mso-wrap-style:square;mso-wrap-distance-left:9pt;mso-wrap-distance-top:0;mso-wrap-distance-right:9pt;mso-wrap-distance-bottom:0;mso-position-horizontal:absolute;mso-position-horizontal-relative:text;mso-position-vertical:absolute;mso-position-vertical-relative:text" o:gfxdata="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">
+                <v:imagedata r:id="rId20" o:title=""/>
+              </v:shape>
+            </w:pict>
+          </mc:Fallback>
+        </mc:AlternateContent>
+      </w:r>
+      <w:r>
+        <w:rPr>
+          <w:rFonts w:ascii="Consolas" w:eastAsia="Times New Roman" w:hAnsi="Consolas" w:cs="Times New Roman"/>
+          <w:noProof/>
+          <w:color w:val="AF00DB"/>
+          <w:kern w:val="0"/>
+          <w:sz w:val="21"/>
+          <w:szCs w:val="21"/>
+        </w:rPr>
+        <mc:AlternateContent>
+          <mc:Choice Requires="wpi">
+            <w:drawing>
+              <wp:anchor distT="0" distB="0" distL="114300" distR="114300" simplePos="0" relativeHeight="251880448" behindDoc="0" locked="0" layoutInCell="1" allowOverlap="1" wp14:anchorId="2545C844" wp14:editId="13015BB5">
+                <wp:simplePos x="0" y="0"/>
+                <wp:positionH relativeFrom="column">
+                  <wp:posOffset>1760220</wp:posOffset>
+                </wp:positionH>
+                <wp:positionV relativeFrom="paragraph">
+                  <wp:posOffset>-26670</wp:posOffset>
+                </wp:positionV>
+                <wp:extent cx="382295" cy="129600"/>
+                <wp:effectExtent l="38100" t="38100" r="36830" b="41910"/>
+                <wp:wrapNone/>
+                <wp:docPr id="1175181818" name="Ink 218"/>
+                <wp:cNvGraphicFramePr/>
+                <a:graphic xmlns:a="http://schemas.openxmlformats.org/drawingml/2006/main">
+                  <a:graphicData uri="http://schemas.microsoft.com/office/word/2010/wordprocessingInk">
+                    <w14:contentPart bwMode="auto" r:id="rId21">
+                      <w14:nvContentPartPr>
+                        <w14:cNvContentPartPr/>
+                      </w14:nvContentPartPr>
+                      <w14:xfrm>
+                        <a:off x="0" y="0"/>
+                        <a:ext cx="382295" cy="129600"/>
+                      </w14:xfrm>
+                    </w14:contentPart>
+                  </a:graphicData>
+                </a:graphic>
+              </wp:anchor>
+            </w:drawing>
+          </mc:Choice>
+          <mc:Fallback>
+            <w:pict>
+              <v:shape w14:anchorId="2DF9DF22" id="Ink 218" o:spid="_x0000_s1026" type="#_x0000_t75" style="position:absolute;margin-left:138.25pt;margin-top:-2.45pt;width:30.8pt;height:10.9pt;z-index:251880448;visibility:visible;mso-wrap-style:square;mso-wrap-distance-left:9pt;mso-wrap-distance-top:0;mso-wrap-distance-right:9pt;mso-wrap-distance-bottom:0;mso-position-horizontal:absolute;mso-position-horizontal-relative:text;mso-position-vertical:absolute;mso-position-vertical-relative:text" o:gfxdata="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">
+                <v:imagedata r:id="rId22" o:title=""/>
+              </v:shape>
+            </w:pict>
+          </mc:Fallback>
+        </mc:AlternateContent>
+      </w:r>
     </w:p>
     <w:p>
       <w:pPr>
@@ -1273,6 +1562,56 @@
           <w14:ligatures w14:val="none"/>
         </w:rPr>
       </w:pPr>
+      <w:r>
+        <w:rPr>
+          <w:rFonts w:ascii="Consolas" w:eastAsia="Times New Roman" w:hAnsi="Consolas" w:cs="Times New Roman"/>
+          <w:noProof/>
+          <w:color w:val="AF00DB"/>
+          <w:kern w:val="0"/>
+          <w:sz w:val="21"/>
+          <w:szCs w:val="21"/>
+        </w:rPr>
+        <mc:AlternateContent>
+          <mc:Choice Requires="wpi">
+            <w:drawing>
+              <wp:anchor distT="0" distB="0" distL="114300" distR="114300" simplePos="0" relativeHeight="251889664" behindDoc="0" locked="0" layoutInCell="1" allowOverlap="1" wp14:anchorId="75D21C17" wp14:editId="15CE116A">
+                <wp:simplePos x="0" y="0"/>
+                <wp:positionH relativeFrom="column">
+                  <wp:posOffset>50800</wp:posOffset>
+                </wp:positionH>
+                <wp:positionV relativeFrom="paragraph">
+                  <wp:posOffset>-64135</wp:posOffset>
+                </wp:positionV>
+                <wp:extent cx="376820" cy="297490"/>
+                <wp:effectExtent l="38100" t="38100" r="42545" b="45720"/>
+                <wp:wrapNone/>
+                <wp:docPr id="262881704" name="Ink 227"/>
+                <wp:cNvGraphicFramePr/>
+                <a:graphic xmlns:a="http://schemas.openxmlformats.org/drawingml/2006/main">
+                  <a:graphicData uri="http://schemas.microsoft.com/office/word/2010/wordprocessingInk">
+                    <w14:contentPart bwMode="auto" r:id="rId23">
+                      <w14:nvContentPartPr>
+                        <w14:cNvContentPartPr/>
+                      </w14:nvContentPartPr>
+                      <w14:xfrm>
+                        <a:off x="0" y="0"/>
+                        <a:ext cx="376820" cy="297490"/>
+                      </w14:xfrm>
+                    </w14:contentPart>
+                  </a:graphicData>
+                </a:graphic>
+              </wp:anchor>
+            </w:drawing>
+          </mc:Choice>
+          <mc:Fallback>
+            <w:pict>
+              <v:shape w14:anchorId="61FEFC70" id="Ink 227" o:spid="_x0000_s1026" type="#_x0000_t75" style="position:absolute;margin-left:3.65pt;margin-top:-5.4pt;width:30.35pt;height:24.1pt;z-index:251889664;visibility:visible;mso-wrap-style:square;mso-wrap-distance-left:9pt;mso-wrap-distance-top:0;mso-wrap-distance-right:9pt;mso-wrap-distance-bottom:0;mso-position-horizontal:absolute;mso-position-horizontal-relative:text;mso-position-vertical:absolute;mso-position-vertical-relative:text" o:gfxdata="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">
+                <v:imagedata r:id="rId24" o:title=""/>
+              </v:shape>
+            </w:pict>
+          </mc:Fallback>
+        </mc:AlternateContent>
+      </w:r>
     </w:p>
     <w:p>
       <w:pPr>
@@ -1288,6 +1627,56 @@
           <w14:ligatures w14:val="none"/>
         </w:rPr>
       </w:pPr>
+      <w:r>
+        <w:rPr>
+          <w:rFonts w:ascii="Consolas" w:eastAsia="Times New Roman" w:hAnsi="Consolas" w:cs="Times New Roman"/>
+          <w:noProof/>
+          <w:color w:val="000000"/>
+          <w:kern w:val="0"/>
+          <w:sz w:val="21"/>
+          <w:szCs w:val="21"/>
+        </w:rPr>
+        <mc:AlternateContent>
+          <mc:Choice Requires="wpi">
+            <w:drawing>
+              <wp:anchor distT="0" distB="0" distL="114300" distR="114300" simplePos="0" relativeHeight="251936768" behindDoc="0" locked="0" layoutInCell="1" allowOverlap="1" wp14:anchorId="3DCCD6D7" wp14:editId="7B5DC7B6">
+                <wp:simplePos x="0" y="0"/>
+                <wp:positionH relativeFrom="column">
+                  <wp:posOffset>609600</wp:posOffset>
+                </wp:positionH>
+                <wp:positionV relativeFrom="paragraph">
+                  <wp:posOffset>-216535</wp:posOffset>
+                </wp:positionV>
+                <wp:extent cx="2152725" cy="528840"/>
+                <wp:effectExtent l="38100" t="38100" r="38100" b="43180"/>
+                <wp:wrapNone/>
+                <wp:docPr id="1520346349" name="Ink 273"/>
+                <wp:cNvGraphicFramePr/>
+                <a:graphic xmlns:a="http://schemas.openxmlformats.org/drawingml/2006/main">
+                  <a:graphicData uri="http://schemas.microsoft.com/office/word/2010/wordprocessingInk">
+                    <w14:contentPart bwMode="auto" r:id="rId25">
+                      <w14:nvContentPartPr>
+                        <w14:cNvContentPartPr/>
+                      </w14:nvContentPartPr>
+                      <w14:xfrm>
+                        <a:off x="0" y="0"/>
+                        <a:ext cx="2152725" cy="528840"/>
+                      </w14:xfrm>
+                    </w14:contentPart>
+                  </a:graphicData>
+                </a:graphic>
+              </wp:anchor>
+            </w:drawing>
+          </mc:Choice>
+          <mc:Fallback>
+            <w:pict>
+              <v:shape w14:anchorId="52FCAEEA" id="Ink 273" o:spid="_x0000_s1026" type="#_x0000_t75" style="position:absolute;margin-left:47.65pt;margin-top:-17.4pt;width:170.2pt;height:42.35pt;z-index:251936768;visibility:visible;mso-wrap-style:square;mso-wrap-distance-left:9pt;mso-wrap-distance-top:0;mso-wrap-distance-right:9pt;mso-wrap-distance-bottom:0;mso-position-horizontal:absolute;mso-position-horizontal-relative:text;mso-position-vertical:absolute;mso-position-vertical-relative:text" o:gfxdata="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">
+                <v:imagedata r:id="rId26" o:title=""/>
+              </v:shape>
+            </w:pict>
+          </mc:Fallback>
+        </mc:AlternateContent>
+      </w:r>
     </w:p>
     <w:p>
       <w:pPr>
@@ -1349,8 +1738,6 @@
         </w:rPr>
         <w:t xml:space="preserve"> </w:t>
       </w:r>
-      <w:proofErr w:type="spellStart"/>
-      <w:proofErr w:type="gramStart"/>
       <w:r>
         <w:rPr>
           <w:rFonts w:ascii="Consolas" w:eastAsia="Times New Roman" w:hAnsi="Consolas" w:cs="Times New Roman"/>
@@ -1362,7 +1749,6 @@
         </w:rPr>
         <w:t>StateS</w:t>
       </w:r>
-      <w:proofErr w:type="spellEnd"/>
       <w:r>
         <w:rPr>
           <w:rFonts w:ascii="Consolas" w:eastAsia="Times New Roman" w:hAnsi="Consolas" w:cs="Times New Roman"/>
@@ -1374,7 +1760,6 @@
         </w:rPr>
         <w:t>(</w:t>
       </w:r>
-      <w:proofErr w:type="gramEnd"/>
       <w:r>
         <w:rPr>
           <w:rFonts w:ascii="Consolas" w:eastAsia="Times New Roman" w:hAnsi="Consolas" w:cs="Times New Roman"/>
@@ -1497,19 +1882,7 @@
           <w:szCs w:val="21"/>
           <w14:ligatures w14:val="none"/>
         </w:rPr>
-        <w:t>'E</w:t>
-      </w:r>
-      <w:proofErr w:type="gramStart"/>
-      <w:r>
-        <w:rPr>
-          <w:rFonts w:ascii="Consolas" w:eastAsia="Times New Roman" w:hAnsi="Consolas" w:cs="Times New Roman"/>
-          <w:color w:val="A31515"/>
-          <w:kern w:val="0"/>
-          <w:sz w:val="21"/>
-          <w:szCs w:val="21"/>
-          <w14:ligatures w14:val="none"/>
-        </w:rPr>
-        <w:t>'</w:t>
+        <w:t>'E'</w:t>
       </w:r>
       <w:r>
         <w:rPr>
@@ -1522,7 +1895,6 @@
         </w:rPr>
         <w:t>){</w:t>
       </w:r>
-      <w:proofErr w:type="gramEnd"/>
     </w:p>
     <w:p>
       <w:pPr>
@@ -1548,7 +1920,6 @@
         </w:rPr>
         <w:t xml:space="preserve">    </w:t>
       </w:r>
-      <w:proofErr w:type="spellStart"/>
       <w:r>
         <w:rPr>
           <w:rFonts w:ascii="Consolas" w:eastAsia="Times New Roman" w:hAnsi="Consolas" w:cs="Times New Roman"/>
@@ -1560,7 +1931,6 @@
         </w:rPr>
         <w:t>putchar</w:t>
       </w:r>
-      <w:proofErr w:type="spellEnd"/>
       <w:r>
         <w:rPr>
           <w:rFonts w:ascii="Consolas" w:eastAsia="Times New Roman" w:hAnsi="Consolas" w:cs="Times New Roman"/>
@@ -1583,7 +1953,6 @@
         </w:rPr>
         <w:t>'D'</w:t>
       </w:r>
-      <w:proofErr w:type="gramStart"/>
       <w:r>
         <w:rPr>
           <w:rFonts w:ascii="Consolas" w:eastAsia="Times New Roman" w:hAnsi="Consolas" w:cs="Times New Roman"/>
@@ -1595,7 +1964,6 @@
         </w:rPr>
         <w:t>);</w:t>
       </w:r>
-      <w:proofErr w:type="gramEnd"/>
     </w:p>
     <w:p>
       <w:pPr>
@@ -1621,7 +1989,6 @@
         </w:rPr>
         <w:t xml:space="preserve">    </w:t>
       </w:r>
-      <w:proofErr w:type="spellStart"/>
       <w:r>
         <w:rPr>
           <w:rFonts w:ascii="Consolas" w:eastAsia="Times New Roman" w:hAnsi="Consolas" w:cs="Times New Roman"/>
@@ -1633,7 +2000,6 @@
         </w:rPr>
         <w:t>putchar</w:t>
       </w:r>
-      <w:proofErr w:type="spellEnd"/>
       <w:r>
         <w:rPr>
           <w:rFonts w:ascii="Consolas" w:eastAsia="Times New Roman" w:hAnsi="Consolas" w:cs="Times New Roman"/>
@@ -1656,7 +2022,6 @@
         </w:rPr>
         <w:t>'S'</w:t>
       </w:r>
-      <w:proofErr w:type="gramStart"/>
       <w:r>
         <w:rPr>
           <w:rFonts w:ascii="Consolas" w:eastAsia="Times New Roman" w:hAnsi="Consolas" w:cs="Times New Roman"/>
@@ -1668,7 +2033,6 @@
         </w:rPr>
         <w:t>);</w:t>
       </w:r>
-      <w:proofErr w:type="gramEnd"/>
     </w:p>
     <w:p>
       <w:pPr>
@@ -1694,7 +2058,6 @@
         </w:rPr>
         <w:t xml:space="preserve">    </w:t>
       </w:r>
-      <w:proofErr w:type="spellStart"/>
       <w:r>
         <w:rPr>
           <w:rFonts w:ascii="Consolas" w:eastAsia="Times New Roman" w:hAnsi="Consolas" w:cs="Times New Roman"/>
@@ -1706,7 +2069,6 @@
         </w:rPr>
         <w:t>putchar</w:t>
       </w:r>
-      <w:proofErr w:type="spellEnd"/>
       <w:r>
         <w:rPr>
           <w:rFonts w:ascii="Consolas" w:eastAsia="Times New Roman" w:hAnsi="Consolas" w:cs="Times New Roman"/>
@@ -1729,7 +2091,6 @@
         </w:rPr>
         <w:t>'C'</w:t>
       </w:r>
-      <w:proofErr w:type="gramStart"/>
       <w:r>
         <w:rPr>
           <w:rFonts w:ascii="Consolas" w:eastAsia="Times New Roman" w:hAnsi="Consolas" w:cs="Times New Roman"/>
@@ -1741,7 +2102,6 @@
         </w:rPr>
         <w:t>);</w:t>
       </w:r>
-      <w:proofErr w:type="gramEnd"/>
     </w:p>
     <w:p>
       <w:pPr>
@@ -1789,7 +2149,6 @@
         </w:rPr>
         <w:t xml:space="preserve"> </w:t>
       </w:r>
-      <w:proofErr w:type="gramStart"/>
       <w:r>
         <w:rPr>
           <w:rFonts w:ascii="Consolas" w:eastAsia="Times New Roman" w:hAnsi="Consolas" w:cs="Times New Roman"/>
@@ -1812,7 +2171,6 @@
         </w:rPr>
         <w:t>;</w:t>
       </w:r>
-      <w:proofErr w:type="gramEnd"/>
     </w:p>
     <w:p>
       <w:pPr>
@@ -2119,7 +2477,6 @@
         </w:rPr>
         <w:t xml:space="preserve"> </w:t>
       </w:r>
-      <w:proofErr w:type="gramStart"/>
       <w:r>
         <w:rPr>
           <w:rFonts w:ascii="Consolas" w:eastAsia="Times New Roman" w:hAnsi="Consolas" w:cs="Times New Roman"/>
@@ -2140,19 +2497,7 @@
           <w:szCs w:val="21"/>
           <w14:ligatures w14:val="none"/>
         </w:rPr>
-        <w:t>(</w:t>
-      </w:r>
-      <w:proofErr w:type="gramEnd"/>
-      <w:r>
-        <w:rPr>
-          <w:rFonts w:ascii="Consolas" w:eastAsia="Times New Roman" w:hAnsi="Consolas" w:cs="Times New Roman"/>
-          <w:color w:val="000000"/>
-          <w:kern w:val="0"/>
-          <w:sz w:val="21"/>
-          <w:szCs w:val="21"/>
-          <w14:ligatures w14:val="none"/>
-        </w:rPr>
-        <w:t>){</w:t>
+        <w:t>(){</w:t>
       </w:r>
     </w:p>
     <w:p>
@@ -2201,7 +2546,6 @@
         </w:rPr>
         <w:t xml:space="preserve"> </w:t>
       </w:r>
-      <w:proofErr w:type="gramStart"/>
       <w:r>
         <w:rPr>
           <w:rFonts w:ascii="Consolas" w:eastAsia="Times New Roman" w:hAnsi="Consolas" w:cs="Times New Roman"/>
@@ -2222,19 +2566,7 @@
           <w:szCs w:val="21"/>
           <w14:ligatures w14:val="none"/>
         </w:rPr>
-        <w:t>[</w:t>
-      </w:r>
-      <w:proofErr w:type="gramEnd"/>
-      <w:r>
-        <w:rPr>
-          <w:rFonts w:ascii="Consolas" w:eastAsia="Times New Roman" w:hAnsi="Consolas" w:cs="Times New Roman"/>
-          <w:color w:val="0000FF"/>
-          <w:kern w:val="0"/>
-          <w:sz w:val="21"/>
-          <w:szCs w:val="21"/>
-          <w14:ligatures w14:val="none"/>
-        </w:rPr>
-        <w:t>]</w:t>
+        <w:t>[]</w:t>
       </w:r>
       <w:r>
         <w:rPr>
@@ -2316,7 +2648,6 @@
         </w:rPr>
         <w:t xml:space="preserve"> </w:t>
       </w:r>
-      <w:proofErr w:type="spellStart"/>
       <w:r>
         <w:rPr>
           <w:rFonts w:ascii="Consolas" w:eastAsia="Times New Roman" w:hAnsi="Consolas" w:cs="Times New Roman"/>
@@ -2328,7 +2659,6 @@
         </w:rPr>
         <w:t>len</w:t>
       </w:r>
-      <w:proofErr w:type="spellEnd"/>
       <w:r>
         <w:rPr>
           <w:rFonts w:ascii="Consolas" w:eastAsia="Times New Roman" w:hAnsi="Consolas" w:cs="Times New Roman"/>
@@ -2340,7 +2670,6 @@
         </w:rPr>
         <w:t xml:space="preserve"> = </w:t>
       </w:r>
-      <w:proofErr w:type="spellStart"/>
       <w:r>
         <w:rPr>
           <w:rFonts w:ascii="Consolas" w:eastAsia="Times New Roman" w:hAnsi="Consolas" w:cs="Times New Roman"/>
@@ -2352,7 +2681,6 @@
         </w:rPr>
         <w:t>strlen</w:t>
       </w:r>
-      <w:proofErr w:type="spellEnd"/>
       <w:r>
         <w:rPr>
           <w:rFonts w:ascii="Consolas" w:eastAsia="Times New Roman" w:hAnsi="Consolas" w:cs="Times New Roman"/>
@@ -2375,7 +2703,6 @@
         </w:rPr>
         <w:t>str</w:t>
       </w:r>
-      <w:proofErr w:type="gramStart"/>
       <w:r>
         <w:rPr>
           <w:rFonts w:ascii="Consolas" w:eastAsia="Times New Roman" w:hAnsi="Consolas" w:cs="Times New Roman"/>
@@ -2387,7 +2714,6 @@
         </w:rPr>
         <w:t>);</w:t>
       </w:r>
-      <w:proofErr w:type="gramEnd"/>
     </w:p>
     <w:p>
       <w:pPr>
@@ -2435,7 +2761,6 @@
         </w:rPr>
         <w:t xml:space="preserve"> </w:t>
       </w:r>
-      <w:proofErr w:type="spellStart"/>
       <w:r>
         <w:rPr>
           <w:rFonts w:ascii="Consolas" w:eastAsia="Times New Roman" w:hAnsi="Consolas" w:cs="Times New Roman"/>
@@ -2447,7 +2772,6 @@
         </w:rPr>
         <w:t>currState</w:t>
       </w:r>
-      <w:proofErr w:type="spellEnd"/>
       <w:r>
         <w:rPr>
           <w:rFonts w:ascii="Consolas" w:eastAsia="Times New Roman" w:hAnsi="Consolas" w:cs="Times New Roman"/>
@@ -2459,7 +2783,6 @@
         </w:rPr>
         <w:t xml:space="preserve"> = </w:t>
       </w:r>
-      <w:proofErr w:type="gramStart"/>
       <w:r>
         <w:rPr>
           <w:rFonts w:ascii="Consolas" w:eastAsia="Times New Roman" w:hAnsi="Consolas" w:cs="Times New Roman"/>
@@ -2482,7 +2805,6 @@
         </w:rPr>
         <w:t>;</w:t>
       </w:r>
-      <w:proofErr w:type="gramEnd"/>
     </w:p>
     <w:p>
       <w:pPr>
@@ -2508,7 +2830,6 @@
         </w:rPr>
         <w:t xml:space="preserve">  </w:t>
       </w:r>
-      <w:proofErr w:type="gramStart"/>
       <w:r>
         <w:rPr>
           <w:rFonts w:ascii="Consolas" w:eastAsia="Times New Roman" w:hAnsi="Consolas" w:cs="Times New Roman"/>
@@ -2531,7 +2852,6 @@
         </w:rPr>
         <w:t>(</w:t>
       </w:r>
-      <w:proofErr w:type="gramEnd"/>
       <w:r>
         <w:rPr>
           <w:rFonts w:ascii="Consolas" w:eastAsia="Times New Roman" w:hAnsi="Consolas" w:cs="Times New Roman"/>
@@ -2554,7 +2874,6 @@
         </w:rPr>
         <w:t xml:space="preserve"> </w:t>
       </w:r>
-      <w:proofErr w:type="spellStart"/>
       <w:r>
         <w:rPr>
           <w:rFonts w:ascii="Consolas" w:eastAsia="Times New Roman" w:hAnsi="Consolas" w:cs="Times New Roman"/>
@@ -2566,7 +2885,6 @@
         </w:rPr>
         <w:t>i</w:t>
       </w:r>
-      <w:proofErr w:type="spellEnd"/>
       <w:r>
         <w:rPr>
           <w:rFonts w:ascii="Consolas" w:eastAsia="Times New Roman" w:hAnsi="Consolas" w:cs="Times New Roman"/>
@@ -2600,7 +2918,6 @@
         </w:rPr>
         <w:t xml:space="preserve">; </w:t>
       </w:r>
-      <w:proofErr w:type="spellStart"/>
       <w:r>
         <w:rPr>
           <w:rFonts w:ascii="Consolas" w:eastAsia="Times New Roman" w:hAnsi="Consolas" w:cs="Times New Roman"/>
@@ -2612,7 +2929,6 @@
         </w:rPr>
         <w:t>i</w:t>
       </w:r>
-      <w:proofErr w:type="spellEnd"/>
       <w:r>
         <w:rPr>
           <w:rFonts w:ascii="Consolas" w:eastAsia="Times New Roman" w:hAnsi="Consolas" w:cs="Times New Roman"/>
@@ -2624,7 +2940,6 @@
         </w:rPr>
         <w:t xml:space="preserve"> &lt; </w:t>
       </w:r>
-      <w:proofErr w:type="spellStart"/>
       <w:r>
         <w:rPr>
           <w:rFonts w:ascii="Consolas" w:eastAsia="Times New Roman" w:hAnsi="Consolas" w:cs="Times New Roman"/>
@@ -2636,7 +2951,6 @@
         </w:rPr>
         <w:t>len</w:t>
       </w:r>
-      <w:proofErr w:type="spellEnd"/>
       <w:r>
         <w:rPr>
           <w:rFonts w:ascii="Consolas" w:eastAsia="Times New Roman" w:hAnsi="Consolas" w:cs="Times New Roman"/>
@@ -2648,7 +2962,6 @@
         </w:rPr>
         <w:t>; ++</w:t>
       </w:r>
-      <w:proofErr w:type="spellStart"/>
       <w:r>
         <w:rPr>
           <w:rFonts w:ascii="Consolas" w:eastAsia="Times New Roman" w:hAnsi="Consolas" w:cs="Times New Roman"/>
@@ -2660,7 +2973,6 @@
         </w:rPr>
         <w:t>i</w:t>
       </w:r>
-      <w:proofErr w:type="spellEnd"/>
       <w:r>
         <w:rPr>
           <w:rFonts w:ascii="Consolas" w:eastAsia="Times New Roman" w:hAnsi="Consolas" w:cs="Times New Roman"/>
@@ -2719,7 +3031,6 @@
         </w:rPr>
         <w:t>(</w:t>
       </w:r>
-      <w:proofErr w:type="spellStart"/>
       <w:r>
         <w:rPr>
           <w:rFonts w:ascii="Consolas" w:eastAsia="Times New Roman" w:hAnsi="Consolas" w:cs="Times New Roman"/>
@@ -2731,8 +3042,6 @@
         </w:rPr>
         <w:t>currState</w:t>
       </w:r>
-      <w:proofErr w:type="spellEnd"/>
-      <w:proofErr w:type="gramStart"/>
       <w:r>
         <w:rPr>
           <w:rFonts w:ascii="Consolas" w:eastAsia="Times New Roman" w:hAnsi="Consolas" w:cs="Times New Roman"/>
@@ -2744,7 +3053,6 @@
         </w:rPr>
         <w:t>){</w:t>
       </w:r>
-      <w:proofErr w:type="gramEnd"/>
     </w:p>
     <w:p>
       <w:pPr>
@@ -2839,7 +3147,6 @@
         </w:rPr>
         <w:t xml:space="preserve">        </w:t>
       </w:r>
-      <w:proofErr w:type="spellStart"/>
       <w:r>
         <w:rPr>
           <w:rFonts w:ascii="Consolas" w:eastAsia="Times New Roman" w:hAnsi="Consolas" w:cs="Times New Roman"/>
@@ -2851,7 +3158,6 @@
         </w:rPr>
         <w:t>currState</w:t>
       </w:r>
-      <w:proofErr w:type="spellEnd"/>
       <w:r>
         <w:rPr>
           <w:rFonts w:ascii="Consolas" w:eastAsia="Times New Roman" w:hAnsi="Consolas" w:cs="Times New Roman"/>
@@ -2863,7 +3169,6 @@
         </w:rPr>
         <w:t>=</w:t>
       </w:r>
-      <w:proofErr w:type="spellStart"/>
       <w:r>
         <w:rPr>
           <w:rFonts w:ascii="Consolas" w:eastAsia="Times New Roman" w:hAnsi="Consolas" w:cs="Times New Roman"/>
@@ -2875,7 +3180,6 @@
         </w:rPr>
         <w:t>StateStart</w:t>
       </w:r>
-      <w:proofErr w:type="spellEnd"/>
       <w:r>
         <w:rPr>
           <w:rFonts w:ascii="Consolas" w:eastAsia="Times New Roman" w:hAnsi="Consolas" w:cs="Times New Roman"/>
@@ -2909,7 +3213,6 @@
         </w:rPr>
         <w:t>[</w:t>
       </w:r>
-      <w:proofErr w:type="spellStart"/>
       <w:r>
         <w:rPr>
           <w:rFonts w:ascii="Consolas" w:eastAsia="Times New Roman" w:hAnsi="Consolas" w:cs="Times New Roman"/>
@@ -2921,31 +3224,17 @@
         </w:rPr>
         <w:t>i</w:t>
       </w:r>
-      <w:proofErr w:type="spellEnd"/>
-      <w:r>
-        <w:rPr>
-          <w:rFonts w:ascii="Consolas" w:eastAsia="Times New Roman" w:hAnsi="Consolas" w:cs="Times New Roman"/>
-          <w:color w:val="000000"/>
-          <w:kern w:val="0"/>
-          <w:sz w:val="21"/>
-          <w:szCs w:val="21"/>
-          <w14:ligatures w14:val="none"/>
-        </w:rPr>
-        <w:t>]</w:t>
-      </w:r>
-      <w:proofErr w:type="gramStart"/>
-      <w:r>
-        <w:rPr>
-          <w:rFonts w:ascii="Consolas" w:eastAsia="Times New Roman" w:hAnsi="Consolas" w:cs="Times New Roman"/>
-          <w:color w:val="000000"/>
-          <w:kern w:val="0"/>
-          <w:sz w:val="21"/>
-          <w:szCs w:val="21"/>
-          <w14:ligatures w14:val="none"/>
-        </w:rPr>
-        <w:t>);</w:t>
-      </w:r>
-      <w:proofErr w:type="gramEnd"/>
+      <w:r>
+        <w:rPr>
+          <w:rFonts w:ascii="Consolas" w:eastAsia="Times New Roman" w:hAnsi="Consolas" w:cs="Times New Roman"/>
+          <w:color w:val="000000"/>
+          <w:kern w:val="0"/>
+          <w:sz w:val="21"/>
+          <w:szCs w:val="21"/>
+          <w14:ligatures w14:val="none"/>
+        </w:rPr>
+        <w:t>]);</w:t>
+      </w:r>
     </w:p>
     <w:p>
       <w:pPr>
@@ -2971,7 +3260,6 @@
         </w:rPr>
         <w:t xml:space="preserve">        </w:t>
       </w:r>
-      <w:proofErr w:type="gramStart"/>
       <w:r>
         <w:rPr>
           <w:rFonts w:ascii="Consolas" w:eastAsia="Times New Roman" w:hAnsi="Consolas" w:cs="Times New Roman"/>
@@ -2994,7 +3282,6 @@
         </w:rPr>
         <w:t>;</w:t>
       </w:r>
-      <w:proofErr w:type="gramEnd"/>
     </w:p>
     <w:p>
       <w:pPr>
@@ -3089,7 +3376,6 @@
         </w:rPr>
         <w:t xml:space="preserve">        </w:t>
       </w:r>
-      <w:proofErr w:type="spellStart"/>
       <w:r>
         <w:rPr>
           <w:rFonts w:ascii="Consolas" w:eastAsia="Times New Roman" w:hAnsi="Consolas" w:cs="Times New Roman"/>
@@ -3101,7 +3387,6 @@
         </w:rPr>
         <w:t>currState</w:t>
       </w:r>
-      <w:proofErr w:type="spellEnd"/>
       <w:r>
         <w:rPr>
           <w:rFonts w:ascii="Consolas" w:eastAsia="Times New Roman" w:hAnsi="Consolas" w:cs="Times New Roman"/>
@@ -3113,7 +3398,6 @@
         </w:rPr>
         <w:t xml:space="preserve"> = </w:t>
       </w:r>
-      <w:proofErr w:type="spellStart"/>
       <w:r>
         <w:rPr>
           <w:rFonts w:ascii="Consolas" w:eastAsia="Times New Roman" w:hAnsi="Consolas" w:cs="Times New Roman"/>
@@ -3125,7 +3409,6 @@
         </w:rPr>
         <w:t>StateC</w:t>
       </w:r>
-      <w:proofErr w:type="spellEnd"/>
       <w:r>
         <w:rPr>
           <w:rFonts w:ascii="Consolas" w:eastAsia="Times New Roman" w:hAnsi="Consolas" w:cs="Times New Roman"/>
@@ -3159,7 +3442,6 @@
         </w:rPr>
         <w:t>[</w:t>
       </w:r>
-      <w:proofErr w:type="spellStart"/>
       <w:r>
         <w:rPr>
           <w:rFonts w:ascii="Consolas" w:eastAsia="Times New Roman" w:hAnsi="Consolas" w:cs="Times New Roman"/>
@@ -3171,31 +3453,17 @@
         </w:rPr>
         <w:t>i</w:t>
       </w:r>
-      <w:proofErr w:type="spellEnd"/>
-      <w:r>
-        <w:rPr>
-          <w:rFonts w:ascii="Consolas" w:eastAsia="Times New Roman" w:hAnsi="Consolas" w:cs="Times New Roman"/>
-          <w:color w:val="000000"/>
-          <w:kern w:val="0"/>
-          <w:sz w:val="21"/>
-          <w:szCs w:val="21"/>
-          <w14:ligatures w14:val="none"/>
-        </w:rPr>
-        <w:t>]</w:t>
-      </w:r>
-      <w:proofErr w:type="gramStart"/>
-      <w:r>
-        <w:rPr>
-          <w:rFonts w:ascii="Consolas" w:eastAsia="Times New Roman" w:hAnsi="Consolas" w:cs="Times New Roman"/>
-          <w:color w:val="000000"/>
-          <w:kern w:val="0"/>
-          <w:sz w:val="21"/>
-          <w:szCs w:val="21"/>
-          <w14:ligatures w14:val="none"/>
-        </w:rPr>
-        <w:t>);</w:t>
-      </w:r>
-      <w:proofErr w:type="gramEnd"/>
+      <w:r>
+        <w:rPr>
+          <w:rFonts w:ascii="Consolas" w:eastAsia="Times New Roman" w:hAnsi="Consolas" w:cs="Times New Roman"/>
+          <w:color w:val="000000"/>
+          <w:kern w:val="0"/>
+          <w:sz w:val="21"/>
+          <w:szCs w:val="21"/>
+          <w14:ligatures w14:val="none"/>
+        </w:rPr>
+        <w:t>]);</w:t>
+      </w:r>
     </w:p>
     <w:p>
       <w:pPr>
@@ -3221,7 +3489,6 @@
         </w:rPr>
         <w:t xml:space="preserve">        </w:t>
       </w:r>
-      <w:proofErr w:type="gramStart"/>
       <w:r>
         <w:rPr>
           <w:rFonts w:ascii="Consolas" w:eastAsia="Times New Roman" w:hAnsi="Consolas" w:cs="Times New Roman"/>
@@ -3244,7 +3511,6 @@
         </w:rPr>
         <w:t>;</w:t>
       </w:r>
-      <w:proofErr w:type="gramEnd"/>
     </w:p>
     <w:p>
       <w:pPr>
@@ -3339,7 +3605,6 @@
         </w:rPr>
         <w:t xml:space="preserve">        </w:t>
       </w:r>
-      <w:proofErr w:type="spellStart"/>
       <w:r>
         <w:rPr>
           <w:rFonts w:ascii="Consolas" w:eastAsia="Times New Roman" w:hAnsi="Consolas" w:cs="Times New Roman"/>
@@ -3351,7 +3616,6 @@
         </w:rPr>
         <w:t>currState</w:t>
       </w:r>
-      <w:proofErr w:type="spellEnd"/>
       <w:r>
         <w:rPr>
           <w:rFonts w:ascii="Consolas" w:eastAsia="Times New Roman" w:hAnsi="Consolas" w:cs="Times New Roman"/>
@@ -3363,7 +3627,6 @@
         </w:rPr>
         <w:t xml:space="preserve"> = </w:t>
       </w:r>
-      <w:proofErr w:type="spellStart"/>
       <w:r>
         <w:rPr>
           <w:rFonts w:ascii="Consolas" w:eastAsia="Times New Roman" w:hAnsi="Consolas" w:cs="Times New Roman"/>
@@ -3375,7 +3638,6 @@
         </w:rPr>
         <w:t>StateS</w:t>
       </w:r>
-      <w:proofErr w:type="spellEnd"/>
       <w:r>
         <w:rPr>
           <w:rFonts w:ascii="Consolas" w:eastAsia="Times New Roman" w:hAnsi="Consolas" w:cs="Times New Roman"/>
@@ -3409,7 +3671,6 @@
         </w:rPr>
         <w:t>[</w:t>
       </w:r>
-      <w:proofErr w:type="spellStart"/>
       <w:r>
         <w:rPr>
           <w:rFonts w:ascii="Consolas" w:eastAsia="Times New Roman" w:hAnsi="Consolas" w:cs="Times New Roman"/>
@@ -3421,31 +3682,17 @@
         </w:rPr>
         <w:t>i</w:t>
       </w:r>
-      <w:proofErr w:type="spellEnd"/>
-      <w:r>
-        <w:rPr>
-          <w:rFonts w:ascii="Consolas" w:eastAsia="Times New Roman" w:hAnsi="Consolas" w:cs="Times New Roman"/>
-          <w:color w:val="000000"/>
-          <w:kern w:val="0"/>
-          <w:sz w:val="21"/>
-          <w:szCs w:val="21"/>
-          <w14:ligatures w14:val="none"/>
-        </w:rPr>
-        <w:t>]</w:t>
-      </w:r>
-      <w:proofErr w:type="gramStart"/>
-      <w:r>
-        <w:rPr>
-          <w:rFonts w:ascii="Consolas" w:eastAsia="Times New Roman" w:hAnsi="Consolas" w:cs="Times New Roman"/>
-          <w:color w:val="000000"/>
-          <w:kern w:val="0"/>
-          <w:sz w:val="21"/>
-          <w:szCs w:val="21"/>
-          <w14:ligatures w14:val="none"/>
-        </w:rPr>
-        <w:t>);</w:t>
-      </w:r>
-      <w:proofErr w:type="gramEnd"/>
+      <w:r>
+        <w:rPr>
+          <w:rFonts w:ascii="Consolas" w:eastAsia="Times New Roman" w:hAnsi="Consolas" w:cs="Times New Roman"/>
+          <w:color w:val="000000"/>
+          <w:kern w:val="0"/>
+          <w:sz w:val="21"/>
+          <w:szCs w:val="21"/>
+          <w14:ligatures w14:val="none"/>
+        </w:rPr>
+        <w:t>]);</w:t>
+      </w:r>
     </w:p>
     <w:p>
       <w:pPr>
@@ -3533,7 +3780,779 @@
         </w:sectPr>
       </w:pPr>
     </w:p>
-    <w:p/>
+    <w:p>
+      <w:r>
+        <w:br w:type="page"/>
+      </w:r>
+    </w:p>
+    <w:p>
+      <w:r>
+        <w:rPr>
+          <w:noProof/>
+        </w:rPr>
+        <w:lastRenderedPageBreak/>
+        <mc:AlternateContent>
+          <mc:Choice Requires="wpi">
+            <w:drawing>
+              <wp:anchor distT="0" distB="0" distL="114300" distR="114300" simplePos="0" relativeHeight="251942912" behindDoc="0" locked="0" layoutInCell="1" allowOverlap="1" wp14:anchorId="698C4E99" wp14:editId="670F35BC">
+                <wp:simplePos x="0" y="0"/>
+                <wp:positionH relativeFrom="column">
+                  <wp:posOffset>4368165</wp:posOffset>
+                </wp:positionH>
+                <wp:positionV relativeFrom="paragraph">
+                  <wp:posOffset>3042920</wp:posOffset>
+                </wp:positionV>
+                <wp:extent cx="1173765" cy="434895"/>
+                <wp:effectExtent l="38100" t="38100" r="26670" b="41910"/>
+                <wp:wrapNone/>
+                <wp:docPr id="249004493" name="Ink 279"/>
+                <wp:cNvGraphicFramePr/>
+                <a:graphic xmlns:a="http://schemas.openxmlformats.org/drawingml/2006/main">
+                  <a:graphicData uri="http://schemas.microsoft.com/office/word/2010/wordprocessingInk">
+                    <w14:contentPart bwMode="auto" r:id="rId27">
+                      <w14:nvContentPartPr>
+                        <w14:cNvContentPartPr/>
+                      </w14:nvContentPartPr>
+                      <w14:xfrm>
+                        <a:off x="0" y="0"/>
+                        <a:ext cx="1173765" cy="434895"/>
+                      </w14:xfrm>
+                    </w14:contentPart>
+                  </a:graphicData>
+                </a:graphic>
+              </wp:anchor>
+            </w:drawing>
+          </mc:Choice>
+          <mc:Fallback>
+            <w:pict>
+              <v:shape w14:anchorId="68F4B6D4" id="Ink 279" o:spid="_x0000_s1026" type="#_x0000_t75" style="position:absolute;margin-left:343.6pt;margin-top:239.25pt;width:93.1pt;height:34.95pt;z-index:251942912;visibility:visible;mso-wrap-style:square;mso-wrap-distance-left:9pt;mso-wrap-distance-top:0;mso-wrap-distance-right:9pt;mso-wrap-distance-bottom:0;mso-position-horizontal:absolute;mso-position-horizontal-relative:text;mso-position-vertical:absolute;mso-position-vertical-relative:text" o:gfxdata="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">
+                <v:imagedata r:id="rId28" o:title=""/>
+              </v:shape>
+            </w:pict>
+          </mc:Fallback>
+        </mc:AlternateContent>
+      </w:r>
+      <w:r>
+        <w:rPr>
+          <w:noProof/>
+        </w:rPr>
+        <mc:AlternateContent>
+          <mc:Choice Requires="wpi">
+            <w:drawing>
+              <wp:anchor distT="0" distB="0" distL="114300" distR="114300" simplePos="0" relativeHeight="251807744" behindDoc="0" locked="0" layoutInCell="1" allowOverlap="1" wp14:anchorId="38A12A8C" wp14:editId="41175DE3">
+                <wp:simplePos x="0" y="0"/>
+                <wp:positionH relativeFrom="column">
+                  <wp:posOffset>3740150</wp:posOffset>
+                </wp:positionH>
+                <wp:positionV relativeFrom="paragraph">
+                  <wp:posOffset>969010</wp:posOffset>
+                </wp:positionV>
+                <wp:extent cx="1480820" cy="1068705"/>
+                <wp:effectExtent l="38100" t="38100" r="43180" b="36195"/>
+                <wp:wrapNone/>
+                <wp:docPr id="1009491679" name="Ink 147"/>
+                <wp:cNvGraphicFramePr/>
+                <a:graphic xmlns:a="http://schemas.openxmlformats.org/drawingml/2006/main">
+                  <a:graphicData uri="http://schemas.microsoft.com/office/word/2010/wordprocessingInk">
+                    <w14:contentPart bwMode="auto" r:id="rId29">
+                      <w14:nvContentPartPr>
+                        <w14:cNvContentPartPr/>
+                      </w14:nvContentPartPr>
+                      <w14:xfrm>
+                        <a:off x="0" y="0"/>
+                        <a:ext cx="1480820" cy="1068705"/>
+                      </w14:xfrm>
+                    </w14:contentPart>
+                  </a:graphicData>
+                </a:graphic>
+              </wp:anchor>
+            </w:drawing>
+          </mc:Choice>
+          <mc:Fallback>
+            <w:pict>
+              <v:shape w14:anchorId="2C57FAD4" id="Ink 147" o:spid="_x0000_s1026" type="#_x0000_t75" style="position:absolute;margin-left:294.15pt;margin-top:75.95pt;width:117.3pt;height:84.85pt;z-index:251807744;visibility:visible;mso-wrap-style:square;mso-wrap-distance-left:9pt;mso-wrap-distance-top:0;mso-wrap-distance-right:9pt;mso-wrap-distance-bottom:0;mso-position-horizontal:absolute;mso-position-horizontal-relative:text;mso-position-vertical:absolute;mso-position-vertical-relative:text" o:gfxdata="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">
+                <v:imagedata r:id="rId30" o:title=""/>
+              </v:shape>
+            </w:pict>
+          </mc:Fallback>
+        </mc:AlternateContent>
+      </w:r>
+      <w:r>
+        <w:rPr>
+          <w:noProof/>
+        </w:rPr>
+        <mc:AlternateContent>
+          <mc:Choice Requires="wpi">
+            <w:drawing>
+              <wp:anchor distT="0" distB="0" distL="114300" distR="114300" simplePos="0" relativeHeight="251795456" behindDoc="0" locked="0" layoutInCell="1" allowOverlap="1" wp14:anchorId="7BA7A804" wp14:editId="1F71A1B4">
+                <wp:simplePos x="0" y="0"/>
+                <wp:positionH relativeFrom="column">
+                  <wp:posOffset>3195955</wp:posOffset>
+                </wp:positionH>
+                <wp:positionV relativeFrom="paragraph">
+                  <wp:posOffset>1665605</wp:posOffset>
+                </wp:positionV>
+                <wp:extent cx="1245235" cy="273050"/>
+                <wp:effectExtent l="38100" t="38100" r="12065" b="31750"/>
+                <wp:wrapNone/>
+                <wp:docPr id="1263433002" name="Ink 135"/>
+                <wp:cNvGraphicFramePr/>
+                <a:graphic xmlns:a="http://schemas.openxmlformats.org/drawingml/2006/main">
+                  <a:graphicData uri="http://schemas.microsoft.com/office/word/2010/wordprocessingInk">
+                    <w14:contentPart bwMode="auto" r:id="rId31">
+                      <w14:nvContentPartPr>
+                        <w14:cNvContentPartPr/>
+                      </w14:nvContentPartPr>
+                      <w14:xfrm>
+                        <a:off x="0" y="0"/>
+                        <a:ext cx="1245235" cy="273050"/>
+                      </w14:xfrm>
+                    </w14:contentPart>
+                  </a:graphicData>
+                </a:graphic>
+              </wp:anchor>
+            </w:drawing>
+          </mc:Choice>
+          <mc:Fallback>
+            <w:pict>
+              <v:shape w14:anchorId="0913C9BF" id="Ink 135" o:spid="_x0000_s1026" type="#_x0000_t75" style="position:absolute;margin-left:251.3pt;margin-top:130.8pt;width:98.75pt;height:22.2pt;z-index:251795456;visibility:visible;mso-wrap-style:square;mso-wrap-distance-left:9pt;mso-wrap-distance-top:0;mso-wrap-distance-right:9pt;mso-wrap-distance-bottom:0;mso-position-horizontal:absolute;mso-position-horizontal-relative:text;mso-position-vertical:absolute;mso-position-vertical-relative:text" o:gfxdata="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">
+                <v:imagedata r:id="rId32" o:title=""/>
+              </v:shape>
+            </w:pict>
+          </mc:Fallback>
+        </mc:AlternateContent>
+      </w:r>
+      <w:r>
+        <w:rPr>
+          <w:noProof/>
+        </w:rPr>
+        <mc:AlternateContent>
+          <mc:Choice Requires="wpi">
+            <w:drawing>
+              <wp:anchor distT="0" distB="0" distL="114300" distR="114300" simplePos="0" relativeHeight="251791360" behindDoc="0" locked="0" layoutInCell="1" allowOverlap="1" wp14:anchorId="0129208F" wp14:editId="46E8E2C6">
+                <wp:simplePos x="0" y="0"/>
+                <wp:positionH relativeFrom="column">
+                  <wp:posOffset>3991610</wp:posOffset>
+                </wp:positionH>
+                <wp:positionV relativeFrom="paragraph">
+                  <wp:posOffset>2349500</wp:posOffset>
+                </wp:positionV>
+                <wp:extent cx="970230" cy="519400"/>
+                <wp:effectExtent l="38100" t="38100" r="20955" b="33655"/>
+                <wp:wrapNone/>
+                <wp:docPr id="280340006" name="Ink 131"/>
+                <wp:cNvGraphicFramePr/>
+                <a:graphic xmlns:a="http://schemas.openxmlformats.org/drawingml/2006/main">
+                  <a:graphicData uri="http://schemas.microsoft.com/office/word/2010/wordprocessingInk">
+                    <w14:contentPart bwMode="auto" r:id="rId33">
+                      <w14:nvContentPartPr>
+                        <w14:cNvContentPartPr/>
+                      </w14:nvContentPartPr>
+                      <w14:xfrm>
+                        <a:off x="0" y="0"/>
+                        <a:ext cx="970230" cy="519400"/>
+                      </w14:xfrm>
+                    </w14:contentPart>
+                  </a:graphicData>
+                </a:graphic>
+              </wp:anchor>
+            </w:drawing>
+          </mc:Choice>
+          <mc:Fallback>
+            <w:pict>
+              <v:shape w14:anchorId="3EBED118" id="Ink 131" o:spid="_x0000_s1026" type="#_x0000_t75" style="position:absolute;margin-left:313.95pt;margin-top:184.65pt;width:77.15pt;height:41.65pt;z-index:251791360;visibility:visible;mso-wrap-style:square;mso-wrap-distance-left:9pt;mso-wrap-distance-top:0;mso-wrap-distance-right:9pt;mso-wrap-distance-bottom:0;mso-position-horizontal:absolute;mso-position-horizontal-relative:text;mso-position-vertical:absolute;mso-position-vertical-relative:text" o:gfxdata="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">
+                <v:imagedata r:id="rId34" o:title=""/>
+              </v:shape>
+            </w:pict>
+          </mc:Fallback>
+        </mc:AlternateContent>
+      </w:r>
+      <w:r>
+        <w:rPr>
+          <w:noProof/>
+        </w:rPr>
+        <mc:AlternateContent>
+          <mc:Choice Requires="wpi">
+            <w:drawing>
+              <wp:anchor distT="0" distB="0" distL="114300" distR="114300" simplePos="0" relativeHeight="251774976" behindDoc="0" locked="0" layoutInCell="1" allowOverlap="1" wp14:anchorId="42A60A59" wp14:editId="65348F09">
+                <wp:simplePos x="0" y="0"/>
+                <wp:positionH relativeFrom="column">
+                  <wp:posOffset>602615</wp:posOffset>
+                </wp:positionH>
+                <wp:positionV relativeFrom="paragraph">
+                  <wp:posOffset>1986280</wp:posOffset>
+                </wp:positionV>
+                <wp:extent cx="4042410" cy="1332865"/>
+                <wp:effectExtent l="38100" t="38100" r="34290" b="38735"/>
+                <wp:wrapNone/>
+                <wp:docPr id="1193892018" name="Ink 115"/>
+                <wp:cNvGraphicFramePr/>
+                <a:graphic xmlns:a="http://schemas.openxmlformats.org/drawingml/2006/main">
+                  <a:graphicData uri="http://schemas.microsoft.com/office/word/2010/wordprocessingInk">
+                    <w14:contentPart bwMode="auto" r:id="rId35">
+                      <w14:nvContentPartPr>
+                        <w14:cNvContentPartPr/>
+                      </w14:nvContentPartPr>
+                      <w14:xfrm>
+                        <a:off x="0" y="0"/>
+                        <a:ext cx="4042410" cy="1332865"/>
+                      </w14:xfrm>
+                    </w14:contentPart>
+                  </a:graphicData>
+                </a:graphic>
+              </wp:anchor>
+            </w:drawing>
+          </mc:Choice>
+          <mc:Fallback>
+            <w:pict>
+              <v:shape w14:anchorId="13930318" id="Ink 115" o:spid="_x0000_s1026" type="#_x0000_t75" style="position:absolute;margin-left:47.1pt;margin-top:156.05pt;width:319pt;height:105.65pt;z-index:251774976;visibility:visible;mso-wrap-style:square;mso-wrap-distance-left:9pt;mso-wrap-distance-top:0;mso-wrap-distance-right:9pt;mso-wrap-distance-bottom:0;mso-position-horizontal:absolute;mso-position-horizontal-relative:text;mso-position-vertical:absolute;mso-position-vertical-relative:text" o:gfxdata="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">
+                <v:imagedata r:id="rId36" o:title=""/>
+              </v:shape>
+            </w:pict>
+          </mc:Fallback>
+        </mc:AlternateContent>
+      </w:r>
+      <w:r>
+        <w:rPr>
+          <w:noProof/>
+        </w:rPr>
+        <mc:AlternateContent>
+          <mc:Choice Requires="wpi">
+            <w:drawing>
+              <wp:anchor distT="0" distB="0" distL="114300" distR="114300" simplePos="0" relativeHeight="251766784" behindDoc="0" locked="0" layoutInCell="1" allowOverlap="1" wp14:anchorId="110E366D" wp14:editId="35449CC3">
+                <wp:simplePos x="0" y="0"/>
+                <wp:positionH relativeFrom="column">
+                  <wp:posOffset>4132596</wp:posOffset>
+                </wp:positionH>
+                <wp:positionV relativeFrom="paragraph">
+                  <wp:posOffset>1923515</wp:posOffset>
+                </wp:positionV>
+                <wp:extent cx="50760" cy="16560"/>
+                <wp:effectExtent l="38100" t="38100" r="45085" b="40640"/>
+                <wp:wrapNone/>
+                <wp:docPr id="609917542" name="Ink 107"/>
+                <wp:cNvGraphicFramePr/>
+                <a:graphic xmlns:a="http://schemas.openxmlformats.org/drawingml/2006/main">
+                  <a:graphicData uri="http://schemas.microsoft.com/office/word/2010/wordprocessingInk">
+                    <w14:contentPart bwMode="auto" r:id="rId37">
+                      <w14:nvContentPartPr>
+                        <w14:cNvContentPartPr/>
+                      </w14:nvContentPartPr>
+                      <w14:xfrm>
+                        <a:off x="0" y="0"/>
+                        <a:ext cx="50760" cy="16560"/>
+                      </w14:xfrm>
+                    </w14:contentPart>
+                  </a:graphicData>
+                </a:graphic>
+              </wp:anchor>
+            </w:drawing>
+          </mc:Choice>
+          <mc:Fallback>
+            <w:pict>
+              <v:shape w14:anchorId="617A2B3F" id="Ink 107" o:spid="_x0000_s1026" type="#_x0000_t75" style="position:absolute;margin-left:325.05pt;margin-top:151.1pt;width:4.75pt;height:2pt;z-index:251766784;visibility:visible;mso-wrap-style:square;mso-wrap-distance-left:9pt;mso-wrap-distance-top:0;mso-wrap-distance-right:9pt;mso-wrap-distance-bottom:0;mso-position-horizontal:absolute;mso-position-horizontal-relative:text;mso-position-vertical:absolute;mso-position-vertical-relative:text" o:gfxdata="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">
+                <v:imagedata r:id="rId38" o:title=""/>
+              </v:shape>
+            </w:pict>
+          </mc:Fallback>
+        </mc:AlternateContent>
+      </w:r>
+      <w:r>
+        <w:rPr>
+          <w:noProof/>
+        </w:rPr>
+        <mc:AlternateContent>
+          <mc:Choice Requires="wpi">
+            <w:drawing>
+              <wp:anchor distT="0" distB="0" distL="114300" distR="114300" simplePos="0" relativeHeight="251765760" behindDoc="0" locked="0" layoutInCell="1" allowOverlap="1" wp14:anchorId="4C653CF9" wp14:editId="0767ACED">
+                <wp:simplePos x="0" y="0"/>
+                <wp:positionH relativeFrom="column">
+                  <wp:posOffset>1678305</wp:posOffset>
+                </wp:positionH>
+                <wp:positionV relativeFrom="paragraph">
+                  <wp:posOffset>1737995</wp:posOffset>
+                </wp:positionV>
+                <wp:extent cx="448795" cy="475100"/>
+                <wp:effectExtent l="38100" t="38100" r="46990" b="39370"/>
+                <wp:wrapNone/>
+                <wp:docPr id="269325189" name="Ink 106"/>
+                <wp:cNvGraphicFramePr/>
+                <a:graphic xmlns:a="http://schemas.openxmlformats.org/drawingml/2006/main">
+                  <a:graphicData uri="http://schemas.microsoft.com/office/word/2010/wordprocessingInk">
+                    <w14:contentPart bwMode="auto" r:id="rId39">
+                      <w14:nvContentPartPr>
+                        <w14:cNvContentPartPr/>
+                      </w14:nvContentPartPr>
+                      <w14:xfrm>
+                        <a:off x="0" y="0"/>
+                        <a:ext cx="448795" cy="475100"/>
+                      </w14:xfrm>
+                    </w14:contentPart>
+                  </a:graphicData>
+                </a:graphic>
+              </wp:anchor>
+            </w:drawing>
+          </mc:Choice>
+          <mc:Fallback>
+            <w:pict>
+              <v:shape w14:anchorId="27F85B5B" id="Ink 106" o:spid="_x0000_s1026" type="#_x0000_t75" style="position:absolute;margin-left:131.8pt;margin-top:136.5pt;width:36.05pt;height:38.1pt;z-index:251765760;visibility:visible;mso-wrap-style:square;mso-wrap-distance-left:9pt;mso-wrap-distance-top:0;mso-wrap-distance-right:9pt;mso-wrap-distance-bottom:0;mso-position-horizontal:absolute;mso-position-horizontal-relative:text;mso-position-vertical:absolute;mso-position-vertical-relative:text" o:gfxdata="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">
+                <v:imagedata r:id="rId40" o:title=""/>
+              </v:shape>
+            </w:pict>
+          </mc:Fallback>
+        </mc:AlternateContent>
+      </w:r>
+      <w:r>
+        <w:rPr>
+          <w:noProof/>
+        </w:rPr>
+        <mc:AlternateContent>
+          <mc:Choice Requires="wpi">
+            <w:drawing>
+              <wp:anchor distT="0" distB="0" distL="114300" distR="114300" simplePos="0" relativeHeight="251752448" behindDoc="0" locked="0" layoutInCell="1" allowOverlap="1" wp14:anchorId="355FE79C" wp14:editId="77239B31">
+                <wp:simplePos x="0" y="0"/>
+                <wp:positionH relativeFrom="column">
+                  <wp:posOffset>929005</wp:posOffset>
+                </wp:positionH>
+                <wp:positionV relativeFrom="paragraph">
+                  <wp:posOffset>1753870</wp:posOffset>
+                </wp:positionV>
+                <wp:extent cx="1463040" cy="320675"/>
+                <wp:effectExtent l="38100" t="38100" r="3810" b="41275"/>
+                <wp:wrapNone/>
+                <wp:docPr id="871704446" name="Ink 93"/>
+                <wp:cNvGraphicFramePr/>
+                <a:graphic xmlns:a="http://schemas.openxmlformats.org/drawingml/2006/main">
+                  <a:graphicData uri="http://schemas.microsoft.com/office/word/2010/wordprocessingInk">
+                    <w14:contentPart bwMode="auto" r:id="rId41">
+                      <w14:nvContentPartPr>
+                        <w14:cNvContentPartPr/>
+                      </w14:nvContentPartPr>
+                      <w14:xfrm>
+                        <a:off x="0" y="0"/>
+                        <a:ext cx="1463040" cy="320675"/>
+                      </w14:xfrm>
+                    </w14:contentPart>
+                  </a:graphicData>
+                </a:graphic>
+              </wp:anchor>
+            </w:drawing>
+          </mc:Choice>
+          <mc:Fallback>
+            <w:pict>
+              <v:shape w14:anchorId="52BF8F6A" id="Ink 93" o:spid="_x0000_s1026" type="#_x0000_t75" style="position:absolute;margin-left:72.8pt;margin-top:137.75pt;width:115.9pt;height:25.95pt;z-index:251752448;visibility:visible;mso-wrap-style:square;mso-wrap-distance-left:9pt;mso-wrap-distance-top:0;mso-wrap-distance-right:9pt;mso-wrap-distance-bottom:0;mso-position-horizontal:absolute;mso-position-horizontal-relative:text;mso-position-vertical:absolute;mso-position-vertical-relative:text" o:gfxdata="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">
+                <v:imagedata r:id="rId42" o:title=""/>
+              </v:shape>
+            </w:pict>
+          </mc:Fallback>
+        </mc:AlternateContent>
+      </w:r>
+      <w:r>
+        <w:rPr>
+          <w:noProof/>
+        </w:rPr>
+        <mc:AlternateContent>
+          <mc:Choice Requires="wpi">
+            <w:drawing>
+              <wp:anchor distT="0" distB="0" distL="114300" distR="114300" simplePos="0" relativeHeight="251745280" behindDoc="0" locked="0" layoutInCell="1" allowOverlap="1" wp14:anchorId="1BD8A7AF" wp14:editId="15D338CE">
+                <wp:simplePos x="0" y="0"/>
+                <wp:positionH relativeFrom="column">
+                  <wp:posOffset>2365375</wp:posOffset>
+                </wp:positionH>
+                <wp:positionV relativeFrom="paragraph">
+                  <wp:posOffset>2593340</wp:posOffset>
+                </wp:positionV>
+                <wp:extent cx="599890" cy="356240"/>
+                <wp:effectExtent l="38100" t="38100" r="29210" b="43815"/>
+                <wp:wrapNone/>
+                <wp:docPr id="19977427" name="Ink 86"/>
+                <wp:cNvGraphicFramePr/>
+                <a:graphic xmlns:a="http://schemas.openxmlformats.org/drawingml/2006/main">
+                  <a:graphicData uri="http://schemas.microsoft.com/office/word/2010/wordprocessingInk">
+                    <w14:contentPart bwMode="auto" r:id="rId43">
+                      <w14:nvContentPartPr>
+                        <w14:cNvContentPartPr/>
+                      </w14:nvContentPartPr>
+                      <w14:xfrm>
+                        <a:off x="0" y="0"/>
+                        <a:ext cx="599890" cy="356240"/>
+                      </w14:xfrm>
+                    </w14:contentPart>
+                  </a:graphicData>
+                </a:graphic>
+              </wp:anchor>
+            </w:drawing>
+          </mc:Choice>
+          <mc:Fallback>
+            <w:pict>
+              <v:shape w14:anchorId="584596E0" id="Ink 86" o:spid="_x0000_s1026" type="#_x0000_t75" style="position:absolute;margin-left:185.9pt;margin-top:203.85pt;width:47.95pt;height:28.75pt;z-index:251745280;visibility:visible;mso-wrap-style:square;mso-wrap-distance-left:9pt;mso-wrap-distance-top:0;mso-wrap-distance-right:9pt;mso-wrap-distance-bottom:0;mso-position-horizontal:absolute;mso-position-horizontal-relative:text;mso-position-vertical:absolute;mso-position-vertical-relative:text" o:gfxdata="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">
+                <v:imagedata r:id="rId44" o:title=""/>
+              </v:shape>
+            </w:pict>
+          </mc:Fallback>
+        </mc:AlternateContent>
+      </w:r>
+      <w:r>
+        <w:rPr>
+          <w:noProof/>
+        </w:rPr>
+        <mc:AlternateContent>
+          <mc:Choice Requires="wpi">
+            <w:drawing>
+              <wp:anchor distT="0" distB="0" distL="114300" distR="114300" simplePos="0" relativeHeight="251736064" behindDoc="0" locked="0" layoutInCell="1" allowOverlap="1" wp14:anchorId="5D13AC0B" wp14:editId="2EE1075E">
+                <wp:simplePos x="0" y="0"/>
+                <wp:positionH relativeFrom="column">
+                  <wp:posOffset>1974850</wp:posOffset>
+                </wp:positionH>
+                <wp:positionV relativeFrom="paragraph">
+                  <wp:posOffset>1964690</wp:posOffset>
+                </wp:positionV>
+                <wp:extent cx="672465" cy="1040465"/>
+                <wp:effectExtent l="38100" t="38100" r="32385" b="45720"/>
+                <wp:wrapNone/>
+                <wp:docPr id="856472528" name="Ink 77"/>
+                <wp:cNvGraphicFramePr/>
+                <a:graphic xmlns:a="http://schemas.openxmlformats.org/drawingml/2006/main">
+                  <a:graphicData uri="http://schemas.microsoft.com/office/word/2010/wordprocessingInk">
+                    <w14:contentPart bwMode="auto" r:id="rId45">
+                      <w14:nvContentPartPr>
+                        <w14:cNvContentPartPr/>
+                      </w14:nvContentPartPr>
+                      <w14:xfrm>
+                        <a:off x="0" y="0"/>
+                        <a:ext cx="672465" cy="1040465"/>
+                      </w14:xfrm>
+                    </w14:contentPart>
+                  </a:graphicData>
+                </a:graphic>
+              </wp:anchor>
+            </w:drawing>
+          </mc:Choice>
+          <mc:Fallback>
+            <w:pict>
+              <v:shape w14:anchorId="14EFEF82" id="Ink 77" o:spid="_x0000_s1026" type="#_x0000_t75" style="position:absolute;margin-left:155.15pt;margin-top:154.35pt;width:53.65pt;height:82.65pt;z-index:251736064;visibility:visible;mso-wrap-style:square;mso-wrap-distance-left:9pt;mso-wrap-distance-top:0;mso-wrap-distance-right:9pt;mso-wrap-distance-bottom:0;mso-position-horizontal:absolute;mso-position-horizontal-relative:text;mso-position-vertical:absolute;mso-position-vertical-relative:text" o:gfxdata="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">
+                <v:imagedata r:id="rId46" o:title=""/>
+              </v:shape>
+            </w:pict>
+          </mc:Fallback>
+        </mc:AlternateContent>
+      </w:r>
+      <w:r>
+        <w:rPr>
+          <w:noProof/>
+        </w:rPr>
+        <mc:AlternateContent>
+          <mc:Choice Requires="wpi">
+            <w:drawing>
+              <wp:anchor distT="0" distB="0" distL="114300" distR="114300" simplePos="0" relativeHeight="251729920" behindDoc="0" locked="0" layoutInCell="1" allowOverlap="1" wp14:anchorId="0FA94924" wp14:editId="79530C7A">
+                <wp:simplePos x="0" y="0"/>
+                <wp:positionH relativeFrom="column">
+                  <wp:posOffset>-230505</wp:posOffset>
+                </wp:positionH>
+                <wp:positionV relativeFrom="paragraph">
+                  <wp:posOffset>105410</wp:posOffset>
+                </wp:positionV>
+                <wp:extent cx="1238265" cy="1220810"/>
+                <wp:effectExtent l="38100" t="38100" r="19050" b="36830"/>
+                <wp:wrapNone/>
+                <wp:docPr id="1090630761" name="Ink 71"/>
+                <wp:cNvGraphicFramePr/>
+                <a:graphic xmlns:a="http://schemas.openxmlformats.org/drawingml/2006/main">
+                  <a:graphicData uri="http://schemas.microsoft.com/office/word/2010/wordprocessingInk">
+                    <w14:contentPart bwMode="auto" r:id="rId47">
+                      <w14:nvContentPartPr>
+                        <w14:cNvContentPartPr/>
+                      </w14:nvContentPartPr>
+                      <w14:xfrm>
+                        <a:off x="0" y="0"/>
+                        <a:ext cx="1238265" cy="1220810"/>
+                      </w14:xfrm>
+                    </w14:contentPart>
+                  </a:graphicData>
+                </a:graphic>
+              </wp:anchor>
+            </w:drawing>
+          </mc:Choice>
+          <mc:Fallback>
+            <w:pict>
+              <v:shape w14:anchorId="5F00791B" id="Ink 71" o:spid="_x0000_s1026" type="#_x0000_t75" style="position:absolute;margin-left:-18.5pt;margin-top:7.95pt;width:98.2pt;height:96.85pt;z-index:251729920;visibility:visible;mso-wrap-style:square;mso-wrap-distance-left:9pt;mso-wrap-distance-top:0;mso-wrap-distance-right:9pt;mso-wrap-distance-bottom:0;mso-position-horizontal:absolute;mso-position-horizontal-relative:text;mso-position-vertical:absolute;mso-position-vertical-relative:text" o:gfxdata="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">
+                <v:imagedata r:id="rId48" o:title=""/>
+              </v:shape>
+            </w:pict>
+          </mc:Fallback>
+        </mc:AlternateContent>
+      </w:r>
+      <w:r>
+        <w:rPr>
+          <w:noProof/>
+        </w:rPr>
+        <mc:AlternateContent>
+          <mc:Choice Requires="wpi">
+            <w:drawing>
+              <wp:anchor distT="0" distB="0" distL="114300" distR="114300" simplePos="0" relativeHeight="251711488" behindDoc="0" locked="0" layoutInCell="1" allowOverlap="1" wp14:anchorId="286CB9ED" wp14:editId="5EAF07A8">
+                <wp:simplePos x="0" y="0"/>
+                <wp:positionH relativeFrom="column">
+                  <wp:posOffset>2494280</wp:posOffset>
+                </wp:positionH>
+                <wp:positionV relativeFrom="paragraph">
+                  <wp:posOffset>138430</wp:posOffset>
+                </wp:positionV>
+                <wp:extent cx="952440" cy="207590"/>
+                <wp:effectExtent l="38100" t="38100" r="19685" b="40640"/>
+                <wp:wrapNone/>
+                <wp:docPr id="529507768" name="Ink 53"/>
+                <wp:cNvGraphicFramePr/>
+                <a:graphic xmlns:a="http://schemas.openxmlformats.org/drawingml/2006/main">
+                  <a:graphicData uri="http://schemas.microsoft.com/office/word/2010/wordprocessingInk">
+                    <w14:contentPart bwMode="auto" r:id="rId49">
+                      <w14:nvContentPartPr>
+                        <w14:cNvContentPartPr/>
+                      </w14:nvContentPartPr>
+                      <w14:xfrm>
+                        <a:off x="0" y="0"/>
+                        <a:ext cx="952440" cy="207590"/>
+                      </w14:xfrm>
+                    </w14:contentPart>
+                  </a:graphicData>
+                </a:graphic>
+              </wp:anchor>
+            </w:drawing>
+          </mc:Choice>
+          <mc:Fallback>
+            <w:pict>
+              <v:shape w14:anchorId="30FC65DD" id="Ink 53" o:spid="_x0000_s1026" type="#_x0000_t75" style="position:absolute;margin-left:196.05pt;margin-top:10.55pt;width:75.75pt;height:17.1pt;z-index:251711488;visibility:visible;mso-wrap-style:square;mso-wrap-distance-left:9pt;mso-wrap-distance-top:0;mso-wrap-distance-right:9pt;mso-wrap-distance-bottom:0;mso-position-horizontal:absolute;mso-position-horizontal-relative:text;mso-position-vertical:absolute;mso-position-vertical-relative:text" o:gfxdata="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">
+                <v:imagedata r:id="rId50" o:title=""/>
+              </v:shape>
+            </w:pict>
+          </mc:Fallback>
+        </mc:AlternateContent>
+      </w:r>
+      <w:r>
+        <w:rPr>
+          <w:noProof/>
+        </w:rPr>
+        <mc:AlternateContent>
+          <mc:Choice Requires="wpi">
+            <w:drawing>
+              <wp:anchor distT="0" distB="0" distL="114300" distR="114300" simplePos="0" relativeHeight="251698176" behindDoc="0" locked="0" layoutInCell="1" allowOverlap="1" wp14:anchorId="5BDC385F" wp14:editId="5B8C0DE9">
+                <wp:simplePos x="0" y="0"/>
+                <wp:positionH relativeFrom="column">
+                  <wp:posOffset>723900</wp:posOffset>
+                </wp:positionH>
+                <wp:positionV relativeFrom="paragraph">
+                  <wp:posOffset>149225</wp:posOffset>
+                </wp:positionV>
+                <wp:extent cx="3961765" cy="974725"/>
+                <wp:effectExtent l="38100" t="38100" r="38735" b="34925"/>
+                <wp:wrapNone/>
+                <wp:docPr id="632616184" name="Ink 40"/>
+                <wp:cNvGraphicFramePr/>
+                <a:graphic xmlns:a="http://schemas.openxmlformats.org/drawingml/2006/main">
+                  <a:graphicData uri="http://schemas.microsoft.com/office/word/2010/wordprocessingInk">
+                    <w14:contentPart bwMode="auto" r:id="rId51">
+                      <w14:nvContentPartPr>
+                        <w14:cNvContentPartPr/>
+                      </w14:nvContentPartPr>
+                      <w14:xfrm>
+                        <a:off x="0" y="0"/>
+                        <a:ext cx="3961765" cy="974725"/>
+                      </w14:xfrm>
+                    </w14:contentPart>
+                  </a:graphicData>
+                </a:graphic>
+              </wp:anchor>
+            </w:drawing>
+          </mc:Choice>
+          <mc:Fallback>
+            <w:pict>
+              <v:shape w14:anchorId="66811A77" id="Ink 40" o:spid="_x0000_s1026" type="#_x0000_t75" style="position:absolute;margin-left:56.65pt;margin-top:11.4pt;width:312.65pt;height:77.45pt;z-index:251698176;visibility:visible;mso-wrap-style:square;mso-wrap-distance-left:9pt;mso-wrap-distance-top:0;mso-wrap-distance-right:9pt;mso-wrap-distance-bottom:0;mso-position-horizontal:absolute;mso-position-horizontal-relative:text;mso-position-vertical:absolute;mso-position-vertical-relative:text" o:gfxdata="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">
+                <v:imagedata r:id="rId52" o:title=""/>
+              </v:shape>
+            </w:pict>
+          </mc:Fallback>
+        </mc:AlternateContent>
+      </w:r>
+      <w:r>
+        <w:rPr>
+          <w:noProof/>
+        </w:rPr>
+        <mc:AlternateContent>
+          <mc:Choice Requires="wpi">
+            <w:drawing>
+              <wp:anchor distT="0" distB="0" distL="114300" distR="114300" simplePos="0" relativeHeight="251689984" behindDoc="0" locked="0" layoutInCell="1" allowOverlap="1" wp14:anchorId="7BC3A5F1" wp14:editId="0B3EF1E7">
+                <wp:simplePos x="0" y="0"/>
+                <wp:positionH relativeFrom="column">
+                  <wp:posOffset>1624330</wp:posOffset>
+                </wp:positionH>
+                <wp:positionV relativeFrom="paragraph">
+                  <wp:posOffset>1153795</wp:posOffset>
+                </wp:positionV>
+                <wp:extent cx="2781935" cy="374015"/>
+                <wp:effectExtent l="38100" t="38100" r="37465" b="45085"/>
+                <wp:wrapNone/>
+                <wp:docPr id="785575876" name="Ink 32"/>
+                <wp:cNvGraphicFramePr/>
+                <a:graphic xmlns:a="http://schemas.openxmlformats.org/drawingml/2006/main">
+                  <a:graphicData uri="http://schemas.microsoft.com/office/word/2010/wordprocessingInk">
+                    <w14:contentPart bwMode="auto" r:id="rId53">
+                      <w14:nvContentPartPr>
+                        <w14:cNvContentPartPr/>
+                      </w14:nvContentPartPr>
+                      <w14:xfrm>
+                        <a:off x="0" y="0"/>
+                        <a:ext cx="2781935" cy="374015"/>
+                      </w14:xfrm>
+                    </w14:contentPart>
+                  </a:graphicData>
+                </a:graphic>
+              </wp:anchor>
+            </w:drawing>
+          </mc:Choice>
+          <mc:Fallback>
+            <w:pict>
+              <v:shape w14:anchorId="06458466" id="Ink 32" o:spid="_x0000_s1026" type="#_x0000_t75" style="position:absolute;margin-left:127.55pt;margin-top:90.5pt;width:219.75pt;height:30.15pt;z-index:251689984;visibility:visible;mso-wrap-style:square;mso-wrap-distance-left:9pt;mso-wrap-distance-top:0;mso-wrap-distance-right:9pt;mso-wrap-distance-bottom:0;mso-position-horizontal:absolute;mso-position-horizontal-relative:text;mso-position-vertical:absolute;mso-position-vertical-relative:text" o:gfxdata="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">
+                <v:imagedata r:id="rId54" o:title=""/>
+              </v:shape>
+            </w:pict>
+          </mc:Fallback>
+        </mc:AlternateContent>
+      </w:r>
+      <w:r>
+        <w:rPr>
+          <w:noProof/>
+        </w:rPr>
+        <mc:AlternateContent>
+          <mc:Choice Requires="wpi">
+            <w:drawing>
+              <wp:anchor distT="0" distB="0" distL="114300" distR="114300" simplePos="0" relativeHeight="251680768" behindDoc="0" locked="0" layoutInCell="1" allowOverlap="1" wp14:anchorId="2C7B7A32" wp14:editId="36FE197A">
+                <wp:simplePos x="0" y="0"/>
+                <wp:positionH relativeFrom="column">
+                  <wp:posOffset>1322705</wp:posOffset>
+                </wp:positionH>
+                <wp:positionV relativeFrom="paragraph">
+                  <wp:posOffset>1283970</wp:posOffset>
+                </wp:positionV>
+                <wp:extent cx="269545" cy="324720"/>
+                <wp:effectExtent l="38100" t="38100" r="35560" b="37465"/>
+                <wp:wrapNone/>
+                <wp:docPr id="730009676" name="Ink 23"/>
+                <wp:cNvGraphicFramePr/>
+                <a:graphic xmlns:a="http://schemas.openxmlformats.org/drawingml/2006/main">
+                  <a:graphicData uri="http://schemas.microsoft.com/office/word/2010/wordprocessingInk">
+                    <w14:contentPart bwMode="auto" r:id="rId55">
+                      <w14:nvContentPartPr>
+                        <w14:cNvContentPartPr/>
+                      </w14:nvContentPartPr>
+                      <w14:xfrm>
+                        <a:off x="0" y="0"/>
+                        <a:ext cx="269545" cy="324720"/>
+                      </w14:xfrm>
+                    </w14:contentPart>
+                  </a:graphicData>
+                </a:graphic>
+              </wp:anchor>
+            </w:drawing>
+          </mc:Choice>
+          <mc:Fallback>
+            <w:pict>
+              <v:shape w14:anchorId="603C8ECB" id="Ink 23" o:spid="_x0000_s1026" type="#_x0000_t75" style="position:absolute;margin-left:103.8pt;margin-top:100.75pt;width:21.9pt;height:26.25pt;z-index:251680768;visibility:visible;mso-wrap-style:square;mso-wrap-distance-left:9pt;mso-wrap-distance-top:0;mso-wrap-distance-right:9pt;mso-wrap-distance-bottom:0;mso-position-horizontal:absolute;mso-position-horizontal-relative:text;mso-position-vertical:absolute;mso-position-vertical-relative:text" o:gfxdata="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">
+                <v:imagedata r:id="rId56" o:title=""/>
+              </v:shape>
+            </w:pict>
+          </mc:Fallback>
+        </mc:AlternateContent>
+      </w:r>
+      <w:r>
+        <w:rPr>
+          <w:noProof/>
+        </w:rPr>
+        <mc:AlternateContent>
+          <mc:Choice Requires="wpi">
+            <w:drawing>
+              <wp:anchor distT="0" distB="0" distL="114300" distR="114300" simplePos="0" relativeHeight="251677696" behindDoc="0" locked="0" layoutInCell="1" allowOverlap="1" wp14:anchorId="3F1EA650" wp14:editId="59A07FEA">
+                <wp:simplePos x="0" y="0"/>
+                <wp:positionH relativeFrom="column">
+                  <wp:posOffset>62230</wp:posOffset>
+                </wp:positionH>
+                <wp:positionV relativeFrom="paragraph">
+                  <wp:posOffset>996950</wp:posOffset>
+                </wp:positionV>
+                <wp:extent cx="3217545" cy="1159695"/>
+                <wp:effectExtent l="38100" t="38100" r="40005" b="40640"/>
+                <wp:wrapNone/>
+                <wp:docPr id="2097500970" name="Ink 20"/>
+                <wp:cNvGraphicFramePr/>
+                <a:graphic xmlns:a="http://schemas.openxmlformats.org/drawingml/2006/main">
+                  <a:graphicData uri="http://schemas.microsoft.com/office/word/2010/wordprocessingInk">
+                    <w14:contentPart bwMode="auto" r:id="rId57">
+                      <w14:nvContentPartPr>
+                        <w14:cNvContentPartPr/>
+                      </w14:nvContentPartPr>
+                      <w14:xfrm>
+                        <a:off x="0" y="0"/>
+                        <a:ext cx="3217545" cy="1159695"/>
+                      </w14:xfrm>
+                    </w14:contentPart>
+                  </a:graphicData>
+                </a:graphic>
+              </wp:anchor>
+            </w:drawing>
+          </mc:Choice>
+          <mc:Fallback>
+            <w:pict>
+              <v:shape w14:anchorId="689D3E99" id="Ink 20" o:spid="_x0000_s1026" type="#_x0000_t75" style="position:absolute;margin-left:4.55pt;margin-top:78.15pt;width:254.05pt;height:92pt;z-index:251677696;visibility:visible;mso-wrap-style:square;mso-wrap-distance-left:9pt;mso-wrap-distance-top:0;mso-wrap-distance-right:9pt;mso-wrap-distance-bottom:0;mso-position-horizontal:absolute;mso-position-horizontal-relative:text;mso-position-vertical:absolute;mso-position-vertical-relative:text" o:gfxdata="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">
+                <v:imagedata r:id="rId58" o:title=""/>
+              </v:shape>
+            </w:pict>
+          </mc:Fallback>
+        </mc:AlternateContent>
+      </w:r>
+      <w:r>
+        <w:rPr>
+          <w:noProof/>
+        </w:rPr>
+        <mc:AlternateContent>
+          <mc:Choice Requires="wpi">
+            <w:drawing>
+              <wp:anchor distT="0" distB="0" distL="114300" distR="114300" simplePos="0" relativeHeight="251674624" behindDoc="0" locked="0" layoutInCell="1" allowOverlap="1" wp14:anchorId="4B5DFB1E" wp14:editId="5E5645B8">
+                <wp:simplePos x="0" y="0"/>
+                <wp:positionH relativeFrom="column">
+                  <wp:posOffset>2692814</wp:posOffset>
+                </wp:positionH>
+                <wp:positionV relativeFrom="paragraph">
+                  <wp:posOffset>1289807</wp:posOffset>
+                </wp:positionV>
+                <wp:extent cx="253080" cy="367200"/>
+                <wp:effectExtent l="38100" t="38100" r="33020" b="33020"/>
+                <wp:wrapNone/>
+                <wp:docPr id="2082285769" name="Ink 17"/>
+                <wp:cNvGraphicFramePr/>
+                <a:graphic xmlns:a="http://schemas.openxmlformats.org/drawingml/2006/main">
+                  <a:graphicData uri="http://schemas.microsoft.com/office/word/2010/wordprocessingInk">
+                    <w14:contentPart bwMode="auto" r:id="rId59">
+                      <w14:nvContentPartPr>
+                        <w14:cNvContentPartPr/>
+                      </w14:nvContentPartPr>
+                      <w14:xfrm>
+                        <a:off x="0" y="0"/>
+                        <a:ext cx="253080" cy="367200"/>
+                      </w14:xfrm>
+                    </w14:contentPart>
+                  </a:graphicData>
+                </a:graphic>
+              </wp:anchor>
+            </w:drawing>
+          </mc:Choice>
+          <mc:Fallback>
+            <w:pict>
+              <v:shape w14:anchorId="013DD9FE" id="Ink 17" o:spid="_x0000_s1026" type="#_x0000_t75" style="position:absolute;margin-left:211.7pt;margin-top:101.2pt;width:20.65pt;height:29.6pt;z-index:251674624;visibility:visible;mso-wrap-style:square;mso-wrap-distance-left:9pt;mso-wrap-distance-top:0;mso-wrap-distance-right:9pt;mso-wrap-distance-bottom:0;mso-position-horizontal:absolute;mso-position-horizontal-relative:text;mso-position-vertical:absolute;mso-position-vertical-relative:text" o:gfxdata="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">
+                <v:imagedata r:id="rId60" o:title=""/>
+              </v:shape>
+            </w:pict>
+          </mc:Fallback>
+        </mc:AlternateContent>
+      </w:r>
+    </w:p>
     <w:sectPr>
       <w:type w:val="continuous"/>
       <w:pgSz w:w="12240" w:h="15840"/>
@@ -4576,6 +5595,1097 @@
 </w:styles>
 </file>
 
+<file path=word/ink/ink1.xml><?xml version="1.0" encoding="utf-8"?>
+<inkml:ink xmlns:inkml="http://www.w3.org/2003/InkML">
+  <inkml:definitions>
+    <inkml:context xml:id="ctx0">
+      <inkml:inkSource xml:id="inkSrc0">
+        <inkml:traceFormat>
+          <inkml:channel name="X" type="integer" min="-2.14748E9" max="2.14748E9" units="cm"/>
+          <inkml:channel name="Y" type="integer" min="-2.14748E9" max="2.14748E9" units="cm"/>
+          <inkml:channel name="F" type="integer" max="32767" units="dev"/>
+          <inkml:channel name="OA" type="integer" max="360" units="deg"/>
+          <inkml:channel name="OE" type="integer" max="90" units="deg"/>
+        </inkml:traceFormat>
+        <inkml:channelProperties>
+          <inkml:channelProperty channel="X" name="resolution" value="1000" units="1/cm"/>
+          <inkml:channelProperty channel="Y" name="resolution" value="1000" units="1/cm"/>
+          <inkml:channelProperty channel="F" name="resolution" value="0" units="1/dev"/>
+          <inkml:channelProperty channel="OA" name="resolution" value="1000" units="1/deg"/>
+          <inkml:channelProperty channel="OE" name="resolution" value="1000" units="1/deg"/>
+        </inkml:channelProperties>
+      </inkml:inkSource>
+      <inkml:timestamp xml:id="ts0" timeString="2024-04-08T15:32:19.342"/>
+    </inkml:context>
+    <inkml:brush xml:id="br0">
+      <inkml:brushProperty name="width" value="0.025" units="cm"/>
+      <inkml:brushProperty name="height" value="0.025" units="cm"/>
+      <inkml:brushProperty name="color" value="#E71224"/>
+    </inkml:brush>
+  </inkml:definitions>
+  <inkml:trace contextRef="#ctx0" brushRef="#br0">235 0 25511 0 0,'-27'13'3266'0'0,"-34"19"-2849"0"0,42-21-386 0 0,1 1 0 0 0,-31 26 1 0 0,43-33-31 0 0,1 0 1 0 0,0 0 0 0 0,0 1 0 0 0,1-1 0 0 0,0 1-1 0 0,0 1 1 0 0,0-1 0 0 0,1 0 0 0 0,0 1 0 0 0,0 0-1 0 0,1 0 1 0 0,-3 9 0 0 0,3-4-2 0 0</inkml:trace>
+  <inkml:trace contextRef="#ctx0" brushRef="#br0" timeOffset="352.49">5 233 27615 0 0,'4'9'965'0'0,"-3"-7"-721"0"0,0 0 0 0 0,0-1 0 0 0,-1 1 0 0 0,1 0 0 0 0,0-1-1 0 0,0 1 1 0 0,1-1 0 0 0,1 3 240 0 0,2-1-369 0 0,25 17 58 0 0,7 0-26 0 0,-5-6-122 0 0,4 1 23 0 0,2 0-36 0 0,-6-2-12 0 0,-29-11 0 0 0,0 0 0 0 0,0-1 0 0 0,0 1 0 0 0,0 1 0 0 0,0-1 0 0 0,4 4 0 0 0,-6-4-1 0 0,0-1-1 0 0,0 1 1 0 0,0-1-1 0 0,0 1 1 0 0,0-1-1 0 0,0 1 1 0 0,-1-1 0 0 0,1 1-1 0 0,-1 0 1 0 0,1-1-1 0 0,-1 1 1 0 0,1 0-1 0 0,-1 0 1 0 0,0-1 0 0 0,0 1-1 0 0,0 0 1 0 0,0 0-1 0 0,0 0 1 0 0,0-1 0 0 0,-1 1-1 0 0,1 0 1 0 0,-1 3-1 0 0,-1-1 19 0 0,0-1-1 0 0,0 1 0 0 0,0-1 1 0 0,0 1-1 0 0,0-1 0 0 0,-1 1 1 0 0,1-1-1 0 0,-1 0 0 0 0,-4 3 1 0 0,-1 1 78 0 0,-1 0 0 0 0,1 0 0 0 0,-1-2 1 0 0,0 1-1 0 0,-1-1 0 0 0,1 0 0 0 0,-1-1 0 0 0,0 0 1 0 0,-17 4-1 0 0,21-6-148 0 0,0-1-1 0 0,0 0 1 0 0,0-1 0 0 0,0 1 0 0 0,-1-1 0 0 0,1 0-1 0 0,0-1 1 0 0,0 0 0 0 0,0 0 0 0 0,-1 0 0 0 0,1 0-1 0 0,0-1 1 0 0,1 0 0 0 0,-1 0 0 0 0,0-1 0 0 0,0 0 0 0 0,-9-6-1 0 0,15 9-42 0 0,-1-1 0 0 0,0 1 0 0 0,1-1-1 0 0,-1 1 1 0 0,1 0 0 0 0,-1-1 0 0 0,1 1-1 0 0,-1-1 1 0 0,1 1 0 0 0,-1-1 0 0 0,1 0-1 0 0,0 1 1 0 0,-1-1 0 0 0,1 1 0 0 0,0-1-1 0 0,0 0 1 0 0,-1 1 0 0 0,1-1 0 0 0,0 0-1 0 0,0 1 1 0 0,0-2 0 0 0,3-4-8701 0 0</inkml:trace>
+  <inkml:trace contextRef="#ctx0" brushRef="#br0" timeOffset="701.36">537 252 21655 0 0,'0'-1'960'0'0,"-1"1"192"0"0,0 1-920 0 0,0-1-232 0 0,1 2 0 0 0,-1-1 0 0 0,0 1 288 0 0,0-2 16 0 0,1 3 0 0 0,0-1 0 0 0,0 2 120 0 0,0 2 936 0 0,4 14-2048 0 0,-10-21 240 0 0,3 2-8 0 0</inkml:trace>
+  <inkml:trace contextRef="#ctx0" brushRef="#br0" timeOffset="1070.68">596 364 20271 0 0,'-6'14'4051'0'0,"-7"21"0"0"0,0 3-2509 0 0,10-31-2267 0 0,0 0 0 0 0,-1-1 0 0 0,-6 10 0 0 0,-2-2-9011 0 0</inkml:trace>
+</inkml:ink>
+</file>
+
+<file path=word/ink/ink10.xml><?xml version="1.0" encoding="utf-8"?>
+<inkml:ink xmlns:inkml="http://www.w3.org/2003/InkML">
+  <inkml:definitions>
+    <inkml:context xml:id="ctx0">
+      <inkml:inkSource xml:id="inkSrc0">
+        <inkml:traceFormat>
+          <inkml:channel name="X" type="integer" min="-2.14748E9" max="2.14748E9" units="cm"/>
+          <inkml:channel name="Y" type="integer" min="-2.14748E9" max="2.14748E9" units="cm"/>
+          <inkml:channel name="F" type="integer" max="32767" units="dev"/>
+          <inkml:channel name="OA" type="integer" max="360" units="deg"/>
+          <inkml:channel name="OE" type="integer" max="90" units="deg"/>
+        </inkml:traceFormat>
+        <inkml:channelProperties>
+          <inkml:channelProperty channel="X" name="resolution" value="1000" units="1/cm"/>
+          <inkml:channelProperty channel="Y" name="resolution" value="1000" units="1/cm"/>
+          <inkml:channelProperty channel="F" name="resolution" value="0" units="1/dev"/>
+          <inkml:channelProperty channel="OA" name="resolution" value="1000" units="1/deg"/>
+          <inkml:channelProperty channel="OE" name="resolution" value="1000" units="1/deg"/>
+        </inkml:channelProperties>
+      </inkml:inkSource>
+      <inkml:timestamp xml:id="ts0" timeString="2024-04-08T15:33:30.898"/>
+    </inkml:context>
+    <inkml:brush xml:id="br0">
+      <inkml:brushProperty name="width" value="0.025" units="cm"/>
+      <inkml:brushProperty name="height" value="0.025" units="cm"/>
+      <inkml:brushProperty name="color" value="#E71224"/>
+    </inkml:brush>
+  </inkml:definitions>
+  <inkml:trace contextRef="#ctx0" brushRef="#br0">2671 1109 18887 0 0,'0'0'3817'0'0,"3"3"-3183"0"0,7 7 46 0 0,-7-7 21 0 0,1 0 3 0 0,5 5-345 0 0,-2-3-107 0 0,0 0 0 0 0,0 1 0 0 0,0 0 0 0 0,-1 1 1 0 0,0-1-1 0 0,0 1 0 0 0,8 14 0 0 0,-11-16-221 0 0,-1-2-20 0 0,0 0 1 0 0,0 0-1 0 0,-1 0 0 0 0,1 0 1 0 0,-1 0-1 0 0,1 0 0 0 0,0 7 1 0 0,0-2-6 0 0,-1-3-116 0 0,0-3 30 0 0,-1 0 1 0 0,1-1-1 0 0,-1 1 0 0 0,1 0 0 0 0,-1 0 1 0 0,0-1-1 0 0,0 1 0 0 0,0 0 1 0 0,0 0-1 0 0,0-1 0 0 0,0 1 0 0 0,0 0 1 0 0,-1 0-1 0 0,1-1 0 0 0,-1 1 0 0 0,0 3 1 0 0,0-5 44 0 0,1 0 1 0 0,0 0-1 0 0,-1 0 0 0 0,1 0 1 0 0,0 0-1 0 0,-1 1 1 0 0,1-1-1 0 0,-1 0 0 0 0,1 0 1 0 0,0 0-1 0 0,-1 0 1 0 0,1 0-1 0 0,-1 0 0 0 0,1 0 1 0 0,0 0-1 0 0,-1 0 1 0 0,1-1-1 0 0,-1 1 0 0 0,1 0 1 0 0,0 0-1 0 0,-1 0 1 0 0,1 0-1 0 0,0 0 0 0 0,-1-1 1 0 0,1 1-1 0 0,0 0 1 0 0,-1 0-1 0 0,1-1 0 0 0,0 1 1 0 0,-1 0-1 0 0,1-1 1 0 0,0 1-1 0 0,0 0 0 0 0,-1 0 1 0 0,1-1-1 0 0,0 1 1 0 0,0-1-1 0 0,0 1 1 0 0,0 0-1 0 0,-1-1 0 0 0,-8-15-326 0 0,3 5 335 0 0,2 1 0 0 0,0-1 0 0 0,0 0 0 0 0,1 0 0 0 0,0-1 0 0 0,1 1 0 0 0,1 0-1 0 0,-1-1 1 0 0,2 1 0 0 0,0-1 0 0 0,0 1 0 0 0,1-1 0 0 0,0 1 0 0 0,1-1 0 0 0,0 1 0 0 0,5-14 0 0 0,0 11 26 0 0,2 0 11 0 0,-2 9 7 0 0,11-4-134 0 0,-13 7-62 0 0</inkml:trace>
+  <inkml:trace contextRef="#ctx0" brushRef="#br0" timeOffset="527.32">2892 1191 16127 0 0,'0'0'5226'0'0,"6"-2"-4065"0"0,18-6-356 0 0,-24 8-766 0 0,1 0-1 0 0,0 0 0 0 0,-1 0 1 0 0,1-1-1 0 0,-1 1 1 0 0,1 0-1 0 0,-1 0 1 0 0,1 0-1 0 0,-1-1 0 0 0,1 1 1 0 0,-1 0-1 0 0,0-1 1 0 0,1 1-1 0 0,-1 0 1 0 0,1-1-1 0 0,0 0 0 0 0,25-33 1498 0 0,-22 28-1523 0 0,-1 0-1 0 0,1 0 1 0 0,-1 0-1 0 0,0-1 0 0 0,-1 1 1 0 0,1-1-1 0 0,-1 1 1 0 0,-1-1-1 0 0,1 0 1 0 0,-1 0-1 0 0,0 0 0 0 0,0-11 1 0 0,-2 17-59 0 0,1 1 0 0 0,0-1-1 0 0,0 1 1 0 0,0-1 0 0 0,0 1 0 0 0,0-1 0 0 0,-1 1 0 0 0,1-1 0 0 0,0 1 0 0 0,0-1 0 0 0,-1 1-1 0 0,1-1 1 0 0,0 1 0 0 0,-1-1 0 0 0,1 1 0 0 0,0 0 0 0 0,-1-1 0 0 0,1 1 0 0 0,-1 0 0 0 0,1-1-1 0 0,-1 1 1 0 0,1 0 0 0 0,-1-1 0 0 0,1 1 0 0 0,-1 0 0 0 0,1 0 0 0 0,-1-1 0 0 0,-1 1-18 0 0,0 0 0 0 0,1 0 0 0 0,-1 0 0 0 0,0 0 0 0 0,1 0-1 0 0,-1 0 1 0 0,1 1 0 0 0,-1-1 0 0 0,-2 1 0 0 0,-2 1-21 0 0,0 0 0 0 0,1 1 0 0 0,-12 6 0 0 0,13-6 92 0 0,-1 1 1 0 0,1-1-1 0 0,0 1 0 0 0,0 0 1 0 0,0 1-1 0 0,0-1 1 0 0,1 1-1 0 0,0-1 1 0 0,0 1-1 0 0,0 0 0 0 0,0 0 1 0 0,1 1-1 0 0,0-1 1 0 0,0 0-1 0 0,1 1 0 0 0,-1-1 1 0 0,1 1-1 0 0,0 0 1 0 0,0-1-1 0 0,1 1 1 0 0,0 0-1 0 0,0-1 0 0 0,0 1 1 0 0,1 0-1 0 0,0-1 1 0 0,0 1-1 0 0,0 0 0 0 0,1-1 1 0 0,-1 0-1 0 0,1 1 1 0 0,4 6-1 0 0,18 27 421 0 0,-22-36-259 0 0,3 0 73 0 0,13 9 28 0 0,-13-9 9 0 0,0-3-8 0 0,16 1-38 0 0,-16 0-10 0 0,0-4-6 0 0,17-12-37 0 0,-17 9-196 0 0,1 0-1 0 0,-1 0 1 0 0,0 0 0 0 0,-1 0-1 0 0,0-1 1 0 0,0 0 0 0 0,0 0-1 0 0,2-8 1 0 0,20-63-1055 0 0,-16 46 365 0 0,1-5 274 0 0,14-41-4632 0 0,-18 51 615 0 0,-1 0 0 0 0,4-38-1 0 0,-10 56 7652 0 0,-3 15 1554 0 0,-2 16 1950 0 0,3-2-5478 0 0,2 0-1 0 0,0 0 1 0 0,1 0-1 0 0,1-1 1 0 0,0 1-1 0 0,11 36 0 0 0,2-7-359 0 0,31 68 0 0 0,-28-82-792 0 0,-15-31-168 0 0,21-22-18784 0 0</inkml:trace>
+  <inkml:trace contextRef="#ctx0" brushRef="#br0" timeOffset="1001.01">3057 1077 17503 0 0,'-3'13'5853'0'0,"9"-13"-5101"0"0,14 2-102 0 0,-20-2-615 0 0,1 0 0 0 0,-1 0 0 0 0,1 0 0 0 0,-1 0 0 0 0,1 0 0 0 0,-1 0 1 0 0,1 0-1 0 0,-1 0 0 0 0,1 0 0 0 0,-1 0 0 0 0,0-1 0 0 0,1 1 0 0 0,-1 0 0 0 0,1 0 0 0 0,-1 0 1 0 0,1 0-1 0 0,0-1 0 0 0,39-25 1203 0 0,-31 20-1160 0 0,-1-1 0 0 0,0 0 0 0 0,10-11 0 0 0,-14 13-119 0 0,16-15-7523 0 0</inkml:trace>
+  <inkml:trace contextRef="#ctx0" brushRef="#br0" timeOffset="1364.14">3255 1003 7831 0 0,'0'1'603'0'0,"-1"5"-32"0"0,0 1 1903 0 0,0 1 1 0 0,1-1 0 0 0,0 10-1 0 0,2 0-404 0 0,1 1-1 0 0,10 33 0 0 0,-12-48-1834 0 0,0 1 0 0 0,1-1 0 0 0,-1 1-1 0 0,1-1 1 0 0,0 0 0 0 0,0 0 0 0 0,0 0 0 0 0,1 0 0 0 0,3 4 0 0 0,-4-5-329 0 0,-2-2 96 0 0,0 0 1 0 0,0 0-1 0 0,0 0 1 0 0,0 0-1 0 0,0 0 1 0 0,0 0-1 0 0,0 0 1 0 0,0 1-1 0 0,0-1 0 0 0,0 0 1 0 0,0 0-1 0 0,0 0 1 0 0,1 0-1 0 0,-1 0 1 0 0,0 0-1 0 0,0 0 1 0 0,0 0-1 0 0,0 0 1 0 0,0 0-1 0 0,0 0 1 0 0,0 0-1 0 0,0 1 1 0 0,1-1-1 0 0,-1 0 1 0 0,0 0-1 0 0,0 0 0 0 0,0 0 1 0 0,0 0-1 0 0,0 0 1 0 0,0 0-1 0 0,1 0 1 0 0,-1 0-1 0 0,0 0 1 0 0,0 0-1 0 0,0 0 1 0 0,0 0-1 0 0,0 0 1 0 0,0 0-1 0 0,0-1 1 0 0,1 1-1 0 0,-1 0 1 0 0,0 0-1 0 0,0 0 0 0 0,0 0 1 0 0,0 0-1 0 0,0 0 1 0 0,0 0-1 0 0,0 0 1 0 0,0 0-1 0 0,0 0 1 0 0,1 0-1 0 0,-1 0 1 0 0,0-1-1 0 0,0 1 1 0 0,0 0-1 0 0,0 0 1 0 0,0 0-1 0 0,0 0 1 0 0,0 0-1 0 0,0-1 0 0 0,3-3-206 0 0,0-1-1 0 0,-1 0 0 0 0,1 0 0 0 0,-1 0 0 0 0,0-1 0 0 0,-1 1 0 0 0,1 0 0 0 0,-1-1 1 0 0,1-5-1 0 0,1-4-928 0 0,-1 4-482 0 0,1-2-852 0 0,0 0 0 0 0,9-24 0 0 0,-10 34 7295 0 0,1 6-3657 0 0,9 7-10 0 0,-9-7-82 0 0,-2 0-342 0 0,4 10-148 0 0,-4-10-27 0 0,0 0-53 0 0,5 9-185 0 0,-5-9 276 0 0,22 0-2588 0 0,-23-3 1975 0 0,0 0 0 0 0,0 0 1 0 0,0 0-1 0 0,0 0 0 0 0,0 0 0 0 0,1 0 0 0 0,-1 0 0 0 0,0 0 0 0 0,0 0 1 0 0,0 0-1 0 0,0 0 0 0 0,0 1 0 0 0,1-1 0 0 0,-1 0 0 0 0,0 0 1 0 0,0 0-1 0 0,0 0 0 0 0,0-1 0 0 0,0 1 0 0 0,1 0 0 0 0,-1 0 0 0 0,0 0 1 0 0,0 0-1 0 0,0 0 0 0 0,0 0 0 0 0,0 0 0 0 0,1 0 0 0 0,-1 0 1 0 0,0 0-1 0 0,0 0 0 0 0,0 0 0 0 0,0 0 0 0 0,0-1 0 0 0,0 1 0 0 0,0 0 1 0 0,1 0-1 0 0,-1 0 0 0 0,0 0 0 0 0,0 0 0 0 0,0 0 0 0 0,0-1 1 0 0,0 1-1 0 0,0 0 0 0 0,5-12-562 0 0</inkml:trace>
+  <inkml:trace contextRef="#ctx0" brushRef="#br0" timeOffset="1743.09">3494 986 17503 0 0,'0'0'803'0'0,"0"2"-18"0"0,0 8-373 0 0,7 51 4877 0 0,-7-58-4979 0 0,16-18-9659 0 0,-11 8 5721 0 0,-6-1 2652 0 0,1 7 290 0 0,-1-52-6776 0 0,1 40 8865 0 0,0-1 12140 0 0,4 17-12219 0 0,12 10-110 0 0,-15-12-1156 0 0,-1-1 0 0 0,1 1 0 0 0,0-1 1 0 0,-1 1-1 0 0,1 0 0 0 0,0-1 0 0 0,-1 1 1 0 0,1 0-1 0 0,0-1 0 0 0,-1 1 0 0 0,1 0 1 0 0,-1 0-1 0 0,1-1 0 0 0,-1 1 0 0 0,0 0 1 0 0,1 0-1 0 0,-1 0 0 0 0,0 0 0 0 0,4 11 701 0 0,39 121 770 0 0,-42-131-1097 0 0,-2-4-434 0 0,0 1 0 0 0,1-1 0 0 0,-1 0 0 0 0,0 1 1 0 0,1-1-1 0 0,-1 0 0 0 0,1 0 0 0 0,0-2 0 0 0,-1 1-21 0 0,-4-17-86 0 0,1-1-1 0 0,1 1 1 0 0,1-1 0 0 0,1 0-1 0 0,2-22 1 0 0,-1 41 148 0 0,0-1 0 0 0,0 0 0 0 0,1 0-1 0 0,-1 0 1 0 0,1 1 0 0 0,-1-1 0 0 0,1 0 0 0 0,0 1-1 0 0,2-4 1 0 0,-1 1 77 0 0,-1 4 1269 0 0,5 0-1124 0 0,-4 1-227 0 0,0 0-1 0 0,0 0 1 0 0,-1 0-1 0 0,1 0 1 0 0,0 1-1 0 0,-1-1 1 0 0,1 0-1 0 0,0 1 1 0 0,-1-1-1 0 0,1 1 1 0 0,2 0-1 0 0,-3 0-11 0 0,0 0 1 0 0,0 0-1 0 0,1 0 0 0 0,-1 0 1 0 0,0-1-1 0 0,0 2 0 0 0,0-1 0 0 0,0 0 1 0 0,0 0-1 0 0,0 0 0 0 0,0 2 1 0 0,2 0 10 0 0,5 6 65 0 0,-1 0-59 0 0,0 1 39 0 0,6 11-66 0 0,1 4-12 0 0,-2 0 0 0 0,-1-2 0 0 0,2 11-32 0 0,-12-31-129 0 0</inkml:trace>
+  <inkml:trace contextRef="#ctx0" brushRef="#br0" timeOffset="2385.95">4197 794 12439 0 0,'0'-1'76'0'0,"-8"-17"4004"0"0,-17-28 1 0 0,23 42-3734 0 0,0 0 1 0 0,-1 0-1 0 0,0 0 1 0 0,0 0-1 0 0,0 1 1 0 0,0 0-1 0 0,0 0 1 0 0,-1 0-1 0 0,0 0 1 0 0,1 0-1 0 0,-1 0 0 0 0,0 1 1 0 0,-6-3-1 0 0,7 5-217 0 0,0-1-1 0 0,0 1 0 0 0,0-1 0 0 0,0 1 0 0 0,-1 0 1 0 0,1 0-1 0 0,0 1 0 0 0,0-1 0 0 0,0 1 0 0 0,0-1 1 0 0,-1 1-1 0 0,1 0 0 0 0,0 0 0 0 0,0 0 0 0 0,1 1 1 0 0,-1-1-1 0 0,0 1 0 0 0,0 0 0 0 0,1-1 0 0 0,-4 4 0 0 0,-2 1 134 0 0,0 1-1 0 0,0 1 1 0 0,1 0-1 0 0,-11 15 1 0 0,9-11-23 0 0,1 1-1 0 0,0 0 1 0 0,-9 22 0 0 0,15-29-192 0 0,-1 0-1 0 0,1 1 1 0 0,1-1-1 0 0,-1 0 0 0 0,1 1 1 0 0,0-1-1 0 0,0 1 1 0 0,1-1-1 0 0,0 1 1 0 0,1 10-1 0 0,1-12 6 0 0,10 9-42 0 0,-7-10-15 0 0,-4-3-2 0 0,1 1 0 0 0,-1-1 0 0 0,1 0 0 0 0,-1 0 0 0 0,1 1-1 0 0,0-1 1 0 0,0 0 0 0 0,-1-1 0 0 0,1 1 0 0 0,0 0 0 0 0,0 0 0 0 0,0-1 0 0 0,3 1 0 0 0,24 5-185 0 0,3-1-97 0 0,6 3 101 0 0,-14-1 118 0 0,-12-4 16 0 0,12 9 42 0 0,-21-10 11 0 0,1 1 0 0 0,0-1 0 0 0,-1 1 0 0 0,5 4 0 0 0,7 13 0 0 0,-14-15 0 0 0,1-1 0 0 0,0 1 0 0 0,-1 0 0 0 0,0 0 0 0 0,0 0 0 0 0,0 0 0 0 0,-1 0 0 0 0,0-1 0 0 0,0 1 0 0 0,0 0 0 0 0,0 0 0 0 0,-1 0 0 0 0,0 0 0 0 0,0 0 0 0 0,-3 8 0 0 0,2-5 0 0 0,-1-2 0 0 0,0 1 0 0 0,0 0 0 0 0,-1 0 0 0 0,0-1 0 0 0,0 0 0 0 0,0 0 0 0 0,-1 0 0 0 0,-9 9 0 0 0,10-11-120 0 0,-1 0 1 0 0,0-1-1 0 0,0 1 1 0 0,-1-1-1 0 0,1 0 0 0 0,-1-1 1 0 0,-7 4-1 0 0,11-6-48 0 0,-1 1 1 0 0,1 0-1 0 0,0-1 1 0 0,0 1-1 0 0,-1-1 0 0 0,1 0 1 0 0,0 0-1 0 0,-1 0 1 0 0,1 0-1 0 0,0 0 0 0 0,-1 0 1 0 0,1 0-1 0 0,0-1 1 0 0,0 1-1 0 0,-1-1 0 0 0,1 0 1 0 0,0 0-1 0 0,0 0 1 0 0,0 0-1 0 0,0 0 0 0 0,0 0 1 0 0,-2-2-1 0 0,-3-4-9044 0 0</inkml:trace>
+  <inkml:trace contextRef="#ctx0" brushRef="#br0" timeOffset="-16006.89">1 380 19351 0 0,'0'0'169'0'0,"0"0"1"0"0,0 0-1 0 0,0 0 0 0 0,0 0 1 0 0,0 0-1 0 0,0-1 0 0 0,-1 1 1 0 0,1 0-1 0 0,0 0 0 0 0,0 0 0 0 0,0 0 1 0 0,0-1-1 0 0,0 1 0 0 0,0 0 1 0 0,0 0-1 0 0,0 0 0 0 0,0 0 0 0 0,0-1 1 0 0,0 1-1 0 0,0 0 0 0 0,0 0 1 0 0,0 0-1 0 0,0 0 0 0 0,0-1 0 0 0,0 1 1 0 0,0 0-1 0 0,0 0 0 0 0,0 0 1 0 0,0 0-1 0 0,1-1 0 0 0,-1 1 0 0 0,6-10 213 0 0,0-1-1 0 0,-1 0 0 0 0,0 0 0 0 0,-1 0 0 0 0,0 0 0 0 0,-1-1 1 0 0,4-21-1 0 0,-9 26-818 0 0,1 8 414 0 0,1 0-1 0 0,-1 1 1 0 0,1-1 0 0 0,0 0-1 0 0,-1 0 1 0 0,1 1 0 0 0,0-1 0 0 0,0 0-1 0 0,0 1 1 0 0,0-1 0 0 0,0 0 0 0 0,0 1-1 0 0,0 1 1 0 0,1 21 30 0 0,0-1-1 0 0,8 46 1 0 0,19 46 142 0 0,-15-66 282 0 0,10 74 0 0 0,-21-107-354 0 0,2 25-209 0 0,-3-31-29 0 0,-1-8-241 0 0,-4-1-2539 0 0</inkml:trace>
+  <inkml:trace contextRef="#ctx0" brushRef="#br0" timeOffset="-15618.64">64 297 12895 0 0,'0'0'4650'0'0,"4"-3"-2842"0"0,10-5-122 0 0,-10 6-569 0 0,0 1-247 0 0,13-4-50 0 0,-13 4 828 0 0,21 11-928 0 0,-20-9-484 0 0,-5 0-224 0 0,0-1 0 0 0,0 1 0 0 0,0-1 0 0 0,0 0 0 0 0,0 1 0 0 0,0-1 0 0 0,0 1 0 0 0,0-1 0 0 0,0 0 0 0 0,0 1 0 0 0,0-1 1 0 0,1 0-1 0 0,-1 1 0 0 0,0-1 0 0 0,0 1 0 0 0,0-1 0 0 0,1 0 0 0 0,-1 1 0 0 0,0-1 0 0 0,0 0 0 0 0,1 0 0 0 0,0 1 0 0 0,-1 0 1 0 0,1-1-1 0 0,-1 0 1 0 0,0 1-1 0 0,1 0 1 0 0,-1-1-1 0 0,1 1 1 0 0,-1-1-1 0 0,0 1 1 0 0,1-1-1 0 0,-1 1 1 0 0,0 0 0 0 0,0-1-1 0 0,1 1 1 0 0,-1-1-1 0 0,0 1 1 0 0,0 0-1 0 0,0-1 1 0 0,0 1-1 0 0,0 1 1 0 0,1 8 35 0 0,-1 0 0 0 0,-1 1 0 0 0,0-1 0 0 0,0 0 0 0 0,0 0 0 0 0,-4 10 0 0 0,3-13-181 0 0,0 0 0 0 0,-1-1 0 0 0,1 1 1 0 0,-1-1-1 0 0,-1 0 0 0 0,1 0 1 0 0,-1 0-1 0 0,0 0 0 0 0,0-1 0 0 0,-7 7 1 0 0,10-11 52 0 0,0 0 0 0 0,0 0 0 0 0,0-1 0 0 0,0 1 0 0 0,0 0 0 0 0,0-1-1 0 0,0 1 1 0 0,0-1 0 0 0,0 1 0 0 0,-1-1 0 0 0,1 1 0 0 0,0-1 0 0 0,0 0 0 0 0,0 0 0 0 0,-1 0 0 0 0,1 1 0 0 0,0-1 0 0 0,0 0 0 0 0,-1-1 0 0 0,-1 1 0 0 0,2 0-54 0 0,1-1-1 0 0,-1 1 1 0 0,0 0 0 0 0,1-1-1 0 0,-1 1 1 0 0,0-1 0 0 0,1 1-1 0 0,-1 0 1 0 0,1-1 0 0 0,-1 0-1 0 0,1 1 1 0 0,-1-1 0 0 0,1 1-1 0 0,-1-1 1 0 0,1 0 0 0 0,-1 1-1 0 0,1-1 1 0 0,0 0 0 0 0,-1 1-1 0 0,1-1 1 0 0,0 0 0 0 0,0 0-1 0 0,0 1 1 0 0,-1-1 0 0 0,1 0-1 0 0,0 0 1 0 0,0 1 0 0 0,0-1-1 0 0,0 0 1 0 0,0 0 0 0 0,0 1-1 0 0,0-1 1 0 0,1 0 0 0 0,-1-1-1 0 0,3-11-7025 0 0</inkml:trace>
+  <inkml:trace contextRef="#ctx0" brushRef="#br0" timeOffset="-15235.58">165 300 11487 0 0,'0'0'1158'0'0,"4"3"-701"0"0,14 7 1431 0 0,-18-9-1791 0 0,1-1 1 0 0,-1 0-1 0 0,0 0 1 0 0,0 0-1 0 0,1 0 1 0 0,-1 0-1 0 0,0 1 1 0 0,1-1-1 0 0,-1 0 1 0 0,0 0-1 0 0,0 0 1 0 0,0 1-1 0 0,1-1 1 0 0,-1 0-1 0 0,0 0 1 0 0,0 1-1 0 0,0-1 1 0 0,1 0-1 0 0,-1 1 1 0 0,0-1-1 0 0,0 0 1 0 0,0 0-1 0 0,0 1 1 0 0,0-1-1 0 0,0 1 1 0 0,3 21 3140 0 0,-1-1 1 0 0,-1 29-1 0 0,-1-44-3003 0 0,-1-7-244 0 0,1 4 189 0 0,3-3-301 0 0,8-9-786 0 0,1-7 889 0 0,-7 10-728 0 0,15-12-2057 0 0,-18 16 2651 0 0,3 1 92 0 0,0 0 159 0 0,13-2 2186 0 0,-14 5-1957 0 0,13 7-100 0 0,-13-7 272 0 0,-1-4-524 0 0,2-3-262 0 0,0 0 0 0 0,0 0 0 0 0,-1 0 0 0 0,0 0 0 0 0,0-1 0 0 0,0 1 0 0 0,4-8 0 0 0,17-26-2854 0 0,15-23-7604 0 0,-35 53 10620 0 0,-1 0 1 0 0,6-17 0 0 0,-9 23 537 0 0,7-18 8982 0 0,-8 21-9335 0 0,0 0 1 0 0,0 0-1 0 0,0 0 1 0 0,0 0-1 0 0,0 0 1 0 0,0 0 0 0 0,0 0-1 0 0,0 0 1 0 0,0 0-1 0 0,0 0 1 0 0,0 0-1 0 0,0-1 1 0 0,0 1-1 0 0,0 0 1 0 0,0 0-1 0 0,0 0 1 0 0,0 0-1 0 0,0 0 1 0 0,1 0-1 0 0,-1 0 1 0 0,0 0-1 0 0,0 0 1 0 0,0 0-1 0 0,0 0 1 0 0,0 0-1 0 0,0 0 1 0 0,0 0-1 0 0,0 0 1 0 0,0 0-1 0 0,0 0 1 0 0,0 0-1 0 0,0 0 1 0 0,0 0-1 0 0,0 0 1 0 0,0 1-1 0 0,1-1 1 0 0,-1 0-1 0 0,0 0 1 0 0,0 0-1 0 0,0 0 1 0 0,0 0-1 0 0,0 0 1 0 0,0 0 0 0 0,0 0-1 0 0,0 0 1 0 0,0 0-1 0 0,0 0 1 0 0,0 0-1 0 0,0 0 1 0 0,0 0-1 0 0,0 0 1 0 0,0 0-1 0 0,0 0 1 0 0,0 0-1 0 0,0 1 1 0 0,0-1-1 0 0,0 0 1 0 0,0 0-1 0 0,0 0 1 0 0,0 0-1 0 0,0 0 1 0 0,0 0-1 0 0,0 0 1 0 0,0 0-1 0 0,0 0 1 0 0,0 0-1 0 0,0 0 1 0 0,0 0-1 0 0,2 14 675 0 0,0 25 309 0 0,3 0 1 0 0,16 65-1 0 0,-17-87-994 0 0,1 0-185 0 0,-4-13-302 0 0,6 14-15973 0 0</inkml:trace>
+  <inkml:trace contextRef="#ctx0" brushRef="#br0" timeOffset="-14893.06">364 284 17967 0 0,'-5'2'7482'0'0,"9"-2"-5736"0"0,12-2-2564 0 0,-15 2 1393 0 0,5-1 33 0 0,-1 0-68 0 0,87-33 715 0 0,-89 33-1831 0 0,3 0-1821 0 0,20-2-7146 0 0</inkml:trace>
+  <inkml:trace contextRef="#ctx0" brushRef="#br0" timeOffset="-14358.82">727 218 17047 0 0,'-2'0'512'0'0,"-1"-1"1"0"0,1 1-1 0 0,-1 0 0 0 0,1 1 0 0 0,0-1 0 0 0,-1 0 1 0 0,1 1-1 0 0,-1-1 0 0 0,1 1 0 0 0,0 0 0 0 0,-5 2 1 0 0,-22 13 828 0 0,24-12-1245 0 0,0 0 0 0 0,1 0 0 0 0,-1 0 0 0 0,1 1 0 0 0,0-1 0 0 0,1 1 0 0 0,-1 0 0 0 0,1 0 0 0 0,0 0 0 0 0,0 1 0 0 0,0-1 0 0 0,1 1 0 0 0,0 0 0 0 0,0-1 0 0 0,1 1 0 0 0,-1 0 0 0 0,1 0 0 0 0,0 0 0 0 0,1 0 0 0 0,0 7 0 0 0,2 2-96 0 0,8 9 0 0 0,6-2-17 0 0,0-7-63 0 0,-12-13-6 0 0,2-1-52 0 0,18 3-22 0 0,-14-4-7 0 0,-6-1 116 0 0,-2 1 36 0 0,-1-1 0 0 0,0 1 0 0 0,0 0 0 0 0,1-1 0 0 0,-1 1-1 0 0,0-1 1 0 0,0 1 0 0 0,1-1 0 0 0,-1 1 0 0 0,0-1 0 0 0,0 0 0 0 0,0 0 0 0 0,0 0 0 0 0,1-1 0 0 0,3-2 26 0 0,0-1 1 0 0,0 0-1 0 0,0-1 1 0 0,-1 1-1 0 0,0-1 1 0 0,0 0 0 0 0,4-8-1 0 0,6-18-1386 0 0,-2-2-5110 0 0,-4 11-1198 0 0</inkml:trace>
+  <inkml:trace contextRef="#ctx0" brushRef="#br0" timeOffset="-13602.91">813 8 17967 0 0,'-2'1'230'0'0,"0"0"0"0"0,0 0 0 0 0,0 0 0 0 0,0 1 0 0 0,0-1-1 0 0,1 1 1 0 0,-1-1 0 0 0,0 1 0 0 0,1 0 0 0 0,-1 0 0 0 0,1-1 0 0 0,0 1 0 0 0,-1 0-1 0 0,1 0 1 0 0,0 1 0 0 0,0-1 0 0 0,0 0 0 0 0,1 0 0 0 0,-1 0 0 0 0,0 1-1 0 0,1-1 1 0 0,-1 3 0 0 0,-1 4 208 0 0,-4 12 504 0 0,2 0 0 0 0,0 0 0 0 0,1 0 0 0 0,1 34 0 0 0,3-16 197 0 0,8 59 0 0 0,1-51-895 0 0,-9-44-473 0 0,4-4-3523 0 0,-3 0 3667 0 0,-1 1 1 0 0,1 0-1 0 0,-1-1 1 0 0,1 1-1 0 0,-1-1 0 0 0,0 1 1 0 0,1-1-1 0 0,-1 0 0 0 0,0 1 1 0 0,1-1-1 0 0,-1 0 0 0 0,0 0 1 0 0,0 0-1 0 0,1 0 0 0 0,-1 0 1 0 0,0 0-1 0 0,0-1 1 0 0,0 1-1 0 0,-1 0 0 0 0,1 0 1 0 0,0-1-1 0 0,0 1 0 0 0,-1-1 1 0 0,1 1-1 0 0,-1 0 0 0 0,1-1 1 0 0,-1 1-1 0 0,1-3 0 0 0,14-79-4430 0 0,-15 83 4580 0 0,0 0 0 0 0,0-1 0 0 0,0 1 0 0 0,0 0 0 0 0,0 0 0 0 0,0 0 0 0 0,1 0 1 0 0,-1-1-1 0 0,0 1 0 0 0,0 0 0 0 0,0 0 0 0 0,0 0 0 0 0,0 0 0 0 0,0-1 1 0 0,0 1-1 0 0,1 0 0 0 0,-1 0 0 0 0,0 0 0 0 0,0 0 0 0 0,0 0 0 0 0,0 0 1 0 0,0-1-1 0 0,1 1 0 0 0,-1 0 0 0 0,0 0 0 0 0,0 0 0 0 0,0 0 0 0 0,0 0 0 0 0,1 0 1 0 0,-1 0-1 0 0,0 0 0 0 0,0 0 0 0 0,0 0 0 0 0,1 0 0 0 0,-1 0 0 0 0,0 0 1 0 0,0 0-1 0 0,0 0 0 0 0,0 0 0 0 0,1 0 0 0 0,-1 0 0 0 0,0 0 0 0 0,0 0 1 0 0,0 0-1 0 0,1 1 0 0 0,-1-1 0 0 0,0 0 0 0 0,0 0 0 0 0,0 0 0 0 0,0 0 1 0 0,0 0-1 0 0,1 0 0 0 0,-1 0 0 0 0,0 1 0 0 0,0-1 0 0 0,0 0 0 0 0,0 0 0 0 0,0 0 1 0 0,0 0-1 0 0,0 1 0 0 0,0-1 0 0 0,0 0 0 0 0,1 0 0 0 0,-1 0 0 0 0,0 0 1 0 0,0 1-1 0 0,6 10-245 0 0,-6-11 389 0 0,1 1-157 0 0,0-1 0 0 0,-1 1 0 0 0,1 0 0 0 0,-1 0 0 0 0,1 0 0 0 0,-1-1 0 0 0,0 1 0 0 0,1 0-1 0 0,-1 0 1 0 0,0 0 0 0 0,0 0 0 0 0,1 0 0 0 0,-1 0 0 0 0,0 0 0 0 0,0 1 0 0 0,2 12 725 0 0,11 22 723 0 0,-12-33-1182 0 0,-1-1-283 0 0,0-1-1 0 0,1 1 0 0 0,-1-1 1 0 0,1 1-1 0 0,-1-1 1 0 0,1 0-1 0 0,0 1 0 0 0,0-1 1 0 0,-1 0-1 0 0,1 0 0 0 0,2 2 1 0 0,-1 0 39 0 0,0 2 106 0 0,2-3-288 0 0,12 9-28 0 0,-12-8-235 0 0,0-5-587 0 0,1-1 670 0 0,0 1 0 0 0,-1-1 0 0 0,1 0 0 0 0,-1-1 0 0 0,6-5 0 0 0,-5 3-554 0 0,0-1 1 0 0,0 0-1 0 0,-1 0 0 0 0,5-11 1 0 0,1-12-6895 0 0,-9 29 7739 0 0,-1 1 1 0 0,0 0-1 0 0,0 0 0 0 0,0 0 1 0 0,0 0-1 0 0,0-1 0 0 0,0 1 1 0 0,0 0-1 0 0,0 0 0 0 0,0 0 1 0 0,1-1-1 0 0,-1 1 0 0 0,0 0 1 0 0,0 0-1 0 0,0 0 1 0 0,0-1-1 0 0,0 1 0 0 0,0 0 1 0 0,0 0-1 0 0,0 0 0 0 0,-1-1 1 0 0,1 1-1 0 0,0 0 0 0 0,0 0 1 0 0,0 0-1 0 0,0 0 0 0 0,0-1 1 0 0,0 1-1 0 0,0 0 0 0 0,0 0 1 0 0,0 0-1 0 0,0 0 0 0 0,-1-1 1 0 0,1 1-1 0 0,0 0 0 0 0,-6 4 4591 0 0,-3 5 801 0 0,6-5-5290 0 0,-2 7 1620 0 0,4-11-1708 0 0,1 1-1 0 0,0-1 1 0 0,0 1-1 0 0,0-1 1 0 0,-1 1-1 0 0,1-1 1 0 0,0 1-1 0 0,0-1 1 0 0,0 1-1 0 0,0-1 1 0 0,0 1-1 0 0,0-1 1 0 0,0 1-1 0 0,0-1 1 0 0,0 1-1 0 0,0-1 1 0 0,0 1-1 0 0,0-1 1 0 0,0 1-1 0 0,1-1 1 0 0,-1 1-1 0 0,0-1 1 0 0,0 1-1 0 0,0-1 1 0 0,1 1-1 0 0,-1-1 1 0 0,0 0-1 0 0,1 1 1 0 0,-1-1-1 0 0,0 1 1 0 0,1-1-1 0 0,0 1 1 0 0,15 7-332 0 0,-12-6-5 0 0,-1-4-5 0 0,34-44-2894 0 0,-35 44 2625 0 0,0 0 55 0 0,-1 1 449 0 0,-1 0 1 0 0,1 0-1 0 0,0 0 1 0 0,-1 0-1 0 0,1 0 0 0 0,0 1 1 0 0,0-1-1 0 0,0 0 1 0 0,0 1-1 0 0,2-2 1 0 0,23 5 1537 0 0,-24 0-808 0 0,1 10-98 0 0,0-1 0 0 0,-1 1 1 0 0,0-1-1 0 0,-1 1 1 0 0,0 0-1 0 0,-2 13 1 0 0,1-23-406 0 0,0 0-24 0 0,1 9-101 0 0,-1-9-86 0 0,0-18-1217 0 0,1 8 1371 0 0,1-1 0 0 0,-1 1 0 0 0,2 0 0 0 0,-1 0 0 0 0,1 0 0 0 0,0 1 0 0 0,0-1 0 0 0,1 1 0 0 0,0 0 0 0 0,6-8 0 0 0,-8 11 11 0 0,-1 2-78 0 0,-1 0-1 0 0,1 0 1 0 0,0 0-1 0 0,-1 1 1 0 0,1-1-1 0 0,0 0 1 0 0,0 0-1 0 0,0 1 1 0 0,0-1-1 0 0,0 0 1 0 0,0 1-1 0 0,0-1 1 0 0,0 1-1 0 0,0-1 1 0 0,0 1-1 0 0,0 0 1 0 0,2-1-1 0 0,-2 0 9 0 0,15-5 19 0 0,-14 6-60 0 0,-1-1-1 0 0,1 0 0 0 0,0 1 0 0 0,0-1 0 0 0,-1 1 0 0 0,1 0 0 0 0,0-1 1 0 0,0 1-1 0 0,1 0 0 0 0,2 0-37 0 0,-1-1-1216 0 0</inkml:trace>
+  <inkml:trace contextRef="#ctx0" brushRef="#br0" timeOffset="-13243.77">1311 118 20735 0 0,'0'0'951'0'0,"0"-1"-25"0"0,-3 0-516 0 0,2 2-279 0 0,0-1 0 0 0,0 0 0 0 0,1 0 0 0 0,-1 1 0 0 0,0-1 1 0 0,1 0-1 0 0,-1 1 0 0 0,1-1 0 0 0,-1 1 0 0 0,0-1 0 0 0,1 1 0 0 0,-1-1 0 0 0,1 1 0 0 0,-1-1 1 0 0,1 1-1 0 0,0 0 0 0 0,-1-1 0 0 0,1 1 0 0 0,-1 1 0 0 0,-5 8 689 0 0,1 1-467 0 0,0 0-1 0 0,1 0 0 0 0,1 0 1 0 0,-1 1-1 0 0,2-1 0 0 0,-1 1 1 0 0,0 23-1 0 0,3-34-341 0 0,-3 27 144 0 0,2 1 1 0 0,1 0-1 0 0,1 0 0 0 0,1 0 1 0 0,2-1-1 0 0,13 51 1 0 0,-10-58-84 0 0,6 4-4 0 0,-11-22-69 0 0,0 0 0 0 0,0 0 1 0 0,0 0-1 0 0,1 0 0 0 0,3 3 1 0 0,15 8-94 0 0,-17-11-44 0 0,22 1-244 0 0,-21-4-179 0 0,0-1-146 0 0,16-3-1777 0 0</inkml:trace>
+  <inkml:trace contextRef="#ctx0" brushRef="#br0" timeOffset="-12687.29">1688 81 11975 0 0,'-1'0'923'0'0,"-1"-2"1046"0"0,-2 5 3174 0 0,-5 4-2607 0 0,6-2-2090 0 0,-1 7 1377 0 0,5 24-743 0 0,-1-30-1748 0 0,2 14-5786 0 0,3 1-1608 0 0</inkml:trace>
+  <inkml:trace contextRef="#ctx0" brushRef="#br0" timeOffset="-12269.18">1958 256 20271 0 0,'-11'-7'2275'0'0,"8"5"-1965"0"0,1 0 0 0 0,-1 1-1 0 0,0-1 1 0 0,1 1 0 0 0,-1 0 0 0 0,0 0 0 0 0,0 0 0 0 0,1 0 0 0 0,-1 1 0 0 0,0-1 0 0 0,0 1-1 0 0,0 0 1 0 0,0-1 0 0 0,-5 2 0 0 0,5-1-214 0 0,0 1 0 0 0,0 0 0 0 0,0 0 0 0 0,1 1 0 0 0,-1-1 0 0 0,0 1 0 0 0,1-1 0 0 0,-1 1 0 0 0,1 0 0 0 0,-1 0 0 0 0,1 0 0 0 0,0 0 0 0 0,0 0 0 0 0,-2 3 0 0 0,-4 4-89 0 0,1 0 1 0 0,0 1 0 0 0,1-1-1 0 0,1 1 1 0 0,-1 0 0 0 0,1 1-1 0 0,1 0 1 0 0,0-1 0 0 0,1 1-1 0 0,0 0 1 0 0,0 1 0 0 0,1-1-1 0 0,1 0 1 0 0,0 1 0 0 0,0 14-1 0 0,4-9-49 0 0,4 7 31 0 0,-6-21 11 0 0,0-1 0 0 0,0 1 0 0 0,1-1 0 0 0,-1 0 0 0 0,1 1 0 0 0,0-1 0 0 0,2 3 0 0 0,17 11 11 0 0,-21-15-9 0 0,1-1 1 0 0,-1 0-1 0 0,1 1 1 0 0,-1-1-1 0 0,1 0 1 0 0,-1 1-1 0 0,1-1 1 0 0,-1 0-1 0 0,1 0 1 0 0,0 0-1 0 0,-1 1 1 0 0,1-1-1 0 0,-1 0 1 0 0,1 0-1 0 0,0 0 1 0 0,0 0-1 0 0,5 1 12 0 0,-4 0 1 0 0,0-1 0 0 0,1 1-1 0 0,-1-1 1 0 0,0 0 0 0 0,0 0 0 0 0,0 0 0 0 0,0 0 0 0 0,0 0 0 0 0,1 0 0 0 0,-1 0-1 0 0,2-1 1 0 0,1 0 42 0 0,-4 1-29 0 0,1 0 1 0 0,0 0-1 0 0,0 0 0 0 0,0-1 0 0 0,-1 1 0 0 0,1-1 1 0 0,0 1-1 0 0,-1-1 0 0 0,4-1 0 0 0,17-8 112 0 0,-11 3-235 0 0,22-17 0 0 0,-33 24 94 0 0,30-26-2495 0 0,-16 14-4078 0 0</inkml:trace>
+  <inkml:trace contextRef="#ctx0" brushRef="#br0" timeOffset="-11927.51">2036 1 21655 0 0,'0'0'76'0'0,"0"0"0"0"0,0 0 0 0 0,0 0 0 0 0,0 0-1 0 0,-1 0 1 0 0,1 0 0 0 0,0 0 0 0 0,0 0 0 0 0,0 0 0 0 0,0 0-1 0 0,-1 0 1 0 0,1 0 0 0 0,0 0 0 0 0,0 0 0 0 0,0 0 0 0 0,0 1-1 0 0,0-1 1 0 0,0 0 0 0 0,-1 0 0 0 0,1 0 0 0 0,0 0 0 0 0,0 0-1 0 0,0 0 1 0 0,0 0 0 0 0,0 1 0 0 0,0-1 0 0 0,0 0 0 0 0,0 0 0 0 0,0 0-1 0 0,-1 0 1 0 0,1 0 0 0 0,0 1 0 0 0,0-1 0 0 0,0 0 0 0 0,0 0-1 0 0,0 0 1 0 0,0 0 0 0 0,0 0 0 0 0,0 1 0 0 0,0-1 0 0 0,0 0-1 0 0,0 0 1 0 0,0 0 0 0 0,0 0 0 0 0,0 1 0 0 0,1-1 0 0 0,-1 0-1 0 0,0 0 1 0 0,0 0 0 0 0,7 34 2644 0 0,-5-31-2061 0 0,-1 1-431 0 0,4 15-260 0 0,-1-5 107 0 0,-3-2-784 0 0,2 2-88 0 0</inkml:trace>
+  <inkml:trace contextRef="#ctx0" brushRef="#br0" timeOffset="-11571.8">2205 59 19351 0 0,'-2'-3'1219'0'0,"3"2"-770"0"0,3 3 2112 0 0,0 0-2336 0 0,-3-1-131 0 0,0-1 0 0 0,0 1 1 0 0,1 0-1 0 0,-1 0 0 0 0,0 0 0 0 0,0-1 0 0 0,0 1 0 0 0,0 0 0 0 0,0 0 0 0 0,0 1 0 0 0,0-1 0 0 0,0 0 0 0 0,1 2 0 0 0,24 37 2135 0 0,-14-17-1656 0 0,-1 0 0 0 0,-1 0 0 0 0,-2 1 0 0 0,0 1 1 0 0,8 45-1 0 0,-14-56-378 0 0,0-1 0 0 0,-1 1 0 0 0,0 0 0 0 0,-2 0 0 0 0,1 0 0 0 0,-2-1 0 0 0,1 1 0 0 0,-2 0 0 0 0,-5 17 0 0 0,5-22-354 0 0,-1 1-1 0 0,0 0 1 0 0,0-1 0 0 0,-1 1-1 0 0,0-1 1 0 0,-1-1-1 0 0,0 1 1 0 0,0-1 0 0 0,-1 0-1 0 0,0 0 1 0 0,-1-1 0 0 0,-15 13-1 0 0,7-10-1053 0 0</inkml:trace>
+  <inkml:trace contextRef="#ctx0" brushRef="#br0" timeOffset="-10923.09">2568 163 22543 0 0,'0'0'2408'0'0,"-3"0"1888"0"0,4 15-3968 0 0,12 3-1760 0 0</inkml:trace>
+  <inkml:trace contextRef="#ctx0" brushRef="#br0" timeOffset="-10558.82">2613 337 21191 0 0,'-5'9'2072'0'0,"-1"0"-1848"0"0,3-3 152 0 0,-3 8 24 0 0,3-3 8 0 0,-2 3 0 0 0,1 2-40 0 0,-1 0-8 0 0,1 0 0 0 0,-1 1 0 0 0,2 0-728 0 0,-4 2-144 0 0,-4 6-32 0 0,2-2-8 0 0</inkml:trace>
+  <inkml:trace contextRef="#ctx0" brushRef="#br0" timeOffset="-10039.1">220 999 18887 0 0,'0'0'148'0'0,"0"0"0"0"0,0 0 0 0 0,0 0 0 0 0,0-1 0 0 0,0 1 0 0 0,0 0 1 0 0,0 0-1 0 0,0 0 0 0 0,0 0 0 0 0,0-1 0 0 0,0 1 0 0 0,0 0 0 0 0,0 0 0 0 0,0 0 0 0 0,0-1 0 0 0,0 1 0 0 0,0 0 0 0 0,-1 0 0 0 0,1 0 0 0 0,0 0 0 0 0,0-1 0 0 0,0 1 0 0 0,0 0 0 0 0,0 0 0 0 0,0 0 0 0 0,-1 0 0 0 0,1 0 1 0 0,0-1-1 0 0,0 1 0 0 0,0 0 0 0 0,0 0 0 0 0,0 0 0 0 0,-1 0 0 0 0,1 0 0 0 0,0 0 0 0 0,0 0 0 0 0,0 0 0 0 0,-1 0 0 0 0,1 0 0 0 0,0 0 0 0 0,0 0 0 0 0,0 0 0 0 0,0 0 0 0 0,-1 0 0 0 0,1 0 0 0 0,0 0 0 0 0,0 0 0 0 0,0 0 0 0 0,-1 0 1 0 0,1 0-1 0 0,0 0 0 0 0,0 0 0 0 0,0 0 0 0 0,0 0 0 0 0,-1 0 0 0 0,17-34 914 0 0,9-12-1639 0 0,-24 44 322 0 0,4 14-998 0 0,-1-1 1432 0 0,0 1 0 0 0,-1 0 1 0 0,2 24-1 0 0,4 11 264 0 0,-3-24-379 0 0,80 329 57 0 0,-82-335-174 0 0,4 15-108 0 0,-7-29 53 0 0,-5-7-1702 0 0,-4-14-856 0 0,4 8-5557 0 0</inkml:trace>
+  <inkml:trace contextRef="#ctx0" brushRef="#br0" timeOffset="-9675.24">230 1003 8751 0 0,'0'0'9011'0'0,"4"-2"-6368"0"0,11-7-1119 0 0,-11 6-497 0 0,-2 3-837 0 0,1 0-1 0 0,0 0 1 0 0,0-1-1 0 0,-1 1 0 0 0,1-1 1 0 0,-1 1-1 0 0,5-2 1 0 0,-1-1 69 0 0,1 2 332 0 0,-1 1-117 0 0,18 1-23 0 0,-18-1-42 0 0,-1 2-163 0 0,14 6-77 0 0,-14-6-10 0 0,-3 2-31 0 0,8 12-103 0 0,-7 3-25 0 0,-3-11-189 0 0,-1 0-1 0 0,0 0 0 0 0,0 0 1 0 0,0 0-1 0 0,-1-1 1 0 0,-1 1-1 0 0,1-1 1 0 0,-1 1-1 0 0,0-1 1 0 0,-1 0-1 0 0,0 0 1 0 0,0 0-1 0 0,-1 0 1 0 0,1-1-1 0 0,-1 0 0 0 0,-1 0 1 0 0,1 0-1 0 0,-7 5 1 0 0,4-6-5664 0 0,0-2-1861 0 0</inkml:trace>
+  <inkml:trace contextRef="#ctx0" brushRef="#br0" timeOffset="-9319.13">431 1018 18431 0 0,'0'0'1916'0'0,"0"2"-1694"0"0,9 90 7452 0 0,-9-89-6950 0 0,2 0-585 0 0,4 8-137 0 0,-5-9-287 0 0,2-4-1059 0 0,9-8 764 0 0,-9 7-41 0 0,-3 3 570 0 0,0-1 0 0 0,0 1 1 0 0,0-1-1 0 0,0 1 0 0 0,0-1 1 0 0,1 1-1 0 0,-1-1 0 0 0,0 1 1 0 0,0-1-1 0 0,0 1 0 0 0,1 0 1 0 0,-1-1-1 0 0,0 1 0 0 0,1-1 0 0 0,-1 1 1 0 0,0 0-1 0 0,1-1 0 0 0,0 0 1 0 0,6-7-933 0 0,10-28-4059 0 0,-16 34 3470 0 0,0-1 217 0 0,6-9 6702 0 0,-5 13-5187 0 0,0 0 0 0 0,-1-1 0 0 0,1 1 0 0 0,0 0-1 0 0,0 0 1 0 0,-1-1 0 0 0,4 4 0 0 0,0-1 46 0 0,-1-1 381 0 0,-2 1-23 0 0,5 11-58 0 0,-6-11 449 0 0,1 0-518 0 0,7 9-145 0 0,-7-9 327 0 0,2-5-647 0 0,10-7-55 0 0,-10 4-253 0 0,11-64-4210 0 0,-13 58-3497 0 0</inkml:trace>
+  <inkml:trace contextRef="#ctx0" brushRef="#br0" timeOffset="-8969.14">607 929 1783 0 0,'2'-66'642'0'0,"4"48"22396"0"0,9 83-20457 0 0,18 53-930 0 0,-28-100-1538 0 0,15 37-53 0 0,-12-38-292 0 0,-7-13-120 0 0</inkml:trace>
+  <inkml:trace contextRef="#ctx0" brushRef="#br0" timeOffset="-8968.14">560 918 20271 0 0,'-7'8'5220'0'0,"13"-7"-4487"0"0,0 1-489 0 0,-4-1-75 0 0,1-1 0 0 0,-1 1 1 0 0,1-1-1 0 0,0 1 0 0 0,-1-1 0 0 0,5 0 0 0 0,13-2 457 0 0,2-3-170 0 0,7 0-567 0 0,-24 4-99 0 0,20 0-2405 0 0,1 2-6712 0 0</inkml:trace>
+  <inkml:trace contextRef="#ctx0" brushRef="#br0" timeOffset="-8607.21">831 948 15663 0 0,'-1'-1'1207'0'0,"-1"-2"-586"0"0,1 2-321 0 0,0 0 0 0 0,0 0-1 0 0,0 0 1 0 0,1 0 0 0 0,-1 0-1 0 0,0 0 1 0 0,0 0 0 0 0,0 0-1 0 0,-1 0 1 0 0,1 0 0 0 0,0 0-1 0 0,0 1 1 0 0,0-1 0 0 0,-1 1-1 0 0,1-1 1 0 0,0 1 0 0 0,-1-1 0 0 0,1 1-1 0 0,0-1 1 0 0,-1 1 0 0 0,1 0-1 0 0,0 0 1 0 0,-1 0 0 0 0,1 0-1 0 0,-2 0 1 0 0,1 1-207 0 0,0 0 0 0 0,1 0 1 0 0,-1 0-1 0 0,1 0 0 0 0,0 0 0 0 0,-1 0 0 0 0,1 1 1 0 0,0-1-1 0 0,0 0 0 0 0,-1 1 0 0 0,1-1 0 0 0,0 1 1 0 0,1-1-1 0 0,-1 1 0 0 0,0-1 0 0 0,0 1 0 0 0,1 0 1 0 0,-2 2-1 0 0,-3 14 59 0 0,1-1 0 0 0,0 1 0 0 0,1 1 0 0 0,1-1 0 0 0,1 0 1 0 0,1 1-1 0 0,0-1 0 0 0,4 25 0 0 0,-2-36-56 0 0,2 10-3 0 0,0-10-23 0 0,8 5-44 0 0,-10-9 13 0 0,4-5-95 0 0,15-2-12 0 0,-20 3 61 0 0,-1 1 1 0 0,1 0-1 0 0,-1 0 1 0 0,1 0-1 0 0,-1 0 1 0 0,1 0-1 0 0,-1-1 0 0 0,1 1 1 0 0,-1 0-1 0 0,1 0 1 0 0,-1-1-1 0 0,1 1 0 0 0,-1 0 1 0 0,1-1-1 0 0,-1 1 1 0 0,1-1-1 0 0,13-14-555 0 0,0-1-1 0 0,-2 0 1 0 0,14-22 0 0 0,-16 20-189 0 0</inkml:trace>
+  <inkml:trace contextRef="#ctx0" brushRef="#br0" timeOffset="-7939.2">923 710 15199 0 0,'-1'0'518'0'0,"0"0"0"0"0,0 0 0 0 0,0-1 0 0 0,0 1-1 0 0,0 0 1 0 0,0 0 0 0 0,0 0 0 0 0,0 0 0 0 0,1 0 0 0 0,-1 0 0 0 0,0 0-1 0 0,0 1 1 0 0,0-1 0 0 0,-1 1 0 0 0,1-1-346 0 0,1 0-1 0 0,-1 1 1 0 0,1-1 0 0 0,-1 0 0 0 0,1 1 0 0 0,0-1-1 0 0,-1 0 1 0 0,1 1 0 0 0,-1-1 0 0 0,1 1-1 0 0,0-1 1 0 0,0 1 0 0 0,-1-1 0 0 0,1 1 0 0 0,0-1-1 0 0,0 1 1 0 0,0-1 0 0 0,-1 2 0 0 0,1 1-62 0 0,0 0 0 0 0,0 0 1 0 0,0 0-1 0 0,0-1 0 0 0,1 1 1 0 0,0 6-1 0 0,0-4 371 0 0,10 66 864 0 0,18 128 657 0 0,-23-158-2107 0 0,14 60-1 0 0,-19-97-316 0 0,2-8-5161 0 0,-1-3 5124 0 0,1 0 0 0 0,-1 0-1 0 0,-1-1 1 0 0,1 1 0 0 0,-1-1 0 0 0,-1 1 0 0 0,1-14-1 0 0,-1 13 22 0 0,3-24-765 0 0,-1 5 2332 0 0,-1 10 3617 0 0,2 20-4126 0 0,7 11-84 0 0,-8-11-37 0 0,-1 1-10 0 0,0-2-435 0 0,4 15 452 0 0,0 0 0 0 0,2 0 1 0 0,11 22-1 0 0,-16-35-433 0 0,1-2-57 0 0,10 9-236 0 0,-9-9-107 0 0,1-3-431 0 0,14-4 107 0 0,-12 1-106 0 0,-1-2-31 0 0,-1-1 0 0 0,0 1 0 0 0,0-2 0 0 0,-1 1 0 0 0,0 0 0 0 0,6-16 1 0 0,-4 9-2024 0 0,-2-1 0 0 0,1 0 0 0 0,1-17 0 0 0,-6 30 2776 0 0,1 0 1 0 0,-1 0-1 0 0,0 0 0 0 0,0 0 0 0 0,0 0 0 0 0,0 0 0 0 0,-1-4 0 0 0,-5-2 5876 0 0,6 8-5643 0 0,0 0 0 0 0,-1 0 1 0 0,1-1-1 0 0,-1 1 1 0 0,1 0-1 0 0,0 0 1 0 0,-1 0-1 0 0,1 0 0 0 0,-1 0 1 0 0,1 0-1 0 0,0 1 1 0 0,-1-1-1 0 0,1 0 1 0 0,0 0-1 0 0,-1 0 1 0 0,1 0-1 0 0,0 0 0 0 0,-1 0 1 0 0,1 1-1 0 0,0-1 1 0 0,-1 0-1 0 0,1 0 1 0 0,0 1-1 0 0,-1-1 0 0 0,1 0 1 0 0,0 0-1 0 0,0 1 1 0 0,-1 0-1 0 0,-9 11 2545 0 0,5 0-2022 0 0,0 1 0 0 0,1 0 1 0 0,-4 18-1 0 0,7-28-584 0 0,1-2-127 0 0,0 0-1 0 0,0 0 1 0 0,-1 0-1 0 0,1 0 1 0 0,0 0-1 0 0,0 0 1 0 0,0 0-1 0 0,0 0 1 0 0,0 0-1 0 0,0 0 1 0 0,1 0-1 0 0,-1 1 1 0 0,1 0 9 0 0,-1 1 24 0 0,3 0-421 0 0,8 9 114 0 0,-8-9-58 0 0,1-5-1309 0 0,12-3 1331 0 0,-11 4 84 0 0,-3-2-132 0 0,8-5 193 0 0,-8 5 58 0 0,2 1 40 0 0,10-6 59 0 0,-11 6 1145 0 0,2 3-947 0 0,13 2-8 0 0,-14-2 343 0 0,-2-4-1567 0 0,15-20-1207 0 0,-16 21 1677 0 0,3 4-268 0 0,13 7 1668 0 0,-13-6-115 0 0,-4-2-636 0 0,0 0 0 0 0,0 1-1 0 0,1-1 1 0 0,-1 0-1 0 0,0 1 1 0 0,1-1-1 0 0,-1 0 1 0 0,1 0-1 0 0,0 1 1 0 0,-1-1-1 0 0,1 0 1 0 0,1 1 0 0 0,0 1 114 0 0,22 60 2763 0 0,-22-60-2633 0 0,4 10 322 0 0,-5-10-406 0 0,-1-12-313 0 0,-1-6-467 0 0,-1-1-1 0 0,-4-17 0 0 0,2 18 270 0 0,2 1 0 0 0,-2-20 0 0 0,4 29 184 0 0,0 0 0 0 0,1-1 0 0 0,-1 1 0 0 0,3-8 0 0 0,-2 11-8 0 0,23 0-865 0 0,-19 2 514 0 0</inkml:trace>
+  <inkml:trace contextRef="#ctx0" brushRef="#br0" timeOffset="-7589.33">1491 806 20735 0 0,'0'0'1877'0'0,"-1"0"-1543"0"0,-3-1-198 0 0,3 1 370 0 0,-1 2-190 0 0,0 0 0 0 0,0 1-1 0 0,0 0 1 0 0,0-1 0 0 0,1 1-1 0 0,-1 0 1 0 0,1 0 0 0 0,-2 4-1 0 0,3-7-292 0 0,-4 13 314 0 0,1-1 0 0 0,0 1 0 0 0,0-1 0 0 0,1 1 0 0 0,1 0 0 0 0,0 0 0 0 0,1 0 0 0 0,0 0 0 0 0,4 22 0 0 0,3 8 1135 0 0,19 60 1 0 0,-19-79-1473 0 0,2-1 0 0 0,19 42 0 0 0,-17-46 0 0 0,6 6 0 0 0,0-3 0 0 0,-3-8-112 0 0,-11-12-464 0 0,1 0-181 0 0,10 8-38 0 0,-10-7-36 0 0,0-2-129 0 0,16 7-57 0 0</inkml:trace>
+  <inkml:trace contextRef="#ctx0" brushRef="#br0" timeOffset="-2026.24">1764 1059 17503 0 0,'-13'-12'6162'0'0,"-2"0"-3338"0"0,-4-4-2962 0 0,19 15 147 0 0,-1 1-1 0 0,1-1 1 0 0,0 1-1 0 0,-1-1 1 0 0,1 1-1 0 0,-1 0 1 0 0,1-1-1 0 0,-1 1 1 0 0,0 0-1 0 0,1 0 1 0 0,-1-1-1 0 0,1 1 1 0 0,-1 0-1 0 0,0 0 1 0 0,1 0-1 0 0,-1-1 1 0 0,1 1-1 0 0,-1 0 1 0 0,0 0-1 0 0,1 0 1 0 0,-1 0-1 0 0,0 0 1 0 0,1 0-1 0 0,-1 1 1 0 0,1-1 0 0 0,-1 0-1 0 0,0 0 1 0 0,0 1-1 0 0,0 0 0 0 0,0-1 0 0 0,0 1 0 0 0,-1 0 0 0 0,2 0 0 0 0,-1 0 0 0 0,0 1 0 0 0,0-1 0 0 0,0 0 0 0 0,0 0-1 0 0,1 0 1 0 0,-1 1 0 0 0,0 1 0 0 0,-1 3-29 0 0,0 0 0 0 0,0 1 0 0 0,0-1 0 0 0,0 11 0 0 0,1-5-76 0 0,1-1-1 0 0,0 0 0 0 0,0 1 1 0 0,1-1-1 0 0,1 1 0 0 0,0-1 1 0 0,4 15-1 0 0,-4-23 63 0 0,0 1 0 0 0,0-1-1 0 0,0 1 1 0 0,0-1 0 0 0,0 0-1 0 0,1 0 1 0 0,0 0 0 0 0,-1 0 0 0 0,5 2-1 0 0,-6-3 28 0 0,3 1-74 0 0,2-2-122 0 0,19 2 123 0 0,-19-2 4 0 0,-1-3 10 0 0,1 2 38 0 0,-4-1 4 0 0,0 1 1 0 0,-1 0-1 0 0,1-1 0 0 0,0 0 0 0 0,0 1 0 0 0,0-1 0 0 0,0 0 0 0 0,-1 0 0 0 0,1 0 0 0 0,0 0 0 0 0,2-2 0 0 0,11-7-98 0 0,-11 7-146 0 0,-1 0-1935 0 0,14-12-5728 0 0</inkml:trace>
+  <inkml:trace contextRef="#ctx0" brushRef="#br0" timeOffset="-1660.76">1829 914 10135 0 0,'5'-2'13181'0'0,"19"11"-12263"0"0,-22-9-854 0 0,-1 0 1 0 0,0 1-1 0 0,1-1 1 0 0,-1 1 0 0 0,0-1-1 0 0,1 1 1 0 0,-1 0-1 0 0,0-1 1 0 0,1 1-1 0 0,-1 0 1 0 0,0 0-1 0 0,0 0 1 0 0,0 0-1 0 0,0 0 1 0 0,1 2-1 0 0,1 0 113 0 0,6 5 138 0 0,-1 1-1 0 0,-1-1 1 0 0,1 1 0 0 0,-1 1-1 0 0,-1 0 1 0 0,0 0 0 0 0,0 0-1 0 0,8 21 1 0 0,-8-12-208 0 0,-1 0 1 0 0,0 1-1 0 0,-2 0 1 0 0,0 0-1 0 0,-1 0 0 0 0,-1 0 1 0 0,-1 0-1 0 0,-4 36 0 0 0,0-32-4727 0 0,-11 43 0 0 0,8-46-3990 0 0</inkml:trace>
+  <inkml:trace contextRef="#ctx0" brushRef="#br0" timeOffset="-824.52">2144 980 21191 0 0,'0'0'3484'0'0,"-1"-4"-2706"0"0,1 4-708 0 0,0 0-1 0 0,0 0 0 0 0,0 0 1 0 0,1-1-1 0 0,-1 1 0 0 0,0 0 1 0 0,0 0-1 0 0,0 0 0 0 0,0 0 1 0 0,0 0-1 0 0,0 0 0 0 0,0-1 1 0 0,1 1-1 0 0,-1 0 0 0 0,0 0 1 0 0,0 0-1 0 0,0 0 1 0 0,0 0-1 0 0,1 0 0 0 0,-1 0 1 0 0,0 0-1 0 0,0 0 0 0 0,0 0 1 0 0,0 0-1 0 0,0 0 0 0 0,1 0 1 0 0,-1 0-1 0 0,0 0 0 0 0,0 0 1 0 0,0 0-1 0 0,0 0 0 0 0,1 0 1 0 0,-1 0-1 0 0,0 0 0 0 0,0 0 1 0 0,0 0-1 0 0,0 0 0 0 0,1 0 1 0 0,-1 0-1 0 0,0 1 0 0 0,0-1 1 0 0,0 0-1 0 0,0 0 0 0 0,0 0 1 0 0,1 0-1 0 0,19 7-2270 0 0</inkml:trace>
+  <inkml:trace contextRef="#ctx0" brushRef="#br0" timeOffset="-476.49">2247 1194 19351 0 0,'-1'4'1720'0'0,"-1"0"-1312"0"0,1 3 904 0 0,-2 4-576 0 0,1 0 0 0 0,-1 3 32 0 0,0-1 0 0 0,1-2 8 0 0,0-3 0 0 0,2 0-528 0 0,-1 2-248 0 0,0 1-16176 0 0</inkml:trace>
+  <inkml:trace contextRef="#ctx0" brushRef="#br0">2671 1108 18887 0 0,'0'0'3817'0'0,"3"3"-3183"0"0,7 7 46 0 0,-7-7 21 0 0,1 0 3 0 0,5 5-345 0 0,-2-3-107 0 0,0 0 0 0 0,0 1 0 0 0,0 0 0 0 0,-1 1 1 0 0,0-1-1 0 0,0 1 0 0 0,8 14 0 0 0,-11-16-221 0 0,-1-2-20 0 0,0 0 1 0 0,0 0-1 0 0,-1 0 0 0 0,1 0 1 0 0,-1 0-1 0 0,1 0 0 0 0,0 7 1 0 0,0-2-6 0 0,-1-3-116 0 0,0-3 30 0 0,-1 0 1 0 0,1-1-1 0 0,-1 1 0 0 0,1 0 0 0 0,-1-1 1 0 0,0 1-1 0 0,0 0 0 0 0,0 0 1 0 0,0-1-1 0 0,0 1 0 0 0,0 0 0 0 0,0 0 1 0 0,-1-1-1 0 0,1 1 0 0 0,-1 0 0 0 0,0 2 1 0 0,0-3 44 0 0,1-1 1 0 0,0 0-1 0 0,-1 0 0 0 0,1 0 1 0 0,0 0-1 0 0,-1 0 1 0 0,1 0-1 0 0,-1 0 0 0 0,1 1 1 0 0,0-1-1 0 0,-1 0 1 0 0,1 0-1 0 0,-1 0 0 0 0,1-1 1 0 0,0 1-1 0 0,-1 0 1 0 0,1 0-1 0 0,-1 0 0 0 0,1 0 1 0 0,0 0-1 0 0,-1 0 1 0 0,1 0-1 0 0,0-1 0 0 0,-1 1 1 0 0,1 0-1 0 0,0 0 1 0 0,-1-1-1 0 0,1 1 0 0 0,0 0 1 0 0,-1 0-1 0 0,1-1 1 0 0,0 1-1 0 0,0 0 0 0 0,-1-1 1 0 0,1 1-1 0 0,0 0 1 0 0,0-1-1 0 0,0 1 1 0 0,0 0-1 0 0,-1-1 0 0 0,-8-16-326 0 0,3 7 335 0 0,2-1 0 0 0,0 1 0 0 0,0-1 0 0 0,1 0 0 0 0,0-1 0 0 0,1 1 0 0 0,1 0-1 0 0,-1-1 1 0 0,2 1 0 0 0,0-1 0 0 0,0 1 0 0 0,1-1 0 0 0,0 1 0 0 0,1-1 0 0 0,0 1 0 0 0,5-14 0 0 0,0 11 26 0 0,2 0 11 0 0,-2 9 7 0 0,11-4-134 0 0,-13 7-62 0 0</inkml:trace>
+  <inkml:trace contextRef="#ctx0" brushRef="#br0" timeOffset="527.32">2891 1190 16127 0 0,'0'0'5226'0'0,"6"-2"-4065"0"0,18-6-356 0 0,-24 8-766 0 0,1 0-1 0 0,0 0 0 0 0,-1 0 1 0 0,1-1-1 0 0,-1 1 1 0 0,1 0-1 0 0,-1 0 1 0 0,1 0-1 0 0,-1-1 0 0 0,1 1 1 0 0,-1 0-1 0 0,0-1 1 0 0,1 1-1 0 0,-1 0 1 0 0,1-1-1 0 0,0 0 0 0 0,25-33 1498 0 0,-22 28-1523 0 0,-1 0-1 0 0,1 0 1 0 0,-1 0-1 0 0,0 0 0 0 0,-1-1 1 0 0,1 1-1 0 0,-1-1 1 0 0,-1 0-1 0 0,1 0 1 0 0,-1 0-1 0 0,0 1 0 0 0,0-13 1 0 0,-2 19-59 0 0,1-1 0 0 0,0 0-1 0 0,0 1 1 0 0,0-1 0 0 0,0 1 0 0 0,0-1 0 0 0,-1 1 0 0 0,1-1 0 0 0,0 1 0 0 0,0-1 0 0 0,-1 1-1 0 0,1-1 1 0 0,0 1 0 0 0,-1 0 0 0 0,1-1 0 0 0,0 1 0 0 0,-1-1 0 0 0,1 1 0 0 0,-1 0 0 0 0,1-1-1 0 0,-1 1 1 0 0,1 0 0 0 0,-1 0 0 0 0,1-1 0 0 0,-1 1 0 0 0,1 0 0 0 0,-1 0 0 0 0,-1-1-18 0 0,0 1 0 0 0,1 0 0 0 0,-1 0 0 0 0,0 0 0 0 0,1 0-1 0 0,-1 0 1 0 0,1 1 0 0 0,-1-1 0 0 0,-2 1 0 0 0,-2 1-21 0 0,0 1 0 0 0,1-1 0 0 0,-12 7 0 0 0,13-6 92 0 0,-1 1 1 0 0,1 0-1 0 0,0 0 0 0 0,0 0 1 0 0,0 0-1 0 0,0 0 1 0 0,1 1-1 0 0,0 0 1 0 0,0-1-1 0 0,0 1 0 0 0,0 1 1 0 0,1-1-1 0 0,0 0 1 0 0,0 0-1 0 0,1 1 0 0 0,-1-1 1 0 0,1 1-1 0 0,0 0 1 0 0,0-1-1 0 0,1 1 1 0 0,0 0-1 0 0,0-1 0 0 0,0 1 1 0 0,1 0-1 0 0,0-1 1 0 0,0 1-1 0 0,0-1 0 0 0,1 1 1 0 0,-1-1-1 0 0,1 1 1 0 0,4 6-1 0 0,18 27 421 0 0,-22-36-259 0 0,3 0 73 0 0,13 9 28 0 0,-13-9 9 0 0,0-3-8 0 0,16 1-38 0 0,-16-1-10 0 0,0-2-6 0 0,17-13-37 0 0,-17 9-196 0 0,1 0-1 0 0,-1 0 1 0 0,0 0 0 0 0,-1 0-1 0 0,0-1 1 0 0,0 0 0 0 0,0 0-1 0 0,2-8 1 0 0,20-63-1055 0 0,-16 46 365 0 0,1-5 274 0 0,14-41-4632 0 0,-18 52 615 0 0,-1-1 0 0 0,4-38-1 0 0,-10 55 7652 0 0,-3 17 1554 0 0,-2 15 1950 0 0,3-3-5478 0 0,2 1-1 0 0,0 0 1 0 0,1 0-1 0 0,1 0 1 0 0,0-1-1 0 0,11 37 0 0 0,2-7-359 0 0,31 68 0 0 0,-28-82-792 0 0,-15-32-168 0 0,21-20-18784 0 0</inkml:trace>
+  <inkml:trace contextRef="#ctx0" brushRef="#br0" timeOffset="1001.01">3056 1076 17503 0 0,'-3'13'5853'0'0,"9"-13"-5101"0"0,14 2-102 0 0,-20-2-615 0 0,1 0 0 0 0,-1 0 0 0 0,1 0 0 0 0,-1 0 0 0 0,1 0 0 0 0,-1 0 1 0 0,1 0-1 0 0,-1 0 0 0 0,1 0 0 0 0,-1 0 0 0 0,0 0 0 0 0,1-1 0 0 0,-1 1 0 0 0,1 0 0 0 0,-1 0 1 0 0,1 0-1 0 0,0-1 0 0 0,39-24 1203 0 0,-31 18-1160 0 0,-1 0 0 0 0,0 0 0 0 0,10-11 0 0 0,-14 14-119 0 0,16-16-7523 0 0</inkml:trace>
+  <inkml:trace contextRef="#ctx0" brushRef="#br0" timeOffset="1364.14">3255 1002 7831 0 0,'0'1'603'0'0,"-1"5"-32"0"0,0 2 1903 0 0,0-1 1 0 0,1 0 0 0 0,0 10-1 0 0,2 1-404 0 0,1-1-1 0 0,10 34 0 0 0,-12-48-1834 0 0,0 1 0 0 0,1-1 0 0 0,-1 1-1 0 0,1-1 1 0 0,0 0 0 0 0,0 0 0 0 0,0 0 0 0 0,1 0 0 0 0,3 4 0 0 0,-4-5-329 0 0,-2-2 96 0 0,0 0 1 0 0,0 0-1 0 0,0 0 1 0 0,0 0-1 0 0,0 0 1 0 0,0 0-1 0 0,0 0 1 0 0,0 0-1 0 0,0 1 0 0 0,0-1 1 0 0,0 0-1 0 0,0 0 1 0 0,1 0-1 0 0,-1 0 1 0 0,0 0-1 0 0,0 0 1 0 0,0 0-1 0 0,0 0 1 0 0,0 0-1 0 0,0 0 1 0 0,0 0-1 0 0,0 0 1 0 0,1 1-1 0 0,-1-1 1 0 0,0 0-1 0 0,0 0 0 0 0,0 0 1 0 0,0 0-1 0 0,0 0 1 0 0,0 0-1 0 0,1 0 1 0 0,-1 0-1 0 0,0 0 1 0 0,0 0-1 0 0,0 0 1 0 0,0 0-1 0 0,0 0 1 0 0,0-1-1 0 0,0 1 1 0 0,1 0-1 0 0,-1 0 1 0 0,0 0-1 0 0,0 0 0 0 0,0 0 1 0 0,0 0-1 0 0,0 0 1 0 0,0 0-1 0 0,0 0 1 0 0,0 0-1 0 0,0 0 1 0 0,1 0-1 0 0,-1-1 1 0 0,0 1-1 0 0,0 0 1 0 0,0 0-1 0 0,0 0 1 0 0,0 0-1 0 0,0 0 1 0 0,0 0-1 0 0,0-1 0 0 0,3-3-206 0 0,0-1-1 0 0,-1 0 0 0 0,1 0 0 0 0,-1 0 0 0 0,0-1 0 0 0,-1 1 0 0 0,1 0 0 0 0,-1-1 1 0 0,1-5-1 0 0,1-4-928 0 0,-1 4-482 0 0,1-2-852 0 0,0 0 0 0 0,9-23 0 0 0,-10 33 7295 0 0,1 5-3657 0 0,9 9-10 0 0,-9-9-82 0 0,-2 2-342 0 0,4 8-148 0 0,-4-8-27 0 0,0-1-53 0 0,5 8-185 0 0,-5-8 276 0 0,22 0-2588 0 0,-23-3 1975 0 0,0 0 0 0 0,0 0 1 0 0,0 0-1 0 0,0 0 0 0 0,0 0 0 0 0,1 0 0 0 0,-1 1 0 0 0,0-1 0 0 0,0 0 1 0 0,0 0-1 0 0,0 0 0 0 0,0 0 0 0 0,1 0 0 0 0,-1 0 0 0 0,0 0 1 0 0,0 0-1 0 0,0 0 0 0 0,0 0 0 0 0,0 0 0 0 0,1 0 0 0 0,-1 0 0 0 0,0-1 1 0 0,0 1-1 0 0,0 0 0 0 0,0 0 0 0 0,0 0 0 0 0,1 0 0 0 0,-1 0 1 0 0,0 0-1 0 0,0 0 0 0 0,0 0 0 0 0,0 0 0 0 0,0 0 0 0 0,0-1 0 0 0,0 1 1 0 0,1 0-1 0 0,-1 0 0 0 0,0 0 0 0 0,0 0 0 0 0,0 0 0 0 0,0 0 1 0 0,0-1-1 0 0,0 1 0 0 0,5-12-562 0 0</inkml:trace>
+  <inkml:trace contextRef="#ctx0" brushRef="#br0" timeOffset="1743.09">3494 985 17503 0 0,'0'0'803'0'0,"0"2"-18"0"0,0 8-373 0 0,7 51 4877 0 0,-7-58-4979 0 0,16-17-9659 0 0,-11 7 5721 0 0,-6-2 2652 0 0,1 8 290 0 0,-1-52-6776 0 0,1 40 8865 0 0,0-1 12140 0 0,4 17-12219 0 0,12 11-110 0 0,-15-14-1156 0 0,-1 1 0 0 0,1-1 0 0 0,0 1 1 0 0,-1-1-1 0 0,1 1 0 0 0,0 0 0 0 0,-1-1 1 0 0,1 1-1 0 0,0 0 0 0 0,-1-1 0 0 0,1 1 1 0 0,-1 0-1 0 0,1 0 0 0 0,-1-1 0 0 0,0 1 1 0 0,1 0-1 0 0,-1 0 0 0 0,0 1 0 0 0,4 10 701 0 0,39 120 770 0 0,-42-130-1097 0 0,-2-4-434 0 0,0 1 0 0 0,1-1 0 0 0,-1 0 0 0 0,0 1 1 0 0,1-1-1 0 0,-1 0 0 0 0,1 0 0 0 0,0-2 0 0 0,-1 1-21 0 0,-4-17-86 0 0,1-1-1 0 0,1 1 1 0 0,1-1 0 0 0,1 0-1 0 0,2-21 1 0 0,-1 39 148 0 0,0 0 0 0 0,0 0 0 0 0,1 1-1 0 0,-1-1 1 0 0,1 0 0 0 0,-1 0 0 0 0,1 1 0 0 0,0-1-1 0 0,2-2 1 0 0,-1 0 77 0 0,-1 3 1269 0 0,5 2-1124 0 0,-4 0-227 0 0,0 0-1 0 0,0 0 1 0 0,-1 0-1 0 0,1 0 1 0 0,0 0-1 0 0,-1 0 1 0 0,1 1-1 0 0,0-1 1 0 0,-1 1-1 0 0,1-1 1 0 0,2 2-1 0 0,-3-2-11 0 0,0 1 1 0 0,0 0-1 0 0,1 0 0 0 0,-1 0 1 0 0,0 0-1 0 0,0 0 0 0 0,0 0 0 0 0,0 0 1 0 0,0 0-1 0 0,0 0 0 0 0,0 2 1 0 0,2 0 10 0 0,5 6 65 0 0,-1 0-59 0 0,0 2 39 0 0,6 9-66 0 0,1 5-12 0 0,-2 0 0 0 0,-1-1 0 0 0,2 9-32 0 0,-12-30-129 0 0</inkml:trace>
+  <inkml:trace contextRef="#ctx0" brushRef="#br0" timeOffset="2385.95">4196 794 12439 0 0,'0'-1'76'0'0,"-8"-18"4004"0"0,-17-27 1 0 0,23 42-3734 0 0,0 0 1 0 0,-1 1-1 0 0,0-1 1 0 0,0 0-1 0 0,0 1 1 0 0,0-1-1 0 0,0 1 1 0 0,-1 0-1 0 0,0 0 1 0 0,1 1-1 0 0,-1-1 0 0 0,0 1 1 0 0,-6-3-1 0 0,7 5-217 0 0,0-1-1 0 0,0 1 0 0 0,0-1 0 0 0,0 1 0 0 0,-1 0 1 0 0,1 0-1 0 0,0 0 0 0 0,0 1 0 0 0,0-1 0 0 0,0 1 1 0 0,-1 0-1 0 0,1 0 0 0 0,0 0 0 0 0,0 0 0 0 0,1 1 1 0 0,-1-1-1 0 0,0 1 0 0 0,0-1 0 0 0,1 1 0 0 0,-4 2 0 0 0,-2 3 134 0 0,0 0-1 0 0,0 1 1 0 0,1-1-1 0 0,-11 16 1 0 0,9-10-23 0 0,1-1-1 0 0,0 1 1 0 0,-9 23 0 0 0,15-30-192 0 0,-1 0-1 0 0,1 0 1 0 0,1 0-1 0 0,-1 1 0 0 0,1-1 1 0 0,0 1-1 0 0,0-1 1 0 0,1 1-1 0 0,0-1 1 0 0,1 11-1 0 0,1-12 6 0 0,10 9-42 0 0,-7-10-15 0 0,-4-2-2 0 0,1-1 0 0 0,-1 0 0 0 0,1 1 0 0 0,-1-1 0 0 0,1 0-1 0 0,0 0 1 0 0,0 0 0 0 0,-1 0 0 0 0,1 0 0 0 0,0-1 0 0 0,0 1 0 0 0,0-1 0 0 0,3 1 0 0 0,24 6-185 0 0,3-2-97 0 0,6 3 101 0 0,-14-2 118 0 0,-12-2 16 0 0,12 7 42 0 0,-21-9 11 0 0,1 1 0 0 0,0-1 0 0 0,-1 1 0 0 0,5 5 0 0 0,7 11 0 0 0,-14-14 0 0 0,1 0 0 0 0,0-1 0 0 0,-1 1 0 0 0,0 0 0 0 0,0 0 0 0 0,0 0 0 0 0,-1 0 0 0 0,0 0 0 0 0,0 0 0 0 0,0 0 0 0 0,0-1 0 0 0,-1 1 0 0 0,0 0 0 0 0,0 0 0 0 0,-3 9 0 0 0,2-7 0 0 0,-1 0 0 0 0,0-1 0 0 0,0 1 0 0 0,-1 0 0 0 0,0-1 0 0 0,0 0 0 0 0,0 0 0 0 0,-1 0 0 0 0,-9 9 0 0 0,10-11-120 0 0,-1 0 1 0 0,0-1-1 0 0,0 1 1 0 0,-1-1-1 0 0,1 0 0 0 0,-1-1 1 0 0,-7 4-1 0 0,11-6-48 0 0,-1 1 1 0 0,1 0-1 0 0,0-1 1 0 0,0 1-1 0 0,-1-1 0 0 0,1 0 1 0 0,0 0-1 0 0,-1 0 1 0 0,1 0-1 0 0,0 0 0 0 0,-1 0 1 0 0,1-1-1 0 0,0 1 1 0 0,0-1-1 0 0,-1 1 0 0 0,1-1 1 0 0,0 0-1 0 0,0 0 1 0 0,0 0-1 0 0,0 0 0 0 0,0 0 1 0 0,-2-2-1 0 0,-3-5-9044 0 0</inkml:trace>
+  <inkml:trace contextRef="#ctx0" brushRef="#br0" timeOffset="9443.39">4336 758 11055 0 0,'-7'0'4160'0'0,"6"1"-3676"0"0,1-1-1 0 0,-1 0 0 0 0,0 0 0 0 0,1 0 1 0 0,-1 1-1 0 0,1-1 0 0 0,-1 0 0 0 0,1 0 1 0 0,-1 0-1 0 0,1 0 0 0 0,-1 0 1 0 0,1 0-1 0 0,-1 0 0 0 0,0 0 0 0 0,1-1 1 0 0,-1 1-1 0 0,1 0 0 0 0,-1 0 0 0 0,1 0 1 0 0,-1-1-1 0 0,0 0 1704 0 0,5-1-1402 0 0,13-8-229 0 0,-13 7 342 0 0,3 1-478 0 0,34-13 273 0 0,-6 3-76 0 0,-7 0-483 0 0,4 0-112 0 0,-8 2-284 0 0,-19 8-142 0 0,0 0-39 0 0,1 0 166 0 0,3-1 110 0 0,0-1-6085 0 0</inkml:trace>
+  <inkml:trace contextRef="#ctx0" brushRef="#br0" timeOffset="9793.15">4449 725 20735 0 0,'-2'5'334'0'0,"0"-1"-1"0"0,0 0 1 0 0,1 1-1 0 0,-1-1 1 0 0,1 1-1 0 0,0-1 1 0 0,1 1-1 0 0,-1 0 1 0 0,1 4-1 0 0,0 5 618 0 0,5 23 0 0 0,-5-32-784 0 0,31 154 4466 0 0,-22-131-5604 0 0,18 45 1 0 0,-26-72-334 0 0,-1 0 1115 0 0,0 0-1 0 0,1 0 1 0 0,-1 0 0 0 0,1 0-1 0 0,-1 0 1 0 0,1-1-1 0 0,-1 1 1 0 0,1 0 0 0 0,0 0-1 0 0,-1 0 1 0 0,1-1 0 0 0,1 2-1 0 0,-1-1-179 0 0,2 3-1176 0 0</inkml:trace>
+  <inkml:trace contextRef="#ctx0" brushRef="#br0" timeOffset="10142.05">4758 565 22111 0 0,'-4'3'313'0'0,"0"1"1"0"0,0 1-1 0 0,0-1 0 0 0,1 0 1 0 0,0 1-1 0 0,0 0 0 0 0,0 0 1 0 0,0 0-1 0 0,1 0 0 0 0,0 0 1 0 0,0 0-1 0 0,0 1 0 0 0,1-1 1 0 0,0 1-1 0 0,-1 8 0 0 0,-5 41 1416 0 0,0 78-1 0 0,-3 37-1498 0 0,7-147-383 0 0,2-12-178 0 0,0-1 1 0 0,-1 1 0 0 0,0-1-1 0 0,-6 19 1 0 0,8-29 312 0 0,0 0-1 0 0,0 0 1 0 0,0 0 0 0 0,0 0 0 0 0,0 0 0 0 0,0 0 0 0 0,0 0 0 0 0,0 0 0 0 0,-1 0 0 0 0,1 0-1 0 0,0 0 1 0 0,0-1 0 0 0,0 1 0 0 0,0 0 0 0 0,0 0 0 0 0,0 0 0 0 0,0 0 0 0 0,0 0 0 0 0,0 0-1 0 0,0 0 1 0 0,0 0 0 0 0,0 0 0 0 0,0 0 0 0 0,0 0 0 0 0,0 0 0 0 0,0 0 0 0 0,-1 0-1 0 0,1 0 1 0 0,0 0 0 0 0,0 0 0 0 0,0 0 0 0 0,0 0 0 0 0,0 0 0 0 0,0 0 0 0 0,0 0 0 0 0,0 0-1 0 0,0 0 1 0 0,0 0 0 0 0,0 0 0 0 0,0 0 0 0 0,0 0 0 0 0,0 0 0 0 0,-1 0 0 0 0,1 0-1 0 0,0 0 1 0 0,0 0 0 0 0,0 1 0 0 0,0-1 0 0 0,0 0 0 0 0,0 0 0 0 0,0 0 0 0 0,0 0 0 0 0,0 0-1 0 0,0 0 1 0 0,0 0 0 0 0,0 0 0 0 0,0 0 0 0 0,0 0 0 0 0,0 0 0 0 0,0 0 0 0 0,0 0-1 0 0,0 0 1 0 0,0 0 0 0 0,0 1 0 0 0,0-1 0 0 0,0 0 0 0 0,-2-6-796 0 0,2-5 3 0 0</inkml:trace>
+  <inkml:trace contextRef="#ctx0" brushRef="#br0" timeOffset="10143.05">4718 556 21655 0 0,'-1'1'167'0'0,"1"0"0"0"0,-1 0 1 0 0,1 0-1 0 0,0 0 0 0 0,-1 0 0 0 0,1 0 0 0 0,0 0 0 0 0,0-1 0 0 0,0 1 1 0 0,-1 0-1 0 0,1 0 0 0 0,0 0 0 0 0,0 0 0 0 0,1 0 0 0 0,-1 0 0 0 0,0 0 1 0 0,0 0-1 0 0,1 1 0 0 0,6 22 1057 0 0,-5-16-735 0 0,27 70 2542 0 0,60 118 0 0 0,-37-87-2902 0 0,-41-88-353 0 0,6 18-1833 0 0,-17-39 2019 0 0,0 0 1 0 0,0 0 0 0 0,0 0 0 0 0,0 0 0 0 0,0 0-1 0 0,0 0 1 0 0,0 0 0 0 0,0 0 0 0 0,0 0 0 0 0,0 0-1 0 0,0 0 1 0 0,0 0 0 0 0,-1 0 0 0 0,1 0-1 0 0,0 0 1 0 0,0 0 0 0 0,0 0 0 0 0,0 0 0 0 0,0 0-1 0 0,0 0 1 0 0,0 0 0 0 0,0 0 0 0 0,0 0-1 0 0,0 0 1 0 0,0 0 0 0 0,0 0 0 0 0,-1 0 0 0 0,1 0-1 0 0,0 0 1 0 0,0 0 0 0 0,0 0 0 0 0,0 0-1 0 0,0 0 1 0 0,0 0 0 0 0,0 0 0 0 0,0 0 0 0 0,0 0-1 0 0,0 0 1 0 0,0 0 0 0 0,0 1 0 0 0,0-1-1 0 0,0 0 1 0 0,0 0 0 0 0,0 0 0 0 0,0 0 0 0 0,0 0-1 0 0,0 0 1 0 0,0 0 0 0 0,0 0 0 0 0,0 0 0 0 0,0 0-1 0 0,0 0 1 0 0,0 1 0 0 0,0-1 0 0 0,0 0-1 0 0,0 0 1 0 0,0 0 0 0 0,0 0 0 0 0,0 0 0 0 0,0 0-1 0 0,0 0 1 0 0,0 0 0 0 0,0 0 0 0 0,0 0-1 0 0,0 0 1 0 0,0 1 0 0 0,-7-6-1865 0 0,5 3 212 0 0,-4-1-7215 0 0</inkml:trace>
+  <inkml:trace contextRef="#ctx0" brushRef="#br0" timeOffset="10506.38">4760 935 18511 0 0,'-5'-2'319'0'0,"1"0"-1"0"0,0 0 0 0 0,0 0 1 0 0,0-1-1 0 0,-6-4 1 0 0,9 6-142 0 0,0 1 1 0 0,1-1-1 0 0,-1 0 1 0 0,0 0-1 0 0,1 0 1 0 0,-1 1 0 0 0,1-1-1 0 0,-1 0 1 0 0,1 0-1 0 0,-1 0 1 0 0,1 0-1 0 0,0 0 1 0 0,-1 0-1 0 0,1 0 1 0 0,0 0-1 0 0,0 0 1 0 0,0 0 0 0 0,0 0-1 0 0,0 0 1 0 0,0 0-1 0 0,0 0 1 0 0,0 0-1 0 0,0 0 1 0 0,0 0-1 0 0,0 0 1 0 0,1 0-1 0 0,-1 0 1 0 0,0 0-1 0 0,1 0 1 0 0,-1 0 0 0 0,2-2-1 0 0,-2 2 759 0 0,4-2-9 0 0,11-10-53 0 0,-11 9-198 0 0,1 1-89 0 0,2-1-397 0 0,19-9 696 0 0,-8 5-673 0 0,-13 7-127 0 0,1-2-32 0 0,19-6-150 0 0,-18 6-469 0 0,-1 1-240 0 0,19-7-1873 0 0,-18 6-7279 0 0</inkml:trace>
+  <inkml:trace contextRef="#ctx0" brushRef="#br0" timeOffset="10862.25">4959 691 20735 0 0,'-1'1'186'0'0,"0"0"-1"0"0,0 0 1 0 0,0 0-1 0 0,0 1 1 0 0,0-1 0 0 0,1 0-1 0 0,-1 0 1 0 0,0 1-1 0 0,1-1 1 0 0,-1 0-1 0 0,1 1 1 0 0,-1-1 0 0 0,1 1-1 0 0,0-1 1 0 0,-1 1-1 0 0,1-1 1 0 0,0 1-1 0 0,0-1 1 0 0,0 1 0 0 0,0-1-1 0 0,0 1 1 0 0,0-1-1 0 0,1 3 1 0 0,1 5 567 0 0,1 1 0 0 0,5 14 0 0 0,0-1 419 0 0,-1 9-842 0 0,-1 0 0 0 0,-2 1-1 0 0,0 53 1 0 0,-10-157-6252 0 0,1 33 2403 0 0,0-11-2772 0 0,-5-63-4663 0 0,10 56 10842 0 0,5 1 6174 0 0,-4 51-4443 0 0,0-1-1 0 0,0 1 0 0 0,1-1 0 0 0,-1 1 0 0 0,6-10 5792 0 0,-1 13-6460 0 0,21-2 659 0 0,-23 7-961 0 0,1-1-440 0 0,-3-2-114 0 0,0 1 0 0 0,0-1 0 0 0,-1 0 0 0 0,1 1 0 0 0,0-1 0 0 0,-1 1 0 0 0,1-1 0 0 0,-1 1 1 0 0,0 0-1 0 0,2 3 0 0 0,4 6 248 0 0,0 0-1 0 0,-1 0 1 0 0,-1 0 0 0 0,0 1 0 0 0,7 23-1 0 0,-10-28-365 0 0,-1 0-1 0 0,0 0 0 0 0,0 0 0 0 0,0 0 0 0 0,0 0 0 0 0,-1 1 0 0 0,-1-1 0 0 0,1 0 0 0 0,-1 0 0 0 0,0 1 0 0 0,-1-1 0 0 0,-3 11 0 0 0,4-16-164 0 0,0 0-1 0 0,0-1 0 0 0,0 1 0 0 0,0-1 0 0 0,0 1 1 0 0,0-1-1 0 0,-1 1 0 0 0,1-1 0 0 0,0 0 0 0 0,-1 0 1 0 0,1 0-1 0 0,-1 0 0 0 0,1 0 0 0 0,-1 0 0 0 0,1 0 1 0 0,-1 0-1 0 0,0 0 0 0 0,1-1 0 0 0,-1 1 0 0 0,0-1 1 0 0,0 1-1 0 0,0-1 0 0 0,1 0 0 0 0,-1 1 0 0 0,0-1 0 0 0,-3 0 1 0 0,3 0 58 0 0,0-1 0 0 0,-1 1 0 0 0,1 0 1 0 0,0-1-1 0 0,0 1 0 0 0,-1-1 0 0 0,1 0 1 0 0,0 0-1 0 0,0 0 0 0 0,0 0 0 0 0,0 0 1 0 0,0 0-1 0 0,0 0 0 0 0,0-1 0 0 0,0 1 1 0 0,1-1-1 0 0,-1 0 0 0 0,0 1 0 0 0,1-1 1 0 0,-3-3 163 0 0,2 1-164 0 0,3 4 250 0 0,-1 0 1 0 0,0 0 0 0 0,0 0 0 0 0,1-1 0 0 0,-1 1-1 0 0,0 0 1 0 0,0 0 0 0 0,1 0 0 0 0,-1 0 0 0 0,0 0-1 0 0,0 0 1 0 0,1 0 0 0 0,-1 0 0 0 0,0-1 0 0 0,0 1-1 0 0,1 0 1 0 0,-1 0 0 0 0,0 0 0 0 0,1 0 0 0 0,-1 0-1 0 0,0 1 1 0 0,0-1 0 0 0,1 0 0 0 0,-1 0-1 0 0,0 0 1 0 0,1 0 0 0 0,-1 0 0 0 0,0 0 0 0 0,1 1-1 0 0,6 1 121 0 0,-5-1-64 0 0,1-1-1 0 0,0 1 0 0 0,0 0 0 0 0,0-1 1 0 0,0 0-1 0 0,4 1 0 0 0,-1 2 534 0 0,25 14 437 0 0,-4-1-120 0 0,15 9-323 0 0,-38-23-568 0 0,1 0-242 0 0,14 8-106 0 0,-14-7-19 0 0,0-6-4436 0 0,21-9-5023 0 0</inkml:trace>
+  <inkml:trace contextRef="#ctx0" brushRef="#br0" timeOffset="11206.51">5211 546 20271 0 0,'-2'2'701'0'0,"1"-1"-510"0"0,0 0 1 0 0,0 0-1 0 0,1 0 0 0 0,-1 0 1 0 0,0 0-1 0 0,0 0 1 0 0,1 0-1 0 0,-1 0 1 0 0,1 1-1 0 0,-1-1 1 0 0,0 3 4913 0 0,7-4-3705 0 0,14 2 9 0 0,-14-2-183 0 0,0-2-804 0 0,26-6-375 0 0,-2-1-47 0 0,-4-2 0 0 0,-1-1 0 0 0,7-4 77 0 0,-15 9-323 0 0,-13 5-1050 0 0</inkml:trace>
+  <inkml:trace contextRef="#ctx0" brushRef="#br0" timeOffset="11207.51">5345 550 7831 0 0,'-7'18'2045'0'0,"5"-13"630"0"0,1 0 0 0 0,0 1 1 0 0,1-1-1 0 0,-1 1 1 0 0,1 9-1 0 0,1 1-3635 0 0,4 32 3748 0 0,11 47-1 0 0,18 48-639 0 0,-25-108-2104 0 0,4 11-44 0 0,-10-39 120 0 0,-1-3-944 0 0,-1-1-1 0 0,1 0 1 0 0,-1 1-1 0 0,0-1 1 0 0,1 6-1 0 0</inkml:trace>
+  <inkml:trace contextRef="#ctx0" brushRef="#br0" timeOffset="11558.6">5652 697 24415 0 0,'-1'2'1088'0'0,"2"1"3256"0"0,15 14-3984 0 0,-2 1-2400 0 0</inkml:trace>
+  <inkml:trace contextRef="#ctx0" brushRef="#br0" timeOffset="11559.6">5690 902 23039 0 0,'-2'6'1024'0'0,"1"-3"448"0"0,0 3-1472 0 0,0-3 0 0 0,0-1 0 0 0,1 1 736 0 0,-1 3 96 0 0,-1 3 16 0 0,0 3 8 0 0,0 2-312 0 0,-1 1-64 0 0,0-1-16 0 0,-1 0 0 0 0,0 1-1088 0 0,-1 1-216 0 0,0 0-48 0 0</inkml:trace>
+  <inkml:trace contextRef="#ctx0" brushRef="#br0" timeOffset="12677.29">5791 477 5527 0 0,'0'-4'2343'0'0,"-6"-12"13295"0"0,8 19-15171 0 0,8 8-68 0 0,-7-9 358 0 0,-1 2-437 0 0,9 8-28 0 0,-8-9-4 0 0,0 1-19 0 0,15 18 222 0 0,-5-6-371 0 0,-2-2-117 0 0,-8-12-107 0 0,-1 1-276 0 0,10 7 221 0 0,-9-8-1 0 0,-2 8-245 0 0,0-9 407 0 0,-1 0 1 0 0,0 0-1 0 0,0 0 1 0 0,1 0-1 0 0,-1 0 1 0 0,0 0-1 0 0,0 0 1 0 0,0 0-1 0 0,0 0 1 0 0,-1 0-1 0 0,1 0 1 0 0,0 0-1 0 0,0 0 1 0 0,-1 1-1 0 0,-3 10 225 0 0,1-6-112 0 0,1 0-1 0 0,-1 0 1 0 0,2 1-1 0 0,-1-1 1 0 0,0 1-1 0 0,1-1 0 0 0,0 1 1 0 0,1-1-1 0 0,0 1 1 0 0,0 0-1 0 0,0 0 1 0 0,1-1-1 0 0,0 1 1 0 0,2 8-1 0 0,2 1-250 0 0,1 0-1 0 0,10 19 1 0 0,-1-4 22 0 0,-9-15 180 0 0,-4-8 66 0 0,1 0 0 0 0,1-1 0 0 0,0 1-1 0 0,0-1 1 0 0,0 0 0 0 0,6 8-1 0 0,2 1-72 0 0,0 1-47 0 0,-11-14 9 0 0,1 1-1 0 0,-1-1 0 0 0,0 1 1 0 0,0 0-1 0 0,0-1 1 0 0,0 1-1 0 0,-1 0 1 0 0,1 0-1 0 0,-1 0 0 0 0,0-1 1 0 0,0 1-1 0 0,-1 0 1 0 0,1 0-1 0 0,-1 0 1 0 0,0-1-1 0 0,0 1 0 0 0,0 0 1 0 0,0-1-1 0 0,-1 1 1 0 0,1-1-1 0 0,-1 0 1 0 0,-3 5-1 0 0,-2 3-324 0 0,0 0-1 0 0,-1 0 1 0 0,-1-1 0 0 0,0 0-1 0 0,-10 8 1 0 0,1-3-2409 0 0,9-7-6018 0 0</inkml:trace>
+</inkml:ink>
+</file>
+
+<file path=word/ink/ink11.xml><?xml version="1.0" encoding="utf-8"?>
+<inkml:ink xmlns:inkml="http://www.w3.org/2003/InkML">
+  <inkml:definitions>
+    <inkml:context xml:id="ctx0">
+      <inkml:inkSource xml:id="inkSrc0">
+        <inkml:traceFormat>
+          <inkml:channel name="X" type="integer" min="-2.14748E9" max="2.14748E9" units="cm"/>
+          <inkml:channel name="Y" type="integer" min="-2.14748E9" max="2.14748E9" units="cm"/>
+          <inkml:channel name="F" type="integer" max="32767" units="dev"/>
+          <inkml:channel name="OA" type="integer" max="360" units="deg"/>
+          <inkml:channel name="OE" type="integer" max="90" units="deg"/>
+        </inkml:traceFormat>
+        <inkml:channelProperties>
+          <inkml:channelProperty channel="X" name="resolution" value="1000" units="1/cm"/>
+          <inkml:channelProperty channel="Y" name="resolution" value="1000" units="1/cm"/>
+          <inkml:channelProperty channel="F" name="resolution" value="0" units="1/dev"/>
+          <inkml:channelProperty channel="OA" name="resolution" value="1000" units="1/deg"/>
+          <inkml:channelProperty channel="OE" name="resolution" value="1000" units="1/deg"/>
+        </inkml:channelProperties>
+      </inkml:inkSource>
+      <inkml:timestamp xml:id="ts0" timeString="2024-04-08T15:37:54.487"/>
+    </inkml:context>
+    <inkml:brush xml:id="br0">
+      <inkml:brushProperty name="width" value="0.025" units="cm"/>
+      <inkml:brushProperty name="height" value="0.025" units="cm"/>
+      <inkml:brushProperty name="color" value="#E71224"/>
+    </inkml:brush>
+  </inkml:definitions>
+  <inkml:trace contextRef="#ctx0" brushRef="#br0">1070 276 13823 0 0,'-17'-27'4009'0'0,"11"15"-2820"0"0,-14-18-1 0 0,19 27-1169 0 0,-1 1 0 0 0,0 0 0 0 0,0 0 0 0 0,0 0 0 0 0,0 0 0 0 0,-1 0 0 0 0,1 0-1 0 0,-1 0 1 0 0,1 1 0 0 0,-1-1 0 0 0,1 1 0 0 0,-1 0 0 0 0,-3-1 0 0 0,3 1-55 0 0,0 1 0 0 0,1 0 0 0 0,-1 0 0 0 0,0 0 0 0 0,0 0 1 0 0,1 1-1 0 0,-1-1 0 0 0,0 1 0 0 0,1 0 0 0 0,-1 0 0 0 0,0-1 0 0 0,1 2 0 0 0,-1-1 1 0 0,1 0-1 0 0,-1 0 0 0 0,1 1 0 0 0,0-1 0 0 0,0 1 0 0 0,-3 3 0 0 0,-4 3-59 0 0,0 0 0 0 0,1 1-1 0 0,-8 11 1 0 0,-2 5 222 0 0,2 1 0 0 0,-25 51-1 0 0,-13 61 726 0 0,49-123-704 0 0,0 0 0 0 0,1 0 0 0 0,1 1 0 0 0,1-1 0 0 0,0 0 0 0 0,0 31 0 0 0,2-44-127 0 0,0-1 0 0 0,1 1 0 0 0,-1 0 0 0 0,0 0 1 0 0,1-1-1 0 0,-1 1 0 0 0,1 0 0 0 0,-1-1 0 0 0,1 1 0 0 0,0 0 0 0 0,1 1 0 0 0,0 1 26 0 0,0 1 97 0 0,3-1-7 0 0,17 13-27 0 0,-17-13-13 0 0,1-2-1 0 0,19 6 0 0 0,-23-8-84 0 0,0 1 0 0 0,0 0 0 0 0,0-1 0 0 0,0 1 0 0 0,0-1 0 0 0,0 1 0 0 0,0-1 0 0 0,0 0 0 0 0,0 0 0 0 0,1 0-1 0 0,-1 0 1 0 0,2-1 0 0 0,2 0 17 0 0,8 1 59 0 0,24-3-1 0 0,45-5 61 0 0,-43 6-123 0 0,5 2 23 0 0,-32 0-38 0 0,19 3 45 0 0,-2 3-44 0 0,-23-4-11 0 0,0 0 0 0 0,0 1 0 0 0,11 5 0 0 0,-13-6 0 0 0,-1 1 0 0 0,1 1 0 0 0,-1-1 0 0 0,5 5 0 0 0,-8-7 4 0 0,0 0-1 0 0,0 0 1 0 0,0 0-1 0 0,-1 0 0 0 0,1 0 1 0 0,0 0-1 0 0,-1 0 1 0 0,1 0-1 0 0,-1 1 1 0 0,0-1-1 0 0,1 0 1 0 0,-1 0-1 0 0,0 0 1 0 0,1 1-1 0 0,-1-1 0 0 0,0 0 1 0 0,0 0-1 0 0,0 0 1 0 0,0 1-1 0 0,0-1 1 0 0,-1 0-1 0 0,1 2 1 0 0,-1 1 18 0 0,-1-1 1 0 0,1 1 0 0 0,-1 0-1 0 0,-3 5 1 0 0,3-5-13 0 0,-8 13 13 0 0,-1-1 1 0 0,-1 0 0 0 0,0-1-1 0 0,-29 28 1 0 0,-65 44-1001 0 0,88-74 5 0 0,0-1 0 0 0,-1 0 0 0 0,0-2 0 0 0,-1 0 0 0 0,-30 10 0 0 0,33-15-636 0 0</inkml:trace>
+  <inkml:trace contextRef="#ctx0" brushRef="#br0" timeOffset="705.12">195 546 14279 0 0,'-5'4'444'0'0,"0"0"0"0"0,0 1 0 0 0,0 0 0 0 0,1 0 0 0 0,-1 0-1 0 0,-4 9 1 0 0,-20 37 1042 0 0,19-32-1392 0 0,-15 28 322 0 0,3 0 1 0 0,-19 58-1 0 0,33-83-372 0 0,2 0 0 0 0,1 1 0 0 0,1-1 0 0 0,1 1 0 0 0,0 0 0 0 0,2 0 0 0 0,2 34 0 0 0,0-48-22 0 0,1 0 1 0 0,-1-1-1 0 0,1 1 0 0 0,1 0 0 0 0,5 12 1 0 0,-6-18-22 0 0,0 1 1 0 0,0 0 0 0 0,0-1 0 0 0,0 1-1 0 0,6 5 1 0 0,-4-5-2 0 0,1 1 0 0 0,-1-2 0 0 0,1 1 0 0 0,0 0 0 0 0,0-1 0 0 0,7 4 0 0 0,-4-4 0 0 0,0-1 1 0 0,1 1-1 0 0,-1-1 0 0 0,1-1 1 0 0,0 0-1 0 0,-1 0 0 0 0,1 0 0 0 0,0-1 1 0 0,0-1-1 0 0,-1 1 0 0 0,1-1 0 0 0,10-3 1 0 0,16-4-26 0 0,55-21 1 0 0,-79 25 9 0 0,151-61-524 0 0,-66 24-1768 0 0,-40 19-4163 0 0</inkml:trace>
+  <inkml:trace contextRef="#ctx0" brushRef="#br0" timeOffset="1350.05">1481 590 17503 0 0,'13'-12'2270'0'0,"18"-12"0"0"0,10-9-1582 0 0,-14 6-529 0 0,0-2 0 0 0,-2 0 0 0 0,42-63 0 0 0,-64 86-181 0 0,0 1 1 0 0,0-1-1 0 0,-1 1 0 0 0,0-1 0 0 0,0 0 1 0 0,0 0-1 0 0,0 0 0 0 0,-1 0 0 0 0,0 0 1 0 0,0-10-1 0 0,-1 14 12 0 0,0-1 1 0 0,0 1-1 0 0,-1 0 1 0 0,1 0-1 0 0,-1 0 0 0 0,1 0 1 0 0,-1 0-1 0 0,0 0 1 0 0,0 0-1 0 0,0 0 1 0 0,0 0-1 0 0,0 0 1 0 0,0 0-1 0 0,0 0 0 0 0,-1 1 1 0 0,1-1-1 0 0,-1 0 1 0 0,1 1-1 0 0,-1-1 1 0 0,1 1-1 0 0,-1 0 1 0 0,0 0-1 0 0,0-1 0 0 0,0 1 1 0 0,0 0-1 0 0,0 0 1 0 0,0 1-1 0 0,0-1 1 0 0,0 0-1 0 0,0 1 1 0 0,0-1-1 0 0,-4 1 0 0 0,0-1-51 0 0,0 1-1 0 0,0 0 1 0 0,0 1-1 0 0,1-1 1 0 0,-1 1-1 0 0,0 0 1 0 0,0 1-1 0 0,1-1 0 0 0,-1 1 1 0 0,1 0-1 0 0,-1 0 1 0 0,1 1-1 0 0,0 0 1 0 0,0 0-1 0 0,0 0 1 0 0,-4 4-1 0 0,-4 3-170 0 0,0 1-1 0 0,1 1 1 0 0,0 0 0 0 0,-13 18 0 0 0,11-11 22 0 0,1 1 1 0 0,1 0-1 0 0,0 1 1 0 0,2 0-1 0 0,-15 42 1 0 0,20-44 460 0 0,-1 1 1 0 0,2-1-1 0 0,1 1 1 0 0,0-1 0 0 0,2 1-1 0 0,0 0 1 0 0,2 26 0 0 0,1-32 246 0 0,8 26 1 0 0,-4-29-163 0 0,12 16-15 0 0,-18-26-296 0 0,1 0 0 0 0,-1 0 0 0 0,1 0 0 0 0,0 0 0 0 0,0 0-1 0 0,0 0 1 0 0,0 0 0 0 0,0 0 0 0 0,0 0 0 0 0,0-1 0 0 0,1 2 0 0 0,24 17 184 0 0,-10-12-38 0 0,20 5-10 0 0,-17-8-28 0 0,20 1-95 0 0,-19-5 4 0 0,28-4-122 0 0,-1-3 0 0 0,50-14 0 0 0,-14-5-1020 0 0,-48 13-4930 0 0,-10 3-1149 0 0</inkml:trace>
+  <inkml:trace contextRef="#ctx0" brushRef="#br0" timeOffset="1990.76">2428 139 14743 0 0,'11'-40'2534'0'0,"-7"28"-1822"0"0,0-1 0 0 0,-1 1 0 0 0,-1-1 1 0 0,2-13-1 0 0,-4 25-675 0 0,0 0-1 0 0,0 0 1 0 0,0 0 0 0 0,0 0-1 0 0,0 0 1 0 0,0 0 0 0 0,0 0 0 0 0,-1 0-1 0 0,1 0 1 0 0,0 0 0 0 0,0 0-1 0 0,-1 0 1 0 0,1 0 0 0 0,-1 1 0 0 0,1-1-1 0 0,-1 0 1 0 0,1 0 0 0 0,-1 0-1 0 0,1 0 1 0 0,-2 0 0 0 0,1 0-15 0 0,0 1 1 0 0,1 0-1 0 0,-1-1 0 0 0,0 1 1 0 0,0 0-1 0 0,0 0 0 0 0,1 0 1 0 0,-1-1-1 0 0,0 1 0 0 0,0 0 1 0 0,0 0-1 0 0,0 0 0 0 0,1 1 1 0 0,-1-1-1 0 0,0 0 1 0 0,0 0-1 0 0,0 0 0 0 0,1 0 1 0 0,-2 1-1 0 0,-3 1 41 0 0,0 1-1 0 0,0 0 1 0 0,0 0-1 0 0,0 0 1 0 0,-6 6-1 0 0,-8 9-33 0 0,0 1 0 0 0,1 0 0 0 0,1 2 0 0 0,1 0 0 0 0,1 1 0 0 0,1 0 0 0 0,1 1 0 0 0,-13 31 0 0 0,22-46-6 0 0,1 1-1 0 0,0-1 0 0 0,1 1 0 0 0,-1-1 0 0 0,2 1 0 0 0,-1 0 0 0 0,1 0 0 0 0,1-1 0 0 0,0 1 0 0 0,1 13 0 0 0,-1-19 53 0 0,4 2-6 0 0,11 18-5 0 0,-11-18 0 0 0,4 0 3 0 0,21 13 10 0 0,-27-17-63 0 0,0 1-1 0 0,1-1 0 0 0,-1 1 1 0 0,1-1-1 0 0,0 0 0 0 0,-1 1 1 0 0,1-1-1 0 0,0-1 0 0 0,3 2 1 0 0,1 0 12 0 0,5 1 51 0 0,22 7-5 0 0,-21-6-44 0 0,24 4 88 0 0,2 0-93 0 0,-4-1 36 0 0,8 1 17 0 0,-30-3-15 0 0,9 6 40 0 0,-16-8 94 0 0,-3 3-115 0 0,10 17-53 0 0,-12-21-23 0 0,-1-1-1 0 0,1 1 1 0 0,-1 0 0 0 0,0-1 0 0 0,1 1 0 0 0,-1 0 0 0 0,0 0-1 0 0,0-1 1 0 0,0 1 0 0 0,0 0 0 0 0,0-1 0 0 0,-1 1 0 0 0,1 0-1 0 0,0 0 1 0 0,-1-1 0 0 0,1 1 0 0 0,-2 1 0 0 0,-14 24 50 0 0,14-23-41 0 0,-13 16-150 0 0,-1-1-1 0 0,-1-1 1 0 0,-1 0 0 0 0,0-1 0 0 0,-1-1-1 0 0,-1-1 1 0 0,0 0 0 0 0,-1-2 0 0 0,0 0 0 0 0,-1-1-1 0 0,-43 15 1 0 0,59-25-201 0 0,-1 0 0 0 0,1 0 0 0 0,-1 0 0 0 0,1-1 0 0 0,-1 0 0 0 0,-7 0 0 0 0,6-2-948 0 0</inkml:trace>
+  <inkml:trace contextRef="#ctx0" brushRef="#br0" timeOffset="2418.83">2720 556 455 0 0,'21'-20'2299'0'0,"16"-8"11308"0"0,-19 15-9556 0 0,-1 0-5600 0 0,-10 7 1922 0 0,117-104 2315 0 0,-106 92-2672 0 0,-2 0 1 0 0,0-1 0 0 0,-1 0-1 0 0,22-39 1 0 0,-34 53-17 0 0,-1 0 0 0 0,0-1 0 0 0,0 1 0 0 0,0-1 0 0 0,0 1 0 0 0,-1-1 0 0 0,0 0 0 0 0,0 0 0 0 0,0 0 0 0 0,-1 1 0 0 0,0-8 0 0 0,0 10 0 0 0,-1 0 0 0 0,1 0 0 0 0,-1 0 0 0 0,0 0 0 0 0,0 0 0 0 0,0 0 0 0 0,0 0 0 0 0,-1 0 0 0 0,1 0 0 0 0,-1 0 0 0 0,0 1 0 0 0,0-1 0 0 0,0 1 0 0 0,0-1 0 0 0,0 1 0 0 0,0 0 0 0 0,0 0 0 0 0,-1 0 0 0 0,1 0 0 0 0,-1 0 0 0 0,0 1 0 0 0,-4-3 0 0 0,3 2 5 0 0,-1 0-1 0 0,0 0 1 0 0,0 1-1 0 0,0-1 0 0 0,0 1 1 0 0,0 0-1 0 0,0 1 1 0 0,0-1-1 0 0,0 1 1 0 0,0 0-1 0 0,-7 1 1 0 0,4 0-74 0 0,0 1 1 0 0,0 0-1 0 0,0 0 1 0 0,1 1 0 0 0,-1 0-1 0 0,-10 6 1 0 0,2 0-356 0 0,2 1 1 0 0,-1 0 0 0 0,2 1 0 0 0,-1 1-1 0 0,-21 24 1 0 0,25-23 399 0 0,0-1-1 0 0,1 1 1 0 0,1 1 0 0 0,0 0-1 0 0,1 0 1 0 0,0 0 0 0 0,1 1 0 0 0,1 0-1 0 0,0 0 1 0 0,1 1 0 0 0,-2 16 0 0 0,4-18 399 0 0,1-1 0 0 0,0 1 1 0 0,1-1-1 0 0,0 1 0 0 0,2 0 1 0 0,-1-1-1 0 0,1 0 0 0 0,1 1 1 0 0,1-1-1 0 0,0 0 0 0 0,0 0 0 0 0,12 22 1 0 0,-7-24 94 0 0,16 17-19 0 0,-11-15-30 0 0,16 8-111 0 0,-15-12-49 0 0,18 4-6 0 0,-30-12-217 0 0,0 1 1 0 0,1-1-1 0 0,-1 0 1 0 0,1 0 0 0 0,-1 0-1 0 0,1 0 1 0 0,-1-1-1 0 0,8 1 1 0 0,-2 0 11 0 0,8 0 82 0 0,6-2-34 0 0,0 0-1 0 0,0-2 1 0 0,0-1-1 0 0,26-7 1 0 0,-15-1-98 0 0,0-1 0 0 0,-1-2 0 0 0,47-28 0 0 0,-78 42-103 0 0,0-1-1 0 0,0 1 1 0 0,0-1-1 0 0,0 0 1 0 0,0 0-1 0 0,3-4 1 0 0,-5 6 78 0 0,0 0 1 0 0,0 0 0 0 0,0 0 0 0 0,0 0-1 0 0,0-1 1 0 0,0 1 0 0 0,1 0 0 0 0,-1 0-1 0 0,0 0 1 0 0,0-1 0 0 0,0 1 0 0 0,0 0-1 0 0,0 0 1 0 0,0 0 0 0 0,0-1 0 0 0,0 1-1 0 0,0 0 1 0 0,0 0 0 0 0,0 0 0 0 0,0-1-1 0 0,0 1 1 0 0,0 0 0 0 0,0 0 0 0 0,0-1-1 0 0,0 1 1 0 0,0 0 0 0 0,0 0 0 0 0,-1 0-1 0 0,1-1 1 0 0,0 1 0 0 0,0 0 0 0 0,-1 0-18 0 0,0-1 1 0 0,1 1 0 0 0,-1 0 0 0 0,0 0 0 0 0,0 0-1 0 0,1-1 1 0 0,-1 1 0 0 0,0 0 0 0 0,0 0-1 0 0,1 0 1 0 0,-1 1 0 0 0,0-1 0 0 0,0 0 0 0 0,-1 0-1 0 0,-12 5-2223 0 0,5-1-5823 0 0</inkml:trace>
+</inkml:ink>
+</file>
+
+<file path=word/ink/ink12.xml><?xml version="1.0" encoding="utf-8"?>
+<inkml:ink xmlns:inkml="http://www.w3.org/2003/InkML">
+  <inkml:definitions>
+    <inkml:context xml:id="ctx0">
+      <inkml:inkSource xml:id="inkSrc0">
+        <inkml:traceFormat>
+          <inkml:channel name="X" type="integer" min="-2.14748E9" max="2.14748E9" units="cm"/>
+          <inkml:channel name="Y" type="integer" min="-2.14748E9" max="2.14748E9" units="cm"/>
+          <inkml:channel name="F" type="integer" max="32767" units="dev"/>
+          <inkml:channel name="OA" type="integer" max="360" units="deg"/>
+          <inkml:channel name="OE" type="integer" max="90" units="deg"/>
+        </inkml:traceFormat>
+        <inkml:channelProperties>
+          <inkml:channelProperty channel="X" name="resolution" value="1000" units="1/cm"/>
+          <inkml:channelProperty channel="Y" name="resolution" value="1000" units="1/cm"/>
+          <inkml:channelProperty channel="F" name="resolution" value="0" units="1/dev"/>
+          <inkml:channelProperty channel="OA" name="resolution" value="1000" units="1/deg"/>
+          <inkml:channelProperty channel="OE" name="resolution" value="1000" units="1/deg"/>
+        </inkml:channelProperties>
+      </inkml:inkSource>
+      <inkml:timestamp xml:id="ts0" timeString="2024-04-08T15:18:25.613"/>
+    </inkml:context>
+    <inkml:brush xml:id="br0">
+      <inkml:brushProperty name="width" value="0.025" units="cm"/>
+      <inkml:brushProperty name="height" value="0.025" units="cm"/>
+      <inkml:brushProperty name="color" value="#E71224"/>
+    </inkml:brush>
+  </inkml:definitions>
+  <inkml:trace contextRef="#ctx0" brushRef="#br0">2284 479 9671 0 0,'27'-43'2809'0'0,"3"0"0"0"0,1 3 0 0 0,54-56-1 0 0,-61 72-2371 0 0,2 1-1 0 0,1 2 0 0 0,1 0 0 0 0,1 2 0 0 0,0 1 0 0 0,37-16 0 0 0,-24 16-26 0 0,1 3 1 0 0,1 1-1 0 0,0 3 0 0 0,64-10 0 0 0,-24 12-448 0 0,125 1 0 0 0,-160 9 148 0 0,0 1 1 0 0,70 15-1 0 0,-92-11-38 0 0,0 1-1 0 0,0 1 0 0 0,-1 2 0 0 0,0 0 0 0 0,43 26 0 0 0,-54-28-36 0 0,0 1 45 0 0,24 19 0 0 0,-10-5-34 0 0,-1 2 1 0 0,34 39-1 0 0,-26-17 246 0 0,-2 2 0 0 0,-2 1 0 0 0,35 75 0 0 0,-55-97 55 0 0,-1 1 0 0 0,-1-1 0 0 0,-2 2 0 0 0,7 41 1 0 0,3 118 566 0 0,-17-183-906 0 0,3 100 100 0 0,-5-1 0 0 0,-4 1 0 0 0,-4 0-1 0 0,-27 113 1 0 0,-83 196 1150 0 0,89-322-1140 0 0,-9 13-118 0 0,-72 137 0 0 0,84-189 0 0 0,-3-1 0 0 0,-3-2 0 0 0,-42 53 0 0 0,48-72 0 0 0,-1-1 0 0 0,-2-2 0 0 0,0 0 0 0 0,-2-2 0 0 0,-50 31 0 0 0,59-44 0 0 0,-1-2 0 0 0,0 0 0 0 0,-1-2 0 0 0,-1 0 0 0 0,0-2 0 0 0,0-1 0 0 0,0-1 0 0 0,-1-1 0 0 0,-39 1 0 0 0,0-1 0 0 0,-98-7 0 0 0,120-2 0 0 0,0-2 0 0 0,0-1 0 0 0,-49-17 0 0 0,8-2 0 0 0,-111-50 0 0 0,178 66-52 0 0,0 0 1 0 0,1-1-1 0 0,0-1 0 0 0,1 0 1 0 0,0-1-1 0 0,1-1 1 0 0,1 0-1 0 0,0-1 0 0 0,-21-30 1 0 0,13 10-108 0 0,1 0 1 0 0,2-2-1 0 0,-27-69 0 0 0,33 64-97 0 0,2-1-1 0 0,1 0 1 0 0,-5-64-1 0 0,6 37-510 0 0,-19-269-218 0 0,14 131 1002 0 0,3-116 15 0 0,14 250-21 0 0,4-1-1 0 0,21-97 1 0 0,18-7-34 0 0,-35 147 12 0 0,2-1 0 0 0,0 2 0 0 0,24-40 0 0 0,-17 38-33 0 0,2 1-1 0 0,1 2 0 0 0,29-31 0 0 0,-35 44-120 0 0,1 0 0 0 0,0 2 0 0 0,0 0 1 0 0,2 1-1 0 0,0 1 0 0 0,24-12 0 0 0,-30 19-447 0 0,0 1 1 0 0,0 1-1 0 0,30-5 0 0 0,-38 8 379 0 0,-3 0-283 0 0,4 1-41 0 0,17 0-1472 0 0,-17 1-5853 0 0</inkml:trace>
+  <inkml:trace contextRef="#ctx0" brushRef="#br0" timeOffset="651.14">3269 942 15199 0 0,'0'-3'392'0'0,"0"0"0"0"0,0-1 0 0 0,0 1 0 0 0,0 0 0 0 0,0 0 0 0 0,-1-1 0 0 0,0 1-1 0 0,1 0 1 0 0,-1 0 0 0 0,0 0 0 0 0,-1-1 0 0 0,-2-4 0 0 0,2 6-178 0 0,1 0 0 0 0,-1 0 1 0 0,0 0-1 0 0,0 0 0 0 0,0 1 0 0 0,0-1 0 0 0,0 0 0 0 0,-1 1 1 0 0,1 0-1 0 0,0-1 0 0 0,-1 1 0 0 0,1 0 0 0 0,-1 0 1 0 0,1 0-1 0 0,-1 1 0 0 0,-4-2 0 0 0,-2 1-57 0 0,0 1 0 0 0,0-1 0 0 0,0 1-1 0 0,0 1 1 0 0,1 0 0 0 0,-1 0 0 0 0,0 0 0 0 0,0 1-1 0 0,0 1 1 0 0,1-1 0 0 0,-1 2 0 0 0,1-1-1 0 0,0 1 1 0 0,0 0 0 0 0,-8 6 0 0 0,1 0-129 0 0,1 0 0 0 0,1 1 1 0 0,-1 0-1 0 0,2 1 0 0 0,0 0 0 0 0,-20 27 1 0 0,27-31 23 0 0,0 0-1 0 0,0 0 1 0 0,1 1 0 0 0,0-1 0 0 0,1 1-1 0 0,0 0 1 0 0,0 0 0 0 0,1 0 0 0 0,0 0 0 0 0,0 0-1 0 0,0 10 1 0 0,2-17-35 0 0,0 0 0 0 0,0 0-1 0 0,0 0 1 0 0,0 0 0 0 0,0 0-1 0 0,0 0 1 0 0,1 0 0 0 0,-1 0 0 0 0,1 0-1 0 0,0 2 1 0 0,1 1 35 0 0,4 17 251 0 0,-4-16-242 0 0,0-2 128 0 0,2 2 23 0 0,0 2-139 0 0,-3-5-31 0 0,1 0-1 0 0,-1 0 1 0 0,1-1-1 0 0,0 1 1 0 0,0 0-1 0 0,0-1 1 0 0,0 1 0 0 0,4 2-1 0 0,18 18 424 0 0,4 0 30 0 0,-22-18-412 0 0,20 13 338 0 0,10 4 91 0 0,2 1-64 0 0,-1 3-72 0 0,4 4 51 0 0,-2 0 82 0 0,-5-3-200 0 0,-11-5-298 0 0,-18-17-11 0 0,-1 0 0 0 0,0 0 0 0 0,7 11 0 0 0,-10-13 0 0 0,1 1 0 0 0,-1-1 0 0 0,0 0 0 0 0,0 1 0 0 0,0-1 0 0 0,1 7 0 0 0,-3 13 0 0 0,0-17 0 0 0,-1 0 0 0 0,0 0 0 0 0,0-1 0 0 0,0 1 0 0 0,-1-1 0 0 0,1 1 0 0 0,-1-1 0 0 0,0 0 0 0 0,-1 0 0 0 0,-6 7 0 0 0,4-5 0 0 0,-1-1 0 0 0,0 0 0 0 0,0 0 0 0 0,-1-1 0 0 0,1 0 0 0 0,-12 6 0 0 0,1-3 0 0 0,0-1 0 0 0,0-1 0 0 0,-1 0 0 0 0,1-1 0 0 0,-1-1 0 0 0,-21 1 0 0 0,27-4-546 0 0,1 0-1 0 0,-1-1 1 0 0,1-1 0 0 0,-1 0-1 0 0,1-1 1 0 0,-1 0 0 0 0,1-1 0 0 0,0 0-1 0 0,0-1 1 0 0,0 0 0 0 0,0-1-1 0 0,1 0 1 0 0,0-1 0 0 0,-18-12-1 0 0</inkml:trace>
+  <inkml:trace contextRef="#ctx0" brushRef="#br0" timeOffset="487648.45">18 2248 11519 0 0,'0'-4'1198'0'0,"0"0"-1"0"0,1-1 0 0 0,0 1 1 0 0,0 0-1 0 0,0 0 1 0 0,2-5-1 0 0,2-8 3781 0 0,1 17-4770 0 0,17-2-33 0 0,-17 1 307 0 0,-2 5-315 0 0,16 11 1 0 0,-15-11 0 0 0,-3 0-7 0 0,2 2-89 0 0,-1 1 0 0 0,0-1 0 0 0,-1 1-1 0 0,4 9 1 0 0,-6-9-17 0 0,1 0 1 0 0,-1 0-1 0 0,0 0 0 0 0,0-1 1 0 0,-1 1-1 0 0,0 0 0 0 0,0 0 1 0 0,-5 12-1 0 0,5-15-57 0 0,-1 1 0 0 0,1-1 1 0 0,-1 0-1 0 0,0 0 0 0 0,0 0 0 0 0,-1-1 0 0 0,1 1 1 0 0,-1 0-1 0 0,0-1 0 0 0,0 0 0 0 0,0 0 0 0 0,0 0 0 0 0,0 0 1 0 0,-5 3-1 0 0,6-5-27 0 0,1 0 0 0 0,0-1 0 0 0,0 1 0 0 0,-1 0 0 0 0,1-1 0 0 0,-1 0-1 0 0,1 1 1 0 0,0-1 0 0 0,-1 0 0 0 0,1 1 0 0 0,-1-1 0 0 0,1 0 0 0 0,0 0 0 0 0,-1 0 0 0 0,1-1 0 0 0,-1 1 0 0 0,1 0 0 0 0,-1 0 0 0 0,1-1 0 0 0,0 1 0 0 0,-1-1 0 0 0,1 1 0 0 0,0-1 0 0 0,0 1 0 0 0,-1-1 0 0 0,1 0 0 0 0,0 0 0 0 0,0 0 0 0 0,0 0 0 0 0,0 0 0 0 0,0 0 0 0 0,0 0 0 0 0,0 0-1 0 0,0 0 1 0 0,0 0 0 0 0,0 0 0 0 0,1-1 0 0 0,-1 1 0 0 0,0-2 0 0 0,-2-2-72 0 0,1 0 0 0 0,0-1 0 0 0,0 1 0 0 0,0-1 0 0 0,1 0 0 0 0,0 1 0 0 0,0-1 0 0 0,0-7 0 0 0,0 7-20 0 0,1 1-1 0 0,1-1 1 0 0,-1 0 0 0 0,1 0 0 0 0,0 0-1 0 0,0 1 1 0 0,1-1 0 0 0,0 1-1 0 0,4-10 1 0 0,-5 12-309 0 0,2-1 1 0 0,-1 1-1 0 0,0 0 1 0 0,1 0-1 0 0,-1 0 1 0 0,4-3-1 0 0,8-7-7150 0 0</inkml:trace>
+  <inkml:trace contextRef="#ctx0" brushRef="#br0" timeOffset="488199.61">154 2183 18887 0 0,'0'0'1712'0'0,"0"13"856"0"0,7 43 2231 0 0,-7-53-4534 0 0,2 1-172 0 0,0-3-218 0 0,-2 0 6 0 0,1 0 1 0 0,0 0-1 0 0,0 0 0 0 0,0 0 0 0 0,-1 0 1 0 0,1 0-1 0 0,-1 0 0 0 0,1 0 0 0 0,-1 0 0 0 0,1 0 1 0 0,-1 0-1 0 0,1 3 0 0 0,4-3-537 0 0,16 4-75 0 0,-16-3-18 0 0,-2-4-2128 0 0,12-4 562 0 0,-12 4-79 0 0,-1-2-879 0 0,6-2 1452 0 0,-7 4-893 0 0,1 0 435 0 0,8-2 16439 0 0,3 20-12644 0 0,-10-12-102 0 0,1 8-594 0 0,-3-9-685 0 0,0 0 933 0 0,4-4-1580 0 0,17-4 272 0 0,-20 4 167 0 0,-1 0 1 0 0,1 0-1 0 0,-1-1 0 0 0,0 1 0 0 0,1 0 1 0 0,-1-1-1 0 0,0 1 0 0 0,0-1 1 0 0,0 0-1 0 0,0 1 0 0 0,0-1 0 0 0,0 0 1 0 0,0 1-1 0 0,-1-1 0 0 0,1 0 0 0 0,-1 0 1 0 0,1-3-1 0 0,1-1-226 0 0,10-29-7313 0 0,13-72-1 0 0,-14 34 2561 0 0,-2 1 9753 0 0,-3 25 6390 0 0,-5 42-7753 0 0,0 6-1378 0 0,3 10-872 0 0,1 18-1101 0 0,3 32 707 0 0,44 237 1308 0 0,-49-281-1868 0 0,-2-15-146 0 0,-1 0 1 0 0,1 0-1 0 0,-1 1 1 0 0,1-1-1 0 0,0 0 0 0 0,0 0 1 0 0,0 0-1 0 0,3 4 0 0 0,4 9-276 0 0,-6-11-21 0 0</inkml:trace>
+  <inkml:trace contextRef="#ctx0" brushRef="#br0" timeOffset="488650.55">358 2139 2303 0 0,'-1'1'953'0'0,"-14"16"20682"0"0,17-17-21573 0 0,-1 0 1 0 0,1 0-1 0 0,0 0 1 0 0,-1-1-1 0 0,1 1 0 0 0,-1-1 1 0 0,1 1-1 0 0,-1-1 0 0 0,1 1 1 0 0,1-2-1 0 0,2 0 63 0 0,-4 2-99 0 0,0-1 0 0 0,0 1 1 0 0,0 0-1 0 0,0 0 0 0 0,0-1 0 0 0,1 1 1 0 0,-1-1-1 0 0,0 1 0 0 0,0-1 0 0 0,0 0 1 0 0,0 1-1 0 0,0-1 0 0 0,-1 0 0 0 0,2-1 1 0 0,11-8-127 0 0,-8 7-93 0 0,3-2-222 0 0,4-3-6218 0 0,8-5-1427 0 0</inkml:trace>
+  <inkml:trace contextRef="#ctx0" brushRef="#br0" timeOffset="488651.55">526 2076 14279 0 0,'-1'0'235'0'0,"1"0"0"0"0,-1 0-1 0 0,1 0 1 0 0,-1-1 0 0 0,1 1-1 0 0,-1 0 1 0 0,1 0 0 0 0,-1-1-1 0 0,1 1 1 0 0,-1 0 0 0 0,1-1-1 0 0,-1 1 1 0 0,1 0 0 0 0,0-1-1 0 0,-1 1 1 0 0,1-1 0 0 0,0 1-1 0 0,-1-1 1 0 0,1 1 0 0 0,0-1-1 0 0,0 1 1 0 0,-1-1 0 0 0,1 1-1 0 0,0-1 1 0 0,0 1 0 0 0,0-1-1 0 0,0 1 1 0 0,0-1 0 0 0,-1 1-1 0 0,1-1 1 0 0,0 0 0 0 0,0 1-1 0 0,1-1 1 0 0,-1 1 0 0 0,0-1-1 0 0,0 0 1 0 0,0-2 2429 0 0,3 8-2595 0 0,-2-3-33 0 0,0 0 1 0 0,0 0-1 0 0,1 0 1 0 0,-2 0-1 0 0,1 0 1 0 0,0 0-1 0 0,0 0 1 0 0,0 3-1 0 0,7 26 352 0 0,22 126 1088 0 0,-2-4 97 0 0,-24-138-1614 0 0,-3-12-232 0 0,-1-2-218 0 0,0 1 384 0 0,0-1-1 0 0,0 0 0 0 0,0 0 1 0 0,1 0-1 0 0,-1 1 1 0 0,0-1-1 0 0,1 0 0 0 0,-1 0 1 0 0,1 0-1 0 0,0 2 0 0 0,-1-3 84 0 0,0 0 0 0 0,1 0-1 0 0,-1 0 1 0 0,0 0 0 0 0,0 0-1 0 0,0 0 1 0 0,0 1 0 0 0,0-1-1 0 0,0 0 1 0 0,0 0 0 0 0,0 0-1 0 0,0 0 1 0 0,0 0 0 0 0,0 0-1 0 0,0 0 1 0 0,0 0 0 0 0,0 0-1 0 0,0 0 1 0 0,0 0 0 0 0,0 0-1 0 0,0 0 1 0 0,1 0 0 0 0,-1 0-1 0 0,0 0 1 0 0,0 0 0 0 0,0 0-1 0 0,0 0 1 0 0,0 0 0 0 0,0 0-1 0 0,0 0 1 0 0,0 0 0 0 0,0 0-1 0 0,0 0 1 0 0,0 0 0 0 0,0 0-1 0 0,0 0 1 0 0,0 0 0 0 0,1 0-1 0 0,-1 0 1 0 0,0 0 0 0 0,0 0 0 0 0,0 0-1 0 0,0 0 1 0 0,0 0 0 0 0,0 0-1 0 0,0 0 1 0 0,0 0 0 0 0,0 0-1 0 0,0-1 1 0 0,0 1 0 0 0,0 0-1 0 0,0 0 1 0 0,0 0 0 0 0,0 0-1 0 0,0 0 1 0 0,0 0 0 0 0,1-10-1251 0 0,-3 2 512 0 0</inkml:trace>
+  <inkml:trace contextRef="#ctx0" brushRef="#br0" timeOffset="488995.64">520 2151 7831 0 0,'-5'-22'235'0'0,"1"-12"5090"0"0,4 30-4436 0 0,0 0-1 0 0,0 0 0 0 0,1-1 0 0 0,-1 1 0 0 0,1 0 1 0 0,0 0-1 0 0,0 0 0 0 0,0 0 0 0 0,1 1 0 0 0,-1-1 1 0 0,4-5-1 0 0,-5 8 602 0 0,4 0-864 0 0,11-5-53 0 0,-11 4 111 0 0,1 3-397 0 0,14 3-39 0 0,-14-4-138 0 0,0 4-54 0 0,12 8-66 0 0,-13-9-108 0 0,-1 2-264 0 0,6 13 167 0 0,-8-17 193 0 0,-1-1 0 0 0,1 1 0 0 0,-1 0 0 0 0,0 0 0 0 0,1-1 1 0 0,-1 1-1 0 0,0 0 0 0 0,1 0 0 0 0,-1 0 0 0 0,0 0 0 0 0,0-1 0 0 0,0 1 0 0 0,0 0 0 0 0,1 0 0 0 0,-1 0 0 0 0,-1 0 0 0 0,1 0 0 0 0,0-1 1 0 0,0 1-1 0 0,0 1 0 0 0,-2 5-310 0 0,1 0 77 0 0,-1 0-1 0 0,1 0 0 0 0,-1 0 1 0 0,-1 0-1 0 0,0-1 1 0 0,0 1-1 0 0,0-1 1 0 0,-5 8-1 0 0,3-11-2502 0 0</inkml:trace>
+  <inkml:trace contextRef="#ctx0" brushRef="#br0" timeOffset="489359.85">611 2116 7511 0 0,'0'0'570'0'0,"2"-2"-392"0"0,12-5 5796 0 0,-9 6-2677 0 0,13-1-296 0 0,-14 2 4472 0 0,1 0-7830 0 0,13-1 145 0 0,-14 1-219 0 0,1 1-5675 0 0,14 3 6021 0 0,-14-4 4159 0 0,9 4-3429 0 0,-13-3-565 0 0,-1-1 0 0 0,1 1 0 0 0,0-1 0 0 0,0 1-1 0 0,0-1 1 0 0,0 0 0 0 0,0 0 0 0 0,0 1 0 0 0,0-1-1 0 0,0 0 1 0 0,0 0 0 0 0,2 0 0 0 0,-1-2 10 0 0,0-1-184 0 0,1 1 0 0 0,-1-1 0 0 0,0 0 0 0 0,0 0 0 0 0,0 0 0 0 0,0 0 0 0 0,0 0 0 0 0,-1 0 0 0 0,2-6 0 0 0,1 0-315 0 0,10-31-2495 0 0,-10 29 759 0 0,-1-1 0 0 0,-1 0 0 0 0,0 0 0 0 0,-1 0 1 0 0,0 1-1 0 0,-1-19 8653 0 0,-1 35-1623 0 0,0 2-3899 0 0,0 1 1 0 0,1-1 0 0 0,1 10 0 0 0,5 27 365 0 0,2-5-258 0 0,4 5-284 0 0,-11-40-628 0 0,1 1-28 0 0,5 11-9 0 0,-5-12-38 0 0,2-2-1746 0 0,12 8-684 0 0</inkml:trace>
+  <inkml:trace contextRef="#ctx0" brushRef="#br0" timeOffset="489714.66">738 2009 16583 0 0,'0'0'7344'0'0,"4"3"-6443"0"0,15 7-18 0 0,-15-8-44 0 0,1-2-175 0 0,37-8 997 0 0,-39 7-1445 0 0,-1 1-204 0 0,-1 0 0 0 0,0-1 0 0 0,1 1-1 0 0,-1 0 1 0 0,1 0 0 0 0,-1-1 0 0 0,0 1 0 0 0,1-1 0 0 0,-1 1 0 0 0,0-1-1 0 0,3-1 1 0 0,-1 0 10 0 0,2 1-74 0 0,-1 0-487 0 0,0-1 248 0 0,12 0-2652 0 0</inkml:trace>
+  <inkml:trace contextRef="#ctx0" brushRef="#br0" timeOffset="490083.8">974 1859 20271 0 0,'0'0'70'0'0,"0"-1"-1"0"0,0 1 1 0 0,0 0 0 0 0,0 0-1 0 0,-1 0 1 0 0,1-1-1 0 0,0 1 1 0 0,0 0 0 0 0,0 0-1 0 0,0 0 1 0 0,-1-1-1 0 0,1 1 1 0 0,0 0 0 0 0,0 0-1 0 0,0 0 1 0 0,-1 0-1 0 0,1-1 1 0 0,0 1 0 0 0,0 0-1 0 0,0 0 1 0 0,-1 0-1 0 0,1 0 1 0 0,0 0 0 0 0,0 0-1 0 0,-1 0 1 0 0,1 0-1 0 0,0 0 1 0 0,-1 0 0 0 0,1 0-1 0 0,0 0 1 0 0,0 0-1 0 0,-1 0 1 0 0,1 0 0 0 0,0 0-1 0 0,0 0 1 0 0,-1 0-1 0 0,1 0 1 0 0,0 0 0 0 0,0 0-1 0 0,0 0 1 0 0,-1 1-1 0 0,1-1 1 0 0,-10 12 1400 0 0,-2 20 275 0 0,7-13-1159 0 0,0 0 0 0 0,2 1 0 0 0,0 0 0 0 0,2 0 0 0 0,0 0 0 0 0,1 0 0 0 0,5 35 0 0 0,-4-43-254 0 0,5 7-79 0 0,-1-6 74 0 0,-3-7-227 0 0,8 17 368 0 0,-8-18-421 0 0,11 14 23 0 0,1 1-106 0 0,-10-15-165 0 0,0-1-72 0 0,14 11-14 0 0,-13-11-52 0 0,-1-3-213 0 0,14 5-96 0 0,-13-4-21 0 0,0-2 2 0 0,1 2 434 0 0,-4-2 24 0 0,1 1-1 0 0,-1-1 1 0 0,1 1-1 0 0,-1-1 1 0 0,1 0-1 0 0,-1 0 1 0 0,5 0-1 0 0,13-1-439 0 0,-15 1-73 0 0</inkml:trace>
+  <inkml:trace contextRef="#ctx0" brushRef="#br0" timeOffset="491597.63">1133 1914 20271 0 0,'0'0'150'0'0,"-1"-1"-1"0"0,1 1 1 0 0,-1 0-1 0 0,0 0 1 0 0,1 0-1 0 0,-1 0 1 0 0,1 0 0 0 0,-1 0-1 0 0,0-1 1 0 0,1 1-1 0 0,-1 0 1 0 0,1 1-1 0 0,-1-1 1 0 0,1 0-1 0 0,-1 0 1 0 0,0 0-1 0 0,1 0 1 0 0,-1 0-1 0 0,1 1 1 0 0,-1-1-1 0 0,1 0 1 0 0,-1 0 0 0 0,0 1-1 0 0,1-1 1 0 0,0 0-1 0 0,-1 1 1 0 0,1-1-1 0 0,-1 1 1 0 0,1-1-1 0 0,-1 1 1 0 0,-14 15 793 0 0,10-7-917 0 0,0 1 1 0 0,0 0 0 0 0,1 0-1 0 0,0 0 1 0 0,1 1 0 0 0,0 0-1 0 0,1-1 1 0 0,0 1 0 0 0,0 16-1 0 0,2-20-102 0 0,0 0 0 0 0,1 0 0 0 0,0 0 0 0 0,2 11 0 0 0,-2-15 3 0 0,4 0-143 0 0,15 7 144 0 0,-15-7 0 0 0,-1-5-1 0 0,7-3-74 0 0,0 0 0 0 0,-1-2 0 0 0,0 1 0 0 0,13-12 0 0 0,-13 11-958 0 0,0-2-4720 0 0,1 0-1725 0 0</inkml:trace>
+  <inkml:trace contextRef="#ctx0" brushRef="#br0" timeOffset="491984.38">1286 1905 13823 0 0,'-1'0'428'0'0,"0"0"0"0"0,0-1 0 0 0,0 1 0 0 0,-1 0 1 0 0,1 0-1 0 0,0-1 0 0 0,0 1 0 0 0,0 0 0 0 0,0 0 0 0 0,0 0 0 0 0,-1 1 0 0 0,1-1 0 0 0,0 0 0 0 0,0 0 0 0 0,0 1 0 0 0,0-1 0 0 0,0 0 0 0 0,0 1 0 0 0,0-1 0 0 0,0 1 0 0 0,-1 0 0 0 0,-6 9 3212 0 0,4 5-3889 0 0,1 17 798 0 0,2-12-538 0 0,3 3-11 0 0,2-2 0 0 0,-4-19 1 0 0,1 0 0 0 0,-1 0 0 0 0,1 0 1 0 0,0-1-1 0 0,-1 1 0 0 0,1 0 0 0 0,0-1 0 0 0,0 1 0 0 0,0-1 0 0 0,1 1 0 0 0,1 1 0 0 0,0 0 12 0 0,0-1 0 0 0,1 0 0 0 0,-1 0 0 0 0,7 3-1 0 0,-10-5-12 0 0,10 2 56 0 0,32-9 143 0 0,-37 6-123 0 0,13-2 68 0 0,-14 3 56 0 0,0 3-131 0 0,12 9 17 0 0,-16-12-84 0 0,0 1 0 0 0,1-1 1 0 0,-1 0-1 0 0,0 1 0 0 0,0-1 1 0 0,1 0-1 0 0,-1 1 0 0 0,0-1 0 0 0,0 1 1 0 0,0-1-1 0 0,0 0 0 0 0,1 1 1 0 0,-1-1-1 0 0,0 1 0 0 0,0-1 0 0 0,0 0 1 0 0,0 1-1 0 0,0-1 0 0 0,0 1 1 0 0,0-1-1 0 0,0 0 0 0 0,0 1 1 0 0,0-1-1 0 0,0 1 0 0 0,0-1 0 0 0,-1 1 1 0 0,1-1-1 0 0,0 0 0 0 0,0 1 1 0 0,0-1-1 0 0,-1 0 0 0 0,1 1 1 0 0,0-1-1 0 0,0 1 0 0 0,-1-1 0 0 0,-1 4-10 0 0,1 0 0 0 0,-1-1 1 0 0,-1 1-1 0 0,1-1 0 0 0,0 1 0 0 0,-1-1 0 0 0,0 0 0 0 0,1 0 0 0 0,-1 0 0 0 0,-1-1 0 0 0,1 1 0 0 0,0-1 0 0 0,-1 1 0 0 0,1-1 0 0 0,-8 3 0 0 0,6-3-236 0 0,0 0-1 0 0,0 0 1 0 0,0 0 0 0 0,0-1 0 0 0,-1 0-1 0 0,1 0 1 0 0,0 0 0 0 0,-1-1 0 0 0,1 0-1 0 0,0 0 1 0 0,-10-1 0 0 0,7-1-399 0 0</inkml:trace>
+  <inkml:trace contextRef="#ctx0" brushRef="#br0" timeOffset="492330.38">1364 1818 5063 0 0,'0'0'390'0'0,"2"-2"-252"0"0,11-4 12516 0 0,-12 7-12193 0 0,0-1 1 0 0,0 1-1 0 0,0-1 1 0 0,0 1 0 0 0,0-1-1 0 0,0 0 1 0 0,1 1 0 0 0,-1-1-1 0 0,0 0 1 0 0,0 0-1 0 0,2 0 1 0 0,-1 0-339 0 0,-1 0 0 0 0,1 1 0 0 0,0-1 0 0 0,-1 0 0 0 0,1 1 0 0 0,-1-1 0 0 0,1 1 0 0 0,-1-1 0 0 0,0 1 0 0 0,1 0 0 0 0,-1-1 0 0 0,0 1 0 0 0,1 0-1 0 0,1 2 1 0 0,3 0 221 0 0,-3-2-193 0 0,-1 0 0 0 0,1 1 0 0 0,-1-1 0 0 0,0 1 0 0 0,0-1 0 0 0,0 1 0 0 0,0 0 0 0 0,0-1 0 0 0,0 1-1 0 0,1 3 1 0 0,18 16 724 0 0,-12-9-40 0 0,-4-5-565 0 0,-3-4-127 0 0,0 0 1 0 0,0 0 0 0 0,0 1 0 0 0,0-1 0 0 0,-1 0-1 0 0,1 1 1 0 0,-1-1 0 0 0,2 5 0 0 0,1 7 4 0 0,1 0-1 0 0,-2 0 1 0 0,0 0 0 0 0,0 1 0 0 0,-2-1 0 0 0,0 1 0 0 0,-1 17-1 0 0,-2-18-128 0 0,-1-1 0 0 0,-1 0 0 0 0,0 0 0 0 0,-1-1 0 0 0,0 1 0 0 0,-14 24 0 0 0,6-17-1254 0 0,-1 0 0 0 0,0-1 0 0 0,-22 22-1 0 0,16-21-8669 0 0</inkml:trace>
+</inkml:ink>
+</file>
+
+<file path=word/ink/ink13.xml><?xml version="1.0" encoding="utf-8"?>
+<inkml:ink xmlns:inkml="http://www.w3.org/2003/InkML">
+  <inkml:definitions>
+    <inkml:context xml:id="ctx0">
+      <inkml:inkSource xml:id="inkSrc0">
+        <inkml:traceFormat>
+          <inkml:channel name="X" type="integer" min="-2.14748E9" max="2.14748E9" units="cm"/>
+          <inkml:channel name="Y" type="integer" min="-2.14748E9" max="2.14748E9" units="cm"/>
+          <inkml:channel name="F" type="integer" max="32767" units="dev"/>
+          <inkml:channel name="OA" type="integer" max="360" units="deg"/>
+          <inkml:channel name="OE" type="integer" max="90" units="deg"/>
+        </inkml:traceFormat>
+        <inkml:channelProperties>
+          <inkml:channelProperty channel="X" name="resolution" value="1000" units="1/cm"/>
+          <inkml:channelProperty channel="Y" name="resolution" value="1000" units="1/cm"/>
+          <inkml:channelProperty channel="F" name="resolution" value="0" units="1/dev"/>
+          <inkml:channelProperty channel="OA" name="resolution" value="1000" units="1/deg"/>
+          <inkml:channelProperty channel="OE" name="resolution" value="1000" units="1/deg"/>
+        </inkml:channelProperties>
+      </inkml:inkSource>
+      <inkml:timestamp xml:id="ts0" timeString="2024-04-08T15:26:01.156"/>
+    </inkml:context>
+    <inkml:brush xml:id="br0">
+      <inkml:brushProperty name="width" value="0.025" units="cm"/>
+      <inkml:brushProperty name="height" value="0.025" units="cm"/>
+      <inkml:brushProperty name="color" value="#E71224"/>
+    </inkml:brush>
+  </inkml:definitions>
+  <inkml:trace contextRef="#ctx0" brushRef="#br0">3450 37 11975 0 0,'1'-1'11564'0'0,"5"-3"-8452"0"0,-5 5-3085 0 0,-1-1-1 0 0,0 0 1 0 0,0 0 0 0 0,0 1-1 0 0,0-1 1 0 0,0 0 0 0 0,0 0 0 0 0,1 1-1 0 0,-1-1 1 0 0,0 0 0 0 0,0 1-1 0 0,0-1 1 0 0,0 0 0 0 0,0 0 0 0 0,0 1-1 0 0,0-1 1 0 0,0 0 0 0 0,0 1-1 0 0,0-1 1 0 0,0 0 0 0 0,0 0 0 0 0,-1 1-1 0 0,1-1 1 0 0,0 0 0 0 0,0 1-1 0 0,0-1 1 0 0,0 0 0 0 0,0 0 0 0 0,-1 1-1 0 0,1-1 1 0 0,0 0 0 0 0,0 0-1 0 0,-1 1 1 0 0,-8 23 192 0 0,-22 36 0 0 0,25-49-157 0 0,-1-1-1 0 0,-1 0 1 0 0,1 0 0 0 0,-2-1-1 0 0,-13 13 1 0 0,-27 19-31 0 0,-2-3 0 0 0,-1-1 0 0 0,-2-3-1 0 0,-1-2 1 0 0,-2-3 0 0 0,-117 43 0 0 0,37-27-66 0 0,-141 46-152 0 0,-6-21 65 0 0,-141-9 735 0 0,208-51-460 0 0,176-9-143 0 0,-246-8 170 0 0,224 1-120 0 0,1-3 0 0 0,-95-27 0 0 0,-56-47 64 0 0,139 52-48 0 0,-125-65-27 0 0,164 76-50 0 0,2-2 0 0 0,0-2 0 0 0,-45-41 0 0 0,29 16-225 0 0,-42-38-126 0 0,43 52-201 0 0,43 32 85 0 0,-1 0 0 0 0,1 0 0 0 0,-1 0 0 0 0,0 1 0 0 0,0 0 1 0 0,0 0-1 0 0,-8-1 0 0 0,14 3 511 0 0,0-1 0 0 0,-1 1 0 0 0,1 0 1 0 0,0 0-1 0 0,0 0 0 0 0,0 0 0 0 0,-1 0 0 0 0,1 0 0 0 0,0 0 1 0 0,0 0-1 0 0,-1 0 0 0 0,1 1 0 0 0,0-1 0 0 0,0 0 0 0 0,0 0 1 0 0,-1 0-1 0 0,1 0 0 0 0,0 0 0 0 0,0 0 0 0 0,0 0 1 0 0,-1 0-1 0 0,1 1 0 0 0,0-1 0 0 0,0 0 0 0 0,0 0 0 0 0,0 0 1 0 0,-1 0-1 0 0,1 1 0 0 0,0-1 0 0 0,0 0 0 0 0,0 0 1 0 0,0 0-1 0 0,0 1 0 0 0,0-1 0 0 0,-1 0 0 0 0,2 11 1945 0 0,8 13 569 0 0,-8-22-2659 0 0,25 69-618 0 0,22 100 0 0 0,-47-168 581 0 0,0-4-43 0 0,0-10-262 0 0,-1-16-399 0 0,-3-22-99 0 0,0-45-268 0 0,3 78 951 0 0,2 0-1 0 0,-1 0 1 0 0,8-28 0 0 0,-8 40 318 0 0,0 1-110 0 0,0-1 0 0 0,0 1 0 0 0,0 0 0 0 0,1-1 0 0 0,2-4 0 0 0,-4 7 107 0 0,1 0 1 0 0,0 1-1 0 0,0-1 1 0 0,-1 0-1 0 0,1 0 1 0 0,0 0-1 0 0,0 0 1 0 0,0 1-1 0 0,0-1 1 0 0,0 0-1 0 0,0 1 1 0 0,0-1-1 0 0,0 1 1 0 0,0-1-1 0 0,0 1 1 0 0,0 0-1 0 0,0-1 1 0 0,0 1-1 0 0,0 0 1 0 0,0 0-1 0 0,1 0 1 0 0,-1-1-1 0 0,0 1 1 0 0,2 1-1 0 0,5-1 50 0 0,-5 0-21 0 0,0 0 1 0 0,1 0-1 0 0,-1 0 0 0 0,0 0 0 0 0,0 1 0 0 0,0 0 0 0 0,0 0 0 0 0,4 1 0 0 0,29 10 787 0 0,-13-5-576 0 0,-17-5 0 0 0,-5-2-272 0 0,0 0 0 0 0,0 0 1 0 0,0 0-1 0 0,0 0 0 0 0,0 0 0 0 0,0 1 0 0 0,0-1 0 0 0,0 0 0 0 0,0 0 1 0 0,0 1-1 0 0,0-1 0 0 0,0 0 0 0 0,-1 1 0 0 0,1-1 0 0 0,1 2 0 0 0,0-1 23 0 0,0 0 0 0 0,0 0 0 0 0,0 0 0 0 0,0-1 0 0 0,0 1 0 0 0,0 0 0 0 0,0-1 0 0 0,0 1 0 0 0,3 0 0 0 0,24 3 100 0 0,-20-3-310 0 0,5 0 382 0 0,7-1-3411 0 0,16-1-6147 0 0</inkml:trace>
+  <inkml:trace contextRef="#ctx0" brushRef="#br0" timeOffset="667.24">1087 237 13359 0 0,'-3'-1'514'0'0,"0"0"-1"0"0,0 0 0 0 0,0 0 1 0 0,0 0-1 0 0,0 1 0 0 0,0-1 1 0 0,0 1-1 0 0,0 0 0 0 0,-1 0 1 0 0,1 0-1 0 0,0 0 0 0 0,0 0 1 0 0,0 1-1 0 0,0-1 0 0 0,0 1 1 0 0,0 0-1 0 0,-6 2 0 0 0,5 0-299 0 0,0-1 0 0 0,1 1-1 0 0,-1-1 1 0 0,1 1 0 0 0,-1 0-1 0 0,1 0 1 0 0,0 1 0 0 0,0-1-1 0 0,1 1 1 0 0,-1 0 0 0 0,-2 5-1 0 0,-2 4-142 0 0,1 1-1 0 0,0 0 0 0 0,1 0 0 0 0,1 1 1 0 0,1 0-1 0 0,-3 20 0 0 0,4-24 137 0 0,1 0 0 0 0,1 0 0 0 0,0 0 1 0 0,1 0-1 0 0,0 0 0 0 0,0 0 0 0 0,1 0 0 0 0,4 13 0 0 0,-4-20 421 0 0,1-1-295 0 0,13 13 10 0 0,-12-12 337 0 0,2-5-377 0 0,17-1-14 0 0,-17 1-181 0 0,-1-1 0 0 0,1 1 1 0 0,0-2-1 0 0,-1 1 0 0 0,0 0 0 0 0,1-1 0 0 0,-1 0 1 0 0,0 0-1 0 0,-1-1 0 0 0,1 1 0 0 0,5-6 0 0 0,-5 5-21 0 0,28-27 219 0 0,-22 19 18 0 0,0 1 0 0 0,25-18 0 0 0,-24 21-371 0 0,-7 4-315 0 0,-3 3 161 0 0,0-1 0 0 0,-1 1-1 0 0,1 0 1 0 0,0 0 0 0 0,0 0 0 0 0,0 0 0 0 0,0 0 0 0 0,0 1-1 0 0,0-1 1 0 0,0 0 0 0 0,0 1 0 0 0,3-1 0 0 0,-3 2-2383 0 0</inkml:trace>
+  <inkml:trace contextRef="#ctx0" brushRef="#br0" timeOffset="1236.73">1458 30 17967 0 0,'0'-3'1066'0'0,"-1"0"0"0"0,0-1-1 0 0,1 1 1 0 0,-1 0-1 0 0,0 0 1 0 0,-1 0 0 0 0,-2-5-1 0 0,4 8-1000 0 0,0 0 1 0 0,0 0-1 0 0,-1 1 0 0 0,1-1 0 0 0,0 0 0 0 0,0 0 0 0 0,-1 0 0 0 0,1 0 0 0 0,0 0 0 0 0,0 0 0 0 0,0 1 0 0 0,-1-1 0 0 0,1 0 0 0 0,0 0 0 0 0,0 0 0 0 0,0 0 0 0 0,0 1 0 0 0,-1-1 0 0 0,1 0 0 0 0,0 0 0 0 0,0 0 0 0 0,0 1 0 0 0,0-1 0 0 0,0 0 0 0 0,0 0 0 0 0,0 1 0 0 0,0-1 1 0 0,0 0-1 0 0,0 0 0 0 0,0 1 0 0 0,-1-1 0 0 0,2 0 0 0 0,-1 0 0 0 0,0 1 0 0 0,0-1 0 0 0,-3 12 395 0 0,-14 66-205 0 0,-34 102-1 0 0,-42 71 110 0 0,88-240-475 0 0,2-4-149 0 0,0 0 1 0 0,1 0-1 0 0,0 0 0 0 0,0 0 0 0 0,0 1 1 0 0,0 10-1 0 0,5-20-356 0 0,-1 0 451 0 0,0 1 43 0 0,0 0-1 0 0,-1 0 1 0 0,1 0 0 0 0,0-1 0 0 0,-1 1 0 0 0,1 0 0 0 0,-1-1-1 0 0,0 1 1 0 0,2-4 0 0 0,4-6-658 0 0</inkml:trace>
+</inkml:ink>
+</file>
+
+<file path=word/ink/ink14.xml><?xml version="1.0" encoding="utf-8"?>
+<inkml:ink xmlns:inkml="http://www.w3.org/2003/InkML">
+  <inkml:definitions>
+    <inkml:context xml:id="ctx0">
+      <inkml:inkSource xml:id="inkSrc0">
+        <inkml:traceFormat>
+          <inkml:channel name="X" type="integer" min="-2.14748E9" max="2.14748E9" units="cm"/>
+          <inkml:channel name="Y" type="integer" min="-2.14748E9" max="2.14748E9" units="cm"/>
+          <inkml:channel name="F" type="integer" max="32767" units="dev"/>
+          <inkml:channel name="OA" type="integer" max="360" units="deg"/>
+          <inkml:channel name="OE" type="integer" max="90" units="deg"/>
+        </inkml:traceFormat>
+        <inkml:channelProperties>
+          <inkml:channelProperty channel="X" name="resolution" value="1000" units="1/cm"/>
+          <inkml:channelProperty channel="Y" name="resolution" value="1000" units="1/cm"/>
+          <inkml:channelProperty channel="F" name="resolution" value="0" units="1/dev"/>
+          <inkml:channelProperty channel="OA" name="resolution" value="1000" units="1/deg"/>
+          <inkml:channelProperty channel="OE" name="resolution" value="1000" units="1/deg"/>
+        </inkml:channelProperties>
+      </inkml:inkSource>
+      <inkml:timestamp xml:id="ts0" timeString="2024-04-08T15:25:36.756"/>
+    </inkml:context>
+    <inkml:brush xml:id="br0">
+      <inkml:brushProperty name="width" value="0.025" units="cm"/>
+      <inkml:brushProperty name="height" value="0.025" units="cm"/>
+      <inkml:brushProperty name="color" value="#E71224"/>
+    </inkml:brush>
+  </inkml:definitions>
+  <inkml:trace contextRef="#ctx0" brushRef="#br0">49 1325 9671 0 0,'-1'-1'547'0'0,"0"0"-1"0"0,1 0 1 0 0,-1 0 0 0 0,0 0-1 0 0,1 0 1 0 0,-1 0-1 0 0,1 0 1 0 0,-1 0 0 0 0,1 0-1 0 0,0 0 1 0 0,-1-1-1 0 0,1 1 1 0 0,0 0-1 0 0,0 0 1 0 0,0-2 0 0 0,0 1-198 0 0,0 0 0 0 0,0 0 0 0 0,0 0 0 0 0,1 0 0 0 0,-1 0 0 0 0,1 0 1 0 0,-1 0-1 0 0,1 0 0 0 0,0 1 0 0 0,-1-1 0 0 0,1 0 0 0 0,0 0 0 0 0,2-2 0 0 0,-2 4 173 0 0,3-3-293 0 0,20-14 211 0 0,-23 16-100 0 0,5 0-232 0 0,14-6-4 0 0,-14 6 200 0 0,-1 3-237 0 0,16 9 10 0 0,-20-10-67 0 0,0-1 0 0 0,0 1 0 0 0,-1 0-1 0 0,1 0 1 0 0,0-1 0 0 0,-1 1 0 0 0,1 0 0 0 0,-1 0-1 0 0,1 0 1 0 0,0 0 0 0 0,-1 0 0 0 0,0-1 0 0 0,1 1-1 0 0,-1 0 1 0 0,0 0 0 0 0,1 0 0 0 0,-1 0 0 0 0,0 0 0 0 0,0 0-1 0 0,0 2 1 0 0,-2 20 95 0 0,1-19-96 0 0,-1 5 28 0 0,0 1 1 0 0,0-1-1 0 0,-1 0 0 0 0,-7 15 1 0 0,9-20-70 0 0,-1-1 0 0 0,0 1 0 0 0,0-1 0 0 0,0 0 0 0 0,-1 0 0 0 0,1 0 0 0 0,-1 0 0 0 0,1 0 1 0 0,-1-1-1 0 0,0 1 0 0 0,0-1 0 0 0,0 0 0 0 0,0 0 0 0 0,-7 3 0 0 0,8-4-26 0 0,0 0-1 0 0,0-1 0 0 0,0 0 1 0 0,-1 1-1 0 0,1-1 1 0 0,0 0-1 0 0,0 0 1 0 0,-1 0-1 0 0,1 0 1 0 0,0-1-1 0 0,-1 1 0 0 0,1-1 1 0 0,0 1-1 0 0,0-1 1 0 0,0 0-1 0 0,0 0 1 0 0,0 0-1 0 0,0 0 0 0 0,0 0 1 0 0,0 0-1 0 0,0 0 1 0 0,0-1-1 0 0,0 1 1 0 0,1-1-1 0 0,-1 1 1 0 0,1-1-1 0 0,-3-3 0 0 0,1 1-114 0 0,0 1 0 0 0,1-1-1 0 0,0 1 1 0 0,0-1 0 0 0,0 0-1 0 0,0 0 1 0 0,1 0 0 0 0,-1 0-1 0 0,1 0 1 0 0,0 0 0 0 0,0 0-1 0 0,0 0 1 0 0,1-1 0 0 0,0-4-1 0 0,1-2-1892 0 0,3 0-4960 0 0</inkml:trace>
+  <inkml:trace contextRef="#ctx0" brushRef="#br0" timeOffset="352.26">184 1164 4143 0 0,'1'24'11773'0'0,"3"2"-6167"0"0,0-8-4244 0 0,1 1 0 0 0,8 18 0 0 0,-13-35-1280 0 0,1 0 0 0 0,0-1 0 0 0,0 1 0 0 0,0 0 0 0 0,0 0 0 0 0,0-1-1 0 0,0 1 1 0 0,1 0 0 0 0,-1-1 0 0 0,3 3 0 0 0,-3-3-84 0 0,-1-1 0 0 0,0 0 0 0 0,1 0 1 0 0,-1 0-1 0 0,1 1 0 0 0,-1-1 0 0 0,0 0 0 0 0,1 0 1 0 0,-1 0-1 0 0,1 0 0 0 0,-1 0 0 0 0,0 0 0 0 0,1 0 1 0 0,-1 0-1 0 0,1 0 0 0 0,-1 0 0 0 0,1 0 1 0 0,-1 0-1 0 0,0 0 0 0 0,1 0 0 0 0,0-1 0 0 0,0 1-60 0 0,0-1 0 0 0,-1 1 0 0 0,1-1 0 0 0,0 1 0 0 0,0-1 0 0 0,-1 0 0 0 0,1 0-1 0 0,0 1 1 0 0,-1-1 0 0 0,1 0 0 0 0,-1 0 0 0 0,2-1 0 0 0,1-5-671 0 0,-1 1 1 0 0,0-1-1 0 0,0 1 1 0 0,0-1-1 0 0,-1 0 1 0 0,0 0-1 0 0,0 0 1 0 0,0-8-1 0 0,-1 6-457 0 0,0 1-1 0 0,1 0 1 0 0,1 0 0 0 0,-1 0 0 0 0,4-10-1 0 0,-5 18 1233 0 0,0 0-1 0 0,0 0 1 0 0,0 0 0 0 0,0-1-1 0 0,1 1 1 0 0,-1 0-1 0 0,0 0 1 0 0,0 0-1 0 0,0 0 1 0 0,0-1-1 0 0,0 1 1 0 0,0 0 0 0 0,0 0-1 0 0,0 0 1 0 0,0 0-1 0 0,0-1 1 0 0,1 1-1 0 0,-1 0 1 0 0,0 0-1 0 0,0 0 1 0 0,0 0 0 0 0,0 0-1 0 0,0 0 1 0 0,1 0-1 0 0,-1 0 1 0 0,0-1-1 0 0,0 1 1 0 0,0 0-1 0 0,0 0 1 0 0,1 0 0 0 0,-1 0-1 0 0,0 0 1 0 0,0 0-1 0 0,0 0 1 0 0,0 0-1 0 0,1 0 1 0 0,-1 0-1 0 0,0 0 1 0 0,0 0 0 0 0,0 0-1 0 0,1 0 1 0 0,5 8 2502 0 0,3 16 2134 0 0,-8-21-4134 0 0,4 12 775 0 0,1-1 0 0 0,9 16 0 0 0,-14-29-85 0 0,4 1-1133 0 0,19 4-105 0 0,-23-6-5 0 0,-1 0 0 0 0,1 0 1 0 0,-1 0-1 0 0,1 0 0 0 0,0 0 0 0 0,-1 0 0 0 0,1-1 1 0 0,-1 1-1 0 0,1 0 0 0 0,-1 0 0 0 0,1 0 0 0 0,0-1 1 0 0,-1 1-1 0 0,1 0 0 0 0,-1-1 0 0 0,1 1 0 0 0,-1 0 1 0 0,1-1-1 0 0,-1 1 0 0 0,0 0 0 0 0,1-1 0 0 0,-1 1 1 0 0,1-1-1 0 0,-1 1 0 0 0,0-1 0 0 0,1 0 0 0 0,5-15-341 0 0,-6 13 175 0 0,6-20-1535 0 0,-3 7-4489 0 0,-1 1-1577 0 0</inkml:trace>
+  <inkml:trace contextRef="#ctx0" brushRef="#br0" timeOffset="684.9">363 978 3679 0 0,'-3'-4'12954'0'0,"4"12"-8262"0"0,4 13-2717 0 0,19 42-281 0 0,45 107 1215 0 0,-67-165-2742 0 0,5 4-190 0 0,-6-6-270 0 0,3 0-114 0 0,12 7-29 0 0,-16-9 416 0 0,0-1 1 0 0,1 0-1 0 0,-1 0 1 0 0,0 0-1 0 0,0 0 0 0 0,0 0 1 0 0,0 1-1 0 0,0-1 0 0 0,1 0 1 0 0,-1 0-1 0 0,0 0 0 0 0,0 0 1 0 0,0 0-1 0 0,0 0 0 0 0,1 0 1 0 0,-1 0-1 0 0,0 0 0 0 0,0 0 1 0 0,0 0-1 0 0,1 1 1 0 0,-1-1-1 0 0,0 0 0 0 0,0 0 1 0 0,0 0-1 0 0,1 0 0 0 0,-1-1 1 0 0,0 1-1 0 0,0 0 0 0 0,0 0 1 0 0,0 0-1 0 0,1 0 0 0 0,-1 0 1 0 0,0 0-1 0 0,0 0 0 0 0,0 0 1 0 0,1 0-1 0 0,-1 0 1 0 0,0 0-1 0 0,0-1 0 0 0,0 1 1 0 0,0 0-1 0 0,0 0 0 0 0,1 0 1 0 0,-1 0-1 0 0,0 0 0 0 0,0-1 1 0 0,0 1-1 0 0,0 0 0 0 0,0 0 1 0 0,1-1-194 0 0,1-4-584 0 0</inkml:trace>
+  <inkml:trace contextRef="#ctx0" brushRef="#br0" timeOffset="1019.12">309 1099 17047 0 0,'-7'1'1746'0'0,"6"0"-281"0"0,5-1 1580 0 0,1-2-2618 0 0,1 1-291 0 0,20-9 702 0 0,11-7-503 0 0,-8 4-363 0 0,-6 1-208 0 0</inkml:trace>
+  <inkml:trace contextRef="#ctx0" brushRef="#br0" timeOffset="1020.12">505 1073 10135 0 0,'0'0'406'0'0,"0"-1"1"0"0,-1 1-1 0 0,1-1 0 0 0,0 0 0 0 0,0 1 0 0 0,0-1 0 0 0,-1 0 0 0 0,1 1 1 0 0,0-1-1 0 0,0 0 0 0 0,0 1 0 0 0,0-1 0 0 0,0 0 0 0 0,0 1 0 0 0,0-2 1 0 0,4-20 2681 0 0,-3 17-2479 0 0,0 2-238 0 0,-1-1-177 0 0,1 1 1 0 0,0 0-1 0 0,-1-1 1 0 0,1 1-1 0 0,0 0 1 0 0,1-1 0 0 0,-1 1-1 0 0,1 0 1 0 0,-1 0-1 0 0,1 0 1 0 0,2-3-1 0 0,-3 5-183 0 0,-1 1-1 0 0,0 0 0 0 0,1 0 1 0 0,-1 0-1 0 0,0 0 0 0 0,1 0 1 0 0,-1 0-1 0 0,0 0 0 0 0,1 0 0 0 0,-1 0 1 0 0,0 0-1 0 0,1 0 0 0 0,-1 0 1 0 0,1 0-1 0 0,-1 0 0 0 0,0 0 1 0 0,1 0-1 0 0,-1 0 0 0 0,0 0 0 0 0,1 0 1 0 0,-1 1-1 0 0,0-1 0 0 0,1 0 1 0 0,-1 0-1 0 0,0 0 0 0 0,0 0 1 0 0,1 1-1 0 0,-1-1 0 0 0,0 0 0 0 0,0 0 1 0 0,1 1-1 0 0,-1-1 0 0 0,0 0 1 0 0,0 1-1 0 0,0-1 0 0 0,1 1 1 0 0,8 14 234 0 0,74 185 1560 0 0,-53-125-1249 0 0,-8-11-99 0 0,-12-35-734 0 0,16 36 0 0 0,-29-74-7935 0 0,1 2 584 0 0</inkml:trace>
+  <inkml:trace contextRef="#ctx0" brushRef="#br0" timeOffset="1419.95">534 992 9791 0 0,'0'-2'209'0'0,"0"-1"-120"0"0,0-1-1 0 0,0 1 0 0 0,0-1 1 0 0,0 1-1 0 0,0 0 1 0 0,1-1-1 0 0,-1 1 0 0 0,2-4 1 0 0,-1 4 667 0 0,0 1 1 0 0,0 0 0 0 0,1 0 0 0 0,-1 0-1 0 0,0 0 1 0 0,1 0 0 0 0,0 0 0 0 0,-1 0-1 0 0,4-2 1 0 0,6-6 1655 0 0,-8 8-1270 0 0,2 0-553 0 0,17-6-115 0 0,-16 6 169 0 0,0 3-486 0 0,22 2-18 0 0,-21-2-12 0 0,-3 3-51 0 0,-1-1-78 0 0,-1-1-1 0 0,0 0 1 0 0,1 1 0 0 0,-1 0-1 0 0,0-1 1 0 0,0 1 0 0 0,0 0 0 0 0,0 0-1 0 0,-1 0 1 0 0,1 0 0 0 0,-1 0-1 0 0,0 1 1 0 0,0-1 0 0 0,0 0 0 0 0,0 1-1 0 0,-1-1 1 0 0,1 0 0 0 0,-1 1-1 0 0,0-1 1 0 0,0 5 0 0 0,-1-3-112 0 0,0 1 0 0 0,-1-1 0 0 0,1 1 1 0 0,-1-1-1 0 0,0 1 0 0 0,-1-1 0 0 0,-2 5 0 0 0,4-8-39 0 0,0-1-1 0 0,0 1 0 0 0,1-1 0 0 0,-1 1 0 0 0,0-1 0 0 0,0 0 0 0 0,0 0 0 0 0,-1 1 1 0 0,1-1-1 0 0,0 0 0 0 0,0 0 0 0 0,-1 0 0 0 0,1 0 0 0 0,0-1 0 0 0,-1 1 0 0 0,1 0 1 0 0,-1-1-1 0 0,1 1 0 0 0,-1 0 0 0 0,0-1 0 0 0,1 0 0 0 0,-1 1 0 0 0,1-1 0 0 0,-1 0 1 0 0,0 0-1 0 0,1 0 0 0 0,-1 0 0 0 0,0 0 0 0 0,-1-1 0 0 0,-2-2-2348 0 0,16 1 1362 0 0,11-1 810 0 0,-16 2-142 0 0</inkml:trace>
+  <inkml:trace contextRef="#ctx0" brushRef="#br0" timeOffset="1851.68">696 884 13823 0 0,'0'0'1247'0'0,"5"15"4568"0"0,49 111-782 0 0,-52-124-4941 0 0,1-4-832 0 0,-1 0 671 0 0,0 1-1 0 0,-1 0 1 0 0,1-1 0 0 0,-1 0-1 0 0,0 1 1 0 0,1-1 0 0 0,-1 0 0 0 0,0 1-1 0 0,0-1 1 0 0,0 0 0 0 0,0 0 0 0 0,0 0-1 0 0,0 0 1 0 0,-1 0 0 0 0,1 0-1 0 0,-1 0 1 0 0,1 0 0 0 0,-1 0 0 0 0,0 0-1 0 0,0-4 1 0 0,1-4-630 0 0,0 1 1 0 0,-1-1-1 0 0,0 1 1 0 0,-1-1-1 0 0,0 1 0 0 0,-4-14 1 0 0,13 45 5089 0 0,-4-12-3865 0 0,0-1 0 0 0,0 0 0 0 0,1 0 0 0 0,6 8 0 0 0,1 0-349 0 0,-8-13 180 0 0,1-4-415 0 0,16 2-64 0 0,-20-2 92 0 0,0-1 0 0 0,-1 1 0 0 0,1 0-1 0 0,0 0 1 0 0,-1-1 0 0 0,1 1 0 0 0,-1 0-1 0 0,1-1 1 0 0,0 1 0 0 0,-1-1 0 0 0,1 1-1 0 0,-1-1 1 0 0,1 1 0 0 0,-1-1 0 0 0,1 1-1 0 0,-1-1 1 0 0,0 1 0 0 0,1-1 0 0 0,-1 0-1 0 0,0 1 1 0 0,1-1 0 0 0,-1 0-1 0 0,1 0 1 0 0,3-19-664 0 0,-3 15 452 0 0,2-9-1115 0 0,2-28 1 0 0,-5 22-1398 0 0,0-1-1 0 0,-2 1 1 0 0,0 0 0 0 0,-9-36-1 0 0,-1 16 3128 0 0,-4 3 11206 0 0,16 45-9565 0 0,3 11-861 0 0,8 23 1119 0 0,22 49 0 0 0,24 32-2133 0 0,-42-97-567 0 0,-12-21 172 0 0,0-2-672 0 0,7 9-1231 0 0</inkml:trace>
+  <inkml:trace contextRef="#ctx0" brushRef="#br0" timeOffset="2289.22">845 908 16583 0 0,'-1'0'137'0'0,"1"0"0"0"0,-1-1 0 0 0,1 1 0 0 0,-1 0 1 0 0,1 0-1 0 0,-1-1 0 0 0,1 1 0 0 0,-1 0 0 0 0,1-1 0 0 0,-1 1 0 0 0,1 0 0 0 0,-1-1 0 0 0,1 1 0 0 0,-1-1 0 0 0,1 1 0 0 0,0 0 0 0 0,-1-1 0 0 0,1 1 0 0 0,0-1 0 0 0,0 1 0 0 0,-1-1 0 0 0,1 0 0 0 0,0 1 0 0 0,0-1 1 0 0,0 1-1 0 0,-1-1 0 0 0,1 1 0 0 0,0-1 0 0 0,0 0 0 0 0,0 1 0 0 0,0-1 0 0 0,0 1 0 0 0,0-1 0 0 0,0 0 0 0 0,2-1 246 0 0,-1 0-1 0 0,0 0 1 0 0,0 0 0 0 0,1 0 0 0 0,-1 1-1 0 0,1-1 1 0 0,-1 1 0 0 0,1-1-1 0 0,3-2 1 0 0,27-18 1328 0 0,-24 18-1262 0 0,71-28-948 0 0,-56 22-282 0 0</inkml:trace>
+  <inkml:trace contextRef="#ctx0" brushRef="#br0" timeOffset="2290.22">1057 590 20735 0 0,'-4'8'419'0'0,"1"-1"1"0"0,-1 1-1 0 0,1 0 0 0 0,1-1 0 0 0,0 1 0 0 0,0 1 0 0 0,1-1 1 0 0,-1 0-1 0 0,1 13 0 0 0,1 8 525 0 0,6 39 0 0 0,-3-47-438 0 0,0 1 1 0 0,2-1-1 0 0,1 0 1 0 0,8 20-1 0 0,-13-38-451 0 0,1 0 0 0 0,-1 0 0 0 0,1 0 0 0 0,-1 0 0 0 0,1 0-1 0 0,0 0 1 0 0,3 3 0 0 0,0 0 19 0 0,-3-2-26 0 0,0-1 0 0 0,0 0-1 0 0,0 0 1 0 0,1 0-1 0 0,-1 0 1 0 0,4 3-1 0 0,-1-1-10 0 0,-1 0-85 0 0,2-2-90 0 0,17 8-19 0 0,-17-8-63 0 0,-1-2-253 0 0,16 0-115 0 0,-15-1-20 0 0,-2-2-26 0 0,16-7-78 0 0,-19 8 589 0 0,1 1 0 0 0,-1-1 0 0 0,0 0 0 0 0,0 1-1 0 0,1-1 1 0 0,-1 0 0 0 0,0 0 0 0 0,0 0-1 0 0,0 0 1 0 0,0 0 0 0 0,0 0 0 0 0,0 0 0 0 0,0 0-1 0 0,1-2 1 0 0,2-1-1087 0 0,6-9-7369 0 0</inkml:trace>
+  <inkml:trace contextRef="#ctx0" brushRef="#br0" timeOffset="2666.68">1412 575 10135 0 0,'-1'-1'570'0'0,"-1"-1"-1"0"0,1 1 0 0 0,-1 0 0 0 0,0 0 0 0 0,1 0 0 0 0,-1 0 1 0 0,0 0-1 0 0,0 0 0 0 0,1 0 0 0 0,-1 0 0 0 0,0 1 1 0 0,0-1-1 0 0,0 1 0 0 0,0-1 0 0 0,0 1 0 0 0,0 0 0 0 0,0 0 1 0 0,-3 0-1 0 0,3 0-399 0 0,-1 1 1 0 0,1-1 0 0 0,-1 1-1 0 0,1 0 1 0 0,0 0 0 0 0,0-1-1 0 0,-1 2 1 0 0,1-1 0 0 0,0 0-1 0 0,0 0 1 0 0,0 1 0 0 0,0-1-1 0 0,0 1 1 0 0,1-1 0 0 0,-1 1-1 0 0,0 0 1 0 0,1 0 0 0 0,-1 0-1 0 0,1 0 1 0 0,0 0 0 0 0,-1 0-1 0 0,0 3 1 0 0,-1 4-18 0 0,0 0-1 0 0,1 0 0 0 0,0 0 1 0 0,1 0-1 0 0,-1 0 1 0 0,2 0-1 0 0,0 0 0 0 0,0 12 1 0 0,2-5 102 0 0,0 1-1 0 0,1-1 1 0 0,8 24 0 0 0,2-9 46 0 0,-9-27-238 0 0,10 12-107 0 0,-10-12-48 0 0,1-3-174 0 0,19 0-143 0 0,-24-1 383 0 0,1 0 0 0 0,-1 0 0 0 0,0 0 0 0 0,1 0 0 0 0,-1 0 0 0 0,1 0 1 0 0,-1 0-1 0 0,1 0 0 0 0,-1 0 0 0 0,0 0 0 0 0,1 0 0 0 0,-1 0 0 0 0,1-1 0 0 0,-1 1 0 0 0,1 0 0 0 0,-1 0 0 0 0,0 0 0 0 0,1 0 0 0 0,0-1 0 0 0,2-1-336 0 0,3-2-139 0 0,3-3-6334 0 0,8-9-1176 0 0</inkml:trace>
+  <inkml:trace contextRef="#ctx0" brushRef="#br0" timeOffset="3023.54">1555 525 18887 0 0,'-1'-1'114'0'0,"1"1"0"0"0,0 0-1 0 0,-1-1 1 0 0,1 1 0 0 0,-1 0-1 0 0,1 0 1 0 0,-1 0 0 0 0,1-1-1 0 0,-1 1 1 0 0,1 0 0 0 0,-1 0 0 0 0,1 0-1 0 0,-1 0 1 0 0,0 0 0 0 0,1 0-1 0 0,-1 0 1 0 0,1 0 0 0 0,-1 0-1 0 0,1 0 1 0 0,-1 0 0 0 0,1 0-1 0 0,-1 0 1 0 0,1 0 0 0 0,-1 1 0 0 0,1-1-1 0 0,-1 0 1 0 0,0 1 0 0 0,-1 0 56 0 0,1 0 0 0 0,-1 0 0 0 0,1 1 1 0 0,-1-1-1 0 0,1 0 0 0 0,0 1 0 0 0,-1 0 0 0 0,0 1 1 0 0,-1 2 108 0 0,0 0 1 0 0,0 0-1 0 0,1 1 1 0 0,-4 9-1 0 0,4-11-153 0 0,1 1-1 0 0,0 0 0 0 0,0 0 0 0 0,1-1 0 0 0,-1 1 0 0 0,1 0 0 0 0,0 0 1 0 0,0 0-1 0 0,1 0 0 0 0,-1-1 0 0 0,1 1 0 0 0,0 0 0 0 0,4 9 0 0 0,7 3-102 0 0,7-2-42 0 0,-10-11-74 0 0,14 1-19 0 0,-18-4 0 0 0,1-1-196 0 0,15 1 96 0 0,-16 0-4 0 0,0-2-53 0 0,15 1 273 0 0,-16 0 269 0 0,-4 2-169 0 0,0 2-70 0 0,-1 0-1 0 0,0-1 0 0 0,0 1 1 0 0,0 0-1 0 0,-1-1 0 0 0,1 0 1 0 0,-1 1-1 0 0,0-1 1 0 0,0 0-1 0 0,0 0 0 0 0,0 0 1 0 0,0 0-1 0 0,-1 0 1 0 0,-3 3-1 0 0,-8 8-117 0 0,-22 17 0 0 0,33-28-67 0 0,0-1 0 0 0,0 1-1 0 0,-1-1 1 0 0,1 0-1 0 0,-1 0 1 0 0,0 0 0 0 0,0 0-1 0 0,-6 2 1 0 0,4-3-324 0 0</inkml:trace>
+  <inkml:trace contextRef="#ctx0" brushRef="#br0" timeOffset="3669.38">1835 668 11975 0 0,'-3'-5'12713'0'0,"7"23"-10938"0"0,-5-9-2278 0 0,0-1 0 0 0,-1 0 1 0 0,0 1-1 0 0,0-1 0 0 0,-1 0 0 0 0,0 0 0 0 0,-4 7 0 0 0,7-14 365 0 0,-4 7-7925 0 0</inkml:trace>
+  <inkml:trace contextRef="#ctx0" brushRef="#br0" timeOffset="4022.29">1955 433 15663 0 0,'1'-1'1139'0'0,"0"0"-1128"0"0,5 6 6022 0 0,17 14-5465 0 0,-22-14-474 0 0,1 2-69 0 0,0 1-1 0 0,-1 0 0 0 0,0 0 0 0 0,0 0 1 0 0,-1 0-1 0 0,0 1 0 0 0,-1 8 0 0 0,0-11-6 0 0,0-1 0 0 0,0 0-1 0 0,0 0 1 0 0,0 1 0 0 0,-1-1 0 0 0,0 0-1 0 0,0-1 1 0 0,0 1 0 0 0,-1 0-1 0 0,0 0 1 0 0,1-1 0 0 0,-8 8-1 0 0,9-11-14 0 0,1 0 0 0 0,-1 0 0 0 0,0 0 0 0 0,0-1-1 0 0,0 1 1 0 0,0 0 0 0 0,0-1 0 0 0,0 1 0 0 0,0-1 0 0 0,0 1-1 0 0,0-1 1 0 0,0 1 0 0 0,0-1 0 0 0,0 1 0 0 0,0-1-1 0 0,0 0 1 0 0,0 0 0 0 0,0 0 0 0 0,0 0 0 0 0,0 0-1 0 0,0 0 1 0 0,-1 0 0 0 0,1 0 0 0 0,-1 0 0 0 0,0-1-10 0 0,1 0 0 0 0,-1 0 0 0 0,1 0 0 0 0,-1 0 0 0 0,1 0 0 0 0,-1 0 1 0 0,1 0-1 0 0,0 0 0 0 0,-1 0 0 0 0,1-1 0 0 0,0 1 0 0 0,0-1 0 0 0,-1-2 0 0 0,-2-3-178 0 0,0 0 0 0 0,1 0 0 0 0,0 0 0 0 0,1-1 0 0 0,-3-13 0 0 0,3 12-325 0 0,1 1 0 0 0,1-1 0 0 0,0-14 0 0 0,6-9-3771 0 0,-2 20-1915 0 0</inkml:trace>
+  <inkml:trace contextRef="#ctx0" brushRef="#br0" timeOffset="4368.52">2004 294 7367 0 0,'0'-1'1224'0'0,"12"-5"11794"0"0,0 23-12311 0 0,-11-16-665 0 0,0 0-1 0 0,0 0 1 0 0,0 0-1 0 0,0 0 1 0 0,-1 0-1 0 0,1 1 0 0 0,0-1 1 0 0,-1 0-1 0 0,1 1 1 0 0,-1-1-1 0 0,1 0 0 0 0,-1 1 1 0 0,0-1-1 0 0,1 3 1 0 0,-1 1 66 0 0,8 25 468 0 0,4 40 0 0 0,-6-30-61 0 0,17 61 0 0 0,-16-85-336 0 0,-6-15-353 0 0,-1-1-1 0 0,1 0 0 0 0,-1 1 0 0 0,0-1 0 0 0,0 1 0 0 0,1 0 1 0 0,-1-1-1 0 0,0 1 0 0 0,0-1 0 0 0,1 1 0 0 0,-1-1 0 0 0,0 1 1 0 0,0 0-1 0 0,0-1 0 0 0,0 1 0 0 0,0-1 0 0 0,0 2 0 0 0</inkml:trace>
+  <inkml:trace contextRef="#ctx0" brushRef="#br0" timeOffset="4700.07">1947 425 9215 0 0,'0'-1'163'0'0,"0"1"0"0"0,-1 0 0 0 0,1 0 0 0 0,0 0 0 0 0,0 0 0 0 0,0 0 0 0 0,0 0 0 0 0,0 0-1 0 0,0 0 1 0 0,-1 0 0 0 0,1 0 0 0 0,0-1 0 0 0,0 1 0 0 0,0 0 0 0 0,0 0 0 0 0,0 0 0 0 0,0 0-1 0 0,0 0 1 0 0,0-1 0 0 0,0 1 0 0 0,0 0 0 0 0,0 0 0 0 0,-1 0 0 0 0,1 0 0 0 0,0 0 0 0 0,0-1 0 0 0,0 1-1 0 0,0 0 1 0 0,0 0 0 0 0,0 0 0 0 0,0 0 0 0 0,0 0 0 0 0,0-1 0 0 0,1 1 0 0 0,-1 0 0 0 0,0 0-1 0 0,0 0 1 0 0,4-9 3090 0 0,10-6-678 0 0,-13 13-2226 0 0,64-61 3387 0 0,-16 23-6248 0 0,-37 31-5703 0 0</inkml:trace>
+  <inkml:trace contextRef="#ctx0" brushRef="#br0" timeOffset="5041.64">2105 217 9671 0 0,'-1'1'340'0'0,"0"0"-1"0"0,-1 0 0 0 0,1-1 0 0 0,0 1 1 0 0,0 0-1 0 0,0 0 0 0 0,0 1 0 0 0,0-1 0 0 0,0 0 1 0 0,0 0-1 0 0,0 0 0 0 0,0 1 0 0 0,0-1 1 0 0,1 0-1 0 0,-1 1 0 0 0,0-1 0 0 0,1 1 1 0 0,-1-1-1 0 0,1 1 0 0 0,0-1 0 0 0,-1 1 1 0 0,1 2-1 0 0,-3 36 3482 0 0,3-25-3304 0 0,1-1-1 0 0,0 1 1 0 0,1-1-1 0 0,0 1 1 0 0,1-1 0 0 0,8 24-1 0 0,4 1 71 0 0,-13-32-515 0 0,-1-4-26 0 0,1 1 0 0 0,-1 0 0 0 0,1-1 0 0 0,0 1 0 0 0,3 5 0 0 0,6 7 99 0 0,-4-8-36 0 0,12 3-159 0 0,-18-10 45 0 0,-1-1 0 0 0,0 0-1 0 0,0 0 1 0 0,0 0 0 0 0,1 1 0 0 0,-1-1 0 0 0,0 0 0 0 0,0 0 0 0 0,0 0 0 0 0,1 0 0 0 0,-1 0 0 0 0,0 1 0 0 0,0-1-1 0 0,1 0 1 0 0,-1 0 0 0 0,0 0 0 0 0,0 0 0 0 0,1 0 0 0 0,-1 0 0 0 0,0 0 0 0 0,1 0 0 0 0,-1 0 0 0 0,0 0 0 0 0,0 0-1 0 0,1 0 1 0 0,-1 0 0 0 0,0 0 0 0 0,0-1 0 0 0,1 1 0 0 0,-1 0 0 0 0,0 0 0 0 0,1 0 0 0 0,4-4-91 0 0,0 1 1 0 0,0-1-1 0 0,0 0 1 0 0,-1 0-1 0 0,1-1 1 0 0,-1 1 0 0 0,0-1-1 0 0,0 0 1 0 0,3-5-1 0 0,1-2-469 0 0,0-1-1 0 0,-1 0 1 0 0,0 0 0 0 0,-1-1-1 0 0,-1 1 1 0 0,5-19 0 0 0,-9 31 353 0 0,-1 0 1 0 0,0 0-1 0 0,0 0 1 0 0,0 1-1 0 0,0-1 1 0 0,0 0-1 0 0,0 0 1 0 0,0 0-1 0 0,0 1 0 0 0,0-1 1 0 0,0 0-1 0 0,-1 0 1 0 0,1-1-1 0 0,0 2 137 0 0,-1-1 0 0 0,1 1 0 0 0,0 0 0 0 0,0 0 0 0 0,0 0 0 0 0,-1-1 0 0 0,1 1 0 0 0,0 0 0 0 0,0 0-1 0 0,0 0 1 0 0,-1 0 0 0 0,1-1 0 0 0,0 1 0 0 0,-1 0 0 0 0,1 0 0 0 0,0 0 0 0 0,0 0 0 0 0,-1 0 0 0 0,1 0 0 0 0,0 0 0 0 0,0 0-1 0 0,-1 0 1 0 0,1 0 0 0 0,0 0 0 0 0,-1 0 0 0 0,0 0 44 0 0,-1 1 0 0 0,1-1 0 0 0,0 0 0 0 0,0 1 0 0 0,-1 0 0 0 0,1-1 0 0 0,0 1 0 0 0,0 0 0 0 0,0-1 0 0 0,0 1 0 0 0,0 0-1 0 0,0 0 1 0 0,0 0 0 0 0,0 0 0 0 0,0 1 0 0 0,-2 1 204 0 0,1 1-1 0 0,0 0 0 0 0,0-1 0 0 0,1 1 1 0 0,-1 0-1 0 0,1 0 0 0 0,0 0 0 0 0,0 0 1 0 0,0 0-1 0 0,1 0 0 0 0,-1 0 0 0 0,1 0 1 0 0,0 0-1 0 0,0 1 0 0 0,0-1 0 0 0,1 0 1 0 0,-1 0-1 0 0,1 0 0 0 0,2 4 1 0 0,-3-4 949 0 0,3 0-608 0 0,6 14-197 0 0,-7-13 124 0 0,2-2-239 0 0,11 9-29 0 0,-11-9 148 0 0,-2-3-317 0 0,-1 0 0 0 0,1 0-1 0 0,0-1 1 0 0,-1 1 0 0 0,1 0-1 0 0,-1-1 1 0 0,1 0 0 0 0,-1 1-1 0 0,1-1 1 0 0,2-1 0 0 0,0 0-25 0 0,-2 0-60 0 0,0 0-1 0 0,0 1 0 0 0,0-1 1 0 0,0 0-1 0 0,0 0 0 0 0,0 0 1 0 0,-1 0-1 0 0,1 0 1 0 0,-1-1-1 0 0,1 1 0 0 0,-1 0 1 0 0,0-1-1 0 0,0 1 0 0 0,1-6 1 0 0,2 0-371 0 0,0-1 80 0 0,-1 1 105 0 0,0 1 0 0 0,0 0 0 0 0,1 1 1 0 0,0-1-1 0 0,0 0 0 0 0,6-5 0 0 0,-9 11 1227 0 0,3 5-513 0 0,14 11 58 0 0,-13-8 9 0 0,4 30 835 0 0,-8-29-917 0 0,1-1 0 0 0,-1 1 1 0 0,-1-1-1 0 0,1 1 0 0 0,-1-1 1 0 0,0 1-1 0 0,-3 11 0 0 0,-2-32 195 0 0,3-6-707 0 0,0 1-1 0 0,1-1 1 0 0,1 0 0 0 0,1 0-1 0 0,0 0 1 0 0,2 1 0 0 0,6-27-1 0 0,-8 43 0 0 0,0-1-1 0 0,0 0 1 0 0,1 1-1 0 0,-1-1 1 0 0,1 1-1 0 0,0-1 1 0 0,2-2-1 0 0,-3 4-131 0 0,5 1-1112 0 0,20 4 634 0 0</inkml:trace>
+  <inkml:trace contextRef="#ctx0" brushRef="#br0" timeOffset="5388.62">2488 0 14279 0 0,'0'0'2959'0'0,"4"5"-1367"0"0,2 0-1044 0 0,16 19 2125 0 0,1 6-1800 0 0,-2 0 0 0 0,-1 1 0 0 0,-1 1 0 0 0,-2 1 0 0 0,-1 1-1 0 0,-2 0 1 0 0,-1 1 0 0 0,13 56 0 0 0,-24-80-834 0 0,-1 0 0 0 0,1 0 0 0 0,-2 1 0 0 0,0-1 0 0 0,0 0 0 0 0,-1 0 0 0 0,0 0 0 0 0,-1 0-1 0 0,-6 19 1 0 0,2-12-750 0 0,-2 0-1 0 0,0 0 1 0 0,-2-1 0 0 0,-17 26-1 0 0,12-21-164 0 0</inkml:trace>
+</inkml:ink>
+</file>
+
+<file path=word/ink/ink15.xml><?xml version="1.0" encoding="utf-8"?>
+<inkml:ink xmlns:inkml="http://www.w3.org/2003/InkML">
+  <inkml:definitions>
+    <inkml:context xml:id="ctx0">
+      <inkml:inkSource xml:id="inkSrc0">
+        <inkml:traceFormat>
+          <inkml:channel name="X" type="integer" min="-2.14748E9" max="2.14748E9" units="cm"/>
+          <inkml:channel name="Y" type="integer" min="-2.14748E9" max="2.14748E9" units="cm"/>
+          <inkml:channel name="F" type="integer" max="32767" units="dev"/>
+          <inkml:channel name="OA" type="integer" max="360" units="deg"/>
+          <inkml:channel name="OE" type="integer" max="90" units="deg"/>
+        </inkml:traceFormat>
+        <inkml:channelProperties>
+          <inkml:channelProperty channel="X" name="resolution" value="1000" units="1/cm"/>
+          <inkml:channelProperty channel="Y" name="resolution" value="1000" units="1/cm"/>
+          <inkml:channelProperty channel="F" name="resolution" value="0" units="1/dev"/>
+          <inkml:channelProperty channel="OA" name="resolution" value="1000" units="1/deg"/>
+          <inkml:channelProperty channel="OE" name="resolution" value="1000" units="1/deg"/>
+        </inkml:channelProperties>
+      </inkml:inkSource>
+      <inkml:timestamp xml:id="ts0" timeString="2024-04-08T15:25:21.225"/>
+    </inkml:context>
+    <inkml:brush xml:id="br0">
+      <inkml:brushProperty name="width" value="0.025" units="cm"/>
+      <inkml:brushProperty name="height" value="0.025" units="cm"/>
+      <inkml:brushProperty name="color" value="#E71224"/>
+    </inkml:brush>
+  </inkml:definitions>
+  <inkml:trace contextRef="#ctx0" brushRef="#br0">11213 35 21655 0 0,'14'-18'2944'0'0,"-14"18"-2993"0"0,0-1 0 0 0,1 0 0 0 0,-1 1 0 0 0,0-1 0 0 0,1 0 0 0 0,-1 1 0 0 0,0-1 0 0 0,0 0 0 0 0,0 0-1 0 0,0 1 1 0 0,0-1 0 0 0,0 0 0 0 0,0 1 0 0 0,0-1 0 0 0,0 0 0 0 0,0 0 0 0 0,0 1 0 0 0,0-1 0 0 0,0 0 0 0 0,-1-1 0 0 0,-4 2-719 0 0,-2 7 295 0 0,0 4-39 0 0,0 0 0 0 0,-6 17 0 0 0,-18 57 2668 0 0,8-22-1716 0 0,-1-8-316 0 0,-2-1-1 0 0,-3-1 0 0 0,-38 52 1 0 0,-120 137 297 0 0,126-175-507 0 0,-3-2 0 0 0,-83 65-1 0 0,-155 98-187 0 0,-27-22 102 0 0,255-161 120 0 0,-147 84-50 0 0,-131 79 73 0 0,157-90 29 0 0,-74 47 0 0 0,-29 33 166 0 0,115-75 239 0 0,-446 253-76 0 0,-252 27-325 0 0,428-249-356 0 0,-231 3 424 0 0,-255-4 64 0 0,721-123 0 0 0,-368 3 0 0 0,181-41 233 0 0,1-29-519 0 0,273 15 264 0 0,1-5-1 0 0,-132-46 1 0 0,123 25 261 0 0,-203-103 1 0 0,257 106-401 0 0,1-5 0 0 0,3-3 0 0 0,-100-86 0 0 0,-134-157 257 0 0,13-58 542 0 0,203 217-625 0 0,-137-249 0 0 0,168 257 49 0 0,-308-569 241 0 0,210 390-672 0 0,155 285 178 0 0,2 4-100 0 0,-15-26 0 0 0,21 41 138 0 0,1 0 1 0 0,-1 0-1 0 0,0 0 0 0 0,0 1 0 0 0,-1-1 0 0 0,1 1 0 0 0,-1 0 0 0 0,1-1 1 0 0,-1 2-1 0 0,0-1 0 0 0,-8-4 0 0 0,11 7 17 0 0,1 0 0 0 0,-1-1-1 0 0,1 1 1 0 0,-1 0 0 0 0,1 0 0 0 0,-1 0-1 0 0,1 0 1 0 0,-1-1 0 0 0,1 1 0 0 0,-1 0-1 0 0,1 0 1 0 0,-1 0 0 0 0,1 0 0 0 0,-1 0-1 0 0,1 0 1 0 0,-1 0 0 0 0,1 1 0 0 0,-1-1-1 0 0,1 0 1 0 0,-1 0 0 0 0,1 0 0 0 0,-1 0-1 0 0,1 1 1 0 0,-1-1 0 0 0,1 0 0 0 0,0 0-1 0 0,-1 1 1 0 0,1-1 0 0 0,-1 0 0 0 0,1 1-1 0 0,0-1 1 0 0,-1 0 0 0 0,1 1 0 0 0,0-1-1 0 0,-1 1 1 0 0,1-1 0 0 0,0 1 0 0 0,0-1-1 0 0,-1 1 1 0 0,1-1 0 0 0,0 1 0 0 0,0-1-1 0 0,0 1 1 0 0,0-1 0 0 0,0 1-1 0 0,-1-1 1 0 0,1 1 0 0 0,0-1 0 0 0,0 1-1 0 0,0-1 1 0 0,1 1 0 0 0,-1 0 0 0 0,0 5-8 0 0,0 0 0 0 0,1 0 1 0 0,2 10-1 0 0,-2-10-1 0 0,9 62 405 0 0,-3 0 1 0 0,-3 138-1 0 0,-5-194-449 0 0,1-5-54 0 0,0 0 0 0 0,-1 0 0 0 0,1-1 0 0 0,-4 12 0 0 0,4-21-157 0 0,1-1 0 0 0,-1 1 0 0 0,0-1 0 0 0,0 1 0 0 0,-1-6 0 0 0,0-6-68 0 0,18-224-1731 0 0,-14 198 2107 0 0,3 1 0 0 0,2-1-1 0 0,14-46 1 0 0,-21 84 47 0 0,0 0 0 0 0,0-1 0 0 0,1 1 0 0 0,0 0 0 0 0,-1 0 0 0 0,1 0 0 0 0,0 0 0 0 0,0 0 0 0 0,1 0 0 0 0,3-3 0 0 0,-5 5 499 0 0,4 3-302 0 0,19 3-7 0 0,-14 1-1 0 0,17 16 239 0 0,6 6-54 0 0,3 1-85 0 0,-1 4-120 0 0,3 3-79 0 0,-33-29-171 0 0,21 16 71 0 0,-21-16-73 0 0,-2-5-16 0 0,-1 1-1 0 0,1-1 1 0 0,0 0-1 0 0,0 1 1 0 0,0-1-1 0 0,0 0 1 0 0,5 2-1 0 0,16 10-118 0 0,-12-9-22 0 0,-5-3 83 0 0,-4 0-28 0 0,0-1-1 0 0,0 0 0 0 0,0-1 0 0 0,0 1 0 0 0,0 0 0 0 0,0-1 0 0 0,6 0 0 0 0,25 3-648 0 0</inkml:trace>
+  <inkml:trace contextRef="#ctx0" brushRef="#br0" timeOffset="1267.58">8030 2863 7367 0 0,'-2'-2'800'0'0,"0"0"-1"0"0,1 0 0 0 0,-1 0 0 0 0,1 0 1 0 0,-1 0-1 0 0,1-1 0 0 0,0 1 0 0 0,0 0 1 0 0,0-1-1 0 0,-1-3 0 0 0,2 6-791 0 0,-2-7 1788 0 0,-1 0-1 0 0,-2-15 0 0 0,5 21-1676 0 0,0-1 0 0 0,0 1-1 0 0,-1-1 1 0 0,1 1 0 0 0,0-1-1 0 0,0 1 1 0 0,0-1-1 0 0,1 1 1 0 0,-1-1 0 0 0,0 1-1 0 0,1-1 1 0 0,-1 1 0 0 0,1-1-1 0 0,-1 1 1 0 0,1-1-1 0 0,0 1 1 0 0,-1 0 0 0 0,1-1-1 0 0,0 1 1 0 0,2-2-1 0 0,-3 2 485 0 0,2 1-577 0 0,-1 0-1 0 0,0 0 1 0 0,0 0 0 0 0,0 0-1 0 0,0 0 1 0 0,0 0-1 0 0,0-1 1 0 0,0 1 0 0 0,0 0-1 0 0,0-1 1 0 0,0 1 0 0 0,0 0-1 0 0,2-2 1 0 0,-2 1-14 0 0,1 1 0 0 0,-1-1 1 0 0,1 1-1 0 0,-1-1 0 0 0,1 1 1 0 0,-1-1-1 0 0,1 1 0 0 0,0 0 1 0 0,-1 0-1 0 0,1 0 0 0 0,-1 0 1 0 0,1 0-1 0 0,-1 0 0 0 0,1 0 0 0 0,0 0 1 0 0,2 2-1 0 0,33 3 48 0 0,-31-4-57 0 0,1 1 0 0 0,-1 0 0 0 0,9 4 0 0 0,-8-3-3 0 0,-1 0 0 0 0,0 1 0 0 0,0-1 0 0 0,0 1 0 0 0,-1 1 0 0 0,1-1 0 0 0,-1 1 0 0 0,6 7 0 0 0,-8-9 0 0 0,-1 1 0 0 0,1 0 0 0 0,0 0 0 0 0,-1 0 0 0 0,0 1 0 0 0,0-1 0 0 0,0 0 0 0 0,0 1 0 0 0,-1-1 0 0 0,0 1 0 0 0,0 0 0 0 0,0-1 0 0 0,0 10 0 0 0,-1-2 28 0 0,-1 1 0 0 0,-1-1 0 0 0,0 0 0 0 0,-1 1 0 0 0,0-1 0 0 0,-1 0-1 0 0,0 0 1 0 0,-1-1 0 0 0,-1 1 0 0 0,0-1 0 0 0,0 0 0 0 0,-9 10 0 0 0,14-18-31 0 0,-1 0 1 0 0,0-1 0 0 0,0 0 0 0 0,0 1-1 0 0,0-1 1 0 0,-1 0 0 0 0,1 0-1 0 0,-1 0 1 0 0,1 0 0 0 0,-1-1-1 0 0,1 1 1 0 0,-1-1 0 0 0,0 0 0 0 0,0 1-1 0 0,0-1 1 0 0,0 0 0 0 0,0-1-1 0 0,0 1 1 0 0,0-1 0 0 0,0 1-1 0 0,0-1 1 0 0,0 0 0 0 0,0 0 0 0 0,-1 0-1 0 0,1 0 1 0 0,0-1 0 0 0,0 1-1 0 0,0-1 1 0 0,0 0 0 0 0,0 0-1 0 0,0 0 1 0 0,0 0 0 0 0,1 0-1 0 0,-1-1 1 0 0,0 1 0 0 0,1-1 0 0 0,-1 0-1 0 0,1 0 1 0 0,-1 0 0 0 0,1 0-1 0 0,0 0 1 0 0,0-1 0 0 0,-3-2-1 0 0,-2-5-47 0 0,0 0 0 0 0,1-1-1 0 0,0 0 1 0 0,1 1 0 0 0,0-2-1 0 0,1 1 1 0 0,0-1 0 0 0,-2-11-1 0 0,3 12-46 0 0,1 1 1 0 0,1-1-1 0 0,0 1 0 0 0,0-1 0 0 0,1 1 0 0 0,1-1 1 0 0,0 0-1 0 0,0 1 0 0 0,4-16 0 0 0,-3 21-123 0 0,1-1 0 0 0,-1 1 1 0 0,1-1-1 0 0,6-8 0 0 0,0 1-6210 0 0</inkml:trace>
+  <inkml:trace contextRef="#ctx0" brushRef="#br0" timeOffset="1716.57">8302 2509 11055 0 0,'-11'7'2422'0'0,"10"-7"-1687"0"0,0 1 0 0 0,0-1 0 0 0,1 1 0 0 0,-1-1 0 0 0,0 1 0 0 0,0 0 0 0 0,0-1 0 0 0,1 1 0 0 0,-1 0 0 0 0,0 0 0 0 0,1-1 0 0 0,-1 1 0 0 0,0 0 0 0 0,1 0 0 0 0,-1 1 0 0 0,0-1-677 0 0,1 0 1 0 0,0 1 0 0 0,0-1-1 0 0,0 0 1 0 0,0 0-1 0 0,0 0 1 0 0,1 0-1 0 0,-1 0 1 0 0,0 0-1 0 0,0 0 1 0 0,1 0-1 0 0,0 2 1 0 0,58 124 1419 0 0,-5-12-1171 0 0,-21-41-1519 0 0,55 91 0 0 0,-86-164-13 0 0,-3-5 705 0 0,-2-8-1941 0 0,0 4-5205 0 0</inkml:trace>
+  <inkml:trace contextRef="#ctx0" brushRef="#br0" timeOffset="2049.66">8242 2798 455 0 0,'-2'1'986'0'0,"0"0"0"0"0,1 0-1 0 0,-1 0 1 0 0,0 0 0 0 0,1 1-1 0 0,-1-1 1 0 0,-2 3 0 0 0,4-4-619 0 0,-1 1 0 0 0,1-1 0 0 0,-1 0 0 0 0,1 1 0 0 0,0-1 0 0 0,-1 1 1 0 0,1-1-1 0 0,0 0 0 0 0,-1 1 0 0 0,1-1 0 0 0,0 1 0 0 0,-1-1 0 0 0,1 1 0 0 0,0-1 1 0 0,0 1-1 0 0,0-1 0 0 0,0 1 0 0 0,0-1 0 0 0,-1 1 0 0 0,1-1 0 0 0,0 1 0 0 0,0-1 0 0 0,0 1 1 0 0,0-1-1 0 0,0 1 0 0 0,1 0 0 0 0,-1-1 0 0 0,0 1 0 0 0,0-1 0 0 0,1 2 3409 0 0,5-4-3147 0 0,2 0-462 0 0,-6 1-87 0 0,1 0 0 0 0,0 0 0 0 0,-1 0 0 0 0,1 0 0 0 0,-1 0 0 0 0,1 0 0 0 0,-1-1 0 0 0,1 1 0 0 0,2-3 0 0 0,0 0 73 0 0,16-11 524 0 0,8-10 22 0 0,-4 1-412 0 0,7-3-230 0 0,5-3-456 0 0,-12 7-1598 0 0,-7 7-3961 0 0</inkml:trace>
+  <inkml:trace contextRef="#ctx0" brushRef="#br0" timeOffset="2763.41">8402 2384 17503 0 0,'-1'2'242'0'0,"-1"0"0"0"0,1 0-1 0 0,0 0 1 0 0,0 0-1 0 0,0 1 1 0 0,0-1 0 0 0,1 0-1 0 0,-1 1 1 0 0,1-1 0 0 0,-1 0-1 0 0,1 1 1 0 0,0-1 0 0 0,0 1-1 0 0,0-1 1 0 0,0 1 0 0 0,0-1-1 0 0,1 1 1 0 0,0 4-1 0 0,3 6 367 0 0,0 0-1 0 0,7 16 1 0 0,-5-12-287 0 0,109 270 1804 0 0,-90-241-2504 0 0,-6-12-3509 0 0,-16-37 3125 0 0,-1 0 574 0 0,0 0 1 0 0,0 1-1 0 0,0-1 1 0 0,0 0 0 0 0,-1 0-1 0 0,1 0 1 0 0,-1 0 0 0 0,1-1-1 0 0,-1 1 1 0 0,0 0 0 0 0,-1-1-1 0 0,1 1 1 0 0,0 0 0 0 0,-1-6-1 0 0,9-38 322 0 0,-8 41 368 0 0,1 0 0 0 0,0 1 1 0 0,0-1-1 0 0,1 1 0 0 0,0 0 0 0 0,3-5 1 0 0,-5 9 564 0 0,3-2-579 0 0,13-6-139 0 0,-13 7 476 0 0,2 0-620 0 0,16-6-20 0 0,-16 6-7 0 0,-2-2-18 0 0,13-12-82 0 0,-5 0-65 0 0,-10 13-160 0 0,0-1 0 0 0,-1 1 0 0 0,1 0 0 0 0,-1 0 0 0 0,1-1 0 0 0,0-3 0 0 0,-2 7 121 0 0,0-1 0 0 0,0 1 0 0 0,0 0 0 0 0,0-1-1 0 0,0 1 1 0 0,0 0 0 0 0,0-1 0 0 0,0 1-1 0 0,0 0 1 0 0,0-1 0 0 0,0 1 0 0 0,0 0 0 0 0,0-1-1 0 0,-1 1 1 0 0,1 0 0 0 0,0-1 0 0 0,0 1-1 0 0,0 0 1 0 0,0-1 0 0 0,-1 1 0 0 0,1 0-1 0 0,0 0 1 0 0,0-1 0 0 0,-1 1 0 0 0,1 0 0 0 0,-1-1-1 0 0,0 1 1 0 0,0 0 0 0 0,0-1-1 0 0,0 1 1 0 0,0 0 0 0 0,0 0-1 0 0,0 0 1 0 0,0 0 0 0 0,0 0-1 0 0,0 0 1 0 0,-1 0 0 0 0,1 0-1 0 0,0 0 1 0 0,-1 1 0 0 0,-3 0 31 0 0,1 0 0 0 0,0 0 0 0 0,0 1 0 0 0,-1-1 0 0 0,1 1 0 0 0,1 0 0 0 0,-1 0 0 0 0,0 1 0 0 0,0-1 0 0 0,1 1 1 0 0,-1 0-1 0 0,1 0 0 0 0,0 0 0 0 0,0 0 0 0 0,0 0 0 0 0,0 1 0 0 0,1-1 0 0 0,-1 1 0 0 0,1 0 0 0 0,0 0 0 0 0,0 0 0 0 0,0 0 0 0 0,1 0 0 0 0,-1 0 0 0 0,1 0 0 0 0,0 1 1 0 0,0-1-1 0 0,1 0 0 0 0,-1 1 0 0 0,1-1 0 0 0,0 1 0 0 0,0-1 0 0 0,0 0 0 0 0,1 1 0 0 0,0-1 0 0 0,0 0 0 0 0,0 1 0 0 0,0-1 0 0 0,0 0 0 0 0,4 6 0 0 0,-5-9 5 0 0,1 1-1 0 0,-1-1 0 0 0,1 0 0 0 0,-1 1 0 0 0,1-1 0 0 0,0 0 0 0 0,-1 0 0 0 0,1 0 0 0 0,0 1 0 0 0,0-1 0 0 0,0 0 0 0 0,0 0 0 0 0,0 0 0 0 0,2 1 0 0 0,1 0 15 0 0,-2 1 108 0 0,4-2-67 0 0,20 5 3 0 0,-20-5 10 0 0,-1-3 3 0 0,15-7 0 0 0,-19 9-75 0 0,1-1 0 0 0,-1 1-1 0 0,0-1 1 0 0,1 0 0 0 0,-1 0-1 0 0,0 1 1 0 0,1-1 0 0 0,-1 0-1 0 0,0 0 1 0 0,0 0 0 0 0,0-1-1 0 0,0 1 1 0 0,0 0 0 0 0,2-3 0 0 0,0 0-11 0 0,9-12-156 0 0,-1 0 0 0 0,0-1 0 0 0,-1 0 0 0 0,-1 0 0 0 0,8-23 0 0 0,16-30-2276 0 0,-30 66 1892 0 0,-2 2 477 0 0,-1 0 1 0 0,1 1 0 0 0,0-1-1 0 0,0 1 1 0 0,0 0-1 0 0,0-1 1 0 0,0 1 0 0 0,0 0-1 0 0,3-2 1 0 0,1 4 1012 0 0,3 10 690 0 0,44 123 3444 0 0,-46-116-4572 0 0,-21-110-1994 0 0,11 75 1238 0 0,-1-35 1 0 0,5 44 222 0 0,0 1 1 0 0,0-1-1 0 0,1 1 1 0 0,0-1-1 0 0,1 1 1 0 0,-1 0 0 0 0,5-10-1 0 0,2-1-16 0 0,-3 14 22 0 0,-2 2-2 0 0,-1-1-62 0 0,2 1-91 0 0,15-6 61 0 0,-14 6-111 0 0,22-1-7107 0 0,-21 3-281 0 0</inkml:trace>
+  <inkml:trace contextRef="#ctx0" brushRef="#br0" timeOffset="3270.87">9126 1944 13359 0 0,'-1'1'375'0'0,"0"-1"-1"0"0,0 0 0 0 0,1 1 1 0 0,-1-1-1 0 0,0 0 0 0 0,1 1 1 0 0,-1-1-1 0 0,0 1 0 0 0,1-1 1 0 0,-1 1-1 0 0,1 0 0 0 0,-1-1 1 0 0,1 1-1 0 0,-1 0 1 0 0,1-1-1 0 0,-1 1 0 0 0,1 1 1 0 0,-4 15 2603 0 0,4-8-2574 0 0,0 0 1 0 0,3 13-1 0 0,-2-13 271 0 0,32 220 2277 0 0,5 50-1862 0 0,-29-189-881 0 0,-4-18-4 0 0,24 110 1 0 0,-27-174-188 0 0,-2-4-7 0 0,1-1 0 0 0,0 1 1 0 0,0 0-1 0 0,0 0 0 0 0,0-1 0 0 0,1 1 0 0 0,0-1 1 0 0,-1 1-1 0 0,1-1 0 0 0,4 5 0 0 0,-6-7-26 0 0,0-1 0 0 0,0 0 0 0 0,1 0 0 0 0,-1 0 0 0 0,0 0 0 0 0,0 0 0 0 0,0 1 0 0 0,0-1 0 0 0,1 0 0 0 0,-1 0 0 0 0,0 0 0 0 0,0 0 0 0 0,0 0 0 0 0,1 0 0 0 0,-1 0 0 0 0,0 0 0 0 0,0 0 0 0 0,0 0 0 0 0,1 0 0 0 0,-1 0-1 0 0,0 0 1 0 0,0 0 0 0 0,1 0 0 0 0,-1 0 0 0 0,0 0 0 0 0,0 0 0 0 0,0 0 0 0 0,1 0 0 0 0,-1 0 0 0 0,0 0 0 0 0,0 0 0 0 0,0 0 0 0 0,1 0 0 0 0,-1 0 0 0 0,0-1 0 0 0,0 1 0 0 0,1 0 0 0 0,2-10-1263 0 0,-1-11-789 0 0,-4 10-429 0 0,1 3-5940 0 0</inkml:trace>
+</inkml:ink>
+</file>
+
+<file path=word/ink/ink16.xml><?xml version="1.0" encoding="utf-8"?>
+<inkml:ink xmlns:inkml="http://www.w3.org/2003/InkML">
+  <inkml:definitions>
+    <inkml:context xml:id="ctx0">
+      <inkml:inkSource xml:id="inkSrc0">
+        <inkml:traceFormat>
+          <inkml:channel name="X" type="integer" min="-2.14748E9" max="2.14748E9" units="cm"/>
+          <inkml:channel name="Y" type="integer" min="-2.14748E9" max="2.14748E9" units="cm"/>
+          <inkml:channel name="F" type="integer" max="32767" units="dev"/>
+          <inkml:channel name="OA" type="integer" max="360" units="deg"/>
+          <inkml:channel name="OE" type="integer" max="90" units="deg"/>
+        </inkml:traceFormat>
+        <inkml:channelProperties>
+          <inkml:channelProperty channel="X" name="resolution" value="1000" units="1/cm"/>
+          <inkml:channelProperty channel="Y" name="resolution" value="1000" units="1/cm"/>
+          <inkml:channelProperty channel="F" name="resolution" value="0" units="1/dev"/>
+          <inkml:channelProperty channel="OA" name="resolution" value="1000" units="1/deg"/>
+          <inkml:channelProperty channel="OE" name="resolution" value="1000" units="1/deg"/>
+        </inkml:channelProperties>
+      </inkml:inkSource>
+      <inkml:timestamp xml:id="ts0" timeString="2024-04-08T15:25:17.694"/>
+    </inkml:context>
+    <inkml:brush xml:id="br0">
+      <inkml:brushProperty name="width" value="0.025" units="cm"/>
+      <inkml:brushProperty name="height" value="0.025" units="cm"/>
+      <inkml:brushProperty name="color" value="#E71224"/>
+    </inkml:brush>
+  </inkml:definitions>
+  <inkml:trace contextRef="#ctx0" brushRef="#br0">141 45 10135 0 0,'0'-2'434'0'0,"-9"1"-90"0"0,-35-2-72 0 0,35 1-215 0 0,11 1 143 0 0,0-2 18 0 0,-11 1-111 0 0,-32-2 133 0 0,41 4-224 0 0,0 0-1 0 0,0 0 0 0 0,-1 0 0 0 0,1 0 0 0 0,0 0 1 0 0,0 0-1 0 0,-1 0 0 0 0,1 0 0 0 0,0 0 1 0 0,0 0-1 0 0,-1-1 0 0 0,1 1 0 0 0,0 0 0 0 0,0 0 1 0 0,-1 0-1 0 0,1 0 0 0 0,0 0 0 0 0,0 0 1 0 0,0-1-1 0 0,-1 1 0 0 0,1 0 0 0 0,0 0 1 0 0,0 0-1 0 0,0-1 0 0 0,-1 1 0 0 0,1 0 0 0 0,0 0 1 0 0,0 0-1 0 0,0-1 0 0 0,0 1 0 0 0,0 0 1 0 0,0 0-1 0 0,0-1 0 0 0,0 1 0 0 0,0 0 0 0 0,-1 0 1 0 0,1-1-1 0 0,0 1 0 0 0,0 0 0 0 0,0 0 1 0 0,0-1-1 0 0,0 1 0 0 0,1 0 0 0 0,-1 0 1 0 0,0-1-1 0 0,0 1 0 0 0,1-1 41 0 0,0 0 0 0 0,0 0-1 0 0,0 0 1 0 0,0 1 0 0 0,0-1 0 0 0,0 0-1 0 0,1 1 1 0 0,-1-1 0 0 0,0 1 0 0 0,0-1 0 0 0,1 1-1 0 0,-1 0 1 0 0,0-1 0 0 0,1 1 0 0 0,-1 0 0 0 0,3 0-1 0 0,55-4 575 0 0,-41 1 115 0 0,-20 1-95 0 0,-6 1 213 0 0,-89 1-328 0 0,87 0-916 0 0,4 6-1171 0 0,3-3 862 0 0</inkml:trace>
+</inkml:ink>
+</file>
+
+<file path=word/ink/ink17.xml><?xml version="1.0" encoding="utf-8"?>
+<inkml:ink xmlns:inkml="http://www.w3.org/2003/InkML">
+  <inkml:definitions>
+    <inkml:context xml:id="ctx0">
+      <inkml:inkSource xml:id="inkSrc0">
+        <inkml:traceFormat>
+          <inkml:channel name="X" type="integer" min="-2.14748E9" max="2.14748E9" units="cm"/>
+          <inkml:channel name="Y" type="integer" min="-2.14748E9" max="2.14748E9" units="cm"/>
+          <inkml:channel name="F" type="integer" max="32767" units="dev"/>
+          <inkml:channel name="OA" type="integer" max="360" units="deg"/>
+          <inkml:channel name="OE" type="integer" max="90" units="deg"/>
+        </inkml:traceFormat>
+        <inkml:channelProperties>
+          <inkml:channelProperty channel="X" name="resolution" value="1000" units="1/cm"/>
+          <inkml:channelProperty channel="Y" name="resolution" value="1000" units="1/cm"/>
+          <inkml:channelProperty channel="F" name="resolution" value="0" units="1/dev"/>
+          <inkml:channelProperty channel="OA" name="resolution" value="1000" units="1/deg"/>
+          <inkml:channelProperty channel="OE" name="resolution" value="1000" units="1/deg"/>
+        </inkml:channelProperties>
+      </inkml:inkSource>
+      <inkml:timestamp xml:id="ts0" timeString="2024-04-08T15:24:32.842"/>
+    </inkml:context>
+    <inkml:brush xml:id="br0">
+      <inkml:brushProperty name="width" value="0.025" units="cm"/>
+      <inkml:brushProperty name="height" value="0.025" units="cm"/>
+      <inkml:brushProperty name="color" value="#E71224"/>
+    </inkml:brush>
+  </inkml:definitions>
+  <inkml:trace contextRef="#ctx0" brushRef="#br0">249 378 13359 0 0,'-5'-14'6446'0'0,"3"-1"-3423"0"0,2 13-2902 0 0,0 1-1 0 0,0 0 1 0 0,0 0-1 0 0,1 0 0 0 0,-1 0 1 0 0,0 0-1 0 0,1 0 1 0 0,-1 0-1 0 0,0 1 0 0 0,1-1 1 0 0,-1 0-1 0 0,1 0 1 0 0,-1 0-1 0 0,1 0 1 0 0,0 0-1 0 0,-1 1 0 0 0,1-1 1 0 0,0 0-1 0 0,0 0 1 0 0,0 1-1 0 0,-1-1 0 0 0,1 1 1 0 0,0-1-1 0 0,0 1 1 0 0,2-2-1 0 0,34-11 1776 0 0,-32 12-1811 0 0,1 2-22 0 0,20 11-51 0 0,-24-11-13 0 0,0 1 0 0 0,0-1 0 0 0,-1 1 0 0 0,1-1 0 0 0,0 1 0 0 0,-1 0 0 0 0,1 0 0 0 0,-1 0-1 0 0,1 0 1 0 0,-1 0 0 0 0,0 0 0 0 0,0 0 0 0 0,0 1 0 0 0,1 3 0 0 0,-1-2-4 0 0,0 0 0 0 0,0 1 0 0 0,-1-1 0 0 0,1 1 0 0 0,-1-1 0 0 0,0 0 0 0 0,-2 8 0 0 0,1-3-8 0 0,-1 0 0 0 0,-1 0 0 0 0,1 0 0 0 0,-2-1 0 0 0,1 1 0 0 0,-1-1 0 0 0,-7 11 0 0 0,10-17-26 0 0,0-1 1 0 0,0 1-1 0 0,-1 0 0 0 0,1-1 1 0 0,0 1-1 0 0,-1-1 1 0 0,0 1-1 0 0,1-1 0 0 0,-1 0 1 0 0,0 1-1 0 0,0-1 0 0 0,0 0 1 0 0,1 0-1 0 0,-1-1 0 0 0,0 1 1 0 0,0 0-1 0 0,0-1 0 0 0,-1 1 1 0 0,1-1-1 0 0,0 1 1 0 0,-4-1-1 0 0,5 0 1 0 0,-1 0 1 0 0,0-1-1 0 0,1 1 0 0 0,-1-1 1 0 0,0 1-1 0 0,1-1 0 0 0,-1 1 1 0 0,1-1-1 0 0,-1 0 1 0 0,1 0-1 0 0,-1 0 0 0 0,1 0 1 0 0,0 0-1 0 0,-1 0 0 0 0,1 0 1 0 0,0 0-1 0 0,0 0 0 0 0,0-1 1 0 0,0 1-1 0 0,0 0 1 0 0,0-1-1 0 0,0 1 0 0 0,0-1 1 0 0,1 1-1 0 0,-1-1 0 0 0,0 1 1 0 0,0-4-1 0 0,-1-3-93 0 0,1 0 0 0 0,0 0 0 0 0,0 0 0 0 0,1 0 1 0 0,0 0-1 0 0,0 0 0 0 0,1-1 0 0 0,0 1 0 0 0,1 0 0 0 0,3-13 0 0 0,-1 9-36 0 0,1 0 0 0 0,0-1 0 0 0,0 2 0 0 0,1-1 0 0 0,14-20-1 0 0,-8 18 54 0 0,-6 14 44 0 0,16 5 81 0 0,-22-5-6 0 0,1 0-1 0 0,-1 0 0 0 0,0 0 1 0 0,1 0-1 0 0,-1 0 0 0 0,0 0 1 0 0,0 0-1 0 0,1 0 1 0 0,-1 0-1 0 0,0 0 0 0 0,1 0 1 0 0,-1 0-1 0 0,0 0 0 0 0,0 1 1 0 0,1-1-1 0 0,-1 0 1 0 0,0 0-1 0 0,0 0 0 0 0,1 0 1 0 0,-1 1-1 0 0,0-1 1 0 0,0 0-1 0 0,0 0 0 0 0,0 0 1 0 0,1 1-1 0 0,-1-1 0 0 0,0 1 1 0 0,7 14 435 0 0,0 1 0 0 0,7 28 0 0 0,3 10 841 0 0,-16-53-1145 0 0,-1-1-129 0 0,0 1 0 0 0,0-1 0 0 0,0 1-1 0 0,0-1 1 0 0,0 0 0 0 0,0 1 0 0 0,0-1 0 0 0,0 0-1 0 0,0 1 1 0 0,1-1 0 0 0,-1 0 0 0 0,0 1 0 0 0,0-1-1 0 0,0 0 1 0 0,1 0 0 0 0,-1 1 0 0 0,0-1 0 0 0,0 0-1 0 0,1 1 1 0 0,-1-1 0 0 0,0 0 0 0 0,1 0 0 0 0,-1 0-1 0 0,0 1 1 0 0,1-1 0 0 0,-1 0-17 0 0,1 0-1 0 0,-1 0 1 0 0,0 0 0 0 0,1 1 0 0 0,-1-1-1 0 0,0 0 1 0 0,1 0 0 0 0,-1 1-1 0 0,0-1 1 0 0,0 0 0 0 0,1 0 0 0 0,-1 1-1 0 0,0-1 1 0 0,0 0 0 0 0,1 1-1 0 0,-1-1 1 0 0,0 0 0 0 0,0 1 0 0 0,0-1-1 0 0,0 0 1 0 0,0 1 0 0 0,0-1-1 0 0,1 0 1 0 0,-1 1 0 0 0,0 0-1 0 0,4-4-295 0 0,-1 0 218 0 0,0 1 0 0 0,0 0 0 0 0,0 0 0 0 0,-1-1 0 0 0,1 0 0 0 0,-1 1 0 0 0,0-1 0 0 0,0 0 1 0 0,0 0-1 0 0,0 0 0 0 0,0-1 0 0 0,-1 1 0 0 0,1 0 0 0 0,0-5 0 0 0,4-10-220 0 0,-3 7 27 0 0,0 1 0 0 0,1 0 0 0 0,9-18 0 0 0,-13 28 292 0 0,0-1 0 0 0,0 1 0 0 0,0 0 0 0 0,0 0 0 0 0,0 0 0 0 0,0 0 0 0 0,0-1 0 0 0,0 1 0 0 0,1 0-1 0 0,-1 0 1 0 0,0 0 0 0 0,0 0 0 0 0,0 0 0 0 0,0 0 0 0 0,0-1 0 0 0,0 1 0 0 0,1 0 0 0 0,-1 0 0 0 0,0 0 0 0 0,0 0 0 0 0,0 0 0 0 0,0 0 0 0 0,1 0 0 0 0,-1 0-1 0 0,0 0 1 0 0,0 0 0 0 0,0 0 0 0 0,0 0 0 0 0,1 0 0 0 0,-1 0 0 0 0,0 0 0 0 0,0 0 0 0 0,0 0 0 0 0,0 0 0 0 0,1 0 0 0 0,-1 0 0 0 0,0 0 0 0 0,0 0 0 0 0,5 7 958 0 0,1 12 737 0 0,-6-19-1688 0 0,2 10 700 0 0,-2-8-514 0 0,0 1-1 0 0,1-1 1 0 0,-1 0 0 0 0,1 1 0 0 0,0-1 0 0 0,-1 0 0 0 0,1 1 0 0 0,0-1-1 0 0,0 0 1 0 0,3 4 0 0 0,-3-5 196 0 0,3-3-756 0 0,0 0 187 0 0,-1 1 0 0 0,1-1 0 0 0,-1 0 0 0 0,0 0 0 0 0,0-1-1 0 0,0 1 1 0 0,0 0 0 0 0,0-1 0 0 0,-1 0 0 0 0,1 0 0 0 0,-1 0 0 0 0,1 0 0 0 0,-1 0 0 0 0,0 0-1 0 0,0-1 1 0 0,-1 1 0 0 0,2-4 0 0 0,4-12-583 0 0,-1-1-1 0 0,-1 1 0 0 0,-1-1 1 0 0,-1 0-1 0 0,0 0 1 0 0,-1-31-1 0 0,-2 50 914 0 0,0-1 0 0 0,0 1 0 0 0,0-1 1 0 0,-1 1-1 0 0,1-1 0 0 0,0 1 0 0 0,-1-1 0 0 0,1 1 0 0 0,-2-3 0 0 0,2 4-114 0 0,0 0 1 0 0,0 0-1 0 0,0 0 0 0 0,0 0 1 0 0,0 0-1 0 0,0 0 0 0 0,0 0 1 0 0,0 0-1 0 0,0 0 0 0 0,0 0 0 0 0,0 0 1 0 0,0 0-1 0 0,0-1 0 0 0,0 1 1 0 0,0 0-1 0 0,-1 0 0 0 0,1 0 0 0 0,0 0 1 0 0,0 0-1 0 0,0 0 0 0 0,0 0 1 0 0,0 0-1 0 0,0 0 0 0 0,0 0 0 0 0,0 0 1 0 0,0 0-1 0 0,0 0 0 0 0,0 0 1 0 0,-1 0-1 0 0,1 0 0 0 0,0 0 1 0 0,0 0-1 0 0,0 0 0 0 0,0 0 0 0 0,0 0 1 0 0,0 0-1 0 0,0 0 0 0 0,0 0 1 0 0,0 0-1 0 0,0 0 0 0 0,-1 0 0 0 0,1 1 1 0 0,0-1-1 0 0,0 0 0 0 0,0 0 1 0 0,0 0-1 0 0,0 0 0 0 0,0 0 0 0 0,-4 10 1760 0 0,3 2-1360 0 0,1 0 1 0 0,0 0 0 0 0,0 0 0 0 0,1 0-1 0 0,1 0 1 0 0,0 0 0 0 0,4 13 0 0 0,-2-5-233 0 0,0 2-99 0 0,2 0-1 0 0,8 22 1 0 0,-8-31-86 0 0,2 1-84 0 0,-6-11-116 0 0,1 0-300 0 0,10 9-129 0 0,-10-9-29 0 0</inkml:trace>
+  <inkml:trace contextRef="#ctx0" brushRef="#br0" timeOffset="335.07">536 238 18887 0 0,'-4'6'3817'0'0,"6"-6"-1390"0"0,12-12-555 0 0,16-15-1718 0 0,-30 27-16 0 0,45-37-1437 0 0,-43 36 891 0 0,7-5-5842 0 0,12-5-2065 0 0</inkml:trace>
+  <inkml:trace contextRef="#ctx0" brushRef="#br0" timeOffset="687.74">707 179 15199 0 0,'-13'8'3092'0'0,"13"-8"-2982"0"0,0 0-1 0 0,0 1 1 0 0,0-1 0 0 0,-1 0-1 0 0,1 0 1 0 0,0 0 0 0 0,0 0-1 0 0,0 0 1 0 0,-1 0 0 0 0,1 0-1 0 0,0 0 1 0 0,0 0 0 0 0,-1 0 0 0 0,1 0-1 0 0,0 0 1 0 0,0 0 0 0 0,0 0-1 0 0,-1 0 1 0 0,1 0 0 0 0,0 0-1 0 0,0 0 1 0 0,-1 0 0 0 0,1 0-1 0 0,0 0 1 0 0,0 0 0 0 0,0 0-1 0 0,-1 0 1 0 0,1 0 0 0 0,0-1 0 0 0,0 1-1 0 0,0 0 1 0 0,0 0 0 0 0,-1 0-1 0 0,1 0 1 0 0,0 0 0 0 0,0-1-1 0 0,0 1 1 0 0,0 0 0 0 0,0 0-1 0 0,-1 0 1 0 0,1-1 0 0 0,0 1-1 0 0,0 0 1 0 0,0 0 0 0 0,0 0-1 0 0,0-1 1 0 0,0 1 0 0 0,0 0 0 0 0,0 0-1 0 0,0-1 1 0 0,0 1 0 0 0,0 0-1 0 0,0 0 1 0 0,0 0 0 0 0,0-1-1 0 0,0 1 1 0 0,0 0 0 0 0,0 0-1 0 0,0-1 1 0 0,0 1 0 0 0,1-2 160 0 0,5 5 1077 0 0,11 11-1227 0 0,-11-6 0 0 0,5 16 100 0 0,0 1 0 0 0,7 31 0 0 0,12 60 488 0 0,-8-32-741 0 0,-20-64-1246 0 0,-2-20 1251 0 0,0 0 1 0 0,0 0 0 0 0,0 0 0 0 0,0 1 0 0 0,0-1 0 0 0,0 0 0 0 0,0 0 0 0 0,0 0 0 0 0,0 0-1 0 0,0 0 1 0 0,0 0 0 0 0,0 0 0 0 0,0 0 0 0 0,0 0 0 0 0,0 0 0 0 0,-1 0 0 0 0,1 0 0 0 0,0 1-1 0 0,0-1 1 0 0,0 0 0 0 0,0 0 0 0 0,0 0 0 0 0,0 0 0 0 0,0 0 0 0 0,0 0 0 0 0,0 0 0 0 0,0 0-1 0 0,-1 0 1 0 0,1 0 0 0 0,0 0 0 0 0,0 0 0 0 0,0 0 0 0 0,0 0 0 0 0,0 0 0 0 0,0 0 0 0 0,0 0-1 0 0,0 0 1 0 0,0 0 0 0 0,-1 0 0 0 0,1 0 0 0 0,0 0 0 0 0,0 0 0 0 0,0 0 0 0 0,0-1 0 0 0,0 1-1 0 0,0 0 1 0 0,0 0 0 0 0,0 0 0 0 0,-9-9-895 0 0,6 6 282 0 0,0-1 0 0 0,1 1 0 0 0,0-1 0 0 0,-3-5 1 0 0,0-5-7143 0 0</inkml:trace>
+  <inkml:trace contextRef="#ctx0" brushRef="#br0" timeOffset="1046.14">674 235 10135 0 0,'1'-5'-182'0'0,"0"-1"1255"0"0,0 0-1 0 0,0 0 1 0 0,1 0-1 0 0,-1 0 1 0 0,1 0-1 0 0,1 1 1 0 0,-1-1-1 0 0,1 1 0 0 0,0-1 1 0 0,0 1-1 0 0,0 0 1 0 0,8-8-1 0 0,1 0-211 0 0,-8 10-279 0 0,1 0-122 0 0,16-8-20 0 0,-16 8 168 0 0,27 7-344 0 0,-32-4-261 0 0,1 0 1 0 0,-1 0 0 0 0,1 0-1 0 0,-1 0 1 0 0,0 0 0 0 0,1 0-1 0 0,-1 0 1 0 0,1 0-1 0 0,-1 0 1 0 0,0 0 0 0 0,1 0-1 0 0,-1 1 1 0 0,1-1 0 0 0,-1 0-1 0 0,0 0 1 0 0,1 0-1 0 0,-1 1 1 0 0,0-1 0 0 0,1 0-1 0 0,-1 0 1 0 0,0 1 0 0 0,1-1-1 0 0,-1 0 1 0 0,0 1-1 0 0,3 3-69 0 0,0-1-1 0 0,-1 1 1 0 0,1 0-1 0 0,-1 0 1 0 0,0 0-1 0 0,0 0 1 0 0,-1 0-1 0 0,1 1 1 0 0,-1-1-1 0 0,0 0 1 0 0,0 1-1 0 0,-1-1 1 0 0,1 1-1 0 0,-1-1 1 0 0,0 1-1 0 0,-1 6 1 0 0,1-7-77 0 0,-5 22-572 0 0,4-25 628 0 0,1 0 0 0 0,0 1 1 0 0,-1-1-1 0 0,1 0 0 0 0,-1 0 1 0 0,1 0-1 0 0,-1 1 0 0 0,0-1 0 0 0,0 0 1 0 0,1 0-1 0 0,-1 0 0 0 0,0 0 1 0 0,0 0-1 0 0,0 0 0 0 0,0-1 1 0 0,-2 2-1 0 0,3-2 18 0 0,-1 0 0 0 0,1 0-1 0 0,0 0 1 0 0,-1 0 0 0 0,1 0 0 0 0,-1 0 0 0 0,1 0 0 0 0,0 0 0 0 0,-1 0 0 0 0,1 0 0 0 0,0 0 0 0 0,-1 0-1 0 0,1-1 1 0 0,0 1 0 0 0,-1 0 0 0 0,1 0 0 0 0,0-1 0 0 0,-1 1 0 0 0,1 0 0 0 0,0 0 0 0 0,-1-1-1 0 0,1 1 1 0 0,0 0 0 0 0,0-1 0 0 0,-1 1 0 0 0,1 0 0 0 0,0-1 0 0 0,0 1 0 0 0,0 0 0 0 0,0-1-1 0 0,-1 1 1 0 0,1-1 0 0 0,0 1 0 0 0,0 0 0 0 0,0-1 0 0 0,0 1 0 0 0,0 0 0 0 0,0-1 0 0 0,0 1 0 0 0,0-1-1 0 0,0 0 1 0 0,-1-17-2703 0 0,2 12 2036 0 0,-1 4 510 0 0,0-1-1 0 0,0 1 0 0 0,1 0 1 0 0,-1-1-1 0 0,1 1 1 0 0,0 0-1 0 0,0 0 1 0 0,-1 0-1 0 0,2-1 1 0 0,-1 1-1 0 0,0 0 0 0 0,0 0 1 0 0,2-2-1 0 0,-2 4 870 0 0,3-8-1804 0 0,-1 7 3468 0 0,3 0 3635 0 0,17 3-5089 0 0,-17-1 994 0 0,-4 2-1458 0 0,0-1-237 0 0,-2 0-89 0 0,1-1 0 0 0,0 0 0 0 0,-1 0 1 0 0,1 0-1 0 0,0 0 0 0 0,-1 0 0 0 0,1 0 0 0 0,0 0 1 0 0,0-1-1 0 0,0 1 0 0 0,0 0 0 0 0,0 0 1 0 0,0-1-1 0 0,2 2 0 0 0,-2-2-15 0 0,-1 0-64 0 0,1 1 0 0 0,-1-1 0 0 0,0 0 0 0 0,1 0 0 0 0,-1 0 0 0 0,1 0 0 0 0,-1 0 0 0 0,0 0-1 0 0,1 0 1 0 0,-1 0 0 0 0,1 0 0 0 0,-1-1 0 0 0,0 1 0 0 0,1 0 0 0 0,-1 0 0 0 0,0 0 0 0 0,1 0 0 0 0,-1 0 0 0 0,0-1 0 0 0,1 1 0 0 0,-1 0 0 0 0,0 0 0 0 0,1-1 0 0 0,-1 1 0 0 0,17-9-331 0 0,-13 7-6 0 0,0 5-927 0 0,13 9 1230 0 0,-16-12 49 0 0,-1 1-1 0 0,1-1 0 0 0,0 1 0 0 0,0-1 0 0 0,-1 1 0 0 0,1-1 1 0 0,-1 1-1 0 0,1-1 0 0 0,0 1 0 0 0,-1 0 0 0 0,1-1 0 0 0,-1 1 0 0 0,1 0 1 0 0,-1-1-1 0 0,0 1 0 0 0,1 0 0 0 0,-1 0 0 0 0,0-1 0 0 0,1 3 0 0 0,0-1 18 0 0,0 1 2391 0 0,4-5-2310 0 0,-3 1-90 0 0,-1 1-15 0 0,1-1 0 0 0,-1 1 0 0 0,1-1 0 0 0,-1 1 0 0 0,0-1 0 0 0,1 0 0 0 0,-1 0 0 0 0,0 0 0 0 0,1 0 0 0 0,-1 0-1 0 0,0 0 1 0 0,0 0 0 0 0,0 0 0 0 0,0 0 0 0 0,0 0 0 0 0,0-1 0 0 0,0 1 0 0 0,0 0 0 0 0,0-1 0 0 0,-1 1 0 0 0,1-1 0 0 0,0 1 0 0 0,0-3-1 0 0,4-15-408 0 0,12-43-1799 0 0,-16 54 1455 0 0,1 0 0 0 0,-1 0 0 0 0,-1 0 0 0 0,1 0 1 0 0,-3-13-1 0 0,2 24 5071 0 0,0 1-3884 0 0,0-1-1 0 0,0 0 1 0 0,0 1 0 0 0,1-1-1 0 0,1 7 1 0 0,1-1 0 0 0,2 7 305 0 0,13 30 1 0 0,-17-43-588 0 0,1 0-24 0 0,7 12-85 0 0,4 3-1 0 0,-11-15-135 0 0,0 0-54 0 0,18 26-3465 0 0</inkml:trace>
+  <inkml:trace contextRef="#ctx0" brushRef="#br0" timeOffset="1499.43">879 147 19351 0 0,'1'-4'3681'0'0,"12"-15"-1447"0"0,-7 11-1151 0 0,1 0-1 0 0,0 1 1 0 0,16-13 0 0 0,34-17 1485 0 0,-46 31-2319 0 0,28-18-780 0 0,-35 22 46 0 0,1 0-114 0 0,15-6-438 0 0,-15 6-190 0 0</inkml:trace>
+  <inkml:trace contextRef="#ctx0" brushRef="#br0" timeOffset="2152">82 981 14743 0 0,'-1'0'497'0'0,"-1"1"0"0"0,0-1 1 0 0,1 1-1 0 0,-1-1 0 0 0,1 1 0 0 0,-1 0 0 0 0,1-1 0 0 0,-1 1 0 0 0,1 0 0 0 0,-1 0 0 0 0,1 0 1 0 0,0 0-1 0 0,-1 0 0 0 0,0 2 0 0 0,-17 19 860 0 0,18-21-1188 0 0,-4 6 63 0 0,0 1 1 0 0,1 0-1 0 0,0-1 1 0 0,0 2-1 0 0,1-1 1 0 0,0 0-1 0 0,0 1 1 0 0,1-1-1 0 0,0 1 1 0 0,1 0-1 0 0,0 0 1 0 0,0 0-1 0 0,1 10 1 0 0,0-7-119 0 0,1-1 0 0 0,0 1 0 0 0,1 0 0 0 0,0-1 0 0 0,1 1-1 0 0,0-1 1 0 0,1 0 0 0 0,0 0 0 0 0,8 13 0 0 0,1-7 205 0 0,-11-14-163 0 0,2 0-16 0 0,12 7-4 0 0,-12-7 0 0 0,2-1-9 0 0,17 6-41 0 0,-17-6-60 0 0,0-3-177 0 0,2 1 71 0 0,-5 0-5 0 0,0 0 0 0 0,1 0 0 0 0,-1 0 0 0 0,0-1 0 0 0,0 1 0 0 0,0-1 0 0 0,4-1 0 0 0,13-4-372 0 0,-15 5-78 0 0,0-1-10 0 0,-1 0 364 0 0,-3 1 89 0 0,1 0 1 0 0,-1 0 0 0 0,1 0 0 0 0,-1 1-1 0 0,1-1 1 0 0,-1 1 0 0 0,1-1 0 0 0,-1 1-1 0 0,1-1 1 0 0,-1 1 0 0 0,3 0 0 0 0</inkml:trace>
+  <inkml:trace contextRef="#ctx0" brushRef="#br0" timeOffset="2598.95">347 996 12895 0 0,'-1'-2'563'0'0,"0"0"-1"0"0,0 0 0 0 0,0 0 0 0 0,0 0 0 0 0,0 0 1 0 0,0 0-1 0 0,-1 0 0 0 0,1 0 0 0 0,-1 1 1 0 0,1-1-1 0 0,-1 0 0 0 0,0 1 0 0 0,-3-3 1 0 0,5 4-444 0 0,-1-1 1 0 0,0 1 0 0 0,0-1 0 0 0,1 1 0 0 0,-1-1 0 0 0,0 1 0 0 0,0 0 0 0 0,1-1 0 0 0,-1 1 0 0 0,0 0 0 0 0,0 0 0 0 0,0-1 0 0 0,0 1 0 0 0,1 0 0 0 0,-1 0 0 0 0,0 0 0 0 0,0 0 0 0 0,0 0 0 0 0,0 0 0 0 0,1 1 0 0 0,-1-1 0 0 0,0 0 0 0 0,0 0 0 0 0,0 1 0 0 0,0-1 0 0 0,1 0 0 0 0,-1 1 0 0 0,0-1 0 0 0,0 1 0 0 0,1-1 0 0 0,-1 1 0 0 0,0-1 0 0 0,1 1 0 0 0,-1-1 0 0 0,1 1 0 0 0,-1 0 0 0 0,0 0 0 0 0,-3 6-30 0 0,1 0 0 0 0,0 1 0 0 0,0-1 0 0 0,0 0 0 0 0,1 1 0 0 0,1-1 0 0 0,-1 1 0 0 0,1 0 0 0 0,0 0 0 0 0,1 10 0 0 0,0-2 338 0 0,1-1-1 0 0,0 0 1 0 0,2 0 0 0 0,4 20 0 0 0,-5-28-286 0 0,1 0 0 0 0,0 0 0 0 0,0 0 1 0 0,5 8-1 0 0,-8-14 223 0 0,6 1-265 0 0,14 5-4 0 0,-15-5 91 0 0,-1-4-118 0 0,16-11 0 0 0,-13 7-168 0 0,-1 0-1 0 0,1 0 0 0 0,-2-1 1 0 0,1 0-1 0 0,6-10 0 0 0,-6 8-306 0 0,2-3-270 0 0,-6 9-1154 0 0,16-17-13353 0 0</inkml:trace>
+  <inkml:trace contextRef="#ctx0" brushRef="#br0" timeOffset="2935.14">564 1088 21655 0 0,'0'0'2305'0'0,"0"2"-1999"0"0,0 28 3293 0 0,-1-22-4020 0 0,0 0 0 0 0,0 0-1 0 0,-3 11 1 0 0,0-7-336 0 0</inkml:trace>
+  <inkml:trace contextRef="#ctx0" brushRef="#br0" timeOffset="3286.31">671 919 11975 0 0,'3'-5'10111'0'0,"3"3"-9213"0"0,14-4-59 0 0,-14 4 504 0 0,-2 5-873 0 0,12 8-19 0 0,-13-8-30 0 0,-1 0-113 0 0,0 0-254 0 0,0 0-1 0 0,-1 0 0 0 0,0 1 0 0 0,0-1 0 0 0,0 0 0 0 0,0 1 0 0 0,0-1 0 0 0,-1 1 1 0 0,1-1-1 0 0,-1 1 0 0 0,0-1 0 0 0,0 1 0 0 0,0-1 0 0 0,-1 1 0 0 0,1-1 1 0 0,-1 1-1 0 0,0-1 0 0 0,0 1 0 0 0,-2 3 0 0 0,2-5-78 0 0,1 0-1 0 0,-2 0 0 0 0,1-1 1 0 0,0 1-1 0 0,0 0 1 0 0,0-1-1 0 0,-1 1 0 0 0,1 0 1 0 0,-1-1-1 0 0,1 0 1 0 0,-1 1-1 0 0,0-1 1 0 0,0 0-1 0 0,1 0 0 0 0,-1 0 1 0 0,0 0-1 0 0,0 0 1 0 0,0 0-1 0 0,0-1 1 0 0,0 1-1 0 0,0-1 0 0 0,0 1 1 0 0,0-1-1 0 0,-4 0 1 0 0,4 0-2 0 0,0 0 0 0 0,0 0 0 0 0,0-1 1 0 0,0 0-1 0 0,0 1 0 0 0,0-1 0 0 0,1 0 0 0 0,-1 0 1 0 0,0 1-1 0 0,1-2 0 0 0,-1 1 0 0 0,0 0 0 0 0,1 0 1 0 0,-1 0-1 0 0,1-1 0 0 0,0 1 0 0 0,-1-1 1 0 0,1 1-1 0 0,0-1 0 0 0,0 1 0 0 0,0-1 0 0 0,0 0 1 0 0,0 1-1 0 0,0-1 0 0 0,1 0 0 0 0,-2-3 0 0 0,1-2-62 0 0,0 1 0 0 0,0 0 0 0 0,0 0 0 0 0,1 0 0 0 0,0-1 0 0 0,0 1 0 0 0,1 0 0 0 0,-1 0 0 0 0,1-1 0 0 0,4-10 0 0 0,9-22-1736 0 0,2 3-4972 0 0,-9 24-479 0 0</inkml:trace>
+  <inkml:trace contextRef="#ctx0" brushRef="#br0" timeOffset="3634.92">743 768 5063 0 0,'2'3'2736'0'0,"-1"2"4931"0"0,16 47-819 0 0,-2 5-4101 0 0,-7-21-1339 0 0,24 60-1 0 0,-30-93-1168 0 0,2-4-1644 0 0,16-4 819 0 0,-20 5 494 0 0,1-1 0 0 0,-1 1-1 0 0,1 0 1 0 0,-1 0 0 0 0,0 0-1 0 0,1-1 1 0 0,-1 1 0 0 0,0 0-1 0 0,1 0 1 0 0,-1-1 0 0 0,0 1-1 0 0,0 0 1 0 0,1-1 0 0 0,-1 1-1 0 0,0 0 1 0 0,0-1 0 0 0,1 1-1 0 0,-1 0 1 0 0,0-1 0 0 0,0 1-1 0 0,0 0 1 0 0,0-1 0 0 0,1 0-1 0 0,0-8-8568 0 0</inkml:trace>
+  <inkml:trace contextRef="#ctx0" brushRef="#br0" timeOffset="3635.92">714 877 5527 0 0,'-1'-1'13012'0'0,"6"-4"-6228"0"0,14-17-4706 0 0,0 0-3508 0 0,-10 11 3241 0 0,26-27-2098 0 0,-15 21-681 0 0,-17 15 152 0 0</inkml:trace>
+  <inkml:trace contextRef="#ctx0" brushRef="#br0" timeOffset="4219.16">872 693 14279 0 0,'-8'13'3532'0'0,"5"-8"-2815"0"0,0 0 0 0 0,0 0 0 0 0,0 0 1 0 0,1 0-1 0 0,0 0 0 0 0,0 0 0 0 0,0 1 0 0 0,1-1 0 0 0,-2 7 0 0 0,2-2-308 0 0,1 0 1 0 0,0 0 0 0 0,0 0-1 0 0,1-1 1 0 0,4 17 0 0 0,14 45 1171 0 0,-15-58-1256 0 0,-3-11-153 0 0,2 1-11 0 0,6 11-38 0 0,-6-10-190 0 0,3-5-549 0 0,16-3 263 0 0,-22 4 338 0 0,1 0 1 0 0,-1 0 0 0 0,0 0 0 0 0,0 0-1 0 0,1 0 1 0 0,-1 0 0 0 0,0 0-1 0 0,1 0 1 0 0,-1 0 0 0 0,0 0 0 0 0,1 0-1 0 0,-1 0 1 0 0,0 0 0 0 0,1-1-1 0 0,-1 1 1 0 0,0 0 0 0 0,0 0-1 0 0,1 0 1 0 0,-1 0 0 0 0,0-1 0 0 0,0 1-1 0 0,1 0 1 0 0,-1 0 0 0 0,0-1-1 0 0,10-14-681 0 0,0-1 0 0 0,-1 0 0 0 0,-1 0 0 0 0,0-1-1 0 0,8-29 1 0 0,-17 42 730 0 0,-3 6 267 0 0,-5 7 281 0 0,7-5-559 0 0,1-1-1 0 0,0 1 1 0 0,0-1-1 0 0,0 1 0 0 0,1 0 1 0 0,-1-1-1 0 0,1 1 0 0 0,0 0 1 0 0,0 0-1 0 0,0-1 0 0 0,1 1 1 0 0,0 4-1 0 0,2 1-22 0 0,4 5-11 0 0,-6-14 10 0 0,-1 0 0 0 0,0 0 0 0 0,0 0 0 0 0,0 0 0 0 0,0 1 0 0 0,0-1-1 0 0,0 0 1 0 0,0 0 0 0 0,1 0 0 0 0,-1 0 0 0 0,0 1 0 0 0,0-1-1 0 0,0 0 1 0 0,0 0 0 0 0,1 0 0 0 0,-1 0 0 0 0,0 0 0 0 0,0 0 0 0 0,0 0-1 0 0,1 1 1 0 0,-1-1 0 0 0,0 0 0 0 0,0 0 0 0 0,0 0 0 0 0,1 0-1 0 0,-1 0 1 0 0,0 0 0 0 0,0 0 0 0 0,0 0 0 0 0,1 0 0 0 0,-1 0 0 0 0,0 0-1 0 0,0 0 1 0 0,0 0 0 0 0,1-1 0 0 0,-1 1 0 0 0,20-1-34 0 0,-20 1 32 0 0,0 0-1 0 0,1 0 1 0 0,-1 1-1 0 0,0-1 1 0 0,0 0-1 0 0,0 0 1 0 0,1 0-1 0 0,-1 0 0 0 0,0 0 1 0 0,0 0-1 0 0,1 0 1 0 0,-1 0-1 0 0,0-1 1 0 0,0 1-1 0 0,0 0 1 0 0,1 0-1 0 0,-1 0 1 0 0,0 0-1 0 0,0 0 1 0 0,0 0-1 0 0,1 0 1 0 0,-1 0-1 0 0,0 0 1 0 0,0-1-1 0 0,0 1 1 0 0,0 0-1 0 0,0 0 1 0 0,1 0-1 0 0,-1 0 1 0 0,0-1-1 0 0,0 1 1 0 0,0 0-1 0 0,13-32-510 0 0,-10 24 247 0 0,0 0-1 0 0,0 0 1 0 0,1 0 0 0 0,6-11-1 0 0,-4 11 212 0 0,-4 6 395 0 0,2 4-123 0 0,15 8 37 0 0,-18-10-236 0 0,-1 1 0 0 0,1-1-1 0 0,-1 0 1 0 0,1 0 0 0 0,-1 1-1 0 0,1-1 1 0 0,-1 0 0 0 0,1 1-1 0 0,-1-1 1 0 0,1 1 0 0 0,-1-1 0 0 0,1 0-1 0 0,-1 1 1 0 0,0-1 0 0 0,1 1-1 0 0,-1-1 1 0 0,0 1 0 0 0,0-1-1 0 0,1 1 1 0 0,-1-1 0 0 0,0 1-1 0 0,0 0 1 0 0,0-1 0 0 0,1 1-1 0 0,-1-1 1 0 0,0 1 0 0 0,0 0-1 0 0,0 0 56 0 0,2 5 187 0 0,0-1 0 0 0,0 0 0 0 0,-1 1 0 0 0,0-1 0 0 0,0 1 0 0 0,0 0-1 0 0,-1-1 1 0 0,1 1 0 0 0,-1 0 0 0 0,-1 6 0 0 0,1-12-245 0 0,0 0 0 0 0,0 0 0 0 0,0 0 0 0 0,0 1 0 0 0,0-1 0 0 0,0 0 1 0 0,0 0-1 0 0,0 0 0 0 0,0 0 0 0 0,0 0 0 0 0,0 0 0 0 0,0 1 0 0 0,0-1 0 0 0,0 0 0 0 0,0 0 0 0 0,0 0 0 0 0,0 0 0 0 0,0 0 0 0 0,0 0 0 0 0,0 1 1 0 0,0-1-1 0 0,-1 0 0 0 0,1 0 0 0 0,0 0 0 0 0,0 0 0 0 0,0 0 0 0 0,0 0 0 0 0,0 0 0 0 0,0 0 0 0 0,0 1 0 0 0,0-1 0 0 0,0 0 0 0 0,-1 0 0 0 0,1 0 0 0 0,0 0 1 0 0,0 0-1 0 0,0 0 0 0 0,0 0 0 0 0,0 0 0 0 0,0 0 0 0 0,-1 0 0 0 0,1 0 0 0 0,0 0 0 0 0,0 0 0 0 0,0 0 0 0 0,0 0 0 0 0,0 0 0 0 0,0 0 0 0 0,-1 0 0 0 0,1 0 1 0 0,0 0-1 0 0,-5-8 99 0 0,-2-13-426 0 0,5 10 92 0 0,0-1 0 0 0,1 1 0 0 0,0-1-1 0 0,1 0 1 0 0,0 1 0 0 0,1-1 0 0 0,0 1 0 0 0,4-13-1 0 0,0 11-11 0 0,-3 10 124 0 0,1 1 10 0 0,10-7-14 0 0,-10 6-74 0 0</inkml:trace>
+  <inkml:trace contextRef="#ctx0" brushRef="#br0" timeOffset="4569.61">1132 635 15199 0 0,'0'0'7649'0'0,"6"2"-6417"0"0,17 5-133 0 0,-17-5-31 0 0,-1 2-37 0 0,2 1-727 0 0,-5-4-148 0 0,1 1 1 0 0,0 0-1 0 0,-1 0 1 0 0,0 0-1 0 0,1 0 0 0 0,-1 0 1 0 0,0 1-1 0 0,3 3 1 0 0,-1-2 108 0 0,-2-2-119 0 0,0-1-1 0 0,-1 1 1 0 0,1 0-1 0 0,-1 0 1 0 0,1 0-1 0 0,-1 0 0 0 0,0 0 1 0 0,2 4-1 0 0,0-1 65 0 0,-1-3-84 0 0,0 1 1 0 0,-1-1 0 0 0,0 1-1 0 0,0-1 1 0 0,1 1 0 0 0,0 4-1 0 0,1 2 9 0 0,-1-1 1 0 0,0 1-1 0 0,-1-1 0 0 0,1 1 0 0 0,-2-1 0 0 0,1 1 0 0 0,-1 0 0 0 0,0 0 0 0 0,-3 11 0 0 0,1-7-456 0 0,-1-1-1 0 0,0 0 1 0 0,-1 0-1 0 0,-1-1 0 0 0,0 1 1 0 0,-9 15-1 0 0,2-7-2606 0 0,-2 1-7233 0 0</inkml:trace>
+</inkml:ink>
+</file>
+
+<file path=word/ink/ink18.xml><?xml version="1.0" encoding="utf-8"?>
+<inkml:ink xmlns:inkml="http://www.w3.org/2003/InkML">
+  <inkml:definitions>
+    <inkml:context xml:id="ctx0">
+      <inkml:inkSource xml:id="inkSrc0">
+        <inkml:traceFormat>
+          <inkml:channel name="X" type="integer" min="-2.14748E9" max="2.14748E9" units="cm"/>
+          <inkml:channel name="Y" type="integer" min="-2.14748E9" max="2.14748E9" units="cm"/>
+          <inkml:channel name="F" type="integer" max="32767" units="dev"/>
+          <inkml:channel name="OA" type="integer" max="360" units="deg"/>
+          <inkml:channel name="OE" type="integer" max="90" units="deg"/>
+        </inkml:traceFormat>
+        <inkml:channelProperties>
+          <inkml:channelProperty channel="X" name="resolution" value="1000" units="1/cm"/>
+          <inkml:channelProperty channel="Y" name="resolution" value="1000" units="1/cm"/>
+          <inkml:channelProperty channel="F" name="resolution" value="0" units="1/dev"/>
+          <inkml:channelProperty channel="OA" name="resolution" value="1000" units="1/deg"/>
+          <inkml:channelProperty channel="OE" name="resolution" value="1000" units="1/deg"/>
+        </inkml:channelProperties>
+      </inkml:inkSource>
+      <inkml:timestamp xml:id="ts0" timeString="2024-04-08T15:24:21.542"/>
+    </inkml:context>
+    <inkml:brush xml:id="br0">
+      <inkml:brushProperty name="width" value="0.025" units="cm"/>
+      <inkml:brushProperty name="height" value="0.025" units="cm"/>
+      <inkml:brushProperty name="color" value="#E71224"/>
+    </inkml:brush>
+  </inkml:definitions>
+  <inkml:trace contextRef="#ctx0" brushRef="#br0">4064 328 15199 0 0,'-8'3'1591'0'0,"1"1"0"0"0,0-1 0 0 0,-12 9 1 0 0,-5 2-253 0 0,2-2-460 0 0,3-2-306 0 0,-1 0 0 0 0,0-1 0 0 0,0-1 0 0 0,-32 9 0 0 0,31-14-248 0 0,1-1 0 0 0,-24-1 1 0 0,-29 2 354 0 0,-22 15 80 0 0,-163 52 0 0 0,22 12-700 0 0,-278 65-275 0 0,111-71 1251 0 0,-6-36-693 0 0,139-26-783 0 0,191-12 326 0 0,-186 0-340 0 0,167-6 547 0 0,1 1 273 0 0,-155-24-1 0 0,171 11-244 0 0,-105-35 0 0 0,153 39-109 0 0,1 0-1 0 0,1-3 1 0 0,0 0-1 0 0,2-2 1 0 0,-1-1-1 0 0,-26-23 1 0 0,31 21-16 0 0,0-1 1 0 0,2-1 0 0 0,-39-47-1 0 0,56 61-36 0 0,3 3 6 0 0,1 1 0 0 0,-1 0 0 0 0,-1-1 0 0 0,1 2-1 0 0,-1-1 1 0 0,1 0 0 0 0,-1 1 0 0 0,0-1 0 0 0,-6-3 0 0 0,9 7 38 0 0,0 0 1 0 0,1 0-1 0 0,-1 0 0 0 0,0 0 1 0 0,1 0-1 0 0,-1 0 0 0 0,1 1 1 0 0,-1-1-1 0 0,0 0 0 0 0,1 0 1 0 0,-1 0-1 0 0,1 1 1 0 0,-1-1-1 0 0,0 0 0 0 0,1 1 1 0 0,-1-1-1 0 0,1 0 0 0 0,-1 1 1 0 0,1-1-1 0 0,-1 1 0 0 0,1-1 1 0 0,0 1-1 0 0,-1-1 0 0 0,1 1 1 0 0,0-1-1 0 0,-1 1 0 0 0,1 0 1 0 0,0-1-1 0 0,-1 1 0 0 0,1-1 1 0 0,0 1-1 0 0,0 0 0 0 0,0-1 1 0 0,0 1-1 0 0,0 1 0 0 0,-5 25 160 0 0,5-27-164 0 0,-1 9 18 0 0,1 1 1 0 0,0-1-1 0 0,1 0 1 0 0,0 0-1 0 0,1 1 0 0 0,0-1 1 0 0,4 12-1 0 0,29 63 204 0 0,-23-55-187 0 0,0 1 9 0 0,-5-14-25 0 0,0 1 0 0 0,1-1 1 0 0,1 0-1 0 0,11 16 0 0 0,-6-14-19 0 0,1-5-45 0 0,-11-10-181 0 0,-2-7-39 0 0,-1 1 153 0 0,1-1 0 0 0,-1 1 0 0 0,0-1 0 0 0,0 0 0 0 0,0 0 0 0 0,0 1 0 0 0,0-1 0 0 0,-1 0 0 0 0,0 0 0 0 0,0 0 0 0 0,0 0 0 0 0,-1-7 0 0 0,-2-4-132 0 0,0 0 1 0 0,-1 0-1 0 0,0 0 1 0 0,-1 0-1 0 0,-1 1 0 0 0,-8-14 1 0 0,-51-77-1830 0 0,42 71 1875 0 0,19 28 380 0 0,0 0 0 0 0,1-1 0 0 0,-4-8 0 0 0,6 14-136 0 0,1-1 0 0 0,-1 0-1 0 0,1 0 1 0 0,-1 0 0 0 0,1 1 0 0 0,0-1 0 0 0,-1 0-1 0 0,1 0 1 0 0,0 0 0 0 0,0 0 0 0 0,1 0-1 0 0,-1 1 1 0 0,0-1 0 0 0,1 0 0 0 0,-1 0 0 0 0,1 0-1 0 0,0-1 1 0 0,0 1 146 0 0,3-1 4 0 0,11-8 16 0 0,-11 8 4 0 0,3 0 0 0 0,2 0-144 0 0,-4 1 2 0 0,0 0-1 0 0,0 0 1 0 0,0 1-1 0 0,9-2 1 0 0,-7 2 1 0 0,23-4 298 0 0,15 2 84 0 0,1 0 22 0 0,-9 0-106 0 0,5 1-138 0 0,-2 1-243 0 0,-33 0-46 0 0,22 3-455 0 0,-1 2-88 0 0,-21-3-147 0 0</inkml:trace>
+  <inkml:trace contextRef="#ctx0" brushRef="#br0" timeOffset="737.37">887 477 11055 0 0,'1'-1'538'0'0,"-1"0"0"0"0,0 0 0 0 0,1 1 1 0 0,-1-1-1 0 0,1 0 0 0 0,-1 0 0 0 0,1 0 0 0 0,-1 0 0 0 0,1 1 0 0 0,0-1 0 0 0,-1 0 0 0 0,1 0 0 0 0,1 0 0 0 0,13-11 2160 0 0,-14 11-2520 0 0,0 0 0 0 0,1 0 0 0 0,-1 0-1 0 0,0 0 1 0 0,0 1 0 0 0,0-1 0 0 0,1 0 0 0 0,-1 1 0 0 0,0-1 0 0 0,2 0 0 0 0,7-5 1105 0 0,-4 5-670 0 0,16-2-34 0 0,-16 2-35 0 0,-1 2-107 0 0,15 5-42 0 0,-11-2-10 0 0,-5 0-289 0 0,1 0-1 0 0,-1 0 1 0 0,0 0-1 0 0,0 1 1 0 0,-1 0 0 0 0,1 0-1 0 0,-1 0 1 0 0,0 0-1 0 0,-1 0 1 0 0,1 1 0 0 0,-1-1-1 0 0,0 1 1 0 0,0-1-1 0 0,-1 1 1 0 0,0 0 0 0 0,0 0-1 0 0,0 0 1 0 0,0 0-1 0 0,-1 8 1 0 0,-1-2-43 0 0,0 0-1 0 0,0 0 1 0 0,-1-1-1 0 0,0 1 1 0 0,-8 19-1 0 0,8-24-58 0 0,-1 0 0 0 0,0 0 1 0 0,0-1-1 0 0,-1 1 0 0 0,0-1 0 0 0,0 1 0 0 0,-1-1 0 0 0,0 0 0 0 0,0-1 1 0 0,-6 6-1 0 0,10-10-15 0 0,0 0 1 0 0,0 0 0 0 0,0 0 0 0 0,0-1-1 0 0,0 1 1 0 0,0 0 0 0 0,0-1-1 0 0,-1 1 1 0 0,1-1 0 0 0,0 1-1 0 0,0-1 1 0 0,-1 1 0 0 0,1-1 0 0 0,0 0-1 0 0,-1 0 1 0 0,1 0 0 0 0,0 0-1 0 0,-1 0 1 0 0,1 0 0 0 0,-1 0-1 0 0,1 0 1 0 0,-2-1 0 0 0,1 0-16 0 0,0 0 1 0 0,0 0-1 0 0,1 0 0 0 0,-1 0 1 0 0,0 0-1 0 0,0-1 1 0 0,1 1-1 0 0,-1-1 0 0 0,1 1 1 0 0,-1-1-1 0 0,1 1 1 0 0,-2-4-1 0 0,-2-4-103 0 0,1 1 0 0 0,-1-1 0 0 0,2 0 0 0 0,-1-1 0 0 0,-1-9 0 0 0,2 7-98 0 0,0 0 0 0 0,1 0 1 0 0,1-1-1 0 0,0 1 0 0 0,1-1 0 0 0,0 1 1 0 0,3-22-1 0 0,-1 25-570 0 0,0 0 1 0 0,1 1-1 0 0,6-16 1 0 0,-3 11-7425 0 0</inkml:trace>
+  <inkml:trace contextRef="#ctx0" brushRef="#br0" timeOffset="1067.56">1179 243 20271 0 0,'0'0'50'0'0,"0"0"0"0"0,0 0 0 0 0,0 0 0 0 0,0 0 0 0 0,0 0 0 0 0,0 0 0 0 0,0 0 1 0 0,0 0-1 0 0,0 0 0 0 0,-1-1 0 0 0,1 1 0 0 0,0 0 0 0 0,0 0 0 0 0,0 0 0 0 0,0 0 0 0 0,0 0 0 0 0,0 0 0 0 0,0 0 0 0 0,0 0 0 0 0,0 0 0 0 0,0 0 0 0 0,-1 0 0 0 0,1 0 0 0 0,0 0 0 0 0,0 0 0 0 0,0 0 0 0 0,0 0 0 0 0,0 0 0 0 0,0 1 0 0 0,0-1 0 0 0,0 0 1 0 0,0 0-1 0 0,0 0 0 0 0,0 0 0 0 0,0 0 0 0 0,-1 0 0 0 0,1 0 0 0 0,0 0 0 0 0,0 0 0 0 0,0 0 0 0 0,0 0 0 0 0,0 0 0 0 0,0 0 0 0 0,0 0 0 0 0,0 0 0 0 0,0 0 0 0 0,0 1 0 0 0,0-1 0 0 0,0 0 0 0 0,0 0 0 0 0,0 0 0 0 0,-2 7 1204 0 0,0 9-198 0 0,1 15 511 0 0,2 1 0 0 0,8 57 1 0 0,24 61-461 0 0,-19-101-1856 0 0,42 93 0 0 0,-46-123-386 0 0,-8-16 558 0 0,2-6-2498 0 0,14-12 2343 0 0</inkml:trace>
+  <inkml:trace contextRef="#ctx0" brushRef="#br0" timeOffset="1401.96">1094 487 9215 0 0,'-3'4'8753'0'0,"10"-5"-4275"0"0,11-4-2797 0 0,-18 5-1760 0 0,7-3 422 0 0,1 0-1 0 0,-1 0 1 0 0,0-1-1 0 0,0 0 0 0 0,8-7 1 0 0,-10 7-275 0 0,41-25 1097 0 0,-11 8-945 0 0,-3 3-204 0 0,1 2-848 0 0,-12 7-1356 0 0,-15 7-6685 0 0</inkml:trace>
+  <inkml:trace contextRef="#ctx0" brushRef="#br0" timeOffset="1917.99">1395 153 2303 0 0,'-12'-3'510'0'0,"12"3"-44"0"0,-1 0 0 0 0,1 0 1 0 0,-1 0-1 0 0,0 0 1 0 0,1 1-1 0 0,-1-1 0 0 0,1 0 1 0 0,-1 0-1 0 0,1 0 0 0 0,-1 1 1 0 0,1-1-1 0 0,-1 0 1 0 0,1 1-1 0 0,-1-1 0 0 0,1 0 1 0 0,-1 1-1 0 0,1-1 1 0 0,-1 0-1 0 0,0 2 0 0 0,-5 11 8255 0 0,3-1-9291 0 0,1 0 1368 0 0,1 1 0 0 0,0-1 0 0 0,0 1 0 0 0,1 0 1 0 0,3 16-1 0 0,12 66 654 0 0,-12-81-1057 0 0,0 1-122 0 0,2 10 117 0 0,0-1 1 0 0,2 0 0 0 0,17 41 0 0 0,-13-43-527 0 0,-9-18-251 0 0,0-1-103 0 0,0-1 176 0 0,5 6 370 0 0,-4-1-3109 0 0,0-10 2668 0 0,1 1 238 0 0,-1-1 0 0 0,0 0 0 0 0,1-1-1 0 0,-1 1 1 0 0,3-4 0 0 0,7-9 47 0 0,39-39 663 0 0,-31 35-207 0 0,-2-1-1 0 0,0 0 0 0 0,20-32 0 0 0,-39 53-356 0 0,0 0 0 0 0,0 0 0 0 0,0 0-1 0 0,0 0 1 0 0,0 0 0 0 0,0 0 0 0 0,0 0 0 0 0,0 0-1 0 0,-1 0 1 0 0,1 0 0 0 0,0 0 0 0 0,0 0 0 0 0,0 0-1 0 0,0 0 1 0 0,0 0 0 0 0,0 0 0 0 0,0 0 0 0 0,0 0-1 0 0,0-1 1 0 0,0 1 0 0 0,0 0 0 0 0,0 0 0 0 0,0 0-1 0 0,0 0 1 0 0,0 0 0 0 0,0 0 0 0 0,0 0 0 0 0,0 0-1 0 0,0 0 1 0 0,0 0 0 0 0,0 0 0 0 0,0 0 0 0 0,0 0-1 0 0,0 0 1 0 0,0 0 0 0 0,0 0 0 0 0,0-1 0 0 0,0 1-1 0 0,0 0 1 0 0,0 0 0 0 0,0 0 0 0 0,0 0 0 0 0,0 0 0 0 0,0 0-1 0 0,0 0 1 0 0,0 0 0 0 0,-8 6-126 0 0,-12 10-93 0 0,17-12 185 0 0,-7 6-90 0 0,0 0-1 0 0,-13 19 0 0 0,20-26 103 0 0,1 1-1 0 0,1-1 1 0 0,-1 0-1 0 0,0 1 0 0 0,1-1 1 0 0,0 1-1 0 0,-1-1 1 0 0,1 1-1 0 0,1 0 1 0 0,-1-1-1 0 0,1 1 1 0 0,-1 0-1 0 0,1 0 1 0 0,1 6-1 0 0,0-5-29 0 0,9 12 42 0 0,-8-15 13 0 0,0 1 1 0 0,1 0-1 0 0,-1-1 0 0 0,1 1 1 0 0,0-1-1 0 0,4 2 0 0 0,17 7 73 0 0,-19-10-1 0 0,0-2 20 0 0,1 1-60 0 0,-4 0-19 0 0,0 0-1 0 0,0 0 0 0 0,0 0 1 0 0,0 0-1 0 0,-1-1 0 0 0,1 1 1 0 0,0-1-1 0 0,0 1 1 0 0,0-1-1 0 0,0 0 0 0 0,-1 0 1 0 0,3-1-1 0 0,16-9 79 0 0,-13 6-146 0 0,1-1 0 0 0,-1 0 0 0 0,0 0 0 0 0,0-1 0 0 0,-1 0 0 0 0,0 0 0 0 0,0 0 0 0 0,-1-1 0 0 0,9-15 0 0 0,-7 9-32 0 0,-1 0-1 0 0,0-1 0 0 0,-1 0 1 0 0,-1 0-1 0 0,3-17 0 0 0,-6 32 129 0 0,-1 0-1 0 0,0 0 1 0 0,0 0-1 0 0,0-1 1 0 0,0 1-1 0 0,0 0 1 0 0,0 0-1 0 0,0 0 1 0 0,0 0-1 0 0,0-1 0 0 0,0 1 1 0 0,0 0-1 0 0,0 0 1 0 0,0 0-1 0 0,1 0 1 0 0,-1 0-1 0 0,0 0 1 0 0,0-1-1 0 0,0 1 1 0 0,0 0-1 0 0,0 0 0 0 0,1 0 1 0 0,-1 0-1 0 0,0 0 1 0 0,0 0-1 0 0,0 0 1 0 0,0 0-1 0 0,1 0 1 0 0,-1 0-1 0 0,0 0 0 0 0,0 0 1 0 0,0 0-1 0 0,0 0 1 0 0,1 0-1 0 0,-1 0 1 0 0,0 0-1 0 0,0 0 1 0 0,0 0-1 0 0,0 0 1 0 0,1 0-1 0 0,-1 0 0 0 0,0 0 1 0 0,0 0-1 0 0,0 0 1 0 0,0 0-1 0 0,0 0 1 0 0,1 0-1 0 0,-1 0 1 0 0,0 1-1 0 0,0-1 1 0 0,0 0-1 0 0,0 0 0 0 0,0 0 1 0 0,0 0-1 0 0,1 0 1 0 0,-1 0-1 0 0,0 1 1 0 0,0-1-1 0 0,0 0 1 0 0,0 0-1 0 0,0 0 0 0 0,0 0 1 0 0,0 1-1 0 0,0-1 1 0 0,8 10-187 0 0,-8-10 303 0 0,3 5 10 0 0,0 0-1 0 0,0 0 1 0 0,-1 0 0 0 0,0 0-1 0 0,0 0 1 0 0,2 6-1 0 0,-2-5-84 0 0,4 12 388 0 0,0 1-1 0 0,-1 0 1 0 0,0 0-1 0 0,-2 0 1 0 0,2 28-1 0 0,-15-116-1445 0 0,10 51 584 0 0,0 0 0 0 0,5-32 0 0 0,-4 43 296 0 0,0 1-1 0 0,1 0 1 0 0,0 0-1 0 0,0 0 1 0 0,1 0 0 0 0,-1 1-1 0 0,1-1 1 0 0,0 1-1 0 0,1-1 1 0 0,-1 1-1 0 0,1 0 1 0 0,6-6-1 0 0,21-12-194 0 0,-27 21 118 0 0,0 1-27 0 0,16-6-9 0 0,-15 5-54 0 0</inkml:trace>
+  <inkml:trace contextRef="#ctx0" brushRef="#br0" timeOffset="2281.93">2213 1 17047 0 0,'-1'3'8467'0'0,"-3"13"-6642"0"0,-32 119 1141 0 0,-38 182-1847 0 0,70-298-1127 0 0,-4 17-112 0 0,1 0 0 0 0,-4 67 0 0 0,11-89-1005 0 0,1-12 465 0 0</inkml:trace>
+</inkml:ink>
+</file>
+
+<file path=word/ink/ink19.xml><?xml version="1.0" encoding="utf-8"?>
+<inkml:ink xmlns:inkml="http://www.w3.org/2003/InkML">
+  <inkml:definitions>
+    <inkml:context xml:id="ctx0">
+      <inkml:inkSource xml:id="inkSrc0">
+        <inkml:traceFormat>
+          <inkml:channel name="X" type="integer" min="-2.14748E9" max="2.14748E9" units="cm"/>
+          <inkml:channel name="Y" type="integer" min="-2.14748E9" max="2.14748E9" units="cm"/>
+          <inkml:channel name="F" type="integer" max="32767" units="dev"/>
+          <inkml:channel name="OA" type="integer" max="360" units="deg"/>
+          <inkml:channel name="OE" type="integer" max="90" units="deg"/>
+        </inkml:traceFormat>
+        <inkml:channelProperties>
+          <inkml:channelProperty channel="X" name="resolution" value="1000" units="1/cm"/>
+          <inkml:channelProperty channel="Y" name="resolution" value="1000" units="1/cm"/>
+          <inkml:channelProperty channel="F" name="resolution" value="0" units="1/dev"/>
+          <inkml:channelProperty channel="OA" name="resolution" value="1000" units="1/deg"/>
+          <inkml:channelProperty channel="OE" name="resolution" value="1000" units="1/deg"/>
+        </inkml:channelProperties>
+      </inkml:inkSource>
+      <inkml:timestamp xml:id="ts0" timeString="2024-04-08T15:23:37.590"/>
+    </inkml:context>
+    <inkml:brush xml:id="br0">
+      <inkml:brushProperty name="width" value="0.025" units="cm"/>
+      <inkml:brushProperty name="height" value="0.025" units="cm"/>
+      <inkml:brushProperty name="color" value="#E71224"/>
+    </inkml:brush>
+  </inkml:definitions>
+  <inkml:trace contextRef="#ctx0" brushRef="#br0">101 743 4143 0 0,'-1'0'441'0'0,"1"1"-1"0"0,-1-1 1 0 0,0 1-1 0 0,1-1 1 0 0,-1 0-1 0 0,0 1 1 0 0,1-1-1 0 0,-1 0 1 0 0,0 0-1 0 0,1 1 1 0 0,-1-1-1 0 0,0 0 1 0 0,0 0-1 0 0,1 0 1 0 0,-1 0-1 0 0,0 0 1 0 0,0 0-1 0 0,1 0 1 0 0,-1 0-1 0 0,0 0 1 0 0,0 0-1 0 0,1-1 0 0 0,-1 1 1 0 0,0 0-1 0 0,0-1 1 0 0,0 0 4 0 0,0 0 0 0 0,0 1 0 0 0,-1-1 0 0 0,2-1-1 0 0,-1 1 1 0 0,0 0 0 0 0,0 0 0 0 0,0 0 0 0 0,0 0 0 0 0,1-1 0 0 0,-1 1 0 0 0,0-2 0 0 0,-1-2 244 0 0,0 0 0 0 0,1 0 0 0 0,0 0 0 0 0,0-1 0 0 0,-1-9 0 0 0,2 13-571 0 0,1 1 1 0 0,-1-1-1 0 0,0 0 1 0 0,1 1-1 0 0,-1-1 0 0 0,1 1 1 0 0,-1-1-1 0 0,1 1 1 0 0,0-1-1 0 0,-1 1 1 0 0,1-1-1 0 0,0 1 1 0 0,0 0-1 0 0,2-2 0 0 0,-3 2-75 0 0,1 1 0 0 0,0-1 0 0 0,-1 1 0 0 0,1-1-1 0 0,0 1 1 0 0,0-1 0 0 0,0 1 0 0 0,-1 0 0 0 0,1-1-1 0 0,0 1 1 0 0,0 0 0 0 0,0 0 0 0 0,0-1 0 0 0,0 1-1 0 0,0 0 1 0 0,0 0 0 0 0,0 0 0 0 0,-1 0 0 0 0,1 0-1 0 0,0 0 1 0 0,0 1 0 0 0,0-1 0 0 0,0 0 0 0 0,0 0-1 0 0,0 1 1 0 0,0-1 0 0 0,-1 0 0 0 0,1 1-1 0 0,0-1 1 0 0,0 1 0 0 0,-1-1 0 0 0,1 1 0 0 0,0-1-1 0 0,0 1 1 0 0,0 1 0 0 0,1-1-54 0 0,15 14-195 0 0,-16-15 199 0 0,0 1-1 0 0,-1 0 1 0 0,1-1 0 0 0,0 1 0 0 0,-1 0 0 0 0,1 0-1 0 0,-1 0 1 0 0,1-1 0 0 0,-1 1 0 0 0,1 0-1 0 0,-1 0 1 0 0,1 0 0 0 0,-1 0 0 0 0,0 0 0 0 0,0 0-1 0 0,1 0 1 0 0,-1 0 0 0 0,0 0 0 0 0,0 0 0 0 0,0 0-1 0 0,0 1 1 0 0,-1-1-890 0 0,1-1 870 0 0,-1 0 1 0 0,1 1-1 0 0,-1-1 1 0 0,1 0-1 0 0,0 1 0 0 0,-1-1 1 0 0,1 0-1 0 0,0 1 0 0 0,0-1 1 0 0,-1 0-1 0 0,1 1 1 0 0,0-1-1 0 0,0 1 0 0 0,-1-1 1 0 0,1 1-1 0 0,0-1 0 0 0,0 1 1 0 0,0-1-1 0 0,0 1 1 0 0,0-1-1 0 0,0 1 0 0 0,0-1 1 0 0,0 1-1 0 0,0 0 0 0 0,3 42-473 0 0,-1-28 308 0 0,-1 1 0 0 0,-1 19 0 0 0,0-31 161 0 0,0 0-1 0 0,-1 0 1 0 0,0 0 0 0 0,0 0 0 0 0,0-1 0 0 0,0 1 0 0 0,0 0 0 0 0,-1 0 0 0 0,0-1 0 0 0,0 1 0 0 0,0-1 0 0 0,0 1 0 0 0,-4 4-1 0 0,5-7 28 0 0,-1 0-1 0 0,1 1 1 0 0,-1-1-1 0 0,1 0 1 0 0,-1 0-1 0 0,0 0 1 0 0,1 0-1 0 0,-1 0 0 0 0,0-1 1 0 0,0 1-1 0 0,1 0 1 0 0,-1-1-1 0 0,0 0 1 0 0,0 1-1 0 0,0-1 0 0 0,0 0 1 0 0,0 0-1 0 0,0 0 1 0 0,0 0-1 0 0,1 0 1 0 0,-1 0-1 0 0,0 0 1 0 0,0-1-1 0 0,0 1 0 0 0,0-1 1 0 0,0 0-1 0 0,1 1 1 0 0,-1-1-1 0 0,-3-2 1 0 0,2 1 31 0 0,-1 0 0 0 0,1 0 0 0 0,0 0 0 0 0,0-1 1 0 0,0 1-1 0 0,0-1 0 0 0,0 0 0 0 0,0 0 0 0 0,1 0 1 0 0,0 0-1 0 0,-1 0 0 0 0,1-1 0 0 0,-2-4 0 0 0,2 1-9 0 0,0 0-1 0 0,0 1 1 0 0,0-1-1 0 0,1 0 0 0 0,0 0 1 0 0,1-11-1 0 0,0 12-367 0 0,0 0 1 0 0,1-1-1 0 0,0 1 0 0 0,0 0 1 0 0,1-1-1 0 0,0 1 0 0 0,0 0 1 0 0,0 0-1 0 0,1 0 0 0 0,-1 1 1 0 0,8-11-1 0 0,-6 10-7401 0 0</inkml:trace>
+  <inkml:trace contextRef="#ctx0" brushRef="#br0" timeOffset="638.9">181 633 19351 0 0,'0'5'428'0'0,"0"1"-1"0"0,1-1 1 0 0,-1 0-1 0 0,1 0 1 0 0,1 1 0 0 0,-1-1-1 0 0,1 0 1 0 0,-1 0-1 0 0,2 0 1 0 0,4 8-1 0 0,0 3 230 0 0,2 7-140 0 0,-7-14-512 0 0,1-1 1 0 0,1 0-1 0 0,0 0 0 0 0,0 0 1 0 0,0 0-1 0 0,1 0 1 0 0,6 8-1 0 0,-10-16-198 0 0,7-9-1490 0 0,-7 8 1637 0 0,-1 0-1 0 0,1 1 1 0 0,0-1 0 0 0,-1 1 0 0 0,1-1-1 0 0,-1 0 1 0 0,1 0 0 0 0,-1 1-1 0 0,1-1 1 0 0,-1 0 0 0 0,1 0-1 0 0,-1 0 1 0 0,0 1 0 0 0,0-1-1 0 0,1 0 1 0 0,-1 0 0 0 0,0 0-1 0 0,0-2 1 0 0,4-38-2415 0 0,-3 19-10 0 0,1 0-1 0 0,1 0 0 0 0,7-27 0 0 0,-10 49 2623 0 0,0 0 0 0 0,0-1-1 0 0,0 1 1 0 0,0 0-1 0 0,1-1 1 0 0,-1 1 0 0 0,0 0-1 0 0,0 0 1 0 0,0-1-1 0 0,0 1 1 0 0,0 0 0 0 0,0-1-1 0 0,0 1 1 0 0,1 0-1 0 0,-1 0 1 0 0,0-1 0 0 0,0 1-1 0 0,0 0 1 0 0,0 0-1 0 0,1 0 1 0 0,-1-1 0 0 0,0 1-1 0 0,0 0 1 0 0,1 0-1 0 0,-1 0 1 0 0,0 0 0 0 0,0 0-1 0 0,1-1 1 0 0,-1 1 0 0 0,0 0-1 0 0,1 0 1 0 0,-1 0-1 0 0,0 0 1 0 0,1 0 0 0 0,6 8 4071 0 0,5 20-260 0 0,-12-26-4063 0 0,21 51 2754 0 0,-21-51-1952 0 0,6-5-1226 0 0,16-9 274 0 0,-20 10 175 0 0,0 0-1 0 0,-1 0 1 0 0,0-1-1 0 0,1 1 0 0 0,-1 0 1 0 0,0 0-1 0 0,0-1 1 0 0,0 1-1 0 0,0-1 0 0 0,0 1 1 0 0,-1-1-1 0 0,1 1 1 0 0,-1-1-1 0 0,1 0 0 0 0,-1 1 1 0 0,0-4-1 0 0,1-6-285 0 0,8-56-2086 0 0,-6 42-644 0 0,1 0-1 0 0,12-43 1 0 0,-16 69 3147 0 0,0 0 1 0 0,0 0-1 0 0,0 0 0 0 0,0 0 0 0 0,0 0 0 0 0,0 0 1 0 0,0 0-1 0 0,0 0 0 0 0,0 0 0 0 0,0 0 0 0 0,0 0 0 0 0,0 0 1 0 0,0-1-1 0 0,0 1 0 0 0,0 0 0 0 0,0 0 0 0 0,0 0 1 0 0,0 0-1 0 0,0 0 0 0 0,0 0 0 0 0,0 0 0 0 0,0 0 0 0 0,0 0 1 0 0,0 0-1 0 0,0 0 0 0 0,0 0 0 0 0,0 0 0 0 0,0 0 0 0 0,1 0 1 0 0,-1 0-1 0 0,0 0 0 0 0,0 0 0 0 0,0 0 0 0 0,0 0 1 0 0,0 0-1 0 0,0 0 0 0 0,0 0 0 0 0,0 0 0 0 0,0 0 0 0 0,0 0 1 0 0,0 0-1 0 0,0 0 0 0 0,0 0 0 0 0,1 0 0 0 0,-1 0 0 0 0,0 0 1 0 0,0 0-1 0 0,0 0 0 0 0,0 0 0 0 0,0 0 0 0 0,0 0 1 0 0,0 0-1 0 0,0 0 0 0 0,0 0 0 0 0,0 0 0 0 0,0 0 0 0 0,0 0 1 0 0,0 0-1 0 0,0 0 0 0 0,0 0 0 0 0,0 0 0 0 0,0 0 1 0 0,1 0-1 0 0,-1 0 0 0 0,0 1 0 0 0,3 6 2382 0 0,4 14 175 0 0,-6-17-2088 0 0,38 113 3299 0 0,60 152-692 0 0,-52-171-2612 0 0,-45-95-648 0 0,-1 0-241 0 0,7 10-588 0 0,-14-18-3188 0 0,2-1-4491 0 0</inkml:trace>
+  <inkml:trace contextRef="#ctx0" brushRef="#br0" timeOffset="996.54">394 531 7367 0 0,'0'-1'751'0'0,"0"-3"-966"0"0,4 3 3871 0 0,5 1 8015 0 0,21 4-10731 0 0,-23-3-360 0 0,-1 1-159 0 0,0-2-285 0 0,-4 1-41 0 0,1-1 1 0 0,0 1-1 0 0,-1-1 0 0 0,0 1 0 0 0,1 0 1 0 0,-1 0-1 0 0,1 0 0 0 0,2 2 0 0 0,15 6-20 0 0,-19-8-71 0 0,0-1 0 0 0,0 0-1 0 0,0 1 1 0 0,0-1 0 0 0,0 1 0 0 0,0 0-1 0 0,0-1 1 0 0,0 1 0 0 0,0 0 0 0 0,0 0-1 0 0,0-1 1 0 0,0 1 0 0 0,-1 0 0 0 0,1 0-1 0 0,0 0 1 0 0,-1 0 0 0 0,2 2 0 0 0,0 0 0 0 0,-1-1-42 0 0,0-1 1 0 0,-1 1-1 0 0,1 0 0 0 0,0-1 0 0 0,0 1 1 0 0,-1 0-1 0 0,1 0 0 0 0,-1 0 0 0 0,1-1 0 0 0,-1 1 1 0 0,0 0-1 0 0,0 0 0 0 0,0 0 0 0 0,0 0 1 0 0,0 0-1 0 0,0 0 0 0 0,0-1 0 0 0,-1 1 1 0 0,0 3-1 0 0,0-1-114 0 0,-1 1 0 0 0,1-1 0 0 0,-1 0 0 0 0,0 1 0 0 0,-5 6 0 0 0,5-9-179 0 0,1 0-1 0 0,-1 0 0 0 0,1 0 0 0 0,-1 0 0 0 0,0-1 0 0 0,0 1 0 0 0,0-1 0 0 0,0 1 0 0 0,0-1 1 0 0,0 0-1 0 0,-4 2 0 0 0</inkml:trace>
+  <inkml:trace contextRef="#ctx0" brushRef="#br0" timeOffset="1336.91">570 473 7367 0 0,'7'13'9427'0'0,"0"11"-5268"0"0,-4-11-2562 0 0,2 4-111 0 0,-3-8-1074 0 0,1 0 0 0 0,0-1 0 0 0,0 1-1 0 0,1-1 1 0 0,0 1 0 0 0,7 10 0 0 0,-9-17-705 0 0,2-4-550 0 0,-2 1 752 0 0,-1 0-1 0 0,1 0 1 0 0,0 0-1 0 0,-1 0 1 0 0,1 0-1 0 0,-1-1 1 0 0,1 1-1 0 0,-1 0 1 0 0,0-1-1 0 0,1 1 1 0 0,-1-1-1 0 0,0 0 1 0 0,0 1-1 0 0,0-1 1 0 0,0 0-1 0 0,0 0 1 0 0,-1 1 0 0 0,1-1-1 0 0,0 0 1 0 0,-1 0-1 0 0,0 0 1 0 0,1-2-1 0 0,3-20-1574 0 0,5-25 2428 0 0,-5 51 35 0 0,12 6-211 0 0,-16-7-550 0 0,1-1 0 0 0,-1 0 0 0 0,1 0 1 0 0,0 1-1 0 0,-1-1 0 0 0,1 0 0 0 0,-1 1 1 0 0,1-1-1 0 0,-1 0 0 0 0,1 1 0 0 0,-1-1 0 0 0,1 1 1 0 0,-1-1-1 0 0,0 1 0 0 0,1-1 0 0 0,-1 1 0 0 0,1 0 1 0 0,-1-1-1 0 0,0 1 0 0 0,0-1 0 0 0,1 1 1 0 0,-1 0-1 0 0,0 1 107 0 0,2 0 670 0 0,0 1-490 0 0,9 8-10 0 0,-9-8 270 0 0,3-5-961 0 0,-3 1 342 0 0,0 0-17 0 0,0 0 0 0 0,0 0 1 0 0,-1 0-1 0 0,1 0 0 0 0,0 0 0 0 0,-1-1 1 0 0,1 1-1 0 0,0 0 0 0 0,-1-1 0 0 0,0 1 1 0 0,1-1-1 0 0,-1 0 0 0 0,0 1 0 0 0,0-1 1 0 0,0 0-1 0 0,0 0 0 0 0,0 0 1 0 0,1-3-1 0 0,5-21-2685 0 0,-4 12-5603 0 0</inkml:trace>
+  <inkml:trace contextRef="#ctx0" brushRef="#br0" timeOffset="1687.93">764 312 14743 0 0,'-1'-8'298'0'0,"-5"-9"1004"0"0,6 16-1196 0 0,0 1 1 0 0,0 0-1 0 0,0 0 0 0 0,0 0 0 0 0,0 0 1 0 0,0 0-1 0 0,0 0 0 0 0,0 0 0 0 0,0 0 0 0 0,0-1 1 0 0,0 1-1 0 0,0 0 0 0 0,0 0 0 0 0,0 0 1 0 0,-1 0-1 0 0,1 0 0 0 0,0 0 0 0 0,0 0 0 0 0,0 0 1 0 0,0 0-1 0 0,0 0 0 0 0,0 0 0 0 0,0 0 1 0 0,0-1-1 0 0,0 1 0 0 0,0 0 0 0 0,0 0 0 0 0,-1 0 1 0 0,1 0-1 0 0,0 0 0 0 0,0 0 0 0 0,0 0 1 0 0,0 0-1 0 0,0 0 0 0 0,0 0 0 0 0,0 0 0 0 0,0 0 1 0 0,-1 0-1 0 0,1 0 0 0 0,0 0 0 0 0,0 0 1 0 0,0 0-1 0 0,0 0 0 0 0,0 0 0 0 0,0 0 0 0 0,0 0 1 0 0,0 0-1 0 0,-1 1 0 0 0,-1 5 2214 0 0,-1 8-750 0 0,6 0-843 0 0,0 1 1 0 0,1-1-1 0 0,1 1 0 0 0,0-1 1 0 0,12 23-1 0 0,-6-15-302 0 0,-5-6-221 0 0,1-1-66 0 0,0 0 1 0 0,1 0-1 0 0,19 26 0 0 0,-25-38-442 0 0,0 0-130 0 0,1 0 149 0 0,2 2 207 0 0,-1 1-4670 0 0</inkml:trace>
+  <inkml:trace contextRef="#ctx0" brushRef="#br0" timeOffset="1688.93">725 419 18863 0 0,'-1'0'430'0'0,"-6"2"-314"0"0,6-3 1459 0 0,5-1 2472 0 0,13-9-3276 0 0,-13 9-119 0 0,1-1-20 0 0,33-26 520 0 0,-35 27-928 0 0,2-2-83 0 0,37-25-2782 0 0</inkml:trace>
+  <inkml:trace contextRef="#ctx0" brushRef="#br0" timeOffset="2051.77">963 190 8287 0 0,'-2'0'829'0'0,"0"1"0"0"0,1 0 0 0 0,-1 0 0 0 0,0 0 0 0 0,1 0 0 0 0,-1 0 0 0 0,1 0 0 0 0,-1 0 0 0 0,1 1 0 0 0,-1-1 0 0 0,1 1-1 0 0,0-1 1 0 0,0 1 0 0 0,-2 1 0 0 0,1 0-328 0 0,1 1-1 0 0,-1 0 0 0 0,1-1 1 0 0,-1 1-1 0 0,1 0 1 0 0,-1 5-1 0 0,0 3-361 0 0,1-1 0 0 0,1 0 0 0 0,1 21 0 0 0,0-16 93 0 0,1 0-1 0 0,1-1 1 0 0,0 1 0 0 0,2-1-1 0 0,-1 0 1 0 0,2 0-1 0 0,0 0 1 0 0,0-1-1 0 0,2 0 1 0 0,12 20-1 0 0,-13-24 43 0 0,-6-9-257 0 0,0 0 0 0 0,0 0-1 0 0,0 0 1 0 0,0 0 0 0 0,0 0 0 0 0,0 0 0 0 0,0 0 0 0 0,0 0 0 0 0,0 0 0 0 0,1 0-1 0 0,1 1 1 0 0,3 1 115 0 0,10 7 36 0 0,-12-7-4 0 0,1-2-17 0 0,-1 1-99 0 0,-3-1-28 0 0,1-1-1 0 0,-1 1 1 0 0,0 0-1 0 0,1-1 1 0 0,-1 0-1 0 0,1 1 1 0 0,-1-1 0 0 0,1 0-1 0 0,-1 0 1 0 0,1 1-1 0 0,-1-1 1 0 0,1 0-1 0 0,-1-1 1 0 0,1 1 0 0 0,1 0-1 0 0,19-2-118 0 0,-17 1-25 0 0,0-1-58 0 0,13-5-290 0 0,-13 5-127 0 0,-1 0-29 0 0,15-7-16 0 0,-14 7-49 0 0</inkml:trace>
+  <inkml:trace contextRef="#ctx0" brushRef="#br0" timeOffset="2384.46">1267 193 19351 0 0,'-1'-1'249'0'0,"-1"0"0"0"0,1 0-1 0 0,-1 1 1 0 0,0-1-1 0 0,1 1 1 0 0,-1-1 0 0 0,0 1-1 0 0,0 0 1 0 0,1-1 0 0 0,-1 1-1 0 0,0 0 1 0 0,0 0 0 0 0,0 1-1 0 0,1-1 1 0 0,-1 0 0 0 0,0 0-1 0 0,0 1 1 0 0,1-1 0 0 0,-3 2-1 0 0,1-1-45 0 0,1 1 0 0 0,-1 0 0 0 0,1-1 0 0 0,-1 1 0 0 0,1 0 0 0 0,0 0 0 0 0,0 1 0 0 0,0-1 0 0 0,0 0 0 0 0,-3 5 0 0 0,2-1-119 0 0,-1 0 0 0 0,1 1 0 0 0,0-1 0 0 0,1 1 0 0 0,-1 0 1 0 0,1 0-1 0 0,1 0 0 0 0,-3 13 0 0 0,4-15-67 0 0,0 0 1 0 0,-1 0 0 0 0,2 0-1 0 0,-1 0 1 0 0,0 0 0 0 0,1 0-1 0 0,0 0 1 0 0,0 0 0 0 0,1 0-1 0 0,-1-1 1 0 0,1 1-1 0 0,3 6 1 0 0,16 19 230 0 0,-18-27-125 0 0,0-1 18 0 0,10 9 3 0 0,-9-9 12 0 0,1 0 49 0 0,0 0-123 0 0,-4-1-36 0 0,1-1 0 0 0,0 1 0 0 0,-1 0 1 0 0,1-1-1 0 0,0 1 0 0 0,0-1 0 0 0,-1 0 1 0 0,1 1-1 0 0,0-1 0 0 0,0 0 1 0 0,0 0-1 0 0,2-1 0 0 0,17 1 165 0 0,-16 0 190 0 0,1-2-234 0 0,22-9-149 0 0,-20 7-64 0 0,-5 3-30 0 0,0 0 1 0 0,-1-1 0 0 0,1 0-1 0 0,0 1 1 0 0,-1-1 0 0 0,1 0-1 0 0,3-4 1 0 0,8-7-1380 0 0,3-3-6215 0 0</inkml:trace>
+  <inkml:trace contextRef="#ctx0" brushRef="#br0" timeOffset="2735.14">1380 22 17967 0 0,'0'0'702'0'0,"-1"-2"-609"0"0,5-1 5357 0 0,8-9-4370 0 0,-9 9-21 0 0,3 3-3 0 0,17-2-60 0 0,-13 4-253 0 0,-4 0-531 0 0,-3-2-99 0 0,0 1 1 0 0,-1 0 0 0 0,1 0 0 0 0,-1 0 0 0 0,1 0-1 0 0,-1 1 1 0 0,1-1 0 0 0,2 3 0 0 0,11 6 59 0 0,-1 1 1 0 0,-1 0-1 0 0,1 1 1 0 0,-2 1-1 0 0,0 0 1 0 0,0 1-1 0 0,-2 1 1 0 0,1 0 0 0 0,-2 0-1 0 0,0 1 1 0 0,-1 0-1 0 0,9 21 1 0 0,-12-21-351 0 0,-1 0 1 0 0,-1 0-1 0 0,0 0 0 0 0,-1 1 1 0 0,0-1-1 0 0,-2 1 1 0 0,0 0-1 0 0,-2 29 1 0 0,-2-21-442 0 0,0-1 1 0 0,-2 1 0 0 0,-1-1-1 0 0,-1 0 1 0 0,-13 29-1 0 0,9-28-215 0 0</inkml:trace>
+</inkml:ink>
+</file>
+
+<file path=word/ink/ink2.xml><?xml version="1.0" encoding="utf-8"?>
+<inkml:ink xmlns:inkml="http://www.w3.org/2003/InkML">
+  <inkml:definitions>
+    <inkml:context xml:id="ctx0">
+      <inkml:inkSource xml:id="inkSrc0">
+        <inkml:traceFormat>
+          <inkml:channel name="X" type="integer" min="-2.14748E9" max="2.14748E9" units="cm"/>
+          <inkml:channel name="Y" type="integer" min="-2.14748E9" max="2.14748E9" units="cm"/>
+          <inkml:channel name="F" type="integer" max="32767" units="dev"/>
+          <inkml:channel name="OA" type="integer" max="360" units="deg"/>
+          <inkml:channel name="OE" type="integer" max="90" units="deg"/>
+        </inkml:traceFormat>
+        <inkml:channelProperties>
+          <inkml:channelProperty channel="X" name="resolution" value="1000" units="1/cm"/>
+          <inkml:channelProperty channel="Y" name="resolution" value="1000" units="1/cm"/>
+          <inkml:channelProperty channel="F" name="resolution" value="0" units="1/dev"/>
+          <inkml:channelProperty channel="OA" name="resolution" value="1000" units="1/deg"/>
+          <inkml:channelProperty channel="OE" name="resolution" value="1000" units="1/deg"/>
+        </inkml:channelProperties>
+      </inkml:inkSource>
+      <inkml:timestamp xml:id="ts0" timeString="2024-04-08T15:32:07.790"/>
+    </inkml:context>
+    <inkml:brush xml:id="br0">
+      <inkml:brushProperty name="width" value="0.025" units="cm"/>
+      <inkml:brushProperty name="height" value="0.025" units="cm"/>
+      <inkml:brushProperty name="color" value="#E71224"/>
+    </inkml:brush>
+  </inkml:definitions>
+  <inkml:trace contextRef="#ctx0" brushRef="#br0">273 265 22431 0 0,'1'-1'179'0'0,"0"0"1"0"0,0 0-1 0 0,1 0 0 0 0,-1 1 0 0 0,0-1 1 0 0,1 0-1 0 0,-1 1 0 0 0,1-1 0 0 0,-1 1 1 0 0,1-1-1 0 0,-1 1 0 0 0,1 0 0 0 0,-1 0 1 0 0,3-1-1 0 0,-3 2-187 0 0,0-1 1 0 0,-1 1-1 0 0,1-1 1 0 0,0 1 0 0 0,-1-1-1 0 0,1 1 1 0 0,-1-1-1 0 0,1 1 1 0 0,0 0-1 0 0,-1-1 1 0 0,0 1-1 0 0,1 0 1 0 0,-1-1-1 0 0,1 1 1 0 0,-1 0-1 0 0,0 0 1 0 0,1-1-1 0 0,-1 1 1 0 0,0 0-1 0 0,0 0 1 0 0,0 0-1 0 0,0-1 1 0 0,0 1-1 0 0,1 0 1 0 0,-2 0 0 0 0,1 0-1 0 0,0 0 1 0 0,0 0-1 0 0,0 11 259 0 0,-3 23-1 0 0,1-28-128 0 0,1 0-1 0 0,0 0 0 0 0,1 0 0 0 0,0 0 0 0 0,0 0 0 0 0,1 0 0 0 0,-1 0 0 0 0,1 0 0 0 0,3 10 0 0 0,-3-16-117 0 0,-1-1 0 0 0,0 1 0 0 0,0 0 0 0 0,1-1 0 0 0,-1 1-1 0 0,0 0 1 0 0,1-1 0 0 0,-1 1 0 0 0,1-1 0 0 0,-1 1 0 0 0,0-1 0 0 0,1 1 0 0 0,-1-1 0 0 0,1 1 0 0 0,0-1-1 0 0,-1 0 1 0 0,1 1 0 0 0,-1-1 0 0 0,1 0 0 0 0,0 1 0 0 0,-1-1 0 0 0,1 0 0 0 0,-1 0 0 0 0,1 0 0 0 0,1 1-1 0 0,15-5-411 0 0,-11 2 150 0 0,-5 2-113 0 0,2-1-518 0 0,18-10-327 0 0,-20 10 417 0 0</inkml:trace>
+  <inkml:trace contextRef="#ctx0" brushRef="#br0" timeOffset="569.66">354 127 1839 0 0,'-6'-1'-3193'0'0,"1"0"5121"0"0,-12 1 18216 0 0,10 1-16050 0 0,14 2-2728 0 0</inkml:trace>
+  <inkml:trace contextRef="#ctx0" brushRef="#br0" timeOffset="570.66">547 90 16127 0 0,'-9'18'4531'0'0,"-3"5"-1340"0"0,10-19-3039 0 0,0 0-1 0 0,1 1 1 0 0,-1-1 0 0 0,1 1 0 0 0,0-1-1 0 0,0 1 1 0 0,1-1 0 0 0,-1 1 0 0 0,1 0-1 0 0,0-1 1 0 0,1 7 0 0 0,5 20 69 0 0,49 303 1799 0 0,-55-327-1975 0 0,1 0 1 0 0,-1 0-1 0 0,0 0 1 0 0,0 0-1 0 0,-1 0 0 0 0,-2 10 1 0 0,2-15-82 0 0,1-1 0 0 0,0 0 0 0 0,-1 0 0 0 0,0 1 0 0 0,1-1 0 0 0,-1 0 0 0 0,0 0 1 0 0,1 0-1 0 0,-1 0 0 0 0,0 0 0 0 0,0 0 0 0 0,0 0 0 0 0,0 0 0 0 0,0 0 0 0 0,0 0 1 0 0,-2 1-1 0 0,1-2-64 0 0,1 1 0 0 0,-1-1 0 0 0,1 0 0 0 0,-1 1-1 0 0,1-1 1 0 0,-1 0 0 0 0,0 0 0 0 0,1 0 0 0 0,-1 0 0 0 0,0 0 0 0 0,1-1 0 0 0,-1 1 0 0 0,1 0 0 0 0,-1-1 0 0 0,1 1 0 0 0,-1-1 0 0 0,-2-1 0 0 0,-3-2-6164 0 0,-1-1-2139 0 0</inkml:trace>
+  <inkml:trace contextRef="#ctx0" brushRef="#br0" timeOffset="924.29">395 336 18887 0 0,'15'-8'3861'0'0,"-10"5"-3465"0"0,1 0 0 0 0,-1 0 0 0 0,1 1-1 0 0,9-4 1 0 0,26-6 437 0 0,-6 3-673 0 0,4 0-148 0 0,-29 7-80 0 0,25-2-568 0 0,-11 2-1388 0 0,-18 2-6285 0 0</inkml:trace>
+  <inkml:trace contextRef="#ctx0" brushRef="#br0" timeOffset="1284.89">901 174 10135 0 0,'-7'-6'5285'0'0,"6"4"-4505"0"0,0 0 0 0 0,-1 1 0 0 0,1 0 0 0 0,-1-1-1 0 0,1 1 1 0 0,-1 0 0 0 0,1 0 0 0 0,-1-1 0 0 0,-3 0-1 0 0,5 2-712 0 0,-1 0-1 0 0,0 0 0 0 0,0 0 0 0 0,0 0 0 0 0,0 0 0 0 0,0 0 0 0 0,0 0 0 0 0,0 1 0 0 0,1-1 0 0 0,-1 0 0 0 0,0 0 0 0 0,0 1 0 0 0,0-1 0 0 0,1 1 1 0 0,-1-1-1 0 0,0 1 0 0 0,0-1 0 0 0,1 1 0 0 0,-1-1 0 0 0,0 1 0 0 0,1 0 0 0 0,-1-1 0 0 0,1 1 0 0 0,-1 0 0 0 0,0-1 0 0 0,1 1 0 0 0,-1 1 0 0 0,-5 8 61 0 0,0 0 0 0 0,0 0-1 0 0,1 1 1 0 0,0-1 0 0 0,1 1-1 0 0,0 0 1 0 0,1 1 0 0 0,0-1-1 0 0,1 1 1 0 0,-2 15-1 0 0,3-7-11 0 0,0-1 0 0 0,2 0 0 0 0,0 0 0 0 0,0 1 0 0 0,8 26 0 0 0,-9-44-92 0 0,1 1 1 0 0,-1-1-1 0 0,1 0 1 0 0,0 1-1 0 0,0-1 0 0 0,0 0 1 0 0,2 3-1 0 0,0 0 14 0 0,-1 0 44 0 0,2-1-129 0 0,14 11-58 0 0,-14-12-13 0 0,3-1-60 0 0,0 0 60 0 0,-3-1-1 0 0,0 0 0 0 0,0 0 0 0 0,0 0 0 0 0,-1-1 1 0 0,1 1-1 0 0,6-1 0 0 0,12 1-2048 0 0,-16-1-6471 0 0</inkml:trace>
+  <inkml:trace contextRef="#ctx0" brushRef="#br0" timeOffset="1631.96">1290 190 5983 0 0,'-19'6'5819'0'0,"-16"6"1455"0"0,3 2-3800 0 0,26-11-3288 0 0,1 0-1 0 0,-1 1 1 0 0,1 0-1 0 0,0 0 1 0 0,0 0-1 0 0,1 0 1 0 0,-1 1 0 0 0,1 0-1 0 0,-6 7 1 0 0,6-6-136 0 0,1 0 0 0 0,-1 0 0 0 0,1 0 1 0 0,1 0-1 0 0,-1 1 0 0 0,1-1 0 0 0,0 1 1 0 0,0 0-1 0 0,1-1 0 0 0,-1 1 0 0 0,2 0 0 0 0,-1 0 1 0 0,1 0-1 0 0,0 8 0 0 0,4-2-50 0 0,-4-11-2 0 0,1 0 0 0 0,0-1 0 0 0,0 1 0 0 0,-1 0 0 0 0,1-1 0 0 0,0 1 0 0 0,3 2 0 0 0,14 11-78 0 0,-14-11-17 0 0,3-4-121 0 0,23 1 58 0 0,-23-1-21 0 0,0-1-3 0 0,1 0 121 0 0,22-6-315 0 0,-3-1-1152 0 0,-10 1-3912 0 0,-12 5-1785 0 0</inkml:trace>
+  <inkml:trace contextRef="#ctx0" brushRef="#br0" timeOffset="2063.61">1501 232 6447 0 0,'0'-1'5947'0'0,"2"-1"-2202"0"0,9-2 3587 0 0,-4 2-7175 0 0,-4 2-11 0 0,1-1 1 0 0,-1 0 0 0 0,0 1 0 0 0,1-1 0 0 0,-1 1-1 0 0,4 0 1 0 0,-1 0-21 0 0,20 0 721 0 0,-20 1-760 0 0,20 0 494 0 0,-4-1-553 0 0,15-2-552 0 0,-30 1 26 0 0</inkml:trace>
+  <inkml:trace contextRef="#ctx0" brushRef="#br0" timeOffset="2421.84">1554 364 8751 0 0,'-8'5'5904'0'0,"13"-5"2061"0"0,1-2-6987 0 0,29-5 334 0 0,1 3-900 0 0,-10 0-447 0 0,12 1-601 0 0,-32 2-1331 0 0</inkml:trace>
+  <inkml:trace contextRef="#ctx0" brushRef="#br0" timeOffset="2787.61">1911 253 20735 0 0,'3'0'1432'0'0,"39"0"3912"0"0,40-2-6609 0 0,-77 1 721 0 0,0 1-2252 0 0,21 0-5511 0 0</inkml:trace>
+  <inkml:trace contextRef="#ctx0" brushRef="#br0" timeOffset="2788.61">1975 329 18431 0 0,'-15'6'4684'0'0,"24"-5"1142"0"0,18 3-5353 0 0,7 3-469 0 0,4 0-2538 0 0,-12-4-4081 0 0,-20-3-2111 0 0</inkml:trace>
+  <inkml:trace contextRef="#ctx0" brushRef="#br0" timeOffset="3167.38">2281 72 13359 0 0,'-2'7'7569'0'0,"2"10"-5601"0"0,4 32 119 0 0,1-13-4486 0 0,-3-20-5730 0 0</inkml:trace>
+  <inkml:trace contextRef="#ctx0" brushRef="#br0" timeOffset="4000.31">2590 172 9671 0 0,'1'-4'1038'0'0,"0"1"0"0"0,-1-1 0 0 0,1 1 0 0 0,-1-1 0 0 0,0 0 0 0 0,0 1 0 0 0,0-1 0 0 0,0 0 0 0 0,0 1-1 0 0,-2-5 1 0 0,2 7-926 0 0,0 0 0 0 0,0 0 0 0 0,-1 0 0 0 0,1 0 0 0 0,0 0 0 0 0,-1 0-1 0 0,1 0 1 0 0,-1 0 0 0 0,1 0 0 0 0,-1 0 0 0 0,1 0 0 0 0,-1 0 0 0 0,0 0-1 0 0,1 1 1 0 0,-1-1 0 0 0,0 0 0 0 0,0 1 0 0 0,0-1 0 0 0,0 0 0 0 0,1 1-1 0 0,-1-1 1 0 0,0 1 0 0 0,0-1 0 0 0,0 1 0 0 0,0 0 0 0 0,0-1 0 0 0,0 1 0 0 0,0 0-1 0 0,0 0 1 0 0,0-1 0 0 0,0 1 0 0 0,0 0 0 0 0,-1 0 0 0 0,1 0 0 0 0,0 0-1 0 0,0 1 1 0 0,-1-1 0 0 0,-3 1-48 0 0,0 0-1 0 0,0 1 1 0 0,0-1-1 0 0,0 1 1 0 0,0 0-1 0 0,1 0 1 0 0,-1 1 0 0 0,1-1-1 0 0,-1 1 1 0 0,1 0-1 0 0,0 0 1 0 0,0 1-1 0 0,0-1 1 0 0,1 1-1 0 0,-1 0 1 0 0,1 0 0 0 0,0 0-1 0 0,0 0 1 0 0,0 0-1 0 0,1 1 1 0 0,0-1-1 0 0,-1 1 1 0 0,1 0-1 0 0,1 0 1 0 0,-1 0 0 0 0,1 0-1 0 0,0 0 1 0 0,0 0-1 0 0,0 0 1 0 0,1 0-1 0 0,0 0 1 0 0,0 7-1 0 0,3 13-52 0 0,-3-24 621 0 0,3 3-419 0 0,0 0-134 0 0,8 11 633 0 0,-6-12-573 0 0,17 7-19 0 0,-16-8-7 0 0,-1 0-8 0 0,19 4-27 0 0,-2-1 3 0 0,-19-5-114 0 0,-1 1 0 0 0,1-1 1 0 0,-1 1-1 0 0,0 0 0 0 0,1 0 0 0 0,-1 0 1 0 0,0 0-1 0 0,2 1 0 0 0,16 8-48 0 0,-15-8-8 0 0,-2 2-342 0 0,8 10 315 0 0,-10-13 120 0 0,-1-1 1 0 0,1 1-1 0 0,-1-1 1 0 0,1 1-1 0 0,-1-1 0 0 0,0 1 1 0 0,1 0-1 0 0,-1-1 0 0 0,0 1 1 0 0,1-1-1 0 0,-1 1 0 0 0,0 0 1 0 0,0-1-1 0 0,0 1 0 0 0,0 0 1 0 0,0 0-1 0 0,0-1 1 0 0,0 1-1 0 0,0 0 0 0 0,0-1 1 0 0,0 1-1 0 0,0 1 0 0 0,0 0 19 0 0,-1-1-3 0 0,1 1 1 0 0,0 0-1 0 0,0-1 1 0 0,0 1-1 0 0,-1-1 1 0 0,1 1-1 0 0,-1-1 1 0 0,1 1-1 0 0,-1-1 1 0 0,0 0 0 0 0,0 1-1 0 0,0-1 1 0 0,1 0-1 0 0,-1 1 1 0 0,0-1-1 0 0,0 0 1 0 0,-1 0-1 0 0,1 0 1 0 0,0 0-1 0 0,0 0 1 0 0,0 0-1 0 0,-1 0 1 0 0,1 0-1 0 0,-2 0 1 0 0,-3 2-13 0 0,0 0 0 0 0,0-1 0 0 0,0 1 0 0 0,-8 0 0 0 0,6-1-211 0 0,1 0-1 0 0,-1-1 1 0 0,0-1-1 0 0,0 1 1 0 0,0-1-1 0 0,0-1 1 0 0,0 1 0 0 0,0-2-1 0 0,0 1 1 0 0,0-1-1 0 0,-11-3 1 0 0,18 4 108 0 0,1 1 0 0 0,-1 0 1 0 0,1-1-1 0 0,-1 1 0 0 0,0 0 1 0 0,1-1-1 0 0,-1 1 0 0 0,1-1 1 0 0,-1 1-1 0 0,1-1 0 0 0,-1 1 1 0 0,1-1-1 0 0,0 1 0 0 0,-1-1 1 0 0,1 1-1 0 0,-1-1 0 0 0,1 0 1 0 0,-1 0-1 0 0,1-3-417 0 0</inkml:trace>
+  <inkml:trace contextRef="#ctx0" brushRef="#br0" timeOffset="4349.31">2767 51 10135 0 0,'-1'-4'8960'0'0,"1"4"-8752"0"0,0 0 0 0 0,-1 0 1 0 0,1 0-1 0 0,0 0 1 0 0,0 0-1 0 0,0 0 0 0 0,0 0 1 0 0,0 0-1 0 0,0 0 0 0 0,-1 0 1 0 0,1 0 207 0 0,0 0-207 0 0,-3 9 3294 0 0,-1 14-2751 0 0,-5 29 87 0 0,3-21-1893 0 0,5-26 553 0 0</inkml:trace>
+  <inkml:trace contextRef="#ctx0" brushRef="#br0" timeOffset="4836.52">2880 68 8751 0 0,'0'0'11304'0'0,"6"3"-9705"0"0,19 8-131 0 0,-18-9-527 0 0,-2 3-226 0 0,1-1-494 0 0,-4-2-88 0 0,1 0 0 0 0,0 0 0 0 0,-1 0 0 0 0,0 0 0 0 0,1 0 0 0 0,-1 1 0 0 0,3 4 0 0 0,15 18 682 0 0,-16-20-698 0 0,10 18 455 0 0,-11-18-478 0 0,-1-3-47 0 0,-1 0-1 0 0,0 0 0 0 0,1 0 0 0 0,-1 0 1 0 0,0 0-1 0 0,-1 1 0 0 0,1-1 0 0 0,0 3 1 0 0,1 0 30 0 0,3 15 290 0 0,-4-6-318 0 0,-1 0 1 0 0,0 0 0 0 0,0-1 0 0 0,-2 1-1 0 0,0 0 1 0 0,0-1 0 0 0,-1 1 0 0 0,-8 19-1 0 0,7-22-249 0 0,-1 0 0 0 0,0-1-1 0 0,0 1 1 0 0,-1-1 0 0 0,-1-1-1 0 0,0 1 1 0 0,0-1 0 0 0,-1 0-1 0 0,0-1 1 0 0,-16 14 0 0 0,17-17-1189 0 0,1-2-4994 0 0,1-2-1796 0 0</inkml:trace>
+  <inkml:trace contextRef="#ctx0" brushRef="#br0" timeOffset="5770.35">3286 217 16583 0 0,'0'0'250'0'0,"0"-1"0"0"0,0 0-1 0 0,0 1 1 0 0,0-1 0 0 0,0 0 0 0 0,0 1-1 0 0,0-1 1 0 0,0 0 0 0 0,0 1 0 0 0,1-1-1 0 0,-1 0 1 0 0,0 1 0 0 0,0-1 0 0 0,1 1-1 0 0,-1-1 1 0 0,0 1 0 0 0,1-1 0 0 0,-1 1-1 0 0,1-1 1 0 0,-1 1 0 0 0,1-1 0 0 0,-1 1-1 0 0,1-1 1 0 0,-1 1 0 0 0,2-1-1 0 0,-2 1 457 0 0,4 3-478 0 0,11 11-48 0 0,-9-6-11 0 0,1 8-26 0 0,-1-1 0 0 0,-1 1 0 0 0,0 0 1 0 0,-1 1-1 0 0,0-1 0 0 0,-2 1 0 0 0,0 0 0 0 0,0 33 0 0 0,-3-48-132 0 0,-1-8 14 0 0,0-9 11 0 0,1-16-96 0 0,1 0 0 0 0,6-33 0 0 0,-4 49 30 0 0,1-1 0 0 0,0 1 0 0 0,1 0 0 0 0,1 0 0 0 0,13-29 0 0 0,-16 41 29 0 0,13-16-62 0 0,-10 17-1 0 0,0 2 32 0 0,-3 0-15 0 0,0-1 0 0 0,-1 1 0 0 0,1 0-1 0 0,0 0 1 0 0,0-1 0 0 0,-1 1 0 0 0,1-1 0 0 0,2-1 0 0 0,2 6-108 0 0,15 9-77 0 0,-16-9-30 0 0,-2-1-9 0 0,7 11-84 0 0,-8-10-346 0 0</inkml:trace>
+  <inkml:trace contextRef="#ctx0" brushRef="#br0" timeOffset="6150.93">3459 292 17503 0 0,'-1'2'265'0'0,"1"-2"-185"0"0,0 0-1 0 0,1 0 1 0 0,-1 0-1 0 0,0 0 1 0 0,0 0-1 0 0,0 0 1 0 0,0 0 0 0 0,0 0-1 0 0,0 0 1 0 0,0 0-1 0 0,0 0 1 0 0,1 0 0 0 0,-1 0-1 0 0,0 0 1 0 0,0 0-1 0 0,0 0 1 0 0,0 0-1 0 0,0 0 1 0 0,0 0 0 0 0,0 0-1 0 0,1 0 1 0 0,-1 0-1 0 0,0 0 1 0 0,0 0 0 0 0,0 0-1 0 0,0 0 1 0 0,0 0-1 0 0,0 0 1 0 0,0 0-1 0 0,0 0 1 0 0,0 0 0 0 0,0 1-1 0 0,0-1 1 0 0,1 0-1 0 0,-1 0 1 0 0,0 0 0 0 0,0 0-1 0 0,0 0 1 0 0,0 2 2931 0 0,5-4-2410 0 0,7-3-218 0 0,0 0-1 0 0,-1-1 0 0 0,1 0 0 0 0,-1-1 1 0 0,10-9-1 0 0,-18 15-370 0 0,26-26-19 0 0,-28 26-96 0 0,1-1 0 0 0,-1 1 1 0 0,0-1-1 0 0,0 1 1 0 0,0-1-1 0 0,0 1 1 0 0,0-1-1 0 0,0 0 1 0 0,0 0-1 0 0,0 1 0 0 0,-1-1 1 0 0,1 0-1 0 0,-1 0 1 0 0,1 0-1 0 0,-1 0 1 0 0,0-2-1 0 0,0 2 41 0 0,0 1 0 0 0,-1 0 0 0 0,1 0 0 0 0,-1-1 0 0 0,1 1 0 0 0,-1 0 0 0 0,0 0 0 0 0,1 0 0 0 0,-1 0 0 0 0,0 0 0 0 0,0 0 0 0 0,0 0 0 0 0,0 0 0 0 0,0 0 0 0 0,0 0 0 0 0,0 0 0 0 0,0 0 0 0 0,0 1 0 0 0,0-1 0 0 0,0 0 0 0 0,-1 1 0 0 0,1-1 0 0 0,0 1 0 0 0,0 0 0 0 0,-1-1 0 0 0,1 1 0 0 0,0 0 0 0 0,0 0 0 0 0,-1-1 0 0 0,1 1 0 0 0,-2 0-1 0 0,0 0 29 0 0,0 0-1 0 0,0 0 0 0 0,0 0 0 0 0,0 0 0 0 0,0 1 0 0 0,0-1 0 0 0,0 1 0 0 0,1 0 0 0 0,-1 0 0 0 0,0 0 0 0 0,0 0 0 0 0,-5 3 0 0 0,6-2 44 0 0,0 1-1 0 0,-1-1 0 0 0,1 1 1 0 0,0 0-1 0 0,0 0 0 0 0,0 0 1 0 0,1 0-1 0 0,-1 0 0 0 0,1 1 1 0 0,0-1-1 0 0,-1 0 0 0 0,1 1 1 0 0,1-1-1 0 0,-1 0 0 0 0,0 5 0 0 0,0 4 174 0 0,0-1-1 0 0,1 1 1 0 0,1 14-1 0 0,1-16 112 0 0,0 0-1 0 0,1 0 1 0 0,6 17 0 0 0,-7-24-84 0 0,2 1-1 0 0,10 11-16 0 0,-10-11 31 0 0,2-4-134 0 0,22-1-16 0 0,-22-1-114 0 0,0 0 0 0 0,0-1 0 0 0,0 1-1 0 0,-1-1 1 0 0,1 0 0 0 0,-1-1 0 0 0,0 1-1 0 0,0-1 1 0 0,0 0 0 0 0,8-8-1 0 0,-13 12 42 0 0,33-32-2395 0 0,-16 14-5829 0 0</inkml:trace>
+  <inkml:trace contextRef="#ctx0" brushRef="#br0" timeOffset="6517.61">3844 29 11519 0 0,'1'-20'2309'0'0,"-1"20"-2147"0"0,0-1-1 0 0,0 1 1 0 0,0 0 0 0 0,-1-1-1 0 0,1 1 1 0 0,0 0 0 0 0,0-1-1 0 0,0 1 1 0 0,0 0 0 0 0,0-1 0 0 0,0 1-1 0 0,-1 0 1 0 0,1-1 0 0 0,0 1-1 0 0,0 0 1 0 0,0-1 0 0 0,-1 1-1 0 0,1 0 1 0 0,0 0 0 0 0,0 0-1 0 0,-1-1 1 0 0,1 1 0 0 0,0 0-1 0 0,-1 0 1 0 0,1 0 0 0 0,0-1 0 0 0,-1 1-1 0 0,1 0 1 0 0,0 0 0 0 0,-1 0-1 0 0,1 0 1 0 0,0 0 0 0 0,-1 0-1 0 0,1 0 1 0 0,0 0 0 0 0,-1 0-1 0 0,1 0 1 0 0,0 0 0 0 0,-1 0 0 0 0,1 0-1 0 0,0 0 1 0 0,-1 0 0 0 0,1 0-1 0 0,0 0 1 0 0,-1 0 0 0 0,1 0-1 0 0,0 1 1 0 0,-1-1 0 0 0,1 0-1 0 0,0 0 1 0 0,-1 0 0 0 0,1 1-1 0 0,0-1 1 0 0,-2 1 58 0 0,0 1 0 0 0,1-1 0 0 0,-1 1 1 0 0,1-1-1 0 0,0 1 0 0 0,-1-1 0 0 0,1 1 0 0 0,0 0 0 0 0,0 0 0 0 0,0-1 0 0 0,0 1 0 0 0,0 0 0 0 0,1 0 1 0 0,-1 0-1 0 0,1 0 0 0 0,-1 0 0 0 0,0 2 0 0 0,-3 39 680 0 0,4-38-702 0 0,-1 31 280 0 0,1 0 1 0 0,2-1-1 0 0,12 62 0 0 0,-9-70-416 0 0,-3-20-62 0 0,3 6-98 0 0,1 2 1 0 0,-5-11-59 0 0,1 0-252 0 0,9 12-111 0 0,-8-12-22 0 0,20-16-16787 0 0</inkml:trace>
+  <inkml:trace contextRef="#ctx0" brushRef="#br0" timeOffset="6916.47">3747 154 13823 0 0,'-17'6'2075'0'0,"8"0"841"0"0,9-6-2808 0 0,0 0 0 0 0,0 0-1 0 0,0 0 1 0 0,0 0 0 0 0,0 0 0 0 0,0 0-1 0 0,0 0 1 0 0,-1 1 0 0 0,1-1 0 0 0,0 0 0 0 0,0 0-1 0 0,0 0 1 0 0,0 0 0 0 0,0 0 0 0 0,0 1 0 0 0,0-1-1 0 0,0 0 1 0 0,0 0 0 0 0,0 0 0 0 0,0 0 0 0 0,0 1-1 0 0,0-1 1 0 0,0 0 0 0 0,0 0 0 0 0,0 0 0 0 0,0 0-1 0 0,0 1 1 0 0,0-1 0 0 0,1 1 2876 0 0,14 1-2422 0 0,-13-2-506 0 0,0 0 1 0 0,0 0-1 0 0,1 0 0 0 0,-1 0 0 0 0,0 0 0 0 0,0 0 1 0 0,0 0-1 0 0,0-1 0 0 0,4-1 0 0 0,38-8 463 0 0,-31 7-873 0 0,-1-1 1 0 0,15-7-1 0 0,-22 9-393 0 0,4-2-5313 0 0,15-5-1984 0 0</inkml:trace>
+  <inkml:trace contextRef="#ctx0" brushRef="#br0" timeOffset="6917.47">3976 122 13823 0 0,'-5'7'1076'0'0,"0"1"0"0"0,1-1 0 0 0,0 1-1 0 0,1 0 1 0 0,-1 0 0 0 0,2 0 0 0 0,-3 10-1 0 0,3-9-474 0 0,0 1 1 0 0,1-1-1 0 0,0 1 0 0 0,0 0 0 0 0,2 18 0 0 0,0-24-461 0 0,0 0-1 0 0,0-1 0 0 0,0 1 0 0 0,1 0 1 0 0,-1 0-1 0 0,1-1 0 0 0,0 1 0 0 0,0-1 0 0 0,2 4 1 0 0,-2-5-191 0 0,0 2-17 0 0,3-5-430 0 0,-2 1 410 0 0,-1 0-1 0 0,1 0 1 0 0,-1-1-1 0 0,1 0 1 0 0,-1 1-1 0 0,0-1 0 0 0,1 0 1 0 0,-1 0-1 0 0,0 0 1 0 0,1 0-1 0 0,-1-1 0 0 0,0 1 1 0 0,0 0-1 0 0,0-1 1 0 0,0 0-1 0 0,0 1 1 0 0,-1-1-1 0 0,1 0 0 0 0,0 0 1 0 0,-1 0-1 0 0,0 0 1 0 0,2-3-1 0 0,6-10-792 0 0,-2-1 0 0 0,0-1 0 0 0,0 1 0 0 0,-2-1 0 0 0,0 0 0 0 0,5-29 1 0 0,-11 55 5834 0 0,3 16-3245 0 0,1-13-1394 0 0,-3-9-40 0 0,2 0-10 0 0,14 34 487 0 0,-14-34-480 0 0,2 0-441 0 0,15 7 50 0 0,-15-7-53 0 0,-1-5-707 0 0,9-6-1241 0 0,-4 1-6445 0 0</inkml:trace>
+  <inkml:trace contextRef="#ctx0" brushRef="#br0" timeOffset="7266.86">4211 121 19351 0 0,'-2'1'258'0'0,"1"0"-1"0"0,0 1 0 0 0,0-1 1 0 0,0 1-1 0 0,0-1 1 0 0,0 1-1 0 0,1-1 1 0 0,-1 1-1 0 0,0-1 0 0 0,1 1 1 0 0,-1 0-1 0 0,1-1 1 0 0,0 1-1 0 0,-1 0 1 0 0,1-1-1 0 0,0 1 0 0 0,0 0 1 0 0,0 0-1 0 0,0-1 1 0 0,1 3-1 0 0,0 6 562 0 0,1 0-1 0 0,4 13 1 0 0,-4-14-434 0 0,8 33 685 0 0,0 5-603 0 0,-7-23-759 0 0,-6-62-1790 0 0,2 26 1847 0 0,0 0 0 0 0,1-21 0 0 0,1 22 122 0 0,1 0-1 0 0,0 1 0 0 0,5-16 0 0 0,-5 21 47 0 0,0 1 1 0 0,0-1-1 0 0,0 1 1 0 0,0-1-1 0 0,1 1 0 0 0,0 0 1 0 0,-1 0-1 0 0,2 0 1 0 0,4-6-1 0 0,-7 10-57 0 0,4 0-655 0 0,14 0 502 0 0,-14 0-31 0 0</inkml:trace>
+  <inkml:trace contextRef="#ctx0" brushRef="#br0" timeOffset="7619.8">4365 164 16583 0 0,'0'34'6935'0'0,"1"-7"-4839"0"0,-6 48 0 0 0,9-93-4176 0 0,10-29 0 0 0,-12 39 2118 0 0,1 0 1 0 0,1 0-1 0 0,-1 0 1 0 0,1 1-1 0 0,0 0 1 0 0,1 0-1 0 0,0 0 1 0 0,9-9-1 0 0,-3 8 525 0 0,-9 7 137 0 0,2-1-355 0 0,0 0-214 0 0,-2 2-32 0 0,-1-1 0 0 0,0 0 0 0 0,1 1 0 0 0,-1-1 0 0 0,0 1 0 0 0,1-1 0 0 0,-1 1 0 0 0,1 0 0 0 0,-1 0 0 0 0,3-1 0 0 0,1 4 149 0 0,16 9-21 0 0,-16-9-3 0 0,-3 2-16 0 0,1-1-157 0 0,-1-3-36 0 0,-1 1 1 0 0,0-1 0 0 0,0 1-1 0 0,0-1 1 0 0,-1 1 0 0 0,1-1 0 0 0,0 1-1 0 0,-1 0 1 0 0,1-1 0 0 0,-1 1-1 0 0,1 0 1 0 0,0 2 0 0 0,-1-1 6 0 0,3 8 59 0 0,-1 0 1 0 0,-1 1-1 0 0,0-1 0 0 0,0 0 1 0 0,-2 15-1 0 0,1 30 189 0 0,0-39-357 0 0,0-14-20 0 0,0 1-38 0 0,1 0-5 0 0,1 9-2669 0 0</inkml:trace>
+  <inkml:trace contextRef="#ctx0" brushRef="#br0" timeOffset="19863.65">1748 1038 13359 0 0,'-4'0'738'0'0,"1"1"-1"0"0,-1 1 0 0 0,1-1 0 0 0,-1 0 1 0 0,1 1-1 0 0,0 0 0 0 0,0-1 1 0 0,0 1-1 0 0,-4 3 0 0 0,-1 1-358 0 0,0-1 22 0 0,0 0-1 0 0,1 1 1 0 0,0 0-1 0 0,0 0 1 0 0,0 1 0 0 0,1-1-1 0 0,0 1 1 0 0,-9 14-1 0 0,12-16-331 0 0,0 0 0 0 0,1 0-1 0 0,0 0 1 0 0,0 0 0 0 0,0 0-1 0 0,0 0 1 0 0,1 1 0 0 0,0-1-1 0 0,0 1 1 0 0,0-1 0 0 0,1 1-1 0 0,0-1 1 0 0,0 0 0 0 0,0 1-1 0 0,3 10 1 0 0,-1-11-47 0 0,-1 0-1 0 0,2 0 1 0 0,-1 0 0 0 0,1 0 0 0 0,-1-1-1 0 0,7 8 1 0 0,-7-9-19 0 0,4 5 39 0 0,11 11-31 0 0,5 2-11 0 0,-1-6-13 0 0,-19-14 4 0 0,0 1 0 0 0,1 0-1 0 0,0-1 1 0 0,-1 1 0 0 0,1-1 0 0 0,0 0 0 0 0,0 0 0 0 0,4 1 0 0 0,1 0-25 0 0,-2 1-216 0 0,1-3-59 0 0,1 2 7 0 0,5 0-72 0 0,7-4-6195 0 0,6-1-1218 0 0</inkml:trace>
+  <inkml:trace contextRef="#ctx0" brushRef="#br0" timeOffset="20199.35">2047 1120 14279 0 0,'0'-1'1179'0'0,"-1"-3"-1562"0"0,3 3 2725 0 0,5 1 4871 0 0,17 5-6520 0 0,-18-4-220 0 0,-1 0-97 0 0,18 6-21 0 0,-17-5-50 0 0,0-1-198 0 0,27 2-159 0 0,-1-3-284 0 0,-25-1-132 0 0,-2 0-1663 0 0,22-4-6526 0 0</inkml:trace>
+  <inkml:trace contextRef="#ctx0" brushRef="#br0" timeOffset="20552.24">2059 1246 13823 0 0,'1'0'3544'0'0,"5"-1"2899"0"0,15-3-5687 0 0,-15 3-72 0 0,38-3 336 0 0,-14 1-871 0 0,1-1-2248 0 0,-5 1-6630 0 0</inkml:trace>
+  <inkml:trace contextRef="#ctx0" brushRef="#br0" timeOffset="20553.24">2437 1131 21655 0 0,'0'0'442'0'0,"-3"-1"340"0"0,7-2 2438 0 0,12-2-2539 0 0,-12 4 50 0 0,1 0 6 0 0,24-2 274 0 0,9 2-1695 0 0,-14 2 332 0 0,-18-1-271 0 0,-1 1-2515 0 0,21 5-5757 0 0</inkml:trace>
+  <inkml:trace contextRef="#ctx0" brushRef="#br0" timeOffset="20907.45">2495 1234 9215 0 0,'3'0'10289'0'0,"6"-1"-4179"0"0,8-1-2908 0 0,12-1-3313 0 0,2-1 405 0 0,-25 3-179 0 0,0 1-225 0 0,0-1 36 0 0,-3 0-23 0 0,0 0-1 0 0,0 1 0 0 0,0 0 0 0 0,0 0 0 0 0,1 0 1 0 0,4 1-1 0 0,12 0-640 0 0,-15 0-171 0 0</inkml:trace>
+  <inkml:trace contextRef="#ctx0" brushRef="#br0" timeOffset="17365.52">33 1108 5063 0 0,'-1'-4'2919'0'0,"1"-14"11706"0"0,2 10-12486 0 0,4 3-1498 0 0,-1 1 1 0 0,1 0 0 0 0,7-4-1 0 0,12-9-262 0 0,-18 11-510 0 0,-1 0 0 0 0,12-14-1 0 0,-17 19-30 0 0,1-1 0 0 0,-1 0-1 0 0,0 0 1 0 0,0 1 0 0 0,0-1-1 0 0,1 0 1 0 0,-2 0-1 0 0,1-1 1 0 0,0 1 0 0 0,0 0-1 0 0,-1 0 1 0 0,1 0 0 0 0,-1 0-1 0 0,0-1 1 0 0,0 1 0 0 0,1 0-1 0 0,-2-3 1 0 0,1 4 92 0 0,-1 0-1 0 0,1 1 1 0 0,0-1-1 0 0,-1 0 1 0 0,0 1 0 0 0,1-1-1 0 0,-1 0 1 0 0,1 1-1 0 0,-1-1 1 0 0,0 1-1 0 0,0-1 1 0 0,1 1 0 0 0,-1-1-1 0 0,0 1 1 0 0,0 0-1 0 0,1-1 1 0 0,-1 1 0 0 0,0 0-1 0 0,0 0 1 0 0,0 0-1 0 0,1-1 1 0 0,-1 1-1 0 0,0 0 1 0 0,0 0 0 0 0,-2 0-1 0 0,-24 1-783 0 0,24 0 707 0 0,-2-1 87 0 0,1 0 0 0 0,0 1 0 0 0,-1 0 0 0 0,1 0-1 0 0,0 0 1 0 0,0 0 0 0 0,0 1 0 0 0,0-1 0 0 0,0 1 0 0 0,0 0 0 0 0,0 0 0 0 0,-3 4-1 0 0,4-4 131 0 0,1 0-1 0 0,0 1 1 0 0,0-1-1 0 0,0 1 1 0 0,0 0-1 0 0,0-1 0 0 0,1 1 1 0 0,-1 0-1 0 0,1 0 1 0 0,0 0-1 0 0,0 0 1 0 0,0 1-1 0 0,0-1 1 0 0,0 0-1 0 0,1 0 0 0 0,-1 6 1 0 0,1 8 99 0 0,0-1 0 0 0,1 1 1 0 0,1-1-1 0 0,1 1 0 0 0,0-1 1 0 0,10 29-1 0 0,-4-28 70 0 0,-6-13-199 0 0,-1 0 73 0 0,1-1-1 0 0,-1-1-103 0 0,0-1 0 0 0,0 0 0 0 0,0 0 0 0 0,0 1 0 0 0,0-1-1 0 0,0 0 1 0 0,0-1 0 0 0,3 2 0 0 0,-2-1-23 0 0,0-1 0 0 0,0 0-1 0 0,0 0 1 0 0,1 0 0 0 0,-1-1-1 0 0,5 0 1 0 0,-8 1-1 0 0,0 0 0 0 0,1 0-1 0 0,-1 0 1 0 0,1 0 0 0 0,-1 0 0 0 0,0 0-1 0 0,1 0 1 0 0,-1-1 0 0 0,1 1 0 0 0,-1 0-1 0 0,0 0 1 0 0,1 0 0 0 0,-1-1 0 0 0,0 1-1 0 0,1 0 1 0 0,-1 0 0 0 0,0-1 0 0 0,1 1-1 0 0,-1 0 1 0 0,0 0 0 0 0,0-1 0 0 0,1 0-1 0 0,13-16-429 0 0</inkml:trace>
+  <inkml:trace contextRef="#ctx0" brushRef="#br0" timeOffset="17699.64">239 806 19807 0 0,'-1'0'124'0'0,"0"0"0"0"0,0 0 0 0 0,0 1-1 0 0,0-1 1 0 0,0 0 0 0 0,0 0 0 0 0,0 0 0 0 0,-1 1 0 0 0,1-1-1 0 0,0 1 1 0 0,0-1 0 0 0,0 1 0 0 0,0-1 0 0 0,0 1 0 0 0,0 0-1 0 0,1-1 1 0 0,-1 1 0 0 0,0 0 0 0 0,0 0 0 0 0,0-1-1 0 0,1 1 1 0 0,-1 0 0 0 0,0 0 0 0 0,1 0 0 0 0,-1 0 0 0 0,1 0-1 0 0,-1 0 1 0 0,1 0 0 0 0,-1 0 0 0 0,1 0 0 0 0,0 0 0 0 0,-1 2-1 0 0,0 4 312 0 0,1 0-1 0 0,-1-1 0 0 0,1 1 1 0 0,2 10-1 0 0,-1-4-377 0 0,1 25 212 0 0,1-1 1 0 0,3 1 0 0 0,10 40-1 0 0,-5-51-842 0 0,-9-22-1494 0 0</inkml:trace>
+  <inkml:trace contextRef="#ctx0" brushRef="#br0" timeOffset="18056.03">337 976 19351 0 0,'-2'1'404'0'0,"0"1"0"0"0,1-1 0 0 0,-1 1 0 0 0,0-1 0 0 0,1 1-1 0 0,-1 0 1 0 0,1 0 0 0 0,0 0 0 0 0,-1 0 0 0 0,1 0 0 0 0,0 0 0 0 0,-1 2-1 0 0,-9 28 559 0 0,10-27-949 0 0,0-1-1 0 0,0 1 1 0 0,1-1 0 0 0,-1 1-1 0 0,1-1 1 0 0,0 1-1 0 0,0 0 1 0 0,1-1 0 0 0,-1 1-1 0 0,3 5 1 0 0,-3-9-132 0 0,2 2-270 0 0,8 11 97 0 0,-7-11-11 0 0,2 0-649 0 0,15 9 765 0 0,-15-9 83 0 0,-1 1 27 0 0,13 12 73 0 0,-16-15 14 0 0,0 0 0 0 0,0 0 0 0 0,0 0 0 0 0,0 0 0 0 0,0 0 0 0 0,0 0 0 0 0,0 0 0 0 0,0 1 0 0 0,-1-1 0 0 0,1 0 0 0 0,0 0 0 0 0,-1 1 0 0 0,1-1 0 0 0,0 3 0 0 0,0 0 28 0 0,0-3 9 0 0,-1 1 0 0 0,1-1 0 0 0,-1 0 0 0 0,1 0 0 0 0,-1 0 1 0 0,1 1-1 0 0,-1-1 0 0 0,0 0 0 0 0,0 1 0 0 0,1-1 0 0 0,-1 0 0 0 0,0 1 0 0 0,0-1 0 0 0,0 0 0 0 0,-1 1 0 0 0,1-1 0 0 0,0 0 0 0 0,0 1 0 0 0,-1-1 0 0 0,1 0 0 0 0,-1 0 0 0 0,1 1 1 0 0,-1-1-1 0 0,0 0 0 0 0,1 0 0 0 0,-1 0 0 0 0,0 0 0 0 0,0 0 0 0 0,0 0 0 0 0,0 0 0 0 0,1 0 0 0 0,-1 0 0 0 0,-1 0 0 0 0,0 1 0 0 0,1-2-99 0 0,0 1 0 0 0,0-1-1 0 0,0 0 1 0 0,0 1 0 0 0,0-1 0 0 0,0 0-1 0 0,0 0 1 0 0,0 0 0 0 0,0 0 0 0 0,0 0-1 0 0,0 0 1 0 0,0 0 0 0 0,0 0 0 0 0,0 0-1 0 0,0 0 1 0 0,0 0 0 0 0,0-1-1 0 0,0 1 1 0 0,0 0 0 0 0,0-1 0 0 0,0 1-1 0 0,0-1 1 0 0,0 1 0 0 0,0-1 0 0 0,0 1-1 0 0,1-1 1 0 0,-1 0 0 0 0,0 1 0 0 0,0-1-1 0 0,1 0 1 0 0,-1 0 0 0 0,0 1 0 0 0,1-1-1 0 0,-1 0 1 0 0,1 0 0 0 0,-1 0-1 0 0,1 0 1 0 0,0 0 0 0 0,-1 0 0 0 0,1 0-1 0 0,0-1 1 0 0,-3-5-976 0 0</inkml:trace>
+  <inkml:trace contextRef="#ctx0" brushRef="#br0" timeOffset="18420.31">396 1148 3679 0 0,'8'-7'6102'0'0,"-1"3"-4296"0"0,12-6 1576 0 0,-14 7-2602 0 0,17-12 3110 0 0,-10 6-2671 0 0,0 0-1 0 0,14-15 1 0 0,-22 21-1258 0 0,-1 0 0 0 0,0 0 0 0 0,-1-1 0 0 0,1 1 0 0 0,0-1 0 0 0,-1 1 1 0 0,0-1-1 0 0,0 0 0 0 0,0 0 0 0 0,0 0 0 0 0,-1 0 0 0 0,0 0 0 0 0,1 0 0 0 0,0-8 0 0 0,-2 12-47 0 0,0 0 0 0 0,0 0-1 0 0,0-1 1 0 0,0 1 0 0 0,0 0 0 0 0,0 0-1 0 0,0-1 1 0 0,0 1 0 0 0,0 0 0 0 0,-1-1-1 0 0,1 1 1 0 0,0 0 0 0 0,0 0 0 0 0,0-1-1 0 0,0 1 1 0 0,0 0 0 0 0,0 0 0 0 0,-1 0-1 0 0,1-1 1 0 0,0 1 0 0 0,0 0 0 0 0,0 0-1 0 0,-1 0 1 0 0,1-1 0 0 0,0 1 0 0 0,0 0-1 0 0,-1 0 1 0 0,1 0 0 0 0,0 0 0 0 0,0 0-1 0 0,-1 0 1 0 0,1-1 0 0 0,-1 1 0 0 0,-11 2-1696 0 0,-9 8 51 0 0,11-4 1735 0 0,2-2 264 0 0,0 1 1 0 0,1 0 0 0 0,-1 0 0 0 0,1 0 0 0 0,-6 8-1 0 0,11-11-131 0 0,0 0 0 0 0,1-1 0 0 0,0 1 0 0 0,-1 1 0 0 0,1-1 0 0 0,0 0-1 0 0,0 0 1 0 0,0 0 0 0 0,0 1 0 0 0,0-1 0 0 0,1 0 0 0 0,-1 1 0 0 0,1-1 0 0 0,0 0-1 0 0,-1 1 1 0 0,1-1 0 0 0,0 1 0 0 0,0-1 0 0 0,1 0 0 0 0,-1 1 0 0 0,0-1-1 0 0,1 1 1 0 0,1 3 0 0 0,6 12 1062 0 0,-5-13-1054 0 0,-1-2 127 0 0,1 1-69 0 0,8 12-38 0 0,-9-12 139 0 0,3-1-235 0 0,11 11-47 0 0,-12-11-1028 0 0</inkml:trace>
+  <inkml:trace contextRef="#ctx0" brushRef="#br0" timeOffset="18421.31">725 1115 18887 0 0,'0'0'175'0'0,"0"-1"-1"0"0,0 1 1 0 0,0 0-1 0 0,0 0 1 0 0,0-1-1 0 0,0 1 1 0 0,0 0-1 0 0,0 0 1 0 0,0-1-1 0 0,0 1 1 0 0,0 0-1 0 0,0-1 1 0 0,0 1-1 0 0,0 0 1 0 0,0 0 0 0 0,0-1-1 0 0,0 1 1 0 0,0 0-1 0 0,0-1 1 0 0,0 1-1 0 0,0 0 1 0 0,0 0-1 0 0,0-1 1 0 0,0 1-1 0 0,1 0 1 0 0,-1 0-1 0 0,0-1 1 0 0,0 1-1 0 0,0 0 1 0 0,1 0-1 0 0,-1 0 1 0 0,0-1-1 0 0,7-12 1043 0 0,-5 11-1137 0 0,0 0 1 0 0,0 0-1 0 0,0 0 1 0 0,0 0-1 0 0,1 1 0 0 0,-1-1 1 0 0,0 0-1 0 0,1 1 1 0 0,-1 0-1 0 0,1-1 0 0 0,0 1 1 0 0,-1 0-1 0 0,4 0 0 0 0,-6 1-80 0 0,4-1-133 0 0,-2 4-407 0 0,-1 2 519 0 0,1 0 0 0 0,0 0 0 0 0,-1 0 0 0 0,1 9 1 0 0,0-5 16 0 0,-1-3-124 0 0,-1-6 60 0 0,0 0 0 0 0,0 1-1 0 0,0-1 1 0 0,0 0-1 0 0,0 0 1 0 0,0 0-1 0 0,0 1 1 0 0,0-1-1 0 0,0 0 1 0 0,0 0 0 0 0,1 0-1 0 0,-1 1 1 0 0,0-1-1 0 0,0 0 1 0 0,0 0-1 0 0,0 0 1 0 0,0 0-1 0 0,0 1 1 0 0,1-1 0 0 0,-1 0-1 0 0,0 0 1 0 0,0 0-1 0 0,0 0 1 0 0,0 0-1 0 0,1 0 1 0 0,-1 1 0 0 0,0-1-1 0 0,0 0 1 0 0,0 0-1 0 0,1 0 1 0 0,-1 0-1 0 0,0 0 1 0 0,0 0-1 0 0,1 0 1 0 0,-1 0 0 0 0,0 0-1 0 0,0 0 1 0 0,0 0-1 0 0,1 0 1 0 0,19-8-8355 0 0</inkml:trace>
+  <inkml:trace contextRef="#ctx0" brushRef="#br0" timeOffset="18767.99">809 978 2759 0 0,'-3'1'248'0'0,"2"0"-248"0"0,1 11 19936 0 0,16 9-19736 0 0</inkml:trace>
+  <inkml:trace contextRef="#ctx0" brushRef="#br0" timeOffset="19132.93">998 860 8751 0 0,'-1'0'849'0'0,"0"0"-1"0"0,-1 0 0 0 0,1 0 1 0 0,-1 0-1 0 0,1 1 1 0 0,-1-1-1 0 0,1 0 0 0 0,-1 1 1 0 0,1-1-1 0 0,-1 1 0 0 0,1-1 1 0 0,0 1-1 0 0,-1 0 0 0 0,1 0 1 0 0,0-1-1 0 0,-2 3 1 0 0,2-2-475 0 0,0 0 0 0 0,0 1 0 0 0,0-1 0 0 0,0 1 0 0 0,0-1 1 0 0,1 0-1 0 0,-1 1 0 0 0,0-1 0 0 0,1 1 0 0 0,0 0 1 0 0,-1-1-1 0 0,0 4 0 0 0,1 3-475 0 0,0 0-1 0 0,1 0 1 0 0,-1 1 0 0 0,2-1-1 0 0,1 8 1 0 0,-1-5 1006 0 0,19 94-839 0 0,8 50 12 0 0,-21-108-192 0 0,-4-24-33 0 0,0 0 1 0 0,-2 0-1 0 0,0 0 0 0 0,-2 24 0 0 0,0-47 75 0 0,0 0 1 0 0,0 0-1 0 0,0 0 1 0 0,-1 0-1 0 0,1 0 1 0 0,0 0-1 0 0,0 0 0 0 0,0-1 1 0 0,0 1-1 0 0,0 0 1 0 0,0 0-1 0 0,0 0 1 0 0,0 0-1 0 0,0 0 0 0 0,0 0 1 0 0,-1 0-1 0 0,1 0 1 0 0,0 0-1 0 0,0 0 0 0 0,0 0 1 0 0,0 0-1 0 0,0 0 1 0 0,0 0-1 0 0,0 0 1 0 0,0 0-1 0 0,0 0 0 0 0,-1 0 1 0 0,1 0-1 0 0,0 0 1 0 0,0 0-1 0 0,0 0 0 0 0,0 0 1 0 0,0 0-1 0 0,0 0 1 0 0,0 1-1 0 0,0-1 1 0 0,0 0-1 0 0,0 0 0 0 0,0 0 1 0 0,-1 0-1 0 0,1 0 1 0 0,0 0-1 0 0,0 0 0 0 0,0 0 1 0 0,0 0-1 0 0,0 0 1 0 0,0 1-1 0 0</inkml:trace>
+  <inkml:trace contextRef="#ctx0" brushRef="#br0" timeOffset="19133.93">918 1142 15199 0 0,'0'0'98'0'0,"0"0"-1"0"0,0-1 1 0 0,-1 1-1 0 0,1 0 1 0 0,0 0-1 0 0,0 0 1 0 0,0-1-1 0 0,-1 1 0 0 0,1 0 1 0 0,0 0-1 0 0,0-1 1 0 0,0 1-1 0 0,0 0 1 0 0,0 0-1 0 0,0-1 1 0 0,0 1-1 0 0,0 0 1 0 0,0 0-1 0 0,0-1 1 0 0,0 1-1 0 0,-1 0 1 0 0,2 0-1 0 0,-1-1 0 0 0,0 1 1 0 0,0 0-1 0 0,0 0 1 0 0,0-1-1 0 0,0 1 1 0 0,0 0-1 0 0,0-1 1 0 0,0 1-1 0 0,0 0 1 0 0,0 0-1 0 0,0 0 1 0 0,1-1-1 0 0,-1 1 1 0 0,10-4 4269 0 0,2-1-3385 0 0,-6 3-323 0 0,20-7-103 0 0,23-8 315 0 0,-9 2-3332 0 0,-17 5-6104 0 0</inkml:trace>
+  <inkml:trace contextRef="#ctx0" brushRef="#br0" timeOffset="19486.81">1263 875 19495 0 0,'-2'1'180'0'0,"0"-1"0"0"0,0 1 0 0 0,-1-1 1 0 0,1 1-1 0 0,0-1 0 0 0,1 1 0 0 0,-1 0 0 0 0,0 0 0 0 0,0 0 0 0 0,0 0 0 0 0,0 1 0 0 0,1-1 0 0 0,-1 0 1 0 0,-2 3-1 0 0,1 0 153 0 0,0 0 1 0 0,0-1-1 0 0,1 1 1 0 0,-1 0-1 0 0,1 0 1 0 0,-2 6-1 0 0,-1 3 399 0 0,2-1 0 0 0,-1 1 0 0 0,-2 25 0 0 0,4-19-435 0 0,2 1-1 0 0,0 0 1 0 0,1 0-1 0 0,1-1 1 0 0,1 1-1 0 0,0-1 1 0 0,9 28-1 0 0,-11-44-287 0 0,0 0 0 0 0,0 0 0 0 0,0 0 0 0 0,1 0 0 0 0,-1-1 0 0 0,3 5-1 0 0,0-2-35 0 0,-2 0-219 0 0,1 0-122 0 0,11 13-30 0 0,-11-14-48 0 0,1-1-164 0 0,12 9-78 0 0,-12-9-1670 0 0</inkml:trace>
+  <inkml:trace contextRef="#ctx0" brushRef="#br0" timeOffset="21903.71">2825 808 17047 0 0,'-1'1'306'0'0,"1"-1"1"0"0,-1 1-1 0 0,0-1 0 0 0,1 1 0 0 0,-1-1 0 0 0,1 1 1 0 0,0 0-1 0 0,-1-1 0 0 0,1 1 0 0 0,0 0 0 0 0,-1 0 1 0 0,1-1-1 0 0,0 1 0 0 0,-1 1 0 0 0,-3 21 1571 0 0,3-19-1556 0 0,0 3-10 0 0,0 0 0 0 0,1-1 0 0 0,0 1-1 0 0,0 0 1 0 0,2 9 0 0 0,6 15-2423 0 0</inkml:trace>
+  <inkml:trace contextRef="#ctx0" brushRef="#br0" timeOffset="22351.12">3122 1023 14743 0 0,'-1'-1'391'0'0,"-1"0"0"0"0,1 1 0 0 0,-1-1 0 0 0,0 1 0 0 0,1-1 0 0 0,-1 1 0 0 0,0-1 0 0 0,0 1 0 0 0,1 0 0 0 0,-1 0 0 0 0,0 0 0 0 0,0 0 0 0 0,1 0 0 0 0,-1 1 0 0 0,0-1 0 0 0,1 0 0 0 0,-1 1 0 0 0,-3 1 0 0 0,2 0-110 0 0,-1 0-1 0 0,1 0 1 0 0,0 0 0 0 0,0 0-1 0 0,0 1 1 0 0,0-1 0 0 0,0 1-1 0 0,-3 4 1 0 0,-3 5-28 0 0,1 0-1 0 0,0 1 1 0 0,-8 19-1 0 0,8-17-135 0 0,2 0 0 0 0,0 1-1 0 0,1 0 1 0 0,-4 19 0 0 0,8-27-105 0 0,-1-1 1 0 0,2 1 0 0 0,-1 0 0 0 0,1-1-1 0 0,0 1 1 0 0,1 0 0 0 0,0-1 0 0 0,0 1-1 0 0,0 0 1 0 0,1-1 0 0 0,4 10-1 0 0,2-3 55 0 0,3 0 24 0 0,-3-8 39 0 0,11 4 0 0 0,-14-8-9 0 0,1-1-4 0 0,16-1-10 0 0,-16 0-3 0 0,0-1 0 0 0,17-5-3 0 0,-16 4-67 0 0,-4 1-27 0 0,0 1 0 0 0,-1-1 1 0 0,1 0-1 0 0,0 1 0 0 0,-1-1 1 0 0,1-1-1 0 0,2-1 1 0 0,11-6-19 0 0,24-13-1509 0 0,-36 20 998 0 0,0-1 290 0 0,15-10 127 0 0,-14 10-1638 0 0</inkml:trace>
+  <inkml:trace contextRef="#ctx0" brushRef="#br0" timeOffset="22855.13">3278 792 17503 0 0,'0'0'184'0'0,"0"0"-1"0"0,0 0 0 0 0,0-1 1 0 0,0 1-1 0 0,0 0 1 0 0,0 0-1 0 0,0 0 1 0 0,0-1-1 0 0,0 1 0 0 0,-1 0 1 0 0,1 0-1 0 0,0 0 1 0 0,0-1-1 0 0,0 1 1 0 0,0 0-1 0 0,0 0 0 0 0,-1 0 1 0 0,1 0-1 0 0,0-1 1 0 0,0 1-1 0 0,0 0 0 0 0,-1 0 1 0 0,1 0-1 0 0,0 0 1 0 0,0 0-1 0 0,0 0 1 0 0,-1 0-1 0 0,1 0 0 0 0,0 0 1 0 0,-1 0-1 0 0,-1 6 2537 0 0,0 20-1840 0 0,1-17-599 0 0,-3 78-1129 0 0,5-72 129 0 0</inkml:trace>
+  <inkml:trace contextRef="#ctx0" brushRef="#br0" timeOffset="23339.34">3434 882 16583 0 0,'11'10'5292'0'0,"-6"-6"-4184"0"0,15 14-703 0 0,7 10 519 0 0,-21-22-789 0 0,-2-3-14 0 0,-1 1 1 0 0,1 0 0 0 0,-1 0-1 0 0,4 7 1 0 0,18 26 566 0 0,-18-24-526 0 0,0 0 0 0 0,0 1 0 0 0,-1 0 0 0 0,-1 0 0 0 0,0 0 0 0 0,3 18-1 0 0,-7-15 16 0 0,1 1 0 0 0,-2-1-1 0 0,-1 0 1 0 0,0 1 0 0 0,-1-1-1 0 0,-8 34 1 0 0,0-17-536 0 0,-1-1 0 0 0,-24 47 0 0 0,25-62-1918 0 0,0-1-6691 0 0</inkml:trace>
+  <inkml:trace contextRef="#ctx0" brushRef="#br0" timeOffset="24481.32">4171 770 5063 0 0,'-18'16'9520'0'0,"-9"0"-405"0"0,-12 13-7558 0 0,15-11-1034 0 0,22-16-510 0 0,0-1 0 0 0,0 1 0 0 0,0-1 0 0 0,0 1 1 0 0,0 0-1 0 0,1 0 0 0 0,-1 0 0 0 0,1 0 0 0 0,-1 0 0 0 0,1 0 0 0 0,0 0 1 0 0,0 0-1 0 0,-1 3 0 0 0,1-3 3 0 0,1 1 0 0 0,0 0 1 0 0,-1 0-1 0 0,1 0 0 0 0,0 0 1 0 0,1-1-1 0 0,-1 1 0 0 0,0 0 0 0 0,1 0 1 0 0,-1 0-1 0 0,1-1 0 0 0,0 1 1 0 0,1 3-1 0 0,-1-5-9 0 0,-1 1 0 0 0,1-1 0 0 0,-1 1-1 0 0,1-1 1 0 0,0 1 0 0 0,0-1 0 0 0,-1 0 0 0 0,1 1 0 0 0,0-1 0 0 0,0 0 0 0 0,2 2 0 0 0,5 6 44 0 0,9 9-28 0 0,1 0 41 0 0,12 8 44 0 0,-25-21-33 0 0,-1-1-17 0 0,11 12-31 0 0,-11-12 48 0 0,-3-1-17 0 0,0-1-44 0 0,0 0 0 0 0,-1 1 0 0 0,1-1 1 0 0,-1 0-1 0 0,1 0 0 0 0,-1 1 0 0 0,0-1 0 0 0,0 0 0 0 0,0 0 0 0 0,0 1 0 0 0,0-1 0 0 0,0 0 0 0 0,-1 0 0 0 0,1 1 0 0 0,-1-1 0 0 0,1 0 0 0 0,-1 0 0 0 0,0 0 0 0 0,0 0 0 0 0,0 0 0 0 0,0 0 0 0 0,-1 0 0 0 0,1 0 0 0 0,0 0 0 0 0,-1 0 0 0 0,-2 2 0 0 0,-2 2-120 0 0,-1 0 1 0 0,0 0-1 0 0,-1-1 1 0 0,1 0-1 0 0,-1 0 0 0 0,0-1 1 0 0,0 0-1 0 0,0 0 1 0 0,-18 4-1 0 0,25-7 73 0 0,0-1 0 0 0,1 0-1 0 0,-1 0 1 0 0,0 0 0 0 0,1 1 0 0 0,-1-1 0 0 0,1 0-1 0 0,-1 1 1 0 0,1-1 0 0 0,-1 1 0 0 0,1-1-1 0 0,-1 0 1 0 0,1 1 0 0 0,-1-1 0 0 0,1 1 0 0 0,-1-1-1 0 0,0 2 1 0 0,1-1 7 0 0,0 0 1 0 0,0 0-1 0 0,-1 0 0 0 0,1 0 0 0 0,0 0 0 0 0,0 0 1 0 0,0 1-1 0 0,1-1 0 0 0,-1 0 0 0 0,0 0 0 0 0,0 0 1 0 0,1 0-1 0 0,-1 0 0 0 0,0 0 0 0 0,1 0 0 0 0,-1 0 1 0 0,1 0-1 0 0,0 1 0 0 0,14 25 22 0 0,-11-23 5 0 0,0 0 26 0 0,-2-1 89 0 0,2 2 7 0 0,16 23 105 0 0,-17-23-188 0 0,9 15 173 0 0,8 31 283 0 0,-19-43-389 0 0,0 0 0 0 0,0 0 0 0 0,0 0-1 0 0,-1 0 1 0 0,-1 0 0 0 0,1-1 0 0 0,-1 1 0 0 0,-1 0 0 0 0,-2 11 0 0 0,1-8-242 0 0,1 1 0 0 0,0-1-1 0 0,1 1 1 0 0,1 12 0 0 0,2-14-2898 0 0</inkml:trace>
+</inkml:ink>
+</file>
+
+<file path=word/ink/ink20.xml><?xml version="1.0" encoding="utf-8"?>
+<inkml:ink xmlns:inkml="http://www.w3.org/2003/InkML">
+  <inkml:definitions>
+    <inkml:context xml:id="ctx0">
+      <inkml:inkSource xml:id="inkSrc0">
+        <inkml:traceFormat>
+          <inkml:channel name="X" type="integer" min="-2.14748E9" max="2.14748E9" units="cm"/>
+          <inkml:channel name="Y" type="integer" min="-2.14748E9" max="2.14748E9" units="cm"/>
+          <inkml:channel name="F" type="integer" max="32767" units="dev"/>
+          <inkml:channel name="OA" type="integer" max="360" units="deg"/>
+          <inkml:channel name="OE" type="integer" max="90" units="deg"/>
+        </inkml:traceFormat>
+        <inkml:channelProperties>
+          <inkml:channelProperty channel="X" name="resolution" value="1000" units="1/cm"/>
+          <inkml:channelProperty channel="Y" name="resolution" value="1000" units="1/cm"/>
+          <inkml:channelProperty channel="F" name="resolution" value="0" units="1/dev"/>
+          <inkml:channelProperty channel="OA" name="resolution" value="1000" units="1/deg"/>
+          <inkml:channelProperty channel="OE" name="resolution" value="1000" units="1/deg"/>
+        </inkml:channelProperties>
+      </inkml:inkSource>
+      <inkml:timestamp xml:id="ts0" timeString="2024-04-08T15:23:23.112"/>
+    </inkml:context>
+    <inkml:brush xml:id="br0">
+      <inkml:brushProperty name="width" value="0.025" units="cm"/>
+      <inkml:brushProperty name="height" value="0.025" units="cm"/>
+      <inkml:brushProperty name="color" value="#E71224"/>
+    </inkml:brush>
+  </inkml:definitions>
+  <inkml:trace contextRef="#ctx0" brushRef="#br0">1829 293 7831 0 0,'5'-5'9299'0'0,"-1"5"-3660"0"0,6 11-1995 0 0,2 19-3515 0 0,-9-14 144 0 0,-1 0 0 0 0,0 1 0 0 0,0-1 1 0 0,-2 1-1 0 0,0-1 0 0 0,-4 23 0 0 0,-23 98 528 0 0,-56 129-31 0 0,-16-5 741 0 0,83-222-828 0 0,-14 32-914 0 0,-3-1 0 0 0,-3-2 0 0 0,-76 108 0 0 0,52-93 363 0 0,-86 92 0 0 0,74-103-132 0 0,-120 94 0 0 0,170-151 0 0 0,0 0 0 0 0,-1-1 0 0 0,-1-1 0 0 0,0-1 0 0 0,-1-1 0 0 0,0-1 0 0 0,-1-2 0 0 0,-32 7 0 0 0,24-7 29 0 0,0-2 0 0 0,-1-2-1 0 0,1-1 1 0 0,-55-3 0 0 0,67-2-13 0 0,1 0 0 0 0,0-2 0 0 0,0 0 0 0 0,0-1 0 0 0,1-2 0 0 0,0 0 0 0 0,0-1 0 0 0,-30-17 0 0 0,33 15-38 0 0,2-1 0 0 0,-1-1 0 0 0,2 0 0 0 0,-1-1 0 0 0,2-1 0 0 0,0 0 0 0 0,-20-29 0 0 0,11 11-37 0 0,2-1 1 0 0,-29-69-1 0 0,40 79 32 0 0,2-1 1 0 0,0-1-1 0 0,1 1 0 0 0,2-1 1 0 0,1 0-1 0 0,0 0 1 0 0,2 0-1 0 0,1-1 0 0 0,4-34 1 0 0,6-14-124 0 0,37-134-1 0 0,-30 148 61 0 0,3 0 1 0 0,2 2-1 0 0,3 0 0 0 0,60-101 0 0 0,-15 54 69 0 0,4 4-1 0 0,110-118 1 0 0,87-30-297 0 0,-234 218 59 0 0,-1 6-274 0 0,-28 19 32 0 0,0 0 0 0 0,0 0 0 0 0,13-12 1 0 0,-7 5-142 0 0,-5 7-1187 0 0,-1 6-5637 0 0</inkml:trace>
+  <inkml:trace contextRef="#ctx0" brushRef="#br0" timeOffset="365.72">777 60 18887 0 0,'-2'-1'327'0'0,"0"0"-1"0"0,0 0 0 0 0,0-1 1 0 0,0 1-1 0 0,0-1 0 0 0,0 0 1 0 0,1 0-1 0 0,-1 0 0 0 0,1 1 1 0 0,-1-1-1 0 0,1-1 0 0 0,0 1 1 0 0,-1 0-1 0 0,0-3 0 0 0,2 4-242 0 0,-1 1 0 0 0,1-1 0 0 0,0 0 0 0 0,-1 0 0 0 0,1 0 0 0 0,0 1 0 0 0,0-1 0 0 0,-1 0 0 0 0,1 0 0 0 0,0 0-1 0 0,0 0 1 0 0,0 1 0 0 0,0-1 0 0 0,0 0 0 0 0,0 0 0 0 0,1 0 0 0 0,-1 0 0 0 0,0 1 0 0 0,0-1 0 0 0,1 0 0 0 0,-1 0 0 0 0,0 0 0 0 0,1 1 0 0 0,-1-1-1 0 0,0 0 1 0 0,1 1 0 0 0,-1-1 0 0 0,1 0 0 0 0,0 1 0 0 0,-1-1 0 0 0,1 0 0 0 0,-1 1 0 0 0,1-1 0 0 0,0 1 0 0 0,-1-1 0 0 0,1 1 0 0 0,0 0-1 0 0,0-1 1 0 0,-1 1 0 0 0,1 0 0 0 0,0-1 0 0 0,1 1 0 0 0,-1 0 187 0 0,5 0-141 0 0,0-1-104 0 0,22 2 72 0 0,11 3-87 0 0,11 1 80 0 0,-11 0 31 0 0,-14-1-130 0 0,18 4-189 0 0,-40-7 187 0 0,0-1-1 0 0,-1 1 1 0 0,1-1-1 0 0,-1 1 1 0 0,1 0-1 0 0,-1 0 1 0 0,1 0 0 0 0,-1 0-1 0 0,5 3 1 0 0,-1-1-2 0 0,-5-2 10 0 0,0 0 1 0 0,0-1-1 0 0,0 1 1 0 0,1 0-1 0 0,-1 0 1 0 0,0 0-1 0 0,0 0 0 0 0,0 0 1 0 0,-1 0-1 0 0,1 0 1 0 0,0 0-1 0 0,0 0 0 0 0,0 1 1 0 0,-1-1-1 0 0,1 0 1 0 0,-1 0-1 0 0,1 1 0 0 0,-1-1 1 0 0,1 0-1 0 0,-1 1 1 0 0,1 1-1 0 0,-1 2-3 0 0,0 0 1 0 0,0-1-1 0 0,0 1 0 0 0,-2 7 0 0 0,1-6 4 0 0,-4 20-455 0 0,-2 1 1 0 0,-1-1-1 0 0,0-1 0 0 0,-17 33 0 0 0,8-19 0 0 0,-4 9-2325 0 0,10-30-5295 0 0</inkml:trace>
+  <inkml:trace contextRef="#ctx0" brushRef="#br0" timeOffset="1764.61">590 2373 16127 0 0,'-5'1'1128'0'0,"-23"9"3950"0"0,1 2-3535 0 0,22-9-1438 0 0,0 0-1 0 0,0 0 0 0 0,1 1 1 0 0,-1-1-1 0 0,1 1 0 0 0,-1 0 0 0 0,1 0 1 0 0,-4 7-1 0 0,2-3 5 0 0,1 0 1 0 0,0 1-1 0 0,1 0 0 0 0,-1 0 0 0 0,2 0 1 0 0,-1 0-1 0 0,2 0 0 0 0,-1 1 0 0 0,1 0 1 0 0,0-1-1 0 0,0 14 0 0 0,2-14-28 0 0,0 0 0 0 0,0-1-1 0 0,1 1 1 0 0,0 0 0 0 0,0-1-1 0 0,1 1 1 0 0,0-1 0 0 0,1 0-1 0 0,0 0 1 0 0,0 0 0 0 0,1 0-1 0 0,8 14 1 0 0,3-6 82 0 0,-13-13-70 0 0,4 0 3 0 0,15 8 0 0 0,-16-8 3 0 0,1-2 11 0 0,16 3 9 0 0,-16-2 118 0 0,1-3-130 0 0,22 0-3 0 0,-22 0 0 0 0,-2-1-7 0 0,17-6-22 0 0,-13 4-6 0 0,15-8-54 0 0,4-8-40 0 0,-20 12-111 0 0,-1 1 0 0 0,8-10-1 0 0,-13 15 110 0 0,23-33-5887 0 0,-21 28 2937 0 0,5-6-5375 0 0</inkml:trace>
+  <inkml:trace contextRef="#ctx0" brushRef="#br0" timeOffset="2145.83">957 2150 18887 0 0,'-5'25'3937'0'0,"5"16"-2511"0"0,1-27-926 0 0,2 99 1336 0 0,-1 116-583 0 0,-5-145-847 0 0,-1 102 756 0 0,4-185-1170 0 0,3 25 184 0 0,-3-25-222 0 0,0 0 1 0 0,0 0-1 0 0,0 0 1 0 0,1 1 0 0 0,-1-1-1 0 0,0 0 1 0 0,1 0-1 0 0,-1 0 1 0 0,1 0-1 0 0,-1 0 1 0 0,1 0-1 0 0,0 0 1 0 0,-1 0-1 0 0,1 0 1 0 0,0 0-1 0 0,0 0 1 0 0,0-1 0 0 0,1 2-1 0 0,-1-2-130 0 0,0 0 0 0 0,-1 0 1 0 0,1 0-1 0 0,-1 0 0 0 0,1 0 0 0 0,-1 0 0 0 0,1 0 1 0 0,0 0-1 0 0,-1 0 0 0 0,1-1 0 0 0,-1 1 0 0 0,1 0 1 0 0,-1 0-1 0 0,1-1 0 0 0,-1 1 0 0 0,1 0 0 0 0,-1-1 1 0 0,0 1-1 0 0,1-1 0 0 0,-1 1 0 0 0,1 0 0 0 0,-1-1 1 0 0,0 1-1 0 0,1-1 0 0 0,-1 1 0 0 0,0-1 0 0 0</inkml:trace>
+</inkml:ink>
+</file>
+
+<file path=word/ink/ink21.xml><?xml version="1.0" encoding="utf-8"?>
+<inkml:ink xmlns:inkml="http://www.w3.org/2003/InkML">
+  <inkml:definitions>
+    <inkml:context xml:id="ctx0">
+      <inkml:inkSource xml:id="inkSrc0">
+        <inkml:traceFormat>
+          <inkml:channel name="X" type="integer" min="-2.14748E9" max="2.14748E9" units="cm"/>
+          <inkml:channel name="Y" type="integer" min="-2.14748E9" max="2.14748E9" units="cm"/>
+          <inkml:channel name="F" type="integer" max="32767" units="dev"/>
+          <inkml:channel name="OA" type="integer" max="360" units="deg"/>
+          <inkml:channel name="OE" type="integer" max="90" units="deg"/>
+        </inkml:traceFormat>
+        <inkml:channelProperties>
+          <inkml:channelProperty channel="X" name="resolution" value="1000" units="1/cm"/>
+          <inkml:channelProperty channel="Y" name="resolution" value="1000" units="1/cm"/>
+          <inkml:channelProperty channel="F" name="resolution" value="0" units="1/dev"/>
+          <inkml:channelProperty channel="OA" name="resolution" value="1000" units="1/deg"/>
+          <inkml:channelProperty channel="OE" name="resolution" value="1000" units="1/deg"/>
+        </inkml:channelProperties>
+      </inkml:inkSource>
+      <inkml:timestamp xml:id="ts0" timeString="2024-04-08T15:22:37.928"/>
+    </inkml:context>
+    <inkml:brush xml:id="br0">
+      <inkml:brushProperty name="width" value="0.025" units="cm"/>
+      <inkml:brushProperty name="height" value="0.025" units="cm"/>
+      <inkml:brushProperty name="color" value="#E71224"/>
+    </inkml:brush>
+  </inkml:definitions>
+  <inkml:trace contextRef="#ctx0" brushRef="#br0">1605 2987 12439 0 0,'-10'-7'6601'0'0,"10"6"-6368"0"0,-1 1 0 0 0,0-1 0 0 0,0 1 1 0 0,0-1-1 0 0,0 0 0 0 0,1 1 0 0 0,-1-1 1 0 0,0 0-1 0 0,1 1 0 0 0,-1-1 0 0 0,0 0 1 0 0,1 0-1 0 0,-1 0 0 0 0,1 1 0 0 0,-1-1 1 0 0,1 0-1 0 0,-1 0 0 0 0,1 0 0 0 0,0 0 1 0 0,0 0-1 0 0,-1-1 0 0 0,0-8 195 0 0,1 0 0 0 0,-1 1 0 0 0,2-1 0 0 0,-1 0 0 0 0,2 0 0 0 0,3-15 0 0 0,0-8 236 0 0,11-179 1196 0 0,-16 170-1901 0 0,-2-1 0 0 0,-2 1 0 0 0,-10-43 0 0 0,-126-416-145 0 0,109 404 140 0 0,14 39 31 0 0,7 23-42 0 0,-1 1-1 0 0,-1 0 0 0 0,-22-41 1 0 0,17 46 145 0 0,0 1 1 0 0,-3 1 0 0 0,0 0 0 0 0,-1 2 0 0 0,-2 0-1 0 0,-40-32 1 0 0,46 43-72 0 0,-2 1-1 0 0,0 2 1 0 0,0-1-1 0 0,-1 2 1 0 0,-1 1-1 0 0,1 1 1 0 0,-1 0-1 0 0,-1 2 1 0 0,0 0-1 0 0,-30-4 1 0 0,32 8-24 0 0,0 0 0 0 0,-1 1 0 0 0,1 2 0 0 0,0 0 1 0 0,-1 1-1 0 0,1 0 0 0 0,0 2 0 0 0,0 0 0 0 0,0 2 1 0 0,1 0-1 0 0,-30 14 0 0 0,36-12-10 0 0,1-1-1 0 0,0 2 1 0 0,0 0-1 0 0,1 0 1 0 0,0 1-1 0 0,1 0 1 0 0,0 1 0 0 0,0 0-1 0 0,2 1 1 0 0,-10 15-1 0 0,-1 4-4 0 0,2 2 1 0 0,-25 64-1 0 0,4 12 19 0 0,5 2 0 0 0,5 2 1 0 0,-20 166-1 0 0,39-200 35 0 0,2 141 0 0 0,10-182-21 0 0,0 1-1 0 0,3-1 1 0 0,1 0 0 0 0,2 0-1 0 0,23 62 1 0 0,-9-43-11 0 0,3 0 0 0 0,2-2 0 0 0,54 80 0 0 0,-65-113 0 0 0,10 10 0 0 0,0-1 0 0 0,-2-2 0 0 0,-4-3 0 0 0,-2-2 0 0 0,0-2 0 0 0,-7-10-158 0 0,-7-8 27 0 0,-1 1 1 0 0,1 0-1 0 0,-1 0 1 0 0,0 0-1 0 0,0 1 1 0 0,4 6-1 0 0,-8-12 114 0 0,0 0 0 0 0,0 0 0 0 0,0 0-1 0 0,0 0 1 0 0,0 0 0 0 0,0 0 0 0 0,0 0 0 0 0,0 0 0 0 0,0 0-1 0 0,0 0 1 0 0,0 0 0 0 0,0 1 0 0 0,0-1 0 0 0,0 0 0 0 0,0 0-1 0 0,0 0 1 0 0,0 0 0 0 0,0 0 0 0 0,0 0 0 0 0,0 0 0 0 0,0 0-1 0 0,0 0 1 0 0,0 0 0 0 0,0 0 0 0 0,0 0 0 0 0,0 0 0 0 0,0 0-1 0 0,0 0 1 0 0,0 0 0 0 0,0 0 0 0 0,0 0 0 0 0,0 0 0 0 0,0 1-1 0 0,0-1 1 0 0,0 0 0 0 0,0 0 0 0 0,0 0 0 0 0,0 0 0 0 0,0 0-1 0 0,0 0 1 0 0,0 0 0 0 0,0 0 0 0 0,0 0 0 0 0,0 0 0 0 0,0 0-1 0 0,0 0 1 0 0,0 0 0 0 0,0 0 0 0 0,0 0 0 0 0,-1 0 0 0 0,1 0-1 0 0,0 0 1 0 0,0 0 0 0 0,0 0 0 0 0,0 0 0 0 0,0 0 0 0 0,0 0-1 0 0,0 0 1 0 0,0 0 0 0 0,0 0 0 0 0,0 0 0 0 0,0 0 0 0 0,0 0-1 0 0,0 0 1 0 0,0 0 0 0 0,0 0 0 0 0,0 0 0 0 0,0 0-1 0 0,-6-3-607 0 0,-4-4-80 0 0,-52-43-4245 0 0,48 38-2737 0 0</inkml:trace>
+  <inkml:trace contextRef="#ctx0" brushRef="#br0" timeOffset="351.48">418 3170 8751 0 0,'-2'1'-114'0'0,"1"0"382"0"0,0-1-1 0 0,1 1 0 0 0,-1-1 1 0 0,1 1-1 0 0,-1-1 0 0 0,0 1 0 0 0,1-1 1 0 0,-1 1-1 0 0,1 0 0 0 0,0-1 1 0 0,-1 1-1 0 0,1 0 0 0 0,-1-1 1 0 0,1 1-1 0 0,0 0 0 0 0,0-1 1 0 0,-1 1-1 0 0,1 0 0 0 0,0 0 1 0 0,0 0-1 0 0,0-1 0 0 0,0 1 1 0 0,0 0-1 0 0,0 0 0 0 0,0-1 0 0 0,0 1 1 0 0,0 0-1 0 0,0 0 0 0 0,0-1 1 0 0,1 1-1 0 0,-1 0 0 0 0,0 0 1 0 0,0-1-1 0 0,1 1 0 0 0,-1 0 1 0 0,0-1-1 0 0,2 2 0 0 0,3 7 576 0 0,0-1-1 0 0,1 0 1 0 0,0 0 0 0 0,1 0-1 0 0,0-1 1 0 0,8 8-1 0 0,42 30-263 0 0,-49-39-212 0 0,0 0-152 0 0,-1 0 1 0 0,16 7-1 0 0,-13-7-100 0 0,-4-2-7 0 0,1 0 0 0 0,-1 0 0 0 0,14 5 0 0 0,-10-5-30 0 0,-6-2-26 0 0,0 0 1 0 0,0 0 0 0 0,1 0-1 0 0,-1-1 1 0 0,0 1-1 0 0,6 0 1 0 0,-1 0 8 0 0,-7-1-43 0 0,1 0-1 0 0,0 0 1 0 0,-1 0-1 0 0,1-1 1 0 0,0 1 0 0 0,-1-1-1 0 0,1 0 1 0 0,0 1-1 0 0,3-1 1 0 0,1-1 9 0 0,-1 2 46 0 0,0-2-13 0 0,19-4-36 0 0,-14 0 24 0 0,-7 2-42 0 0,0-1 0 0 0,0 1 0 0 0,-1-1 0 0 0,1 0 0 0 0,-1-1 0 0 0,0 1 0 0 0,0-1 0 0 0,0 1 0 0 0,-1-1 0 0 0,1 0 0 0 0,-1 0 0 0 0,0 0 0 0 0,1-8 0 0 0,3-14-252 0 0,-1 1-1 0 0,-1-1 1 0 0,-2-1 0 0 0,0 1-1 0 0,-2 0 1 0 0,-1 0 0 0 0,-2-1-1 0 0,-5-29 1 0 0,-2 23-449 0 0</inkml:trace>
+  <inkml:trace contextRef="#ctx0" brushRef="#br0" timeOffset="898.61">38 1101 1375 0 0,'-18'-36'3871'0'0,"13"23"-1432"0"0,1 0-1 0 0,1 0 1 0 0,0-1-1 0 0,1 1 1 0 0,-1-21 0 0 0,5 0-589 0 0,-2 32-1754 0 0,0 1-1 0 0,0-1 0 0 0,0 1 1 0 0,0-1-1 0 0,0 1 0 0 0,1-1 0 0 0,-1 1 1 0 0,1-1-1 0 0,-1 1 0 0 0,1 0 0 0 0,0-1 1 0 0,-1 1-1 0 0,1 0 0 0 0,0-1 0 0 0,0 1 1 0 0,0 0-1 0 0,0 0 0 0 0,0 0 0 0 0,0 0 1 0 0,0 0-1 0 0,1 0 0 0 0,-1 0 0 0 0,0 0 1 0 0,3-1-1 0 0,-3 2 206 0 0,6 1-244 0 0,21 4-30 0 0,-16 0 53 0 0,-6-2-48 0 0,-4-2-14 0 0,1 1-1 0 0,-1-1 1 0 0,0 1 0 0 0,1-1 0 0 0,-1 1 0 0 0,0 0 0 0 0,0 0-1 0 0,2 2 1 0 0,5 6 56 0 0,0-1 0 0 0,-1 1 0 0 0,0 0 0 0 0,-1 1 0 0 0,0 0 1 0 0,0 0-1 0 0,7 19 0 0 0,-11-23-8 0 0,0 1 0 0 0,-1 0 0 0 0,0 1 1 0 0,0-1-1 0 0,-1 0 0 0 0,0 0 0 0 0,-1 1 1 0 0,1-1-1 0 0,-2 1 0 0 0,1-1 0 0 0,-1 0 1 0 0,0 1-1 0 0,-4 12 0 0 0,2-13-9 0 0,1 0 0 0 0,-1-1 0 0 0,-1 1 0 0 0,-5 9 0 0 0,9-15-55 0 0,-1-1 1 0 0,0 0 0 0 0,0 0-1 0 0,0 0 1 0 0,0 0-1 0 0,0 0 1 0 0,0 0 0 0 0,0 0-1 0 0,0-1 1 0 0,0 1 0 0 0,0 0-1 0 0,0 0 1 0 0,0-1-1 0 0,-1 1 1 0 0,-1 0 0 0 0,2-1-2 0 0,0 0-1 0 0,0 0 1 0 0,0 0 0 0 0,0 0 0 0 0,0 0 0 0 0,0-1 0 0 0,0 1 0 0 0,0 0 0 0 0,0 0 0 0 0,0-1 0 0 0,0 1 0 0 0,0-1 0 0 0,0 1 0 0 0,0-1 0 0 0,0 1 0 0 0,1-1-1 0 0,-1 1 1 0 0,0-1 0 0 0,0 0 0 0 0,0 0 0 0 0,1 1 0 0 0,-2-3 0 0 0,-4-5-80 0 0,0 0 0 0 0,0-1 1 0 0,1 1-1 0 0,0-1 0 0 0,0 0 0 0 0,-3-12 0 0 0,-17-60-296 0 0,19 60 290 0 0,1 4-160 0 0,1 0 0 0 0,0 0 1 0 0,1-1-1 0 0,1 1 0 0 0,0-1 0 0 0,2 1 0 0 0,1-26 0 0 0,3 22-500 0 0</inkml:trace>
+  <inkml:trace contextRef="#ctx0" brushRef="#br0" timeOffset="1286.64">201 641 11055 0 0,'5'18'7503'0'0,"1"10"-3641"0"0,1 6-2211 0 0,2 6-257 0 0,25 74 1247 0 0,-28-99-2556 0 0,0-1 0 0 0,2 1 0 0 0,0-1 0 0 0,0-1 0 0 0,20 24 0 0 0,1-2-511 0 0,-4-9-317 0 0,-10-12 196 0 0,-11-10-18 0 0,0 0-611 0 0,16 10 567 0 0,-12-10-1510 0 0</inkml:trace>
+  <inkml:trace contextRef="#ctx0" brushRef="#br0" timeOffset="1626.99">183 812 14743 0 0,'-1'0'149'0'0,"1"1"-1"0"0,-1-1 0 0 0,1 0 1 0 0,-1 1-1 0 0,0-1 1 0 0,1 0-1 0 0,-1 0 0 0 0,1 1 1 0 0,-1-1-1 0 0,1 0 1 0 0,-1 0-1 0 0,0 0 0 0 0,1 0 1 0 0,-1 0-1 0 0,0 0 1 0 0,1 0-1 0 0,-1 0 0 0 0,1 0 1 0 0,-1 0-1 0 0,0 0 1 0 0,1 0-1 0 0,-1-1 0 0 0,1 1 1 0 0,-1 0-1 0 0,0-1 1 0 0,1 0 73 0 0,-1 1 0 0 0,1-1 1 0 0,0 0-1 0 0,1 1 1 0 0,-1-1-1 0 0,0 0 0 0 0,0 1 1 0 0,0-1-1 0 0,0 0 1 0 0,0 1-1 0 0,1-1 0 0 0,-1 0 1 0 0,0 1-1 0 0,1-1 1 0 0,-1 0-1 0 0,0 1 0 0 0,2-2 1 0 0,22-27 2390 0 0,-9 13-2653 0 0,2 1 0 0 0,0 1 0 0 0,1 0 0 0 0,0 1 0 0 0,1 1 0 0 0,0 1 0 0 0,22-9 0 0 0,-15 8-715 0 0</inkml:trace>
+  <inkml:trace contextRef="#ctx0" brushRef="#br0" timeOffset="2012.48">405 500 11975 0 0,'-1'-1'152'0'0,"1"1"-1"0"0,-1-1 0 0 0,1 1 1 0 0,-1 0-1 0 0,0-1 1 0 0,1 1-1 0 0,-1 0 0 0 0,0 0 1 0 0,0-1-1 0 0,1 1 0 0 0,-1 0 1 0 0,0 0-1 0 0,0 0 1 0 0,1 0-1 0 0,-1 0 0 0 0,0 0 1 0 0,0 0-1 0 0,1 0 0 0 0,-1 0 1 0 0,0 0-1 0 0,1 1 1 0 0,-1-1-1 0 0,0 0 0 0 0,0 0 1 0 0,1 1-1 0 0,-1-1 0 0 0,1 0 1 0 0,-1 1-1 0 0,0-1 1 0 0,0 1-1 0 0,0 1 242 0 0,0-1 0 0 0,0 1 0 0 0,1-1 0 0 0,-1 1 0 0 0,0 0 0 0 0,1-1 0 0 0,-1 1 0 0 0,1 0 1 0 0,0 0-1 0 0,-1-1 0 0 0,1 1 0 0 0,0 3 0 0 0,1 12 359 0 0,1 1 1 0 0,1-1-1 0 0,0 1 1 0 0,9 28-1 0 0,-1-6-174 0 0,-5-15-221 0 0,1 0-1 0 0,0 0 1 0 0,2-1 0 0 0,14 26 0 0 0,-21-46-485 0 0,1 0-80 0 0,11 15-15 0 0,-11-14 22 0 0,1-1 105 0 0,10 10 64 0 0,-11-10-48 0 0,0-5-4970 0 0,-1 1 4979 0 0,0 0 0 0 0,-1 0 1 0 0,1-1-1 0 0,-1 1 0 0 0,1-1 0 0 0,-1 0 0 0 0,1 1 0 0 0,2-2 0 0 0,-2 0-25 0 0,-1 2 102 0 0,-1 0 0 0 0,1 0 0 0 0,-1-1 1 0 0,0 1-1 0 0,1 0 0 0 0,-1 0 0 0 0,0-1 0 0 0,1 1 1 0 0,-1 0-1 0 0,0-1 0 0 0,0 1 0 0 0,1 0 0 0 0,-1-1 1 0 0,0 1-1 0 0,0 0 0 0 0,1-1 0 0 0,-1 1 0 0 0,0 0 1 0 0,0-1-1 0 0,0 1 0 0 0,0-1 0 0 0,0 1 0 0 0,0 0 1 0 0,0-1-1 0 0,0 1 0 0 0,0-1 0 0 0,0 0 0 0 0,0 1 43 0 0,0 0-1 0 0,0-1 1 0 0,0 1 0 0 0,0 0-1 0 0,0-1 1 0 0,0 1-1 0 0,1-1 1 0 0,-1 1-1 0 0,0 0 1 0 0,0-1-1 0 0,0 1 1 0 0,0 0-1 0 0,0-1 1 0 0,1 1-1 0 0,-1 0 1 0 0,0 0 0 0 0,0-1-1 0 0,0 1 1 0 0,1 0-1 0 0,-1 0 1 0 0,1-1-1 0 0,18-11 1499 0 0,-3 3-1009 0 0,-1-1 0 0 0,27-22-1 0 0,-27 17-295 0 0,19-22 1 0 0,-31 33-234 0 0,1-1 0 0 0,-1 0 0 0 0,0 0 0 0 0,0 0 0 0 0,0-1 0 0 0,0 1 0 0 0,-1-1 0 0 0,0 1 0 0 0,2-12 0 0 0,-4 17-20 0 0,0 0 1 0 0,0-1-1 0 0,0 1 1 0 0,0 0 0 0 0,0-1-1 0 0,0 1 1 0 0,0 0-1 0 0,0-1 1 0 0,0 1-1 0 0,0 0 1 0 0,0-1 0 0 0,0 1-1 0 0,0 0 1 0 0,0-1-1 0 0,0 1 1 0 0,0 0-1 0 0,-1-1 1 0 0,1 1 0 0 0,0 0-1 0 0,0-1 1 0 0,0 1-1 0 0,-1 0 1 0 0,1 0-1 0 0,0-1 1 0 0,0 1 0 0 0,-1 0-1 0 0,1 0 1 0 0,0-1-1 0 0,0 1 1 0 0,-1 0-1 0 0,1 0 1 0 0,0 0 0 0 0,-1-1-1 0 0,-15 1-246 0 0,-13 11-74 0 0,24-9 270 0 0,1 1 0 0 0,-1 0 0 0 0,1 0-1 0 0,0 1 1 0 0,-1 0 0 0 0,1-1 0 0 0,1 1 0 0 0,-1 1 0 0 0,1-1 0 0 0,-1 0-1 0 0,1 1 1 0 0,0 0 0 0 0,1-1 0 0 0,-4 8 0 0 0,5-8 10 0 0,0 0 1 0 0,0 1-1 0 0,0-1 1 0 0,0 0 0 0 0,0 0-1 0 0,1 1 1 0 0,0-1-1 0 0,0 0 1 0 0,0 0 0 0 0,0 1-1 0 0,1-1 1 0 0,-1 0-1 0 0,1 0 1 0 0,0 0 0 0 0,1 1-1 0 0,-1-1 1 0 0,1 0-1 0 0,-1-1 1 0 0,1 1 0 0 0,4 5-1 0 0,9 11-22 0 0,-13-18 72 0 0,0 0 1 0 0,0 1-1 0 0,1-2 1 0 0,-1 1 0 0 0,1 0-1 0 0,-1 0 1 0 0,1-1-1 0 0,4 3 1 0 0,-2-3 13 0 0,0 1 0 0 0,0-1 1 0 0,10 1-1 0 0,-15-2-13 0 0,6 0 64 0 0,0-2-11 0 0,1 0-44 0 0,0-1-1 0 0,0-1 0 0 0,0 1 1 0 0,0-1-1 0 0,-1 0 0 0 0,0 0 1 0 0,0-1-1 0 0,6-6 0 0 0,4-6-445 0 0,0-1-1 0 0,-2-1 1 0 0,24-39 0 0 0,-38 57 458 0 0,0 1-1 0 0,0 0 1 0 0,1 0 0 0 0,-1 0 0 0 0,0 0-1 0 0,0 0 1 0 0,0-1 0 0 0,0 1 0 0 0,0 0 0 0 0,1 0-1 0 0,-1 0 1 0 0,0 0 0 0 0,0 0 0 0 0,0 0-1 0 0,0 0 1 0 0,1 0 0 0 0,-1 0 0 0 0,0 0 0 0 0,0-1-1 0 0,0 1 1 0 0,0 0 0 0 0,1 0 0 0 0,-1 0-1 0 0,0 0 1 0 0,0 0 0 0 0,0 0 0 0 0,1 0 0 0 0,-1 0-1 0 0,0 1 1 0 0,0-1 0 0 0,0 0 0 0 0,0 0-1 0 0,1 0 1 0 0,-1 0 0 0 0,0 0 0 0 0,0 0 0 0 0,8 6 704 0 0,1 6-342 0 0,-3-5-157 0 0,-1 1 1 0 0,-1 1-1 0 0,1-1 0 0 0,-1 1 1 0 0,-1 0-1 0 0,5 15 0 0 0,-7-19-153 0 0,1-1 39 0 0,-1 1 1 0 0,1-1-1 0 0,-1 1 0 0 0,-1 0 1 0 0,1-1-1 0 0,-1 1 0 0 0,1 0 1 0 0,-2 8-1 0 0,1-13-108 0 0,0 0-1 0 0,0 0 1 0 0,0 0-1 0 0,-1 0 1 0 0,1 0-1 0 0,0 0 1 0 0,0 0-1 0 0,0 0 0 0 0,-1 0 1 0 0,1 0-1 0 0,0-1 1 0 0,0 1-1 0 0,0 0 1 0 0,0 0-1 0 0,-1 0 1 0 0,1 0-1 0 0,0 0 1 0 0,0 0-1 0 0,0 0 1 0 0,0 0-1 0 0,-1 0 1 0 0,1-1-1 0 0,0 1 1 0 0,0 0-1 0 0,0 0 1 0 0,0 0-1 0 0,0 0 1 0 0,0 0-1 0 0,0-1 1 0 0,0 1-1 0 0,-1 0 1 0 0,1 0-1 0 0,0 0 1 0 0,0 0-1 0 0,0-1 1 0 0,0 1-1 0 0,0 0 1 0 0,0 0-1 0 0,0-1 1 0 0,-5-8 49 0 0,2-4-144 0 0,0 1 0 0 0,0-1 0 0 0,2 1 0 0 0,-1-1 0 0 0,2 0 0 0 0,-1 1-1 0 0,2-1 1 0 0,3-21 0 0 0,-3 26-145 0 0,0 0 0 0 0,1 0 0 0 0,1 0 0 0 0,-1 0 0 0 0,1 1 0 0 0,1-1 0 0 0,-1 1 0 0 0,1-1 0 0 0,1 1 0 0 0,-1 1-1 0 0,1-1 1 0 0,0 1 0 0 0,1-1 0 0 0,8-7 0 0 0,-4 7-7672 0 0</inkml:trace>
+  <inkml:trace contextRef="#ctx0" brushRef="#br0" timeOffset="2346.06">1122 170 19807 0 0,'-2'-2'308'0'0,"-9"-7"1602"0"0,10 9-1849 0 0,1 0-1 0 0,-1 0 1 0 0,1 0-1 0 0,-1 0 1 0 0,1 0-1 0 0,0 0 1 0 0,-1 0-1 0 0,1 0 0 0 0,-1 1 1 0 0,1-1-1 0 0,0 0 1 0 0,-1 0-1 0 0,1 0 1 0 0,0 1-1 0 0,-1-1 0 0 0,1 0 1 0 0,0 0-1 0 0,-1 1 1 0 0,1-1-1 0 0,0 0 1 0 0,-1 1-1 0 0,1-1 1 0 0,0 0-1 0 0,0 1 0 0 0,-1-1 1 0 0,1 0-1 0 0,0 1 1 0 0,0-1-1 0 0,0 1 1 0 0,0-1-1 0 0,0 0 1 0 0,0 1-1 0 0,-1 0 0 0 0,-5 22 786 0 0,0 0 0 0 0,1 1 0 0 0,2-1 0 0 0,-2 41 0 0 0,2-21-576 0 0,-4 30 143 0 0,-25 380 1409 0 0,32-444-1841 0 0,-1 123 242 0 0,2-110-696 0 0,1 0 0 0 0,1 0 0 0 0,11 39 0 0 0,-13-58-131 0 0,3 0-897 0 0,14 8-342 0 0,-18-11 1690 0 0,0 0 1 0 0,1 0-1 0 0,-1 1 0 0 0,0-1 1 0 0,0 0-1 0 0,0 0 0 0 0,0 0 0 0 0,0 0 1 0 0,1 0-1 0 0,-1 1 0 0 0,0-1 1 0 0,0 0-1 0 0,0 0 0 0 0,1 0 0 0 0,-1 0 1 0 0,0 0-1 0 0,0 0 0 0 0,0 0 1 0 0,1 0-1 0 0,-1 0 0 0 0,0 0 0 0 0,0 0 1 0 0,0 0-1 0 0,1 0 0 0 0,-1 0 1 0 0,0 0-1 0 0,0 0 0 0 0,0 0 0 0 0,1 0 1 0 0,-1 0-1 0 0,0 0 0 0 0,0 0 1 0 0,0 0-1 0 0,1 0 0 0 0,-1 0 0 0 0,0-1 1 0 0,0 1-1 0 0,0 0 0 0 0,0 0 1 0 0,1 0-1 0 0,14-11-7998 0 0</inkml:trace>
+  <inkml:trace contextRef="#ctx0" brushRef="#br0" timeOffset="3564.28">1261 604 14279 0 0,'1'-2'658'0'0,"-1"0"-1"0"0,1 0 0 0 0,-1 0 1 0 0,1 0-1 0 0,0-1 1 0 0,0 1-1 0 0,0 1 0 0 0,0-1 1 0 0,0 0-1 0 0,2-2 0 0 0,-2 3-500 0 0,-1 0-1 0 0,1-1 1 0 0,0 1-1 0 0,0 0 0 0 0,0 0 1 0 0,0 0-1 0 0,0 0 1 0 0,0 1-1 0 0,0-1 1 0 0,0 0-1 0 0,0 0 0 0 0,1 1 1 0 0,-1-1-1 0 0,0 0 1 0 0,0 1-1 0 0,1-1 0 0 0,1 1 1 0 0,-1 0-124 0 0,0 0 0 0 0,1 0 1 0 0,-1 0-1 0 0,1 1 0 0 0,-1-1 1 0 0,0 1-1 0 0,1 0 1 0 0,2 1-1 0 0,1 0 19 0 0,0 0 74 0 0,-1 2-19 0 0,12 14-3 0 0,-15-17-93 0 0,-1 0 1 0 0,1 1-1 0 0,-1-1 0 0 0,0 0 0 0 0,0 1 0 0 0,0-1 1 0 0,0 1-1 0 0,0-1 0 0 0,0 1 0 0 0,0 0 0 0 0,0-1 1 0 0,0 4-1 0 0,2 1 11 0 0,-1 1 29 0 0,1 1-1 0 0,-1 0 1 0 0,0-1 0 0 0,0 1-1 0 0,-1 0 1 0 0,0 0 0 0 0,-1 0-1 0 0,0 0 1 0 0,0 0 0 0 0,0 0-1 0 0,-1 0 1 0 0,0 0 0 0 0,-1 0-1 0 0,0 0 1 0 0,0-1 0 0 0,-1 1-1 0 0,0-1 1 0 0,0 1 0 0 0,0-1-1 0 0,-8 11 1 0 0,10-17-47 0 0,1-1 1 0 0,0 1-1 0 0,0-1 0 0 0,-1 1 0 0 0,1-1 0 0 0,-1 1 1 0 0,1-1-1 0 0,0 1 0 0 0,-1-1 0 0 0,1 1 1 0 0,-1-1-1 0 0,1 0 0 0 0,-1 1 0 0 0,1-1 1 0 0,-1 0-1 0 0,1 1 0 0 0,-1-1 0 0 0,0 0 0 0 0,1 0 1 0 0,-1 0-1 0 0,1 1 0 0 0,-1-1 0 0 0,0 0 1 0 0,1 0-1 0 0,-1 0 0 0 0,1 0 0 0 0,-1 0 0 0 0,0 0 1 0 0,1 0-1 0 0,-2-1 0 0 0,1 1-25 0 0,0-1 0 0 0,0 0 0 0 0,0 0 0 0 0,-1 0-1 0 0,1 0 1 0 0,0 0 0 0 0,0 0 0 0 0,1 0 0 0 0,-1 0 0 0 0,0 0 0 0 0,0 0-1 0 0,-1-3 1 0 0,-1-4-169 0 0,-1 0-1 0 0,1-1 0 0 0,-2-9 0 0 0,1 5-79 0 0,2 0 0 0 0,0 0 0 0 0,0 0 0 0 0,1-1 0 0 0,1 1 0 0 0,1-14 0 0 0,0 18-227 0 0,0 1 0 0 0,1 0-1 0 0,0-1 1 0 0,0 1 0 0 0,1 0 0 0 0,0 0 0 0 0,1 0 0 0 0,-1 1 0 0 0,1-1 0 0 0,9-10 0 0 0,2-2-2174 0 0,-15 20 1767 0 0,4-2-729 0 0,12-6 932 0 0,-12 6 11 0 0,1 4-47 0 0,16 8 1686 0 0,-20-9-747 0 0,0-1 0 0 0,0 1 0 0 0,0-1 0 0 0,-1 1-1 0 0,1 0 1 0 0,0-1 0 0 0,0 1 0 0 0,-1 0 0 0 0,1 0 0 0 0,-1-1-1 0 0,1 1 1 0 0,0 0 0 0 0,-1 0 0 0 0,1 0 0 0 0,-1 0-1 0 0,0 0 1 0 0,1 0 0 0 0,-1 0 0 0 0,0 1 0 0 0,1 1-45 0 0,2 6 1167 0 0,0 0 0 0 0,-1 0 0 0 0,0 1 0 0 0,0-1 0 0 0,-1 12 0 0 0,0-11-805 0 0,0-1-1 0 0,0 1 1 0 0,1-1 0 0 0,4 13 0 0 0,-6-20-476 0 0,7 5-41 0 0,9 6-378 0 0,-12-10-96 0 0,-3-3-103 0 0,1-1 493 0 0,-1 1 0 0 0,0-1 0 0 0,0 1 0 0 0,0-1 0 0 0,0 0 0 0 0,0 0-1 0 0,0 1 1 0 0,0-1 0 0 0,0 0 0 0 0,0 0 0 0 0,1-2 0 0 0,-1 2-90 0 0,2-2-234 0 0,-1 0 0 0 0,1-1 0 0 0,-1 1 0 0 0,1-1 0 0 0,-1 1 0 0 0,0-1-1 0 0,-1 0 1 0 0,3-6 0 0 0,-3 7 133 0 0,0-1 1 0 0,0 1-1 0 0,1 0 0 0 0,-1 0 1 0 0,1 0-1 0 0,0 0 0 0 0,0 0 0 0 0,0 0 1 0 0,0 0-1 0 0,0 1 0 0 0,3-3 1 0 0,-5 5 413 0 0,1-1 1 0 0,-1 1-1 0 0,0 0 1 0 0,0 0-1 0 0,1-1 1 0 0,-1 1-1 0 0,0 0 1 0 0,0 0 0 0 0,1 0-1 0 0,-1 0 1 0 0,0 0-1 0 0,1-1 1 0 0,-1 1-1 0 0,0 0 1 0 0,0 0 0 0 0,1 0-1 0 0,-1 0 1 0 0,0 0-1 0 0,1 0 1 0 0,-1 0-1 0 0,0 0 1 0 0,1 0-1 0 0,-1 0 1 0 0,0 0 0 0 0,1 0-1 0 0,-1 0 1 0 0,0 0-1 0 0,1 0 1 0 0,-1 1-1 0 0,0-1 1 0 0,5 9 2469 0 0,-5-8-2401 0 0,1-1 0 0 0,-1 1 0 0 0,0 0 0 0 0,1 0 1 0 0,-1 0-1 0 0,0 0 0 0 0,1 0 0 0 0,-1 0 0 0 0,1 0 0 0 0,0-1 0 0 0,-1 1 0 0 0,1 0 0 0 0,0 0 0 0 0,-1-1 0 0 0,1 1 0 0 0,0 0 0 0 0,0-1 0 0 0,-1 1 0 0 0,1-1 0 0 0,0 1 0 0 0,0-1 0 0 0,1 1 0 0 0,23 3-170 0 0,-24-4-75 0 0,1-1-1 0 0,-1 1 0 0 0,0 0 1 0 0,1-1-1 0 0,-1 1 1 0 0,0-1-1 0 0,1 0 1 0 0,-1 1-1 0 0,0-1 1 0 0,0 0-1 0 0,0 0 0 0 0,0 0 1 0 0,0 0-1 0 0,0 0 1 0 0,0 0-1 0 0,0 0 1 0 0,0 0-1 0 0,0 0 1 0 0,0 0-1 0 0,0 0 0 0 0,0-3 1 0 0,2 0-159 0 0,6-8-530 0 0,-1-1 0 0 0,0 0 0 0 0,-1 0 1 0 0,-1-1-1 0 0,9-22 0 0 0,-13 28 247 0 0,1 0 0 0 0,-2-1 0 0 0,1 1 0 0 0,-1 0 0 0 0,0-1 0 0 0,-1 1 0 0 0,1-1 0 0 0,-2 1 0 0 0,1-1 0 0 0,-2 1 1 0 0,-1-12-1 0 0,2 19 509 0 0,1-1 0 0 0,-1 1 0 0 0,1 0 1 0 0,0 0-1 0 0,-1 0 0 0 0,0 0 0 0 0,1 0 1 0 0,-1 0-1 0 0,0 0 0 0 0,1 0 0 0 0,-2-1 1 0 0,1 1 92 0 0,1 1 1 0 0,0 0 0 0 0,0 0-1 0 0,-1 0 1 0 0,1-1 0 0 0,0 1-1 0 0,-1 0 1 0 0,1 0 0 0 0,0 0-1 0 0,-1 0 1 0 0,1 0 0 0 0,0 0-1 0 0,-1 0 1 0 0,1-1 0 0 0,0 1-1 0 0,-1 0 1 0 0,1 0 0 0 0,0 0-1 0 0,-1 1 1 0 0,1-1 0 0 0,0 0-1 0 0,-1 0 1 0 0,1 0 0 0 0,0 0-1 0 0,-1 0 1 0 0,0 1 100 0 0,0 0 1 0 0,0 0-1 0 0,0 0 0 0 0,0 0 1 0 0,0 0-1 0 0,0 0 0 0 0,0 0 1 0 0,0 0-1 0 0,1 0 0 0 0,-1 1 1 0 0,0-1-1 0 0,1 0 0 0 0,-1 0 1 0 0,1 1-1 0 0,0-1 0 0 0,-1 0 0 0 0,1 1 1 0 0,0 1-1 0 0,-2 9 292 0 0,2 1 1 0 0,0-1-1 0 0,0 1 0 0 0,1-1 0 0 0,4 19 1 0 0,1-4 121 0 0,13 33-1 0 0,-9-36-460 0 0,-8-20-115 0 0,2 0-61 0 0,9 12-259 0 0,-10-12-116 0 0,-1-4-578 0 0,-1 0 858 0 0,1 0-1 0 0,-1 0 1 0 0,1 0-1 0 0,-1 0 1 0 0,0 1 0 0 0,1-1-1 0 0,-1 0 1 0 0,0 1-1 0 0,2 0 1 0 0,-2 0-190 0 0,1-1 0 0 0,-1 1 0 0 0,0-1-1 0 0,1 1 1 0 0,-1-1 0 0 0,1 0 0 0 0,-1 0 0 0 0,1 0 0 0 0,-1 1 0 0 0,2-1-1 0 0</inkml:trace>
+  <inkml:trace contextRef="#ctx0" brushRef="#br0" timeOffset="3916.3">1518 491 14279 0 0,'11'-10'7448'0'0,"12"-5"-4683"0"0,6-5-1757 0 0,69-52 530 0 0,-54 44-9319 0 0,-26 18-501 0 0</inkml:trace>
+  <inkml:trace contextRef="#ctx0" brushRef="#br0" timeOffset="4270.86">1816 362 7367 0 0,'-5'7'3467'0'0,"0"5"3461"0"0,3-1-5300 0 0,2-6-991 0 0,0-1-1 0 0,0 1 1 0 0,1 0 0 0 0,0 0 0 0 0,0-1-1 0 0,3 9 1 0 0,108 488 4835 0 0,-107-487-5312 0 0,-5-13-332 0 0,0-1 0 0 0,1 1 1 0 0,-1 0-1 0 0,0-1 0 0 0,0 1 1 0 0,0 0-1 0 0,1 0 0 0 0,-1-1 0 0 0,0 1 1 0 0,0 0-1 0 0,0 0 0 0 0,0-1 1 0 0,0 1-1 0 0,-1 1 0 0 0,4-5-495 0 0,6-11-113 0 0,-9 13 721 0 0,0 0-1 0 0,1 0 1 0 0,-1 0-1 0 0,0 0 1 0 0,0 0-1 0 0,0 0 1 0 0,0 0-1 0 0,0 0 1 0 0,-1 0-1 0 0,1 1 1 0 0,0-1-1 0 0,0 0 1 0 0,-1-2-1 0 0</inkml:trace>
+  <inkml:trace contextRef="#ctx0" brushRef="#br0" timeOffset="4650.06">1784 438 16127 0 0,'0'-3'337'0'0,"0"0"-1"0"0,0 0 1 0 0,0 1-1 0 0,0-1 1 0 0,1 0-1 0 0,0 0 0 0 0,-1 0 1 0 0,1 1-1 0 0,0-1 1 0 0,1 0-1 0 0,-1 1 1 0 0,0-1-1 0 0,1 1 1 0 0,-1-1-1 0 0,1 1 1 0 0,0-1-1 0 0,0 1 1 0 0,0 0-1 0 0,2-2 0 0 0,2-1 23 0 0,-1 1-1 0 0,1 0 1 0 0,0 0-1 0 0,0 0 1 0 0,0 1-1 0 0,9-4 1 0 0,-12 6-86 0 0,25 2 114 0 0,-22-1-214 0 0,-1 4-106 0 0,16 10-67 0 0,-21-13-3 0 0,1-1 1 0 0,-1 0-1 0 0,0 0 1 0 0,1 1 0 0 0,-1-1-1 0 0,1 0 1 0 0,-1 0-1 0 0,0 1 1 0 0,1-1 0 0 0,-1 0-1 0 0,0 1 1 0 0,1-1-1 0 0,-1 1 1 0 0,0-1-1 0 0,0 0 1 0 0,1 1 0 0 0,-1-1-1 0 0,0 1 1 0 0,0-1-1 0 0,0 1 1 0 0,0 0-1 0 0,2 5-45 0 0,-1-1 0 0 0,0 1 0 0 0,0 0-1 0 0,0 0 1 0 0,-1-1 0 0 0,0 1 0 0 0,-1 0 0 0 0,1 0-1 0 0,-1 0 1 0 0,-2 9 0 0 0,2-13-1 0 0,-13 41-386 0 0,13-39 291 0 0,0-1-1 0 0,-1 0 1 0 0,0 1-1 0 0,1-1 1 0 0,-1 0 0 0 0,-1 0-1 0 0,1 0 1 0 0,0 0 0 0 0,-1-1-1 0 0,-2 4 1 0 0,5-6 109 0 0,0 0 1 0 0,0 0 0 0 0,0 0-1 0 0,0 0 1 0 0,0 0 0 0 0,0 0-1 0 0,0 0 1 0 0,-1 0 0 0 0,1 0-1 0 0,0 0 1 0 0,0 0 0 0 0,0 0-1 0 0,0 0 1 0 0,0 0 0 0 0,0 0-1 0 0,0 0 1 0 0,0 0 0 0 0,0 0-1 0 0,0 0 1 0 0,0 0 0 0 0,0 0-1 0 0,0 0 1 0 0,0 0 0 0 0,0 0-1 0 0,-1 0 1 0 0,1 0 0 0 0,0 0-1 0 0,0 0 1 0 0,0 0 0 0 0,0 0-1 0 0,0 0 1 0 0,0 0 0 0 0,0 0-1 0 0,0 0 1 0 0,0 0 0 0 0,0-1-1 0 0,0 1 1 0 0,0 0 0 0 0,0 0-1 0 0,0 0 1 0 0,0 0 0 0 0,0 0-1 0 0,0 0 1 0 0,0 0 0 0 0,0 0-1 0 0,0 0 1 0 0,0 0 0 0 0,0 0-1 0 0,0 0 1 0 0,0 0 0 0 0,0 0-1 0 0,0 0 1 0 0,0 0 0 0 0,0-1-1 0 0,0 1 1 0 0,0 0 0 0 0,0 0-1 0 0,0 0 1 0 0,0 0 0 0 0,0 0-1 0 0,0 0 1 0 0,0 0 0 0 0,0 0-1 0 0,0 0 1 0 0,1-8-2636 0 0,3-8-1575 0 0,16-21-4447 0 0,7 2 4819 0 0,-7 15 5273 0 0,2 2 16940 0 0,-17 20-17214 0 0,17 9-380 0 0,-21-10-654 0 0,-1 0 1 0 0,1-1 0 0 0,0 1-1 0 0,0 0 1 0 0,-1 0 0 0 0,1 0-1 0 0,-1 0 1 0 0,1 0-1 0 0,-1 0 1 0 0,1 0 0 0 0,-1 0-1 0 0,0 0 1 0 0,1 0 0 0 0,-1 0-1 0 0,0 0 1 0 0,0 1-1 0 0,0-1 1 0 0,0 0 0 0 0,0 0-1 0 0,0 0 1 0 0,0 0 0 0 0,0 0-1 0 0,-1 2 1 0 0,1 4 517 0 0,1-3-653 0 0,0-1-1 0 0,0 0 0 0 0,0 0 1 0 0,1 0-1 0 0,-1-1 1 0 0,1 1-1 0 0,-1 0 1 0 0,1 0-1 0 0,2 2 0 0 0,-2-2 159 0 0,1 1-418 0 0,0 0 174 0 0,6 14 365 0 0,-6-13 172 0 0,-1-1-790 0 0,8 13-235 0 0,-8-13-44 0 0,3-6-399 0 0,-2 2 1063 0 0,-1-1 0 0 0,1 0 0 0 0,-1 0 1 0 0,0 0-1 0 0,1 0 0 0 0,-1 0 0 0 0,0 0 0 0 0,0-1 1 0 0,0 1-1 0 0,0-1 0 0 0,0 1 0 0 0,0-1 0 0 0,0 0 1 0 0,-1 1-1 0 0,1-1 0 0 0,-1 0 0 0 0,1 0 0 0 0,-1-1 1 0 0,2-1-1 0 0,14-31-93 0 0,-2-1-1 0 0,11-38 1 0 0,-17 43-1410 0 0,6-39 0 0 0,-15 68 1503 0 0,1-1-16 0 0,-1 1 0 0 0,1 0 0 0 0,-1 0 1 0 0,0-1-1 0 0,0 1 0 0 0,1 0 0 0 0,-2-1 0 0 0,1 1 1 0 0,0 0-1 0 0,0 0 0 0 0,-1-1 0 0 0,1 1 0 0 0,-1 0 1 0 0,-1-4-1 0 0,1 6 71 0 0,1-1 1 0 0,0 1-1 0 0,0 0 1 0 0,0 0-1 0 0,-1 0 1 0 0,1 0-1 0 0,0-1 1 0 0,0 1-1 0 0,0 0 1 0 0,-1 0-1 0 0,1 0 0 0 0,0 0 1 0 0,0 0-1 0 0,-1 0 1 0 0,1 0-1 0 0,0 0 1 0 0,0 0-1 0 0,-1 0 1 0 0,1 0-1 0 0,0 0 1 0 0,0 0-1 0 0,-1 0 1 0 0,1 0-1 0 0,0 0 0 0 0,0 0 1 0 0,-1 0-1 0 0,1 0 1 0 0,0 0-1 0 0,0 0 1 0 0,-1 0-1 0 0,1 0 1 0 0,0 1-1 0 0,-8 7 1298 0 0,0 12 95 0 0,7-12-1229 0 0,0 1 1 0 0,0-1-1 0 0,1 1 0 0 0,0-1 1 0 0,1 1-1 0 0,0-1 1 0 0,0 0-1 0 0,3 12 0 0 0,23 61 313 0 0,-24-71-390 0 0,2 1-25 0 0,-1-1-113 0 0,1 1-1 0 0,1 0 1 0 0,11 16-1 0 0,-12-21-115 0 0,-2-2-204 0 0</inkml:trace>
+  <inkml:trace contextRef="#ctx0" brushRef="#br0" timeOffset="4998.58">2069 392 455 0 0,'-3'1'-3357'0'0,"-9"-2"25797"0"0,18-5-18028 0 0,38-27-2317 0 0,85-48-1 0 0,-111 70-2209 0 0,22-11-2431 0 0,-21 12-6637 0 0</inkml:trace>
+  <inkml:trace contextRef="#ctx0" brushRef="#br0" timeOffset="5330.66">2468 109 17503 0 0,'-1'0'165'0'0,"0"0"-1"0"0,1 0 0 0 0,-1 0 0 0 0,1 0 1 0 0,-1 0-1 0 0,1 0 0 0 0,-1 0 1 0 0,1 0-1 0 0,-1 0 0 0 0,1 1 1 0 0,-1-1-1 0 0,1 0 0 0 0,-1 0 1 0 0,1 0-1 0 0,-1 0 0 0 0,1 1 0 0 0,-1-1 1 0 0,1 0-1 0 0,-1 1 0 0 0,1-1 1 0 0,0 0-1 0 0,-1 1 0 0 0,1-1 1 0 0,-1 1-1 0 0,1-1 0 0 0,0 0 1 0 0,0 1-1 0 0,-1 0 0 0 0,-13 14 1095 0 0,8-6-1001 0 0,1 0 1 0 0,0 1-1 0 0,1-1 0 0 0,0 1 1 0 0,0 0-1 0 0,1 0 0 0 0,0 1 1 0 0,1-1-1 0 0,-1 16 0 0 0,0 7 53 0 0,2 54 0 0 0,2-63-244 0 0,1-1 0 0 0,1 0-1 0 0,1-1 1 0 0,1 1 0 0 0,1 0-1 0 0,1-1 1 0 0,13 29 0 0 0,-19-48-96 0 0,1 0 1 0 0,-1 0 0 0 0,1 0-1 0 0,0 0 1 0 0,0 0-1 0 0,0-1 1 0 0,0 1 0 0 0,3 2-1 0 0,1 2-39 0 0,4 2-156 0 0,12 6-59 0 0,-17-11-220 0 0,2-2-97 0 0,22 3-1576 0 0,-22-3-6221 0 0</inkml:trace>
+  <inkml:trace contextRef="#ctx0" brushRef="#br0" timeOffset="5660.69">2619 361 14743 0 0,'5'0'8322'0'0,"6"3"-5337"0"0,7 5-3192 0 0,-17-8 534 0 0,5 2-98 0 0,-3 3-133 0 0,8 18-16 0 0,-10-19-91 0 0,-1-1-1 0 0,1 0 1 0 0,-1 1-1 0 0,0-1 1 0 0,0 0-1 0 0,0 1 1 0 0,0-1-1 0 0,0 0 1 0 0,-1 1-1 0 0,1-1 1 0 0,-1 0-1 0 0,0 0 1 0 0,0 1-1 0 0,0-1 1 0 0,-1 0-1 0 0,-2 5 1 0 0,2-5-52 0 0,1 0 1 0 0,-1 0 0 0 0,0 0-1 0 0,-1 0 1 0 0,1 0 0 0 0,0-1-1 0 0,-1 1 1 0 0,0-1 0 0 0,1 1-1 0 0,-1-1 1 0 0,0 0 0 0 0,0 0-1 0 0,0 0 1 0 0,-6 2-1 0 0,8-4 27 0 0,1 0-1 0 0,-1 0 0 0 0,0 1 0 0 0,0-1 0 0 0,1 0 1 0 0,-1 0-1 0 0,0 0 0 0 0,0 0 0 0 0,0 0 0 0 0,1 0 0 0 0,-1-1 1 0 0,0 1-1 0 0,0 0 0 0 0,1 0 0 0 0,-1 0 0 0 0,0-1 1 0 0,1 1-1 0 0,-1 0 0 0 0,0-1 0 0 0,1 1 0 0 0,-2-1 0 0 0,1-1-32 0 0,-1 1-1 0 0,1 0 0 0 0,0-1 1 0 0,0 1-1 0 0,0-1 0 0 0,0 0 0 0 0,0 1 1 0 0,-2-4-1 0 0,1-3-293 0 0,-1 1 1 0 0,1-1-1 0 0,-1-10 1 0 0,2 16 191 0 0,-2-18-1513 0 0,1-1 1 0 0,1 0-1 0 0,0 0 1 0 0,2 1-1 0 0,0-1 0 0 0,2 0 1 0 0,0 1-1 0 0,6-22 1 0 0,-3 22 656 0 0,12-26 0 0 0,-11 29 1677 0 0,18-27-1 0 0,-17 35 365 0 0,1 2 13605 0 0,-5 12-13669 0 0,13 13-73 0 0,-12-9-218 0 0,0 17 331 0 0,0 1 0 0 0,1 40 1 0 0,-3-30-523 0 0,14 73 1 0 0,-17-108-486 0 0,1-1 1 0 0,-1 1 0 0 0,1-1 0 0 0,-1 1 0 0 0,1 0-1 0 0,0-1 1 0 0,-1 1 0 0 0,1-1 0 0 0,0 0-1 0 0,0 1 1 0 0,1 1 0 0 0,1 1-35 0 0,0 0-122 0 0,-1-1-42 0 0,8 12-161 0 0,-7-12-68 0 0,1-3-1521 0 0,16-4-122 0 0,-11-1-6234 0 0</inkml:trace>
+  <inkml:trace contextRef="#ctx0" brushRef="#br0" timeOffset="6009.58">2601 238 17047 0 0,'-7'4'592'0'0,"0"-1"2590"0"0,13-4-180 0 0,-5 1-2237 0 0,3-2-18 0 0,178-71 1866 0 0,-145 60-10659 0 0,-31 11-521 0 0</inkml:trace>
+  <inkml:trace contextRef="#ctx0" brushRef="#br0" timeOffset="6577.34">2892 24 19551 0 0,'-2'0'191'0'0,"0"0"0"0"0,0 0 0 0 0,0 0 0 0 0,0 0 1 0 0,0 1-1 0 0,0-1 0 0 0,0 1 0 0 0,0-1 0 0 0,0 1 0 0 0,0 0 0 0 0,1-1 0 0 0,-1 1 0 0 0,0 0 0 0 0,1 0 0 0 0,-1 0 0 0 0,-2 2 0 0 0,3-1 31 0 0,-1 1 0 0 0,0-1 0 0 0,1 0 0 0 0,0 0 0 0 0,-1 1 0 0 0,1-1 0 0 0,0 0 0 0 0,0 1 0 0 0,1-1 0 0 0,-1 1 0 0 0,0-1 0 0 0,0 4-1 0 0,0 14 248 0 0,0 1-1 0 0,1 0 1 0 0,1-1-1 0 0,1 1 1 0 0,6 27-1 0 0,-7-45-600 0 0,-1-1 111 0 0,0-1 0 0 0,0 0-1 0 0,0 0 1 0 0,0 0 0 0 0,0 0-1 0 0,0 0 1 0 0,1 0 0 0 0,-1 0 0 0 0,0 1-1 0 0,1-1 1 0 0,-1 0 0 0 0,1 0-1 0 0,0 1 1 0 0,5 11-1512 0 0,3 6 904 0 0,-7-15 5 0 0,-2-3-14 0 0,0 0 590 0 0,0 0 0 0 0,0-1 0 0 0,0 1 1 0 0,0 0-1 0 0,0 0 0 0 0,0-1 0 0 0,1 1 1 0 0,-1 0-1 0 0,0 0 0 0 0,1-1 0 0 0,-1 1 1 0 0,0 0-1 0 0,1-1 0 0 0,-1 1 0 0 0,1-1 0 0 0,0 2 1 0 0,0-2-56 0 0,-1 1 1 0 0,1 0-1 0 0,-1 0 1 0 0,1-1-1 0 0,-1 1 1 0 0,1 0 0 0 0,-1 0-1 0 0,0 0 1 0 0,1-1-1 0 0,-1 1 1 0 0,0 0-1 0 0,0 0 1 0 0,1 0-1 0 0,-1 0 1 0 0,0 0 0 0 0,0 1-1 0 0,0-1-36 0 0,0 1-1 0 0,0-1 0 0 0,0 0 1 0 0,1 0-1 0 0,-1 0 0 0 0,0 0 1 0 0,1 1-1 0 0,-1-1 0 0 0,1 0 1 0 0,0 2-1 0 0,1 0-156 0 0,-1 0-512 0 0,2 1 427 0 0,7 14 360 0 0,-8-14 1035 0 0,4-1-408 0 0,19 7 124 0 0,-19-7 1911 0 0,-4-3-2379 0 0,0 0 0 0 0,0-1 0 0 0,0 1-1 0 0,0 0 1 0 0,0-1 0 0 0,0 1 0 0 0,0-1-1 0 0,3-1 1 0 0,0 0 26 0 0,-4 2-317 0 0,0 0 0 0 0,0 0 0 0 0,0-1 0 0 0,0 1-1 0 0,0 0 1 0 0,0-1 0 0 0,0 1 0 0 0,0 0-1 0 0,-1-1 1 0 0,1 1 0 0 0,0-1 0 0 0,0 0-1 0 0,-1 1 1 0 0,1-1 0 0 0,0 1 0 0 0,0-1-1 0 0,-1 0 1 0 0,2-1 0 0 0,0-1-164 0 0,2-1 122 0 0,0 0 1 0 0,0-1-1 0 0,0 1 0 0 0,-1-1 0 0 0,1 1 0 0 0,-1-1 0 0 0,-1 0 0 0 0,1 0 0 0 0,-1-1 0 0 0,0 1 0 0 0,0 0 0 0 0,0-1 0 0 0,-1 1 0 0 0,0-1 0 0 0,0 0 0 0 0,0 1 0 0 0,0-1 0 0 0,-1-7 0 0 0,-1 11 41 0 0,1 1 1 0 0,0 0-1 0 0,-1-1 0 0 0,1 1 0 0 0,0 0 0 0 0,-1 0 0 0 0,1-1 0 0 0,-1 1 0 0 0,0 0 0 0 0,1 0 0 0 0,-1 0 0 0 0,0 0 0 0 0,0 0 0 0 0,0 0 0 0 0,0 0 0 0 0,0 0 0 0 0,0 0 0 0 0,0 0 0 0 0,0 0 0 0 0,0 1 0 0 0,0-1 0 0 0,0 0 0 0 0,-1 1 0 0 0,1-1 0 0 0,0 1 0 0 0,0 0 0 0 0,-1-1 0 0 0,1 1 0 0 0,0 0 0 0 0,-1 0 0 0 0,1-1 0 0 0,-3 1 0 0 0,3 0 135 0 0,-1 1-1 0 0,0-1 0 0 0,1 0 0 0 0,-1 0 0 0 0,1 1 1 0 0,-1-1-1 0 0,0 1 0 0 0,1-1 0 0 0,-1 1 0 0 0,1 0 0 0 0,0-1 1 0 0,-1 1-1 0 0,1 0 0 0 0,-1 0 0 0 0,1 0 0 0 0,0 0 1 0 0,0 0-1 0 0,0 1 0 0 0,0-1 0 0 0,0 0 0 0 0,0 0 1 0 0,0 1-1 0 0,0-1 0 0 0,0 1 0 0 0,0-1 0 0 0,0 3 0 0 0,-1 2 468 0 0,1-4-523 0 0,0 0 0 0 0,1 0-1 0 0,-1 0 1 0 0,1 1 0 0 0,-1-1 0 0 0,1 0 0 0 0,0 0 0 0 0,0 1 0 0 0,0-1-1 0 0,0 0 1 0 0,0 0 0 0 0,1 3 0 0 0,4 14-49 0 0,3 4-123 0 0,-5-19-522 0 0,0 0-256 0 0,10 12-57 0 0,-9-12 117 0 0,1-2 556 0 0,16 4 239 0 0,-20-6 43 0 0,-1 0-1 0 0,1 0 0 0 0,-1 0 0 0 0,1 0 0 0 0,-1 1 1 0 0,0-1-1 0 0,1 0 0 0 0,-1 0 0 0 0,1 0 0 0 0,-1 0 1 0 0,1 0-1 0 0,-1 0 0 0 0,1 0 0 0 0,-1 0 0 0 0,1-1 1 0 0,-1 1-1 0 0,1 0 0 0 0,-1 0 0 0 0,1 0 0 0 0,7-5-242 0 0,0 1-1 0 0,0-1 0 0 0,0 0 1 0 0,-1-1-1 0 0,0 1 0 0 0,0-2 1 0 0,12-12-1 0 0,3-13-4243 0 0,-6 9 2569 0 0,-4 9 3695 0 0,-11 23 4317 0 0,0 8-5061 0 0,1 26 800 0 0,-1-25-1176 0 0,-1 1 1 0 0,0-1-1 0 0,-5 25 1 0 0,6-84-240 0 0,0 32-521 0 0,14-74-808 0 0,-13 74 748 0 0,0 1 0 0 0,1-1 0 0 0,0 1 0 0 0,1 0 1 0 0,0 0-1 0 0,0 0 0 0 0,7-9 0 0 0,-10 16 109 0 0,1-1-1 0 0,-1 1 1 0 0,1 0 0 0 0,0 0-1 0 0,-1 0 1 0 0,1 0 0 0 0,0 0-1 0 0,0 0 1 0 0,0 0 0 0 0,0 1-1 0 0,0-1 1 0 0,-1 0 0 0 0,1 1 0 0 0,3-1-1 0 0,-3 1 190 0 0,3-1 63 0 0</inkml:trace>
+  <inkml:trace contextRef="#ctx0" brushRef="#br0" timeOffset="6918.81">3224 9 8751 0 0,'3'-7'2142'0'0,"3"5"8989"0"0,0 3-9765 0 0,1 1-930 0 0,15 2 1253 0 0,-14 0-1000 0 0,20 12-31 0 0,-25-14-562 0 0,0-1 1 0 0,0 1-1 0 0,0-1 1 0 0,-1 1-1 0 0,1 0 0 0 0,0 0 1 0 0,-1 0-1 0 0,0 0 1 0 0,3 4-1 0 0,1 0 64 0 0,-3-4-66 0 0,1 1 0 0 0,-1 0 0 0 0,0 0 0 0 0,0 0 0 0 0,0 1 0 0 0,0-1 0 0 0,2 5 0 0 0,0 0 54 0 0,-1-4-28 0 0,-1 0 0 0 0,1 1-1 0 0,-1-1 1 0 0,5 10 0 0 0,-4-6-37 0 0,-1-4-33 0 0,0 0 0 0 0,0 0 0 0 0,-1 1 0 0 0,0-1 0 0 0,0 1 0 0 0,2 6-1 0 0,0 0 17 0 0,0 2-43 0 0,0 0 0 0 0,0 1 0 0 0,-2-1 1 0 0,1 1-1 0 0,-2-1 0 0 0,0 1 0 0 0,0 0 0 0 0,-1 0 0 0 0,-1-1 0 0 0,-3 20 0 0 0,0-14-677 0 0,-1 0 0 0 0,0 0 0 0 0,-2 0 0 0 0,0-1 0 0 0,-1 0 0 0 0,-15 25 0 0 0,7-18-8646 0 0</inkml:trace>
+</inkml:ink>
+</file>
+
+<file path=word/ink/ink22.xml><?xml version="1.0" encoding="utf-8"?>
+<inkml:ink xmlns:inkml="http://www.w3.org/2003/InkML">
+  <inkml:definitions>
+    <inkml:context xml:id="ctx0">
+      <inkml:inkSource xml:id="inkSrc0">
+        <inkml:traceFormat>
+          <inkml:channel name="X" type="integer" min="-2.14748E9" max="2.14748E9" units="cm"/>
+          <inkml:channel name="Y" type="integer" min="-2.14748E9" max="2.14748E9" units="cm"/>
+          <inkml:channel name="F" type="integer" max="32767" units="dev"/>
+          <inkml:channel name="OA" type="integer" max="360" units="deg"/>
+          <inkml:channel name="OE" type="integer" max="90" units="deg"/>
+        </inkml:traceFormat>
+        <inkml:channelProperties>
+          <inkml:channelProperty channel="X" name="resolution" value="1000" units="1/cm"/>
+          <inkml:channelProperty channel="Y" name="resolution" value="1000" units="1/cm"/>
+          <inkml:channelProperty channel="F" name="resolution" value="0" units="1/dev"/>
+          <inkml:channelProperty channel="OA" name="resolution" value="1000" units="1/deg"/>
+          <inkml:channelProperty channel="OE" name="resolution" value="1000" units="1/deg"/>
+        </inkml:channelProperties>
+      </inkml:inkSource>
+      <inkml:timestamp xml:id="ts0" timeString="2024-04-08T15:21:32.776"/>
+    </inkml:context>
+    <inkml:brush xml:id="br0">
+      <inkml:brushProperty name="width" value="0.025" units="cm"/>
+      <inkml:brushProperty name="height" value="0.025" units="cm"/>
+      <inkml:brushProperty name="color" value="#E71224"/>
+    </inkml:brush>
+  </inkml:definitions>
+  <inkml:trace contextRef="#ctx0" brushRef="#br0">38 275 21191 0 0,'-1'-14'2843'0'0,"0"12"-2670"0"0,1 0 1 0 0,-1-1-1 0 0,1 1 1 0 0,0 0-1 0 0,0-1 1 0 0,1 1-1 0 0,-1 0 0 0 0,0-1 1 0 0,1 1-1 0 0,0-3 1 0 0,0 2-79 0 0,0 0-1 0 0,1 0 1 0 0,-1 0 0 0 0,1 0 0 0 0,0 0-1 0 0,0 0 1 0 0,0 0 0 0 0,0 1 0 0 0,0-1 0 0 0,0 1-1 0 0,5-4 1 0 0,-6 5 36 0 0,4 0-49 0 0,-3 1-73 0 0,0 0-1 0 0,0-1 0 0 0,0 1 1 0 0,0 0-1 0 0,0 0 0 0 0,0 0 0 0 0,0 1 1 0 0,4 0-1 0 0,-3 0-6 0 0,0 0 0 0 0,0 0-1 0 0,0 1 1 0 0,-1 0 0 0 0,1-1 0 0 0,0 1 0 0 0,-1 0-1 0 0,5 4 1 0 0,-4-2-2 0 0,0-1 0 0 0,-1 0 0 0 0,1 0 0 0 0,-1 1 0 0 0,4 7 0 0 0,-2-3 0 0 0,-3-6 0 0 0,1 1 0 0 0,-1 0 0 0 0,0 0 0 0 0,0 0 0 0 0,-1 1 0 0 0,1-1 0 0 0,-1 0 0 0 0,1 0 0 0 0,-1 4 0 0 0,1 3 23 0 0,0 0-1 0 0,-1 0 1 0 0,0 0-1 0 0,0 1 1 0 0,-1-1-1 0 0,-1 0 1 0 0,-3 14-1 0 0,4-20-13 0 0,0 1 0 0 0,-1-1 0 0 0,1 0 0 0 0,-1 0 0 0 0,0 0 0 0 0,0 0 0 0 0,-1 0 0 0 0,1 0 0 0 0,-1-1 0 0 0,1 1 0 0 0,-1-1 0 0 0,0 0 0 0 0,-1 1 0 0 0,1-2 0 0 0,0 1 0 0 0,-1 0 0 0 0,0-1 0 0 0,0 1 0 0 0,-7 3 0 0 0,9-6-21 0 0,0 1 1 0 0,0-1-1 0 0,0 1 0 0 0,0-1 1 0 0,0 0-1 0 0,0 1 1 0 0,0-1-1 0 0,0 0 0 0 0,0 0 1 0 0,0-1-1 0 0,0 1 0 0 0,0 0 1 0 0,0-1-1 0 0,0 1 0 0 0,0-1 1 0 0,0 0-1 0 0,0 1 0 0 0,-2-3 1 0 0,1 1-34 0 0,0 0 0 0 0,0 0 0 0 0,1 0 0 0 0,-1 0 0 0 0,1-1 0 0 0,-1 0 0 0 0,1 1 0 0 0,0-1 0 0 0,0 0 0 0 0,-2-3 0 0 0,1 2-2 0 0,1 0 0 0 0,0 0 1 0 0,1-1-1 0 0,-1 1 0 0 0,1 0 0 0 0,-1 0 0 0 0,1-1 1 0 0,0 1-1 0 0,1-1 0 0 0,-1 1 0 0 0,1-1 0 0 0,0 1 0 0 0,0-1 1 0 0,0 1-1 0 0,1-1 0 0 0,2-8 0 0 0,1 5-56 0 0,0-1 0 0 0,1 1-1 0 0,0 1 1 0 0,1-1 0 0 0,0 1 0 0 0,12-12-1 0 0,-9 11-8885 0 0</inkml:trace>
+  <inkml:trace contextRef="#ctx0" brushRef="#br0" timeOffset="614.53">211 230 17767 0 0,'2'6'1039'0'0,"0"-1"759"0"0,2 2 4221 0 0,6 17-5920 0 0,-9-20 34 0 0,1 1 0 0 0,-1 0 0 0 0,0 0 0 0 0,0 8 0 0 0,5 31 439 0 0,-3-26-665 0 0,-2-14-22 0 0,4-4-3677 0 0,-1 1 3598 0 0,-3-1 131 0 0,0 0 0 0 0,0 1 0 0 0,0-1 0 0 0,0 0 0 0 0,0 0 0 0 0,0 0-1 0 0,0 0 1 0 0,1 0 0 0 0,-1 0 0 0 0,0 0 0 0 0,0 0 0 0 0,0 0 0 0 0,0 0 0 0 0,0-1-1 0 0,0 1 1 0 0,0 0 0 0 0,0-1 0 0 0,0 1 0 0 0,0-1 0 0 0,0 1 0 0 0,0-1 0 0 0,0 1-1 0 0,0-1 1 0 0,0 0 0 0 0,0 0 0 0 0,0 1 0 0 0,1-2 0 0 0,8-18-2215 0 0,14-22-4896 0 0,-22 38 6147 0 0,1 1 0 0 0,0-1 0 0 0,-1 1 0 0 0,2-1 0 0 0,-1 1 0 0 0,0 0 0 0 0,7-5 0 0 0,-1 11 10176 0 0,-8 4-2294 0 0,-1-3-5592 0 0,0-2-2949 0 0,-5 44 8950 0 0,5-44-5871 0 0,5-3-1406 0 0,-2 1-61 0 0,0-1-1 0 0,0 0 1 0 0,0 0-1 0 0,-1 0 1 0 0,1 0 0 0 0,0-1-1 0 0,0 1 1 0 0,-1-1-1 0 0,1 1 1 0 0,-1-1 0 0 0,0 0-1 0 0,1 0 1 0 0,-1 0-1 0 0,3-4 1 0 0,28-39-3509 0 0,-2-1 0 0 0,47-93 0 0 0,-71 125 3008 0 0,-4 0 6240 0 0,-8 20-3862 0 0,0 4-1283 0 0,0 0 0 0 0,1 0 0 0 0,0 0 0 0 0,0 0 0 0 0,1 1 0 0 0,-3 17 0 0 0,2 3 197 0 0,0 34-1 0 0,3-43-328 0 0,1 1-1 0 0,1 0 1 0 0,1-1 0 0 0,2 1-1 0 0,7 30 1 0 0,-10-49-307 0 0,2 0-14 0 0,10 12-138 0 0,-10-12-368 0 0,1-4-799 0 0,14-2 592 0 0,-17 2 555 0 0,0 0 0 0 0,0 0 0 0 0,0-1 0 0 0,-1 1-1 0 0,1-1 1 0 0,0 1 0 0 0,0-1 0 0 0,0 1 0 0 0,-1-1-1 0 0,1 1 1 0 0,0-1 0 0 0,-1 0 0 0 0,1 1 0 0 0,-1-1-1 0 0,1 0 1 0 0,0 0 0 0 0,-1 1 0 0 0,0-1 0 0 0,2-2-1 0 0,4-17-1625 0 0,-4 14 1144 0 0,4-21-910 0 0,-6 16 1191 0 0</inkml:trace>
+  <inkml:trace contextRef="#ctx0" brushRef="#br0" timeOffset="1004.93">441 178 9671 0 0,'-4'6'7926'0'0,"10"-5"-141"0"0,6-2-7291 0 0,0-1 1 0 0,-1-1 0 0 0,0 0-1 0 0,15-5 1 0 0,0-1-324 0 0,3-1-2945 0 0,-6 3-6335 0 0</inkml:trace>
+  <inkml:trace contextRef="#ctx0" brushRef="#br0" timeOffset="1365.09">654 210 17503 0 0,'0'-1'114'0'0,"0"1"0"0"0,-1 0 0 0 0,1 0-1 0 0,0 0 1 0 0,-1 0 0 0 0,1 0 0 0 0,0 0-1 0 0,-1-1 1 0 0,1 1 0 0 0,0 0 0 0 0,-1 0-1 0 0,1-1 1 0 0,0 1 0 0 0,-1 0 0 0 0,1 0-1 0 0,0-1 1 0 0,0 1 0 0 0,0 0 0 0 0,-1-1 0 0 0,1 1-1 0 0,0 0 1 0 0,0-1 0 0 0,0 1 0 0 0,0 0-1 0 0,-1-1 1 0 0,1 1 0 0 0,0 0 0 0 0,0-1-1 0 0,0 1 1 0 0,0-1 0 0 0,2-16 1949 0 0,12-14 31 0 0,-13 30-2009 0 0,-2 1-74 0 0,1 0-1 0 0,0 0 1 0 0,0-1-1 0 0,1 1 1 0 0,-1 0-1 0 0,0 0 1 0 0,0-1-1 0 0,0 1 1 0 0,0 0-1 0 0,0 0 1 0 0,0 0-1 0 0,0-1 1 0 0,0 1-1 0 0,0 0 1 0 0,0 0 0 0 0,1 0-1 0 0,-1-1 1 0 0,0 1-1 0 0,0 0 1 0 0,0 0-1 0 0,0 0 1 0 0,0 0-1 0 0,1 0 1 0 0,-1-1-1 0 0,0 1 1 0 0,0 0-1 0 0,0 0 1 0 0,1 0-1 0 0,-1 0 1 0 0,0 0-1 0 0,0 0 1 0 0,0 0-1 0 0,1 0 1 0 0,-1 0-1 0 0,0 0 1 0 0,0 0-1 0 0,1 0 1 0 0,-1 0-1 0 0,0 0 1 0 0,0 0-1 0 0,0 0 1 0 0,1 0-1 0 0,-1 0 1 0 0,0 0-1 0 0,0 0 1 0 0,1 0-1 0 0,-1 0 1 0 0,0 0-1 0 0,0 0 1 0 0,0 0-1 0 0,1 1 1 0 0,-1-1-1 0 0,0 0 1 0 0,0 0-1 0 0,0 0 1 0 0,0 0-1 0 0,1 0 1 0 0,-1 1-1 0 0,11 18 76 0 0,-11-19-82 0 0,1 1 0 0 0,0 0 0 0 0,-1 0 0 0 0,1 0 0 0 0,-1-1-1 0 0,1 1 1 0 0,-1 0 0 0 0,0 0 0 0 0,1 0 0 0 0,-1 0 0 0 0,0 0 0 0 0,0 0 0 0 0,1 0 0 0 0,-1 0 0 0 0,0 0 0 0 0,0 2 0 0 0,0 10 101 0 0,10 170 1990 0 0,-1-14 478 0 0,-8-166-2696 0 0,0 8-227 0 0,0 1-2647 0 0,1-17 942 0 0,0 0-4599 0 0,-1-1-1378 0 0</inkml:trace>
+  <inkml:trace contextRef="#ctx0" brushRef="#br0" timeOffset="1366.09">667 190 10135 0 0,'8'-19'8627'0'0,"-7"17"-8213"0"0,0 0 0 0 0,1 0 0 0 0,-1 0 1 0 0,0 1-1 0 0,0-1 0 0 0,1 1 0 0 0,-1-1 0 0 0,1 1 0 0 0,0-1 0 0 0,-1 1 0 0 0,1 0 0 0 0,0 0 1 0 0,0-1-1 0 0,3 0 0 0 0,0 1-41 0 0,1 0 0 0 0,-1 1 0 0 0,0 0 0 0 0,0 0 0 0 0,0 0-1 0 0,9 2 1 0 0,-8 0 218 0 0,-1 1-335 0 0,15 9-133 0 0,-15-9-50 0 0,-2 1-26 0 0,10 13-154 0 0,-9-13-70 0 0,-3 0-14 0 0,0 0 65 0 0,-1 0 0 0 0,1 1 0 0 0,-1-1 1 0 0,0 0-1 0 0,0 1 0 0 0,0-1 0 0 0,-1 0 0 0 0,1 1 0 0 0,-1-1 0 0 0,0 0 1 0 0,0 0-1 0 0,-1 0 0 0 0,1 0 0 0 0,-4 7 0 0 0,0-3-250 0 0,0-1-1 0 0,-10 11 1 0 0,14-16 259 0 0,0-1 0 0 0,0 0 0 0 0,0 0 1 0 0,0 0-1 0 0,0 0 0 0 0,0 0 1 0 0,-1 0-1 0 0,1 0 0 0 0,0 0 0 0 0,-1 0 1 0 0,1 0-1 0 0,-1-1 0 0 0,1 1 1 0 0,0-1-1 0 0,-1 1 0 0 0,0-1 0 0 0,1 1 1 0 0,-1-1-1 0 0,1 0 0 0 0,-1 0 1 0 0,1 0-1 0 0,-1 0 0 0 0,-1 0 0 0 0,-1-2-1936 0 0</inkml:trace>
+  <inkml:trace contextRef="#ctx0" brushRef="#br0" timeOffset="1863.62">842 198 16583 0 0,'0'0'1959'0'0,"1"4"-958"0"0,1 51 5575 0 0,-2-52-5825 0 0,0 0-242 0 0,1 10-106 0 0,-1-10 374 0 0,5-2-3066 0 0,16 1 1746 0 0,-20-2 488 0 0,0 0-1 0 0,0 0 0 0 0,0 0 1 0 0,0 0-1 0 0,-1 0 1 0 0,1-1-1 0 0,0 1 0 0 0,0 0 1 0 0,-1-1-1 0 0,1 1 1 0 0,0 0-1 0 0,0-1 0 0 0,-1 1 1 0 0,1-1-1 0 0,-1 1 1 0 0,1-1-1 0 0,0 1 0 0 0,-1-1 1 0 0,1 0-1 0 0,-1 1 1 0 0,1-1-1 0 0,-1 0 0 0 0,1 0 1 0 0,0 0-159 0 0,-1 0-1 0 0,1 0 1 0 0,0 0 0 0 0,0 0 0 0 0,-1 0 0 0 0,1 0 0 0 0,0 0 0 0 0,0 1 0 0 0,0-1-1 0 0,0 0 1 0 0,2 0 0 0 0,6-3-119 0 0,-6 3 1974 0 0,0 5-1116 0 0,8 12 10 0 0,-8-12 1201 0 0,0 1-1128 0 0,6 13-36 0 0,-7-14 1125 0 0,0-4-1724 0 0,0 0 0 0 0,0 0 0 0 0,0 0 1 0 0,0 0-1 0 0,0 0 0 0 0,0 0 0 0 0,0-1 0 0 0,0 1 0 0 0,0-1 0 0 0,0 0 0 0 0,0 1 0 0 0,-1-1 0 0 0,1 0 0 0 0,0 0 0 0 0,0 0 0 0 0,-1 0 0 0 0,1 0 0 0 0,0-1 0 0 0,-1 1 0 0 0,1-1 0 0 0,-1 1 0 0 0,0-1 0 0 0,1 1 0 0 0,-1-1 0 0 0,2-3 0 0 0,14-20-2537 0 0,19-36 0 0 0,-31 51 2368 0 0,0-1-1 0 0,-1 0 1 0 0,-1 0 0 0 0,1 0 0 0 0,-2 0 0 0 0,3-21 0 0 0,-6 26 4852 0 0,-2 13-3147 0 0,3-5-1041 0 0,0 2-84 0 0,0 16 165 0 0,0 1-1 0 0,1-1 1 0 0,1 0 0 0 0,2-1-1 0 0,9 38 1 0 0,-3-28 155 0 0,-2-8-856 0 0,-6-15-147 0 0,1-2-418 0 0,6 13 90 0 0,-7-13-99 0 0</inkml:trace>
+  <inkml:trace contextRef="#ctx0" brushRef="#br0" timeOffset="2196.26">980 178 19807 0 0,'13'-1'6011'0'0,"53"-4"-2663"0"0,-47 2-2934 0 0,31-4 1047 0 0,-8 6-5003 0 0,-16 3-6406 0 0</inkml:trace>
+  <inkml:trace contextRef="#ctx0" brushRef="#br0" timeOffset="2563.53">1378 23 16127 0 0,'-6'6'3579'0'0,"-4"10"-2568"0"0,1 1 0 0 0,1 0 0 0 0,1 0-1 0 0,0 1 1 0 0,1 0 0 0 0,-7 34 0 0 0,7-16-347 0 0,2 0-1 0 0,0 61 0 0 0,4-83-440 0 0,1 0 0 0 0,0 0-1 0 0,1 0 1 0 0,1 0 0 0 0,0-1-1 0 0,1 1 1 0 0,9 22 0 0 0,-11-31-94 0 0,2 0-29 0 0,13 16-4 0 0,-13-16-63 0 0,1-2-262 0 0,15 8-115 0 0,-15-8-28 0 0,1-3-91 0 0,19 3-365 0 0,-19-2-161 0 0</inkml:trace>
+  <inkml:trace contextRef="#ctx0" brushRef="#br0" timeOffset="2897.52">1655 185 10591 0 0,'-5'-6'535'0'0,"-4"-5"13261"0"0,26 265-8631 0 0,-14-229-5341 0 0,-2-21-28 0 0,0 0-453 0 0,5 11-198 0 0,-4-11-1724 0 0</inkml:trace>
+  <inkml:trace contextRef="#ctx0" brushRef="#br0" timeOffset="3233.66">1581 118 12439 0 0,'0'-1'247'0'0,"0"1"-1"0"0,0-1 0 0 0,0 1 1 0 0,0-1-1 0 0,0 1 0 0 0,1-1 1 0 0,-1 1-1 0 0,0-1 0 0 0,0 1 1 0 0,1-1-1 0 0,-1 1 0 0 0,0-1 1 0 0,1 1-1 0 0,-1 0 0 0 0,0-1 1 0 0,1 1-1 0 0,-1-1 0 0 0,1 1 1 0 0,-1 0-1 0 0,1 0 0 0 0,-1-1 1 0 0,1 1-1 0 0,-1 0 0 0 0,1 0 1 0 0,-1-1-1 0 0,1 1 0 0 0,-1 0 1 0 0,1 0-1 0 0,-1 0 0 0 0,1 0 1 0 0,0 0-1 0 0,13 0 4386 0 0,-3 2-4906 0 0,-10-2 160 0 0,28 5 1987 0 0,1 2-377 0 0,2 2-199 0 0,-25-7-1117 0 0,19 9 695 0 0,-19-8-713 0 0,-3-1-80 0 0,-1-1-1 0 0,1 1 0 0 0,0 0 1 0 0,-1 0-1 0 0,5 4 1 0 0,10 6 0 0 0,-10-4-44 0 0,7 11-218 0 0,-14-18 154 0 0,0 0-1 0 0,0 0 1 0 0,-1 0 0 0 0,1 0 0 0 0,0 0 0 0 0,-1 0 0 0 0,1 0 0 0 0,0 0-1 0 0,-1 0 1 0 0,1 0 0 0 0,-1 0 0 0 0,0 0 0 0 0,1 1 0 0 0,-1-1 0 0 0,0 0 0 0 0,0 0-1 0 0,0 3 1 0 0,0-1-63 0 0,1-1 57 0 0,-1-1 1 0 0,1 1-1 0 0,-1-1 1 0 0,0 1-1 0 0,1-1 0 0 0,-1 1 1 0 0,0-1-1 0 0,0 1 1 0 0,0-1-1 0 0,-1 1 1 0 0,1 0-1 0 0,0-1 1 0 0,0 1-1 0 0,-1 1 0 0 0,-1 2-52 0 0,1 2-13 0 0,-1 0-1 0 0,0 0 0 0 0,-1 0 1 0 0,1 0-1 0 0,-1-1 0 0 0,-1 1 1 0 0,1-1-1 0 0,-1 0 0 0 0,0 0 1 0 0,-9 10-1 0 0,-3 1-151 0 0,1-2 0 0 0,-21 16 0 0 0,28-24-64 0 0,-19 15-668 0 0,26-21 845 0 0,0 0-1 0 0,-1-1 1 0 0,1 1 0 0 0,0 0 0 0 0,0-1-1 0 0,0 1 1 0 0,-1-1 0 0 0,1 1-1 0 0,0-1 1 0 0,-1 0 0 0 0,1 1-1 0 0,0-1 1 0 0,-1 0 0 0 0,1 0 0 0 0,0 0-1 0 0,-1 0 1 0 0,1 0 0 0 0,0 0-1 0 0,-3-1 1 0 0,2 0-1822 0 0</inkml:trace>
+  <inkml:trace contextRef="#ctx0" brushRef="#br0" timeOffset="3601.65">2023 151 20735 0 0,'-3'0'475'0'0,"-5"0"900"0"0,-1 0-1 0 0,1 0 0 0 0,-15 4 1 0 0,21-4-1277 0 0,0 1 0 0 0,0-1 1 0 0,0 1-1 0 0,0 0 1 0 0,0 0-1 0 0,0 0 1 0 0,0 0-1 0 0,0 0 0 0 0,1 0 1 0 0,-1 1-1 0 0,0-1 1 0 0,1 1-1 0 0,-1-1 1 0 0,1 1-1 0 0,-1 0 0 0 0,1-1 1 0 0,0 1-1 0 0,-2 3 1 0 0,2-3-222 0 0,1 1-6 0 0,-3 11-14 0 0,2-11-34 0 0,1 0-14 0 0,0 11-1 0 0,0-10 16 0 0,0 14-8 0 0,0-14 112 0 0,2 0 12 0 0,0 1 63 0 0,-2-4 12 0 0,0 1 0 0 0,1-1 0 0 0,-1 1 0 0 0,1-1 0 0 0,-1 0 0 0 0,1 1 1 0 0,0-1-1 0 0,-1 0 0 0 0,1 1 0 0 0,0-1 0 0 0,1 2 0 0 0,19 12 285 0 0,-17-12 12 0 0,1 0-152 0 0,15 9 0 0 0,-15-9-16 0 0,1 0-59 0 0,18 13-10 0 0,-21-14-73 0 0,-1 0 1 0 0,1 0-1 0 0,-1 0 0 0 0,0 1 0 0 0,0-1 1 0 0,4 5-1 0 0,-6-6-2 0 0,0 0 0 0 0,0-1 0 0 0,1 1 0 0 0,-1-1 0 0 0,0 1 0 0 0,0-1 0 0 0,0 1 0 0 0,0 0 0 0 0,0-1 0 0 0,1 1 0 0 0,-1-1 0 0 0,0 1 0 0 0,-1 0 0 0 0,1-1 0 0 0,0 1 0 0 0,0 0 0 0 0,0-1 0 0 0,0 1 0 0 0,0-1 0 0 0,-1 1 0 0 0,1 0 0 0 0,-2 3-27 0 0,0-1 1 0 0,-1 0-1 0 0,1 0 1 0 0,-1 0-1 0 0,1 0 0 0 0,-1-1 1 0 0,0 1-1 0 0,0-1 0 0 0,0 1 1 0 0,-1-1-1 0 0,1 0 0 0 0,-5 2 1 0 0,1-1-56 0 0,0 0 0 0 0,0 0 0 0 0,0-1 0 0 0,0 1-1 0 0,-11 0 1 0 0,14-2-375 0 0,1-1 0 0 0,-1 0-1 0 0,0 0 1 0 0,1 0-1 0 0,-1-1 1 0 0,0 1-1 0 0,1-1 1 0 0,-1 0-1 0 0,1 0 1 0 0,-6-2-1 0 0</inkml:trace>
+  <inkml:trace contextRef="#ctx0" brushRef="#br0" timeOffset="3932.93">2287 153 9671 0 0,'-3'-4'6969'0'0,"3"4"-6559"0"0,-1 0 0 0 0,1 0-1 0 0,0 0 1 0 0,0 0 0 0 0,-1 0 0 0 0,1 0 0 0 0,-1 0 0 0 0,-7 1 3240 0 0,-8 6-3177 0 0,14-6 289 0 0,-6 3-575 0 0,1 1 0 0 0,0 0-1 0 0,-1 0 1 0 0,2 1 0 0 0,-1 0-1 0 0,1 0 1 0 0,0 1 0 0 0,0 0-1 0 0,0 0 1 0 0,1 0 0 0 0,0 1-1 0 0,1-1 1 0 0,0 1 0 0 0,0 0-1 0 0,1 1 1 0 0,-1-1 0 0 0,2 1-1 0 0,-3 9 1 0 0,5-16-173 0 0,-1 0-1 0 0,1-1 1 0 0,0 1-1 0 0,-1 0 1 0 0,1 0-1 0 0,0-1 1 0 0,0 1 0 0 0,0 0-1 0 0,0-1 1 0 0,1 1-1 0 0,-1 2 1 0 0,1 1 20 0 0,0 0 89 0 0,1 0 5 0 0,6 16 0 0 0,-6-15 5 0 0,2-3 22 0 0,0 0-104 0 0,-3-2-25 0 0,0 0-1 0 0,1 0 0 0 0,-1 0 0 0 0,0 0 0 0 0,0 0 0 0 0,0 0 0 0 0,0 0 1 0 0,0 0-1 0 0,0 1 0 0 0,2 2 0 0 0,2-3 143 0 0,15 6 0 0 0,-15-5 0 0 0,-1-2 0 0 0,3 1-111 0 0,-5-1-41 0 0,-1 1 1 0 0,0-1-1 0 0,1 0 0 0 0,-1 0 0 0 0,0 0 0 0 0,1 0 0 0 0,-1 0 0 0 0,1 0 1 0 0,1 0-1 0 0,7-3 95 0 0,0 0 0 0 0,15-6 0 0 0,-22 7-120 0 0,8-2-569 0 0,-1-1 0 0 0,1 0 1 0 0,-1 0-1 0 0,18-14 1 0 0,-21 13-294 0 0</inkml:trace>
+  <inkml:trace contextRef="#ctx0" brushRef="#br0" timeOffset="4284.03">2501 0 17047 0 0,'0'0'1543'0'0,"2"5"-1268"0"0,5 12-98 0 0,-5-13 580 0 0,1 3 247 0 0,91 219 3071 0 0,-84-205-4117 0 0,-5-5 120 0 0,1 3 162 0 0,-3-12-161 0 0,-2-3-15 0 0,1-1 0 0 0,-1 0 0 0 0,0 1 0 0 0,0 0 0 0 0,-1-1 0 0 0,1 6-1 0 0,1-4 84 0 0,-2-2-44 0 0,1-1 1 0 0,-1 1 0 0 0,1-1 0 0 0,-1 1 0 0 0,0-1 0 0 0,0 1 0 0 0,0 0 0 0 0,0 2 0 0 0,0 0 88 0 0,0-3-120 0 0,1 0 1 0 0,-1 0 0 0 0,0-1 0 0 0,0 1-1 0 0,0 0 1 0 0,-1 0 0 0 0,1-1-1 0 0,0 1 1 0 0,-1 0 0 0 0,1-1 0 0 0,-1 1-1 0 0,0 2 1 0 0,-4 7-77 0 0,0 0-1 0 0,0 0 1 0 0,-1-1 0 0 0,0 0-1 0 0,-1 0 1 0 0,0 0-1 0 0,-1-1 1 0 0,-14 15 0 0 0,10-14-4027 0 0,-22 17 0 0 0,8-10-4488 0 0</inkml:trace>
+</inkml:ink>
+</file>
+
+<file path=word/ink/ink23.xml><?xml version="1.0" encoding="utf-8"?>
+<inkml:ink xmlns:inkml="http://www.w3.org/2003/InkML">
+  <inkml:definitions>
+    <inkml:context xml:id="ctx0">
+      <inkml:inkSource xml:id="inkSrc0">
+        <inkml:traceFormat>
+          <inkml:channel name="X" type="integer" min="-2.14748E9" max="2.14748E9" units="cm"/>
+          <inkml:channel name="Y" type="integer" min="-2.14748E9" max="2.14748E9" units="cm"/>
+          <inkml:channel name="F" type="integer" max="32767" units="dev"/>
+          <inkml:channel name="OA" type="integer" max="360" units="deg"/>
+          <inkml:channel name="OE" type="integer" max="90" units="deg"/>
+        </inkml:traceFormat>
+        <inkml:channelProperties>
+          <inkml:channelProperty channel="X" name="resolution" value="1000" units="1/cm"/>
+          <inkml:channelProperty channel="Y" name="resolution" value="1000" units="1/cm"/>
+          <inkml:channelProperty channel="F" name="resolution" value="0" units="1/dev"/>
+          <inkml:channelProperty channel="OA" name="resolution" value="1000" units="1/deg"/>
+          <inkml:channelProperty channel="OE" name="resolution" value="1000" units="1/deg"/>
+        </inkml:channelProperties>
+      </inkml:inkSource>
+      <inkml:timestamp xml:id="ts0" timeString="2024-04-08T15:21:21.776"/>
+    </inkml:context>
+    <inkml:brush xml:id="br0">
+      <inkml:brushProperty name="width" value="0.025" units="cm"/>
+      <inkml:brushProperty name="height" value="0.025" units="cm"/>
+      <inkml:brushProperty name="color" value="#E71224"/>
+    </inkml:brush>
+  </inkml:definitions>
+  <inkml:trace contextRef="#ctx0" brushRef="#br0">11005 2244 13359 0 0,'-4'-21'11347'0'0,"-10"-10"-7512"0"0,1 4-2969 0 0,6 10-521 0 0,0 1 0 0 0,-2-1-1 0 0,0 1 1 0 0,-15-20 0 0 0,-51-55 1291 0 0,57 73-1636 0 0,-1 0 0 0 0,-1 1 0 0 0,-35-23 0 0 0,-72-33 0 0 0,37 22 0 0 0,-273-153 0 0 0,34 21 0 0 0,-99-29 0 0 0,245 129 0 0 0,-183-59 0 0 0,-142 6 0 0 0,-19 63 0 0 0,385 59 0 0 0,-226-10 0 0 0,-248-2 0 0 0,322 13 0 0 0,-165-7 0 0 0,-370 27 0 0 0,810-6 0 0 0,-583 47 0 0 0,-26 41 0 0 0,575-79 0 0 0,-690 140 0 0 0,405-66-14 0 0,-361 140 0 0 0,343-74-894 0 0,200-78 877 0 0,-179 91-66 0 0,-19 52-59 0 0,250-142-282 0 0,-152 139 0 0 0,36 13 522 0 0,190-190-237 0 0,0 1 112 0 0,-61 56-1 0 0,80-82 75 0 0,8-7-334 0 0,0 0 1 0 0,1 0-1 0 0,-1-1 1 0 0,-1 1-1 0 0,1-1 1 0 0,0 0-1 0 0,0 0 1 0 0,-1 0 0 0 0,-7 3-1 0 0,11-5 192 0 0,0 0 1 0 0,0 0-1 0 0,-1 0 0 0 0,1 0 0 0 0,0 0 1 0 0,0 0-1 0 0,-1 0 0 0 0,1 0 0 0 0,0 0 1 0 0,0 0-1 0 0,-1 0 0 0 0,1 0 0 0 0,0 0 1 0 0,-1 0-1 0 0,1 0 0 0 0,0 0 0 0 0,0 0 0 0 0,-1 0 1 0 0,1 0-1 0 0,0-1 0 0 0,0 1 0 0 0,0 0 1 0 0,-1 0-1 0 0,1 0 0 0 0,0 0 0 0 0,0-1 1 0 0,0 1-1 0 0,-1 0 0 0 0,1 0 0 0 0,0 0 1 0 0,0-1-1 0 0,0 1 0 0 0,0 0 0 0 0,0 0 1 0 0,-1-1-1 0 0,1 1 0 0 0,0 0 0 0 0,0 0 1 0 0,0-1-1 0 0,0 1 0 0 0,0 0 0 0 0,0 0 1 0 0,0-1-1 0 0</inkml:trace>
+  <inkml:trace contextRef="#ctx0" brushRef="#br0" timeOffset="346.98">11 2362 8751 0 0,'-4'8'7964'0'0,"3"4"-3875"0"0,5 12-1811 0 0,-3-17-1544 0 0,3 17-286 0 0,-2 1 0 0 0,-1-1-1 0 0,0 1 1 0 0,-2-1-1 0 0,-7 42 1 0 0,5-51-381 0 0,1-4 18 0 0,0 0 0 0 0,1 0 0 0 0,0 0 0 0 0,0 0 0 0 0,2 12 0 0 0,-1-22-71 0 0,0-1 0 0 0,0 1 0 0 0,1-1-1 0 0,-1 1 1 0 0,0 0 0 0 0,0-1 0 0 0,0 1 0 0 0,1-1-1 0 0,-1 1 1 0 0,0-1 0 0 0,1 1 0 0 0,-1-1 0 0 0,1 1 0 0 0,-1-1-1 0 0,1 1 1 0 0,-1-1 0 0 0,0 1 0 0 0,1-1 0 0 0,-1 0-1 0 0,1 1 1 0 0,0-1 0 0 0,-1 0 0 0 0,1 0 0 0 0,-1 1 0 0 0,1-1-1 0 0,-1 0 1 0 0,1 0 0 0 0,0 0 0 0 0,-1 0 0 0 0,1 0-1 0 0,0 1 1 0 0,-1-1 0 0 0,1 0 0 0 0,-1 0 0 0 0,1-1 0 0 0,0 1-1 0 0,-1 0 1 0 0,1 0 0 0 0,0 0 0 0 0,-1 0 0 0 0,1-1-1 0 0,0 1 1 0 0,6-2 105 0 0,-1 0 1 0 0,0-1-1 0 0,8-4 0 0 0,-4 2-6 0 0,14-7 121 0 0,-2-1 0 0 0,33-23-1 0 0,-13 5-4585 0 0,-22 16-914 0 0,-7 7-3057 0 0</inkml:trace>
+  <inkml:trace contextRef="#ctx0" brushRef="#br0" timeOffset="1286.09">4176 191 15199 0 0,'-1'0'287'0'0,"1"0"-1"0"0,0 0 1 0 0,0-1-1 0 0,0 1 0 0 0,-1 0 1 0 0,1-1-1 0 0,0 1 1 0 0,-1 0-1 0 0,1 0 0 0 0,0 0 1 0 0,-1-1-1 0 0,1 1 1 0 0,0 0-1 0 0,-1 0 0 0 0,1 0 1 0 0,0 0-1 0 0,-1 0 1 0 0,1 0-1 0 0,-1-1 1 0 0,1 1-1 0 0,0 0 0 0 0,-1 0 1 0 0,1 0-1 0 0,0 0 1 0 0,-1 0-1 0 0,1 1 0 0 0,-1-1 1 0 0,-5 8 2667 0 0,3 20-2743 0 0,2-24 440 0 0,-3 39 69 0 0,-8 113 585 0 0,13-144-1294 0 0,3 8-11 0 0,-2-17 0 0 0,-1 0 0 0 0,0 0 0 0 0,0 0 0 0 0,1 0 0 0 0,0 0 0 0 0,-1 0 0 0 0,5 3 0 0 0,-4-3 3 0 0,2-1-1 0 0,-1 1 1 0 0,0-1 0 0 0,0 0-1 0 0,4 2 1 0 0,-2-1 76 0 0,1-3 9 0 0,0 2-43 0 0,-4-2 21 0 0,1 1 0 0 0,-1-1 0 0 0,0 1 0 0 0,0-1-1 0 0,1 0 1 0 0,-1 0 0 0 0,1 0 0 0 0,-1 0 0 0 0,4-1 0 0 0,47-8 1666 0 0,-38 6-2439 0 0,0-1 0 0 0,0 0 0 0 0,0-2 0 0 0,-1 1 0 0 0,1-2 1 0 0,17-10-1 0 0,-25 11-1180 0 0,-6 6 1247 0 0</inkml:trace>
+  <inkml:trace contextRef="#ctx0" brushRef="#br0" timeOffset="1637.79">4204 246 10591 0 0,'-10'-8'1518'0'0,"10"8"-1144"0"0,0-1 1 0 0,-1 1 0 0 0,1-1-1 0 0,0 1 1 0 0,-1-1 0 0 0,1 0-1 0 0,0 1 1 0 0,0-1 0 0 0,0 1-1 0 0,0-1 1 0 0,-1 0 0 0 0,1 1-1 0 0,0-1 1 0 0,0 0 0 0 0,0 1-1 0 0,0-1 1 0 0,1 0 0 0 0,-1 1-1 0 0,0-2 1 0 0,8-11 5994 0 0,1 5-6849 0 0,-6 6 683 0 0,0 0 1 0 0,1 0-1 0 0,-1 1 0 0 0,0-1 0 0 0,1 1 1 0 0,-1 0-1 0 0,0 0 0 0 0,1 0 0 0 0,5 0 1 0 0,27-1 135 0 0,-34 2-366 0 0,4 0-155 0 0,0 1-18 0 0,2 0 119 0 0,15 2-765 0 0</inkml:trace>
+  <inkml:trace contextRef="#ctx0" brushRef="#br0" timeOffset="1983.21">4204 351 12439 0 0,'-9'-1'2768'0'0,"7"-2"-267"0"0,13-7 1505 0 0,20-7-1353 0 0,-10 9-2158 0 0,0 2 1 0 0,1 0-1 0 0,32-4 0 0 0,-46 8-690 0 0,3 0-208 0 0,8 0-6324 0 0,12-2-1449 0 0</inkml:trace>
+  <inkml:trace contextRef="#ctx0" brushRef="#br0" timeOffset="2351.48">4737 1 18887 0 0,'-1'1'293'0'0,"0"0"0"0"0,0 0 0 0 0,-1 1 1 0 0,1-1-1 0 0,0 0 0 0 0,1 1 0 0 0,-1-1 0 0 0,0 1 0 0 0,0-1 0 0 0,1 1 0 0 0,-1-1 0 0 0,0 3 0 0 0,-5 24 987 0 0,3-15-833 0 0,-154 546 3910 0 0,143-512-4459 0 0,12-42-449 0 0,2-3 276 0 0,-1 0-1 0 0,0 0 0 0 0,0 0 0 0 0,1 0 0 0 0,-1 0 0 0 0,1 0 0 0 0,0 0 0 0 0,0 1 1 0 0,0-1-1 0 0,0 3 0 0 0,-1-8-331 0 0</inkml:trace>
+</inkml:ink>
+</file>
+
+<file path=word/ink/ink24.xml><?xml version="1.0" encoding="utf-8"?>
+<inkml:ink xmlns:inkml="http://www.w3.org/2003/InkML">
+  <inkml:definitions>
+    <inkml:context xml:id="ctx0">
+      <inkml:inkSource xml:id="inkSrc0">
+        <inkml:traceFormat>
+          <inkml:channel name="X" type="integer" min="-2.14748E9" max="2.14748E9" units="cm"/>
+          <inkml:channel name="Y" type="integer" min="-2.14748E9" max="2.14748E9" units="cm"/>
+          <inkml:channel name="F" type="integer" max="32767" units="dev"/>
+          <inkml:channel name="OA" type="integer" max="360" units="deg"/>
+          <inkml:channel name="OE" type="integer" max="90" units="deg"/>
+        </inkml:traceFormat>
+        <inkml:channelProperties>
+          <inkml:channelProperty channel="X" name="resolution" value="1000" units="1/cm"/>
+          <inkml:channelProperty channel="Y" name="resolution" value="1000" units="1/cm"/>
+          <inkml:channelProperty channel="F" name="resolution" value="0" units="1/dev"/>
+          <inkml:channelProperty channel="OA" name="resolution" value="1000" units="1/deg"/>
+          <inkml:channelProperty channel="OE" name="resolution" value="1000" units="1/deg"/>
+        </inkml:channelProperties>
+      </inkml:inkSource>
+      <inkml:timestamp xml:id="ts0" timeString="2024-04-08T15:21:06.124"/>
+    </inkml:context>
+    <inkml:brush xml:id="br0">
+      <inkml:brushProperty name="width" value="0.025" units="cm"/>
+      <inkml:brushProperty name="height" value="0.025" units="cm"/>
+      <inkml:brushProperty name="color" value="#E71224"/>
+    </inkml:brush>
+  </inkml:definitions>
+  <inkml:trace contextRef="#ctx0" brushRef="#br0">1 825 21855 0 0,'1'4'2352'0'0,"1"1"-2224"0"0,7 1 3560 0 0,16 11-3207 0 0,-12-11-29 0 0,-5-2-307 0 0,-4-3-24 0 0,0 1-1 0 0,0-1 0 0 0,0 1 1 0 0,1-1-1 0 0,7 1 0 0 0,-4 0 17 0 0,-4-1-69 0 0,0 0 1 0 0,-1 0-1 0 0,1 0 0 0 0,0-1 0 0 0,-1 1 0 0 0,1-1 1 0 0,7 0-1 0 0,-3 0 10 0 0,-3 1-16 0 0,0-1 0 0 0,-1 0 1 0 0,1 0-1 0 0,0 0 0 0 0,7-2 1 0 0,-4 1 7 0 0,27-5 186 0 0,-9 0-92 0 0,46-17 0 0 0,-30 4-89 0 0,-42 19-76 0 0,4-2 12 0 0,0 0 0 0 0,-1 0-1 0 0,1 0 1 0 0,0-1 0 0 0,3-2 0 0 0,-23 25-1814 0 0,7-5-2189 0 0,5-10-5469 0 0</inkml:trace>
+  <inkml:trace contextRef="#ctx0" brushRef="#br0" timeOffset="2216.71">4665 1001 6911 0 0,'-4'-5'-1175'0'0,"1"-6"17088"0"0,10 15-11942 0 0,-2-1-3585 0 0,15 11-9 0 0,-16-11 364 0 0,26 8-122 0 0,-24-8-323 0 0,0-3-19 0 0,17 4-78 0 0,-18-3-36 0 0,-3-2-144 0 0,-1 1 1 0 0,1-1-1 0 0,-1 1 1 0 0,1 0-1 0 0,-1 0 0 0 0,1 0 1 0 0,-1 0-1 0 0,1 0 1 0 0,-1 0-1 0 0,1 0 1 0 0,1 0-1 0 0,22 2 172 0 0,9-3 34 0 0,-2-1-121 0 0,8-1-43 0 0,-28 2-52 0 0,23 1 66 0 0,6 2 20 0 0,2-1-6 0 0,-2 1-7 0 0,2 2 22 0 0,-5 0-30 0 0,6 0 1 0 0,-6-3-59 0 0,0 0-16 0 0,-1-2 0 0 0,1-2 0 0 0,2 0 0 0 0,1-3 11 0 0,3-2 31 0 0,8-2 56 0 0,-10 3 63 0 0,-8 1-78 0 0,7-2 10 0 0,5 1-13 0 0,1 1-64 0 0,-3 0-16 0 0,-3 3 0 0 0,-2 1 0 0 0,-2 1 0 0 0,-2 1 0 0 0,-3 0 0 0 0,1-1 0 0 0,7 0 0 0 0,3-2 0 0 0,-1 1 11 0 0,-2 0 31 0 0,0-1 29 0 0,-4 0-6 0 0,1 0-1 0 0,-2 2 0 0 0,-3 0 0 0 0,2 0 0 0 0,0 1 14 0 0,1 0-12 0 0,-7-2-43 0 0,5-1 25 0 0,0-1-36 0 0,-1 0-12 0 0,8-1 53 0 0,-7 3-42 0 0,8-1-11 0 0,0 2 0 0 0,-3-3 0 0 0,-2-1 0 0 0,0 0 0 0 0,2 0 0 0 0,-1 1 0 0 0,1 2 0 0 0,1 1 11 0 0,-2 1 31 0 0,-2-1-20 0 0,-3-1 20 0 0,0 0-31 0 0,0-1-11 0 0,1 1 0 0 0,1 1 0 0 0,1 1 0 0 0,2 1 0 0 0,0 4 0 0 0,-2-1 0 0 0,-2-1 0 0 0,-1-2 11 0 0,-1-1 31 0 0,-1 0-20 0 0,2 0 20 0 0,1 2-20 0 0,5-2 20 0 0,-6 1-31 0 0,3-1-11 0 0,-46 0-1219 0 0,0 1 0 0 0,-1 1-1 0 0,1 0 1 0 0,-20 7 0 0 0,25-8-925 0 0</inkml:trace>
+  <inkml:trace contextRef="#ctx0" brushRef="#br0" timeOffset="2723.11">7500 740 3679 0 0,'-17'-1'24200'0'0,"23"1"-23821"0"0,15 1-90 0 0,-16-1 203 0 0,1 3-260 0 0,1-1-158 0 0,20 12 428 0 0,-7-2-326 0 0,-14-9-33 0 0,-1 1-14 0 0,29 19 119 0 0,-14-7-163 0 0,-10-8-29 0 0,10 9-33 0 0,-11-9 36 0 0,10 8 9 0 0,-14-12 6 0 0,-2-1-18 0 0,12 13-33 0 0,-12-12 37 0 0,-2-1 11 0 0,0-2-67 0 0,-1 1 1 0 0,0-1 0 0 0,0 0 0 0 0,1 0-1 0 0,-1 0 1 0 0,0 1 0 0 0,0-1-1 0 0,0 0 1 0 0,0 0 0 0 0,0 1 0 0 0,0-1-1 0 0,-1 0 1 0 0,1 0 0 0 0,0 1-1 0 0,-1-1 1 0 0,1 0 0 0 0,-1 0-1 0 0,1 0 1 0 0,-1 0 0 0 0,1 0 0 0 0,-1 0-1 0 0,0 0 1 0 0,0 0 0 0 0,1 0-1 0 0,-1 0 1 0 0,0 0 0 0 0,0 0 0 0 0,0 0-1 0 0,-2 1 1 0 0,-9 8-67 0 0,-1-1-1 0 0,0 0 1 0 0,0-1 0 0 0,-1 0-1 0 0,-16 6 1 0 0,1-3-1265 0 0,-48 13 0 0 0,26-13-716 0 0,38-10 1278 0 0</inkml:trace>
+  <inkml:trace contextRef="#ctx0" brushRef="#br0" timeOffset="6871.67">5594 282 7831 0 0,'6'-42'10429'0'0,"-3"26"-8589"0"0,0-1 1 0 0,-1 0-1 0 0,-1-23 1 0 0,-1 38-1760 0 0,0 1 0 0 0,0 0 1 0 0,0 0-1 0 0,0 0 1 0 0,-1-1-1 0 0,1 1 0 0 0,0 0 1 0 0,-1 0-1 0 0,1 0 0 0 0,-1 0 1 0 0,1-1-1 0 0,-1 1 0 0 0,0 0 1 0 0,1 0-1 0 0,-1 0 0 0 0,0 0 1 0 0,0 0-1 0 0,1 1 1 0 0,-1-1-1 0 0,0 0 0 0 0,-2-1 1 0 0,1 1-9 0 0,0 0 1 0 0,0 1-1 0 0,1-1 1 0 0,-1 1 0 0 0,0-1-1 0 0,0 1 1 0 0,0 0-1 0 0,0-1 1 0 0,0 1 0 0 0,0 0-1 0 0,0 1 1 0 0,-3-1-1 0 0,-3 2 31 0 0,0 0 0 0 0,-1 0 0 0 0,1 1-1 0 0,-15 7 1 0 0,14-6-115 0 0,1 0-1 0 0,0 1 0 0 0,0 0 1 0 0,1 1-1 0 0,-1 0 1 0 0,1 0-1 0 0,1 0 1 0 0,-1 1-1 0 0,1 0 1 0 0,0 0-1 0 0,0 1 0 0 0,1 0 1 0 0,0 0-1 0 0,1 0 1 0 0,0 0-1 0 0,0 1 1 0 0,0 0-1 0 0,1-1 1 0 0,1 1-1 0 0,0 0 0 0 0,0 1 1 0 0,0-1-1 0 0,1 0 1 0 0,0 1-1 0 0,1-1 1 0 0,2 18-1 0 0,6 2 289 0 0,-7-26-118 0 0,2 2 29 0 0,8 11 4 0 0,-9-12 143 0 0,4-1-198 0 0,19 11-1 0 0,-19-11-7 0 0,0-2-29 0 0,19 2-17 0 0,-19-2-3 0 0,0-1-13 0 0,2 0-56 0 0,21 0 71 0 0,-6 2-3 0 0,-18-1-7 0 0,1 1-18 0 0,16 11-43 0 0,-21-13-7 0 0,0 1 0 0 0,-1-1-1 0 0,1 1 1 0 0,-1-1 0 0 0,1 1 0 0 0,0 0 0 0 0,-1-1-1 0 0,0 1 1 0 0,1-1 0 0 0,-1 1 0 0 0,1 0 0 0 0,-1-1-1 0 0,0 1 1 0 0,1 0 0 0 0,-1 0 0 0 0,0-1-1 0 0,0 1 1 0 0,0 0 0 0 0,1 0 0 0 0,-1-1 0 0 0,0 1-1 0 0,0 0 1 0 0,0 0 0 0 0,0-1 0 0 0,0 1 0 0 0,-1 1-1 0 0,-4 15 161 0 0,4-15-147 0 0,-2 4 23 0 0,0 1 0 0 0,0-1 0 0 0,-1 0 0 0 0,0-1 0 0 0,0 1 0 0 0,0-1 0 0 0,-1 1 0 0 0,0-1 0 0 0,0 0 0 0 0,0-1 0 0 0,-11 8 0 0 0,12-10-57 0 0,0 0 1 0 0,0 0-1 0 0,0 0 1 0 0,0-1-1 0 0,0 0 1 0 0,0 0-1 0 0,0 0 1 0 0,0 0-1 0 0,0 0 1 0 0,0-1-1 0 0,-1 0 1 0 0,1 0-1 0 0,0 0 1 0 0,0 0-1 0 0,0-1 1 0 0,-1 0-1 0 0,1 0 1 0 0,0 0-1 0 0,0 0 1 0 0,-7-4-1 0 0,0 0-441 0 0,-7-4-1154 0 0,12 7-3661 0 0</inkml:trace>
+  <inkml:trace contextRef="#ctx0" brushRef="#br0" timeOffset="7611.71">5952 3 11519 0 0,'0'0'192'0'0,"0"0"-1"0"0,-1-1 1 0 0,1 1-1 0 0,0 0 1 0 0,0 0-1 0 0,0 0 1 0 0,0 0-1 0 0,0-1 1 0 0,-1 1-1 0 0,1 0 1 0 0,0 0-1 0 0,0 0 1 0 0,0 0-1 0 0,0 0 1 0 0,-1 0-1 0 0,1 0 1 0 0,0 0-1 0 0,0 0 1 0 0,0 0-1 0 0,-1-1 1 0 0,1 1-1 0 0,0 0 1 0 0,0 0-1 0 0,0 0 1 0 0,-1 0-1 0 0,1 0 1 0 0,0 0-1 0 0,0 1 1 0 0,0-1-1 0 0,-1 0 1 0 0,1 0-1 0 0,0 0 1 0 0,0 0-1 0 0,0 0 1 0 0,0 0-1 0 0,-1 0 1 0 0,1 0-1 0 0,0 0 1 0 0,0 0-1 0 0,0 1 1 0 0,0-1-1 0 0,-1 0 1 0 0,1 0-1 0 0,0 0 1 0 0,0 0-1 0 0,-9 6 2247 0 0,7-4-2086 0 0,-1 1 0 0 0,1 0 0 0 0,0 0 0 0 0,0 0 0 0 0,0 0 0 0 0,1 0 0 0 0,-1 1 0 0 0,-2 5 0 0 0,-7 33 572 0 0,7-25-503 0 0,-39 115 1071 0 0,-66 144-1 0 0,71-187-1146 0 0,27-64-227 0 0,1 1 0 0 0,1 0 0 0 0,1 0-1 0 0,-5 35 1 0 0,13-61-114 0 0,-1 0-1 0 0,1 1 1 0 0,0-1-1 0 0,0 0 1 0 0,0 1-1 0 0,0-1 1 0 0,0 1-1 0 0,0-1 1 0 0,0 0-1 0 0,0 1 1 0 0,0-1-1 0 0,0 1 1 0 0,0-1-1 0 0,0 0 1 0 0,0 1-1 0 0,0-1 1 0 0,0 0-1 0 0,0 1 1 0 0,0-1-1 0 0,0 1 1 0 0,1-1-1 0 0,-1 0 1 0 0,0 1-1 0 0,0-1 1 0 0,0 0-1 0 0,1 1 1 0 0,6-8-307 0 0,6-18-2073 0 0,-7 14 267 0 0,-3 8 1229 0 0</inkml:trace>
+  <inkml:trace contextRef="#ctx0" brushRef="#br0" timeOffset="8236.77">6011 423 5527 0 0,'-11'2'4603'0'0,"9"-2"-3244"0"0,0 0 0 0 0,0 1 0 0 0,0-1 0 0 0,0 0 0 0 0,0 0 0 0 0,0 0 0 0 0,-3-1 0 0 0,19 1 4094 0 0,19 3-3886 0 0,-25-2-1398 0 0,23 1 671 0 0,-24-2-677 0 0,20-2 475 0 0,9-2-111 0 0,-28 2-419 0 0,63-13 232 0 0,-59 12-424 0 0,-6 1-37 0 0,0 0-1 0 0,0 1 0 0 0,0 0 1 0 0,9-1-1 0 0,-15 2 40 0 0,0 0 0 0 0,1 0-1 0 0,-1 0 1 0 0,0 0 0 0 0,0 0 0 0 0,1 0-1 0 0,-1 0 1 0 0,0 0 0 0 0,0 1 0 0 0,1-1-1 0 0,-1 0 1 0 0,0 0 0 0 0,0 0 0 0 0,0 0-1 0 0,1 0 1 0 0,-1 0 0 0 0,0 1 0 0 0,0-1 0 0 0,0 0-1 0 0,0 0 1 0 0,1 0 0 0 0,-1 1 0 0 0,0-1-1 0 0,0 0 1 0 0,0 0 0 0 0,0 0 0 0 0,0 1-1 0 0,1 0-778 0 0</inkml:trace>
+</inkml:ink>
+</file>
+
+<file path=word/ink/ink25.xml><?xml version="1.0" encoding="utf-8"?>
+<inkml:ink xmlns:inkml="http://www.w3.org/2003/InkML">
+  <inkml:definitions>
+    <inkml:context xml:id="ctx0">
+      <inkml:inkSource xml:id="inkSrc0">
+        <inkml:traceFormat>
+          <inkml:channel name="X" type="integer" min="-2.14748E9" max="2.14748E9" units="cm"/>
+          <inkml:channel name="Y" type="integer" min="-2.14748E9" max="2.14748E9" units="cm"/>
+          <inkml:channel name="F" type="integer" max="32767" units="dev"/>
+          <inkml:channel name="OA" type="integer" max="360" units="deg"/>
+          <inkml:channel name="OE" type="integer" max="90" units="deg"/>
+        </inkml:traceFormat>
+        <inkml:channelProperties>
+          <inkml:channelProperty channel="X" name="resolution" value="1000" units="1/cm"/>
+          <inkml:channelProperty channel="Y" name="resolution" value="1000" units="1/cm"/>
+          <inkml:channelProperty channel="F" name="resolution" value="0" units="1/dev"/>
+          <inkml:channelProperty channel="OA" name="resolution" value="1000" units="1/deg"/>
+          <inkml:channelProperty channel="OE" name="resolution" value="1000" units="1/deg"/>
+        </inkml:channelProperties>
+      </inkml:inkSource>
+      <inkml:timestamp xml:id="ts0" timeString="2024-04-08T15:20:54.110"/>
+    </inkml:context>
+    <inkml:brush xml:id="br0">
+      <inkml:brushProperty name="width" value="0.025" units="cm"/>
+      <inkml:brushProperty name="height" value="0.025" units="cm"/>
+      <inkml:brushProperty name="color" value="#E71224"/>
+    </inkml:brush>
+  </inkml:definitions>
+  <inkml:trace contextRef="#ctx0" brushRef="#br0">192 125 25919 0 0,'-38'22'2605'0'0,"30"-17"-2721"0"0,0 1 0 0 0,0 0 1 0 0,1 1-1 0 0,0-1 1 0 0,1 2-1 0 0,0-1 0 0 0,0 0 1 0 0,-7 13-1 0 0,-1 4 128 0 0,1 0 0 0 0,1 2 0 0 0,-15 45 0 0 0,22-56 38 0 0,1 1 1 0 0,1 0-1 0 0,0-1 1 0 0,1 1-1 0 0,1 0 1 0 0,0 0 0 0 0,4 31-1 0 0,3-28 173 0 0,-4-14-165 0 0,-1-1 134 0 0,2 1 7 0 0,9 19 761 0 0,-7-20-705 0 0,13 13-6 0 0,-13-13 247 0 0,0-3-251 0 0,18 3-10 0 0,-18-3-3 0 0,0-2 0 0 0,12-5-31 0 0,0 0 0 0 0,-1-2 0 0 0,21-12 0 0 0,96-70-2230 0 0,-123 83-1911 0 0</inkml:trace>
+  <inkml:trace contextRef="#ctx0" brushRef="#br0" timeOffset="786.53">749 0 9671 0 0,'-5'2'8963'0'0,"-3"4"-5050"0"0,-2 13-3094 0 0,1-1-1 0 0,1 1 1 0 0,1 1 0 0 0,-8 32-1 0 0,1-6-179 0 0,-66 196 1758 0 0,-50 162-386 0 0,111-330-2051 0 0,20-88-5803 0 0,1 8-3530 0 0</inkml:trace>
+</inkml:ink>
+</file>
+
+<file path=word/ink/ink26.xml><?xml version="1.0" encoding="utf-8"?>
+<inkml:ink xmlns:inkml="http://www.w3.org/2003/InkML">
+  <inkml:definitions>
+    <inkml:context xml:id="ctx0">
+      <inkml:inkSource xml:id="inkSrc0">
+        <inkml:traceFormat>
+          <inkml:channel name="X" type="integer" min="-2.14748E9" max="2.14748E9" units="cm"/>
+          <inkml:channel name="Y" type="integer" min="-2.14748E9" max="2.14748E9" units="cm"/>
+          <inkml:channel name="F" type="integer" max="32767" units="dev"/>
+          <inkml:channel name="OA" type="integer" max="360" units="deg"/>
+          <inkml:channel name="OE" type="integer" max="90" units="deg"/>
+        </inkml:traceFormat>
+        <inkml:channelProperties>
+          <inkml:channelProperty channel="X" name="resolution" value="1000" units="1/cm"/>
+          <inkml:channelProperty channel="Y" name="resolution" value="1000" units="1/cm"/>
+          <inkml:channelProperty channel="F" name="resolution" value="0" units="1/dev"/>
+          <inkml:channelProperty channel="OA" name="resolution" value="1000" units="1/deg"/>
+          <inkml:channelProperty channel="OE" name="resolution" value="1000" units="1/deg"/>
+        </inkml:channelProperties>
+      </inkml:inkSource>
+      <inkml:timestamp xml:id="ts0" timeString="2024-04-08T15:18:23.275"/>
+    </inkml:context>
+    <inkml:brush xml:id="br0">
+      <inkml:brushProperty name="width" value="0.025" units="cm"/>
+      <inkml:brushProperty name="height" value="0.025" units="cm"/>
+      <inkml:brushProperty name="color" value="#E71224"/>
+    </inkml:brush>
+  </inkml:definitions>
+  <inkml:trace contextRef="#ctx0" brushRef="#br0">6531 922 3679 0 0,'-16'-20'6143'0'0,"-10"-15"2724"0"0,23 30-8274 0 0,1 1-1 0 0,0-1 0 0 0,0 0 0 0 0,0 0 0 0 0,0 0 0 0 0,-1-9 0 0 0,2 3-223 0 0,0-1 0 0 0,1 1 1 0 0,0-1-1 0 0,1 1 0 0 0,0-1 0 0 0,1 1 1 0 0,0 0-1 0 0,1 0 0 0 0,0 0 0 0 0,1 0 1 0 0,7-15-1 0 0,8-11-245 0 0,40-61 1 0 0,-55 92 39 0 0,21-29-29 0 0,3 0 1 0 0,1 1-1 0 0,1 2 1 0 0,2 1-1 0 0,1 2 1 0 0,2 1-1 0 0,60-38 1 0 0,-51 39-53 0 0,2 3 0 0 0,68-26 0 0 0,103-22 198 0 0,-129 50 34 0 0,134-18 0 0 0,-185 36-130 0 0,0 1 1 0 0,60 3 0 0 0,-44 3 29 0 0,-44-2-171 0 0,28 3 201 0 0,15 4 50 0 0,-40-6-258 0 0,-5-1 0 0 0,1 0 0 0 0,0 1 0 0 0,13 5 0 0 0,-11-5-11 0 0,32 12 95 0 0,6 6-28 0 0,-4 0 36 0 0,-35-16-73 0 0,25 14 296 0 0,10 10 83 0 0,-8-3-354 0 0,10 10-70 0 0,1 5-11 0 0,-4-1 0 0 0,-2 2 0 0 0,-1-1 0 0 0,-2 0 0 0 0,0 3 0 0 0,-3 4 0 0 0,17 24 0 0 0,-3 3 0 0 0,76 157 0 0 0,-101-177 0 0 0,-3 0 0 0 0,-2 2 0 0 0,-3 0 0 0 0,-2 1 0 0 0,10 88 0 0 0,-21-105 0 0 0,-2 1 0 0 0,-2-1 0 0 0,-2 0 0 0 0,-8 45 0 0 0,-1-29 0 0 0,-1-1 0 0 0,-28 71 0 0 0,-28 20 0 0 0,26-62 0 0 0,14-27 0 0 0,-69 102 0 0 0,63-110 0 0 0,-58 65 0 0 0,-126 101 0 0 0,169-176 0 0 0,-1-2 0 0 0,-64 35 0 0 0,-96 47 0 0 0,174-99 0 0 0,0-2 0 0 0,-60 20 0 0 0,-82 16 0 0 0,129-41 0 0 0,29-8 0 0 0,0 0 0 0 0,-1-2 0 0 0,0 0 0 0 0,0-2 0 0 0,0 0 0 0 0,1-2 0 0 0,-1 0 0 0 0,0-2 0 0 0,0 0 0 0 0,1-1 0 0 0,-1-1 0 0 0,-31-13 0 0 0,12 3 0 0 0,-70-39 0 0 0,87 40 0 0 0,1-1 0 0 0,1-1 0 0 0,1-1 0 0 0,-22-22 0 0 0,-15-18 0 0 0,17 19 0 0 0,2-2 0 0 0,-40-53 0 0 0,62 68 0 0 0,2 0 0 0 0,1-1 0 0 0,2 0 0 0 0,-20-55 0 0 0,-20-119 0 0 0,36 132 0 0 0,2 8 0 0 0,2-1 0 0 0,3 0 0 0 0,2-1 0 0 0,3 1 0 0 0,6-85 0 0 0,7-301-941 0 0,-10 380 881 0 0,2 1 0 0 0,18-111 0 0 0,-13 155-556 0 0,0 0 0 0 0,1 1 0 0 0,1 0 0 0 0,1 1 0 0 0,1 0 0 0 0,1 0 0 0 0,0 1 0 0 0,2 0 0 0 0,19-23 0 0 0,-17 24-1491 0 0,-3-3-6353 0 0</inkml:trace>
+  <inkml:trace contextRef="#ctx0" brushRef="#br0" timeOffset="-4281.89">25 1395 9671 0 0,'-3'-26'3278'0'0,"1"-38"0"0"0,12-69 1774 0 0,-6 106-4745 0 0,1 0-1 0 0,2 0 1 0 0,0 0-1 0 0,2 1 1 0 0,1 0-1 0 0,1 1 0 0 0,2 0 1 0 0,0 1-1 0 0,1 1 1 0 0,1 0-1 0 0,2 0 1 0 0,22-23-1 0 0,0 6-29 0 0,2 1 0 0 0,2 2 0 0 0,1 2-1 0 0,95-56 1 0 0,-75 53 143 0 0,127-54 0 0 0,9 22 229 0 0,-150 56-449 0 0,0 3 0 0 0,58-6 0 0 0,-67 14-40 0 0,-1 1 0 0 0,1 2 0 0 0,0 2 0 0 0,0 2-1 0 0,0 1 1 0 0,40 11 0 0 0,-41-7-32 0 0,-20-3 0 0 0,-8-2-86 0 0,-6-2-12 0 0,1 0 0 0 0,0 0 1 0 0,-1 1-1 0 0,1 0 1 0 0,6 5-1 0 0,-2-3 2 0 0,-3-2 8 0 0,0 1 0 0 0,0 1 0 0 0,11 8 0 0 0,-8-7-8 0 0,-4-2 0 0 0,0 0 0 0 0,-1 0 0 0 0,0 1 0 0 0,10 9 0 0 0,132 124 392 0 0,-109-96-311 0 0,60 84 1 0 0,20 58 298 0 0,-64-97 221 0 0,119 223-387 0 0,-136-226-193 0 0,51 165 0 0 0,-71-177-53 0 0,13 103 0 0 0,-27-131 0 0 0,-2 0 0 0 0,-2 1 0 0 0,-2-1 0 0 0,-2 0 0 0 0,-2 0 0 0 0,-2 0 0 0 0,-1-1 0 0 0,-3 0 0 0 0,-30 76 0 0 0,13-52 0 0 0,-2 0 0 0 0,-51 79 0 0 0,63-118 0 0 0,-1 0 0 0 0,-2-1 0 0 0,-1-1 0 0 0,0-1 0 0 0,-2-1 0 0 0,-1-1 0 0 0,-32 22 0 0 0,22-23 0 0 0,-1-1 0 0 0,0-1 0 0 0,-46 16 0 0 0,-123 30 0 0 0,-46-2 7 0 0,181-50-25 0 0,-114 8 0 0 0,144-20-163 0 0,0-3 0 0 0,0-1 0 0 0,1-1 0 0 0,-1-3 0 0 0,1-1 0 0 0,0-3 0 0 0,0 0 0 0 0,1-3 0 0 0,1-1 0 0 0,0-2 0 0 0,1-2 0 0 0,1-1 0 0 0,1-2 0 0 0,-64-49 0 0 0,52 30 161 0 0,2-1 1 0 0,1-3-1 0 0,3-1 1 0 0,2-3-1 0 0,2 0 1 0 0,1-3-1 0 0,4-1 1 0 0,-37-77-1 0 0,42 71 20 0 0,2-1 0 0 0,3-1 0 0 0,3 0 0 0 0,2-2 0 0 0,-8-67 0 0 0,19 78-16 0 0,3 0 0 0 0,1 0 0 0 0,10-83 0 0 0,43-148-48 0 0,-40 233-161 0 0,2 1-1 0 0,3 0 1 0 0,2 1 0 0 0,24-45-1 0 0,26-63-5308 0 0,-59 134-2837 0 0</inkml:trace>
+  <inkml:trace contextRef="#ctx0" brushRef="#br0" timeOffset="-3743.68">683 1395 13823 0 0,'-1'-1'451'0'0,"-1"-1"0"0"0,1 1 0 0 0,-1-1 0 0 0,1 1 0 0 0,-1 0 0 0 0,0-1 0 0 0,1 1 0 0 0,-1 0 0 0 0,0 0 0 0 0,0 0 0 0 0,0 1 0 0 0,0-1 0 0 0,1 0 0 0 0,-5 0 0 0 0,-13 1 3665 0 0,3 4-4704 0 0,10-3 686 0 0,-1 1 0 0 0,1 0-1 0 0,-1 1 1 0 0,1-1-1 0 0,0 1 1 0 0,0 1-1 0 0,0-1 1 0 0,1 1-1 0 0,-1 0 1 0 0,1 0-1 0 0,0 1 1 0 0,0-1-1 0 0,0 1 1 0 0,1 0 0 0 0,0 1-1 0 0,-6 7 1 0 0,6-5-141 0 0,0-1 0 0 0,1 1 0 0 0,-1-1 0 0 0,1 1 1 0 0,1 0-1 0 0,0 1 0 0 0,0-1 0 0 0,1 0 0 0 0,-1 0 0 0 0,2 1 1 0 0,-1-1-1 0 0,1 1 0 0 0,2 8 0 0 0,-1-4-88 0 0,1-1 1 0 0,1 1-1 0 0,0 0 0 0 0,1-1 1 0 0,10 24-1 0 0,-5-22 42 0 0,4 1 206 0 0,-12-14 36 0 0,5 2 1 0 0,20 12-9 0 0,-20-12 0 0 0,0 0 6 0 0,20 7 1 0 0,-19-7 0 0 0,-1 0-4 0 0,18 9-16 0 0,-18-9-4 0 0,-2 1 0 0 0,13 12-8 0 0,-16-14-109 0 0,0 0 0 0 0,0 0-1 0 0,0 0 1 0 0,-1 0 0 0 0,1 0 0 0 0,0 0-1 0 0,-1 0 1 0 0,1 0 0 0 0,-1 0 0 0 0,0 0-1 0 0,0 0 1 0 0,0 0 0 0 0,0 1 0 0 0,0-1-1 0 0,0 0 1 0 0,0 0 0 0 0,-1 0 0 0 0,1 0-1 0 0,-1 0 1 0 0,1 0 0 0 0,-1 0 0 0 0,-1 2-1 0 0,-2 6 56 0 0,-1-1-1 0 0,0 0 0 0 0,-7 9 0 0 0,10-15-58 0 0,-6 9 21 0 0,0-1 0 0 0,-14 14 0 0 0,18-21-119 0 0,0 0 0 0 0,0-1-1 0 0,0 1 1 0 0,0-1 0 0 0,0 0 0 0 0,-1-1 0 0 0,0 1 0 0 0,1-1 0 0 0,-9 3 0 0 0,11-4-47 0 0,0-1 1 0 0,0 0-1 0 0,0 0 0 0 0,-1 1 0 0 0,1-1 0 0 0,0-1 1 0 0,0 1-1 0 0,0 0 0 0 0,0 0 0 0 0,-1-1 0 0 0,1 1 1 0 0,0-1-1 0 0,0 0 0 0 0,0 0 0 0 0,0 0 0 0 0,0 0 1 0 0,0 0-1 0 0,1 0 0 0 0,-1 0 0 0 0,0-1 0 0 0,0 1 1 0 0,1 0-1 0 0,-1-1 0 0 0,1 0 0 0 0,-2-1 0 0 0,-4-9-7903 0 0</inkml:trace>
+  <inkml:trace contextRef="#ctx0" brushRef="#br0" timeOffset="-3275.66">832 1281 14279 0 0,'2'-5'278'0'0,"-1"4"-153"0"0,0-1 0 0 0,-1 1 0 0 0,1 0 0 0 0,0-1 0 0 0,0 1 0 0 0,0 0 0 0 0,0 0 0 0 0,0-1 0 0 0,0 1 0 0 0,1 0 0 0 0,2-1 0 0 0,-1 8 5322 0 0,0 8-3992 0 0,7 184 2791 0 0,-2-23-3386 0 0,-5-148-812 0 0,1 0 0 0 0,1-1 0 0 0,1 0 0 0 0,14 36-1 0 0,-9-42-546 0 0,-8-16 389 0 0,-1 1-226 0 0,3-1-428 0 0,11 10 320 0 0,-12-10-4 0 0,0-6-580 0 0,12-6 431 0 0,-8-1-10 0 0</inkml:trace>
+  <inkml:trace contextRef="#ctx0" brushRef="#br0" timeOffset="-2924.98">812 1487 15663 0 0,'-4'2'948'0'0,"-4"3"-705"0"0,8-5-115 0 0,0 0 0 0 0,0 0 0 0 0,-1 0 0 0 0,1 0 0 0 0,0 1 0 0 0,0-1 0 0 0,0 0 0 0 0,0 0 0 0 0,0 0 0 0 0,0 0 0 0 0,0 0 0 0 0,-1 0 0 0 0,1 1 0 0 0,0-1 0 0 0,0 0 0 0 0,0 0 0 0 0,0 0 0 0 0,0 0 0 0 0,0 1-1 0 0,0-1 1 0 0,0 0 0 0 0,0 0 0 0 0,0 0 0 0 0,0 0 0 0 0,0 1 0 0 0,0-1 0 0 0,0 0 0 0 0,0 0 0 0 0,0 0 0 0 0,0 0 0 0 0,0 0 0 0 0,0 1 0 0 0,0-1 0 0 0,0 0 0 0 0,0 0 0 0 0,0 0 0 0 0,2 1 1918 0 0,3-1-1555 0 0,0 1-337 0 0,-2-1-79 0 0,-1 0 0 0 0,0 0 0 0 0,0 0 0 0 0,1 0 0 0 0,-1-1 0 0 0,0 1 0 0 0,0 0 0 0 0,4-2 0 0 0,42-11 870 0 0,93-34-1111 0 0,-134 44 71 0 0,17-4-742 0 0,15-2 114 0 0</inkml:trace>
+  <inkml:trace contextRef="#ctx0" brushRef="#br0" timeOffset="-2578.29">1258 1430 3999 0 0,'-3'4'322'0'0,"-1"0"0"0"0,0 0 0 0 0,0 0 0 0 0,0 0 0 0 0,-1-1 0 0 0,1 0 0 0 0,-10 6-1 0 0,-38 13 4650 0 0,37-16-2727 0 0,-23 11 0 0 0,36-15-2057 0 0,0 0 0 0 0,0-1 0 0 0,0 1 1 0 0,0 0-1 0 0,1 0 0 0 0,-1 0 1 0 0,1 0-1 0 0,-1 1 0 0 0,1-1 1 0 0,0 0-1 0 0,0 1 0 0 0,0-1 0 0 0,0 0 1 0 0,0 1-1 0 0,1-1 0 0 0,-1 1 1 0 0,1 0-1 0 0,0-1 0 0 0,-1 1 1 0 0,1 4-1 0 0,1 7 280 0 0,-1 1 0 0 0,4 19-1 0 0,-3-29-273 0 0,1 6 27 0 0,-1 1 84 0 0,2 0-1 0 0,0 0 1 0 0,7 18 0 0 0,-6-21-240 0 0,5 9-68 0 0,-6-13-87 0 0,24-6-317 0 0,-26 0 376 0 0,0 1-1 0 0,0 0 1 0 0,0-1-1 0 0,0 1 1 0 0,0-1-1 0 0,-1 1 1 0 0,1-1 0 0 0,0 1-1 0 0,0-1 1 0 0,-1 0-1 0 0,1 1 1 0 0,0-1-1 0 0,-1 0 1 0 0,1 0-1 0 0,0 1 1 0 0,-1-1 0 0 0,1-1-1 0 0,7-17-499 0 0,-6 13 292 0 0,6-13-1074 0 0,1-1-1 0 0,0 2 0 0 0,1-1 1 0 0,18-23-1 0 0,-27 41 1448 0 0,-1 0 0 0 0,1 0 0 0 0,0 0 0 0 0,0 0 0 0 0,-1 0 0 0 0,1 1 0 0 0,0-1 0 0 0,0 0 0 0 0,0 0 0 0 0,0 1 0 0 0,0-1 0 0 0,0 1 0 0 0,0-1-1 0 0,0 1 1 0 0,0-1 0 0 0,0 1 0 0 0,0 0 0 0 0,0-1 0 0 0,0 1 0 0 0,1 0 0 0 0,1 0 3296 0 0,0 4-2398 0 0,1 1-793 0 0,-1 0 0 0 0,0 0 0 0 0,0 1 0 0 0,0-1 0 0 0,-1 1 0 0 0,3 8 0 0 0,1 20 863 0 0,-6-27-1005 0 0,1 0 0 0 0,0-1 0 0 0,0 1 0 0 0,1 0 1 0 0,4 11-1 0 0,-6-17-110 0 0,0-1 1 0 0,1 0 0 0 0,-1 0-1 0 0,0 0 1 0 0,0 1 0 0 0,0-1-1 0 0,0 0 1 0 0,0 0-1 0 0,0 0 1 0 0,0 0 0 0 0,0 0-1 0 0,1 1 1 0 0,-1-1-1 0 0,0 0 1 0 0,0 0 0 0 0,0 0-1 0 0,0 0 1 0 0,1 0 0 0 0,-1 0-1 0 0,0 0 1 0 0,0 0-1 0 0,0 1 1 0 0,0-1 0 0 0,1 0-1 0 0,-1 0 1 0 0,0 0 0 0 0,0 0-1 0 0,0 0 1 0 0,1 0-1 0 0,-1 0 1 0 0,0 0 0 0 0,0 0-1 0 0,0 0 1 0 0,1 0 0 0 0,-1 0-1 0 0,0 0 1 0 0,0 0-1 0 0,0-1 1 0 0,0 1 0 0 0,1 0-1 0 0,-1 0 1 0 0,0 0 0 0 0,0 0-1 0 0,0 0 1 0 0,0 0-1 0 0,1 0 1 0 0,-1-1 0 0 0,0 1-1 0 0,0 0 1 0 0,0 0-1 0 0,0 0 1 0 0,0 0 0 0 0,0 0-1 0 0,0-1 1 0 0,1 1 0 0 0,-1 0-1 0 0,0 0 1 0 0,0 0-1 0 0,0-1 1 0 0,5-10-2851 0 0,-2 6-4940 0 0</inkml:trace>
+  <inkml:trace contextRef="#ctx0" brushRef="#br0" timeOffset="-2577.29">1347 1551 919 0 0,'1'-1'1801'0'0,"-1"0"-1984"0"0,0 1-1 0 0,0-1 0 0 0,0 0 0 0 0,1 1 0 0 0,-1-1 1 0 0,0 1-1 0 0,0-1 0 0 0,1 0 0 0 0,-1 1 0 0 0,12 0 20629 0 0,4 16-19361 0 0,-12-12-483 0 0,-1 0-97 0 0,7 13-44 0 0,-8-13-98 0 0,0 0-46 0 0,5 13-11 0 0,-5-13-24 0 0,-1 0-94 0 0,0-2-195 0 0,0 1 43 0 0,0 0 0 0 0,0 0-1 0 0,0 0 1 0 0,0 0 0 0 0,0 0-1 0 0,-1 1 1 0 0,1-1-1 0 0,-1 0 1 0 0,0 5 0 0 0,0-8-65 0 0,0 0 1 0 0,0 0-1 0 0,0 0 0 0 0,0 0 1 0 0,-1 0-1 0 0,1 0 1 0 0,0 0-1 0 0,0 0 0 0 0,0 0 1 0 0,0 0-1 0 0,-1 0 1 0 0,1 0-1 0 0,0 0 0 0 0,0 0 1 0 0,0 0-1 0 0,0 0 1 0 0,-1 0-1 0 0,1-1 0 0 0,0 1 1 0 0,0 0-1 0 0,0 0 1 0 0,0 0-1 0 0,0 0 0 0 0,0 0 1 0 0,0 0-1 0 0,-1 0 1 0 0,1-1-1 0 0,0 1 0 0 0,0 0 1 0 0,0 0-1 0 0,0 0 1 0 0,0 0-1 0 0,0-1 0 0 0,0 1 1 0 0,0 0-1 0 0,0 0 1 0 0,0 0-1 0 0,0 0 0 0 0,0 0 1 0 0,0-1-1 0 0,0 1 1 0 0,0 0-1 0 0,0 0 0 0 0,0-1 1 0 0,-4-8-395 0 0,3 1 299 0 0,1 0 0 0 0,-1 0-1 0 0,2 0 1 0 0,-1 0 0 0 0,1 0 0 0 0,0 0 0 0 0,1 0 0 0 0,0 0 0 0 0,0 0 0 0 0,0 1 0 0 0,1-1 0 0 0,0 1-1 0 0,1 0 1 0 0,8-13 0 0 0,-5 9 274 0 0,2 1-1 0 0,-1 0 1 0 0,1 0-1 0 0,0 1 1 0 0,1 0-1 0 0,0 1 1 0 0,1 0-1 0 0,14-8 1 0 0,-2 2-1942 0 0,-7 5-5973 0 0</inkml:trace>
+  <inkml:trace contextRef="#ctx0" brushRef="#br0" timeOffset="-2216.75">1724 1196 12439 0 0,'0'0'323'0'0,"-1"1"-1"0"0,1-1 1 0 0,-1 0-1 0 0,1 1 1 0 0,-1-1-1 0 0,1 0 1 0 0,-1 1-1 0 0,1-1 1 0 0,-1 0-1 0 0,1 1 1 0 0,0-1-1 0 0,-1 1 1 0 0,1-1-1 0 0,0 1 1 0 0,-1-1-1 0 0,1 1 1 0 0,0-1-1 0 0,-1 1 1 0 0,1-1-1 0 0,0 1 1 0 0,0 0-1 0 0,-5 15 2259 0 0,4-15-2517 0 0,-1 12 647 0 0,0-1 0 0 0,0 1 0 0 0,1 0 0 0 0,0 16 0 0 0,7 52 642 0 0,-3-55-949 0 0,22 161 1112 0 0,-17-147-1564 0 0,2 0 1 0 0,24 58-1 0 0,-19-67-962 0 0,-12-26 448 0 0,1-1-147 0 0,11 10-68 0 0,-11-10-1563 0 0</inkml:trace>
+  <inkml:trace contextRef="#ctx0" brushRef="#br0" timeOffset="-1881.65">1646 1427 18887 0 0,'-6'2'712'0'0,"-5"3"288"0"0,11-5-947 0 0,0 1 1 0 0,-1-1-1 0 0,1 0 1 0 0,0 0-1 0 0,0 0 0 0 0,0 1 1 0 0,0-1-1 0 0,0 0 0 0 0,-1 0 1 0 0,1 0-1 0 0,0 1 1 0 0,0-1-1 0 0,0 0 0 0 0,0 0 1 0 0,0 1-1 0 0,0-1 0 0 0,0 0 1 0 0,0 0-1 0 0,0 1 0 0 0,0-1 1 0 0,0 0-1 0 0,0 0 1 0 0,0 1-1 0 0,0-1 0 0 0,0 0 1 0 0,0 0-1 0 0,0 1 0 0 0,0-1 1 0 0,0 0-1 0 0,0 0 1 0 0,0 0-1 0 0,0 1 0 0 0,1-1 1 0 0,-1 0-1 0 0,0 0 0 0 0,0 1 1 0 0,0-1-1 0 0,1 0 0 0 0,-1 1 549 0 0,6 0-57 0 0,0 1-374 0 0,-4-1-93 0 0,0 0-1 0 0,0 0 1 0 0,1 0 0 0 0,-1-1 0 0 0,0 1 0 0 0,1-1 0 0 0,-1 0 0 0 0,1 0 0 0 0,-1 0 0 0 0,4 0 0 0 0,2 1 86 0 0,-3-1-64 0 0,0 1 1 0 0,0-1 0 0 0,0 0 0 0 0,0-1-1 0 0,6 0 1 0 0,54-10-726 0 0,82-25-1 0 0,-108 25-8099 0 0</inkml:trace>
+  <inkml:trace contextRef="#ctx0" brushRef="#br0" timeOffset="144631.1">2534 1842 21887 0 0,'0'-1'270'0'0,"1"1"0"0"0,-1-1 0 0 0,1 0 0 0 0,-1 0 0 0 0,1 0 0 0 0,-1 1 0 0 0,1-1-1 0 0,0 0 1 0 0,-1 0 0 0 0,1 1 0 0 0,0-1 0 0 0,0 1 0 0 0,-1-1 0 0 0,1 0 0 0 0,0 1 0 0 0,0 0 0 0 0,0-1 0 0 0,0 1 0 0 0,0-1-1 0 0,2 1 1 0 0,26-5 360 0 0,-15 4-49 0 0,19-2-109 0 0,2 2-214 0 0,5 2-163 0 0,-30-2-46 0 0,27 4 991 0 0,-7 0-488 0 0,-22-2-128 0 0,0 0-564 0 0,38 4-682 0 0,-23-4 460 0 0,38 3 533 0 0,-28-2 21 0 0,1-2-4 0 0,-2 0-40 0 0,0-1-5 0 0,-25 2-121 0 0,-4-1-7 0 0,1 1 0 0 0,-1-1 1 0 0,1 0-1 0 0,-1-1 0 0 0,1 1 1 0 0,3-1-1 0 0,-1-1 6 0 0,-3 1-12 0 0,-1 1 0 0 0,0-1 0 0 0,0 1 1 0 0,1 0-1 0 0,-1-1 0 0 0,1 1 0 0 0,-1 0 0 0 0,0 0 0 0 0,1 1 0 0 0,-1-1 1 0 0,4 1-1 0 0,26 3 68 0 0,-16-1 0 0 0,15 2-5 0 0,-16-3 14 0 0,21 2-28 0 0,-2-2-10 0 0,-8-3 230 0 0,4 3 275 0 0,8 0-478 0 0,7 1-66 0 0,1-1-9 0 0,0-1 0 0 0,-2-3 0 0 0,-6 0 0 0 0,-1-1 0 0 0,4 2-69 0 0,11 0-783 0 0,-5-2-42 0 0,-1-1 1538 0 0,-4 0 230 0 0,0-1-1526 0 0,0-1-222 0 0,4 2 1526 0 0,0 2 290 0 0,-8 1-793 0 0,6-2-133 0 0,-4 0-16 0 0,0-1 0 0 0,1 0 0 0 0,0-1 0 0 0,1-1 0 0 0,6 0 53 0 0,-15 4-42 0 0,6 0-11 0 0,-1 1 0 0 0,-3-1 0 0 0,-2-1 0 0 0,2-1 0 0 0,-1 0 0 0 0,0-2 0 0 0,-1-1 0 0 0,0 2 0 0 0,-4 0 0 0 0,-1 1 0 0 0,3 0 0 0 0,2 0 0 0 0,-2 0 0 0 0,-1 1 0 0 0,1-1 0 0 0,2 1 0 0 0,0 1 0 0 0,5 0 0 0 0,0 0 0 0 0,5 0 0 0 0,-2-1 0 0 0,-9 0 0 0 0,-4 0 0 0 0,2 0 0 0 0,3 0 0 0 0,5 1 0 0 0,1 1 0 0 0,2-2 0 0 0,-6 0 0 0 0,1-1 0 0 0,1 0 0 0 0,-6 1 0 0 0,5-1 0 0 0,1 3 0 0 0,-1-1 0 0 0,-3 0 0 0 0,0-2 0 0 0,-2 0 0 0 0,3 0 0 0 0,-17 2 0 0 0,2 0 0 0 0,46 4 0 0 0,-27 0 0 0 0,-2 0 0 0 0,1 2 0 0 0,0-1 0 0 0,-1-2 0 0 0,-2-2 0 0 0,-1-2 0 0 0,-5-1 0 0 0,1 1 0 0 0,-3-2 0 0 0,21-8 0 0 0,-46 13-163 0 0,0 0 1 0 0,1 0-1 0 0,-1 0 1 0 0,0 0-1 0 0,1 0 0 0 0,-1 0 1 0 0,0 0-1 0 0,1 1 1 0 0,-1-1-1 0 0,0 0 1 0 0,0 1-1 0 0,1-1 0 0 0,-1 1 1 0 0,0-1-1 0 0,0 1 1 0 0,0 0-1 0 0,0 0 0 0 0,0-1 1 0 0,0 1-1 0 0,0 0 1 0 0,0 0-1 0 0,0 0 1 0 0,0 0-1 0 0,1 1 0 0 0,0 0 28 0 0</inkml:trace>
+  <inkml:trace contextRef="#ctx0" brushRef="#br0" timeOffset="145199.01">6171 1489 10135 0 0,'-1'0'718'0'0,"1"-1"-1"0"0,-1 1 0 0 0,0 0 0 0 0,0 0 0 0 0,0-1 1 0 0,0 1-1 0 0,1 0 0 0 0,-1 0 0 0 0,0 0 1 0 0,0 0-1 0 0,0 0 0 0 0,0 0 0 0 0,0 0 0 0 0,-1 1 1 0 0,2-1-602 0 0,0 0-1 0 0,0 1 1 0 0,0-1 0 0 0,0 0 0 0 0,0 0 0 0 0,0 0 0 0 0,0 1 0 0 0,0-1 0 0 0,0 0 0 0 0,0 0 0 0 0,0 1 0 0 0,0-1-1 0 0,0 0 1 0 0,0 0 0 0 0,0 1 0 0 0,0-1 0 0 0,0 0 0 0 0,0 0 0 0 0,0 1 0 0 0,0-1 0 0 0,0 0 0 0 0,0 0 0 0 0,1 0-1 0 0,-1 1 1 0 0,0-1 0 0 0,0 0 0 0 0,0 0 0 0 0,0 0 0 0 0,1 1 0 0 0,-1-1 0 0 0,0 0 0 0 0,0 0 0 0 0,0 0 0 0 0,0 0-1 0 0,1 0 1 0 0,-1 1 0 0 0,0-1 0 0 0,0 0 0 0 0,1 0 0 0 0,-1 0 0 0 0,0 0 0 0 0,1 0 1401 0 0,4 4-1157 0 0,13 10-7 0 0,-14-10 606 0 0,2 0-656 0 0,17 11-38 0 0,-18-11 239 0 0,1 0-269 0 0,15 9-55 0 0,-16-9 133 0 0,1 0-173 0 0,15 13-51 0 0,-15-13 42 0 0,0-1-78 0 0,21 11-42 0 0,1-3 0 0 0,-23-8 42 0 0,1-1 0 0 0,19 6-31 0 0,-14-4 32 0 0,9 7 16 0 0,-13-4-5 0 0,5 9-12 0 0,-12-15-51 0 0,0 0 0 0 0,0-1-1 0 0,1 1 1 0 0,-1-1-1 0 0,0 1 1 0 0,0 0 0 0 0,0 0-1 0 0,0-1 1 0 0,0 1-1 0 0,1 0 1 0 0,-1-1 0 0 0,-1 1-1 0 0,1 0 1 0 0,0-1-1 0 0,0 1 1 0 0,0 0 0 0 0,0-1-1 0 0,0 1 1 0 0,-1 0-1 0 0,1-1 1 0 0,0 1 0 0 0,0 0-1 0 0,-1 0 1 0 0,-10 12 31 0 0,9-10-30 0 0,-7 7-157 0 0,-1 0 1 0 0,0 0-1 0 0,-1-1 1 0 0,-19 14-1 0 0,-53 26-2356 0 0,38-23 271 0 0,37-22-7220 0 0</inkml:trace>
+</inkml:ink>
+</file>
+
+<file path=word/ink/ink27.xml><?xml version="1.0" encoding="utf-8"?>
+<inkml:ink xmlns:inkml="http://www.w3.org/2003/InkML">
+  <inkml:definitions>
+    <inkml:context xml:id="ctx0">
+      <inkml:inkSource xml:id="inkSrc0">
+        <inkml:traceFormat>
+          <inkml:channel name="X" type="integer" min="-2.14748E9" max="2.14748E9" units="cm"/>
+          <inkml:channel name="Y" type="integer" min="-2.14748E9" max="2.14748E9" units="cm"/>
+          <inkml:channel name="F" type="integer" max="32767" units="dev"/>
+          <inkml:channel name="OA" type="integer" max="360" units="deg"/>
+          <inkml:channel name="OE" type="integer" max="90" units="deg"/>
+        </inkml:traceFormat>
+        <inkml:channelProperties>
+          <inkml:channelProperty channel="X" name="resolution" value="1000" units="1/cm"/>
+          <inkml:channelProperty channel="Y" name="resolution" value="1000" units="1/cm"/>
+          <inkml:channelProperty channel="F" name="resolution" value="0" units="1/dev"/>
+          <inkml:channelProperty channel="OA" name="resolution" value="1000" units="1/deg"/>
+          <inkml:channelProperty channel="OE" name="resolution" value="1000" units="1/deg"/>
+        </inkml:channelProperties>
+      </inkml:inkSource>
+      <inkml:timestamp xml:id="ts0" timeString="2024-04-08T15:19:37.294"/>
+    </inkml:context>
+    <inkml:brush xml:id="br0">
+      <inkml:brushProperty name="width" value="0.025" units="cm"/>
+      <inkml:brushProperty name="height" value="0.025" units="cm"/>
+      <inkml:brushProperty name="color" value="#E71224"/>
+    </inkml:brush>
+  </inkml:definitions>
+  <inkml:trace contextRef="#ctx0" brushRef="#br0">522 252 21191 0 0,'-15'-28'3142'0'0,"-16"-46"-1"0"0,21 45-1692 0 0,-27-47-1 0 0,35 73-1367 0 0,0-1 0 0 0,0 1 0 0 0,0 0-1 0 0,-1 0 1 0 0,1 0 0 0 0,-1 0 0 0 0,0 0 0 0 0,0 1 0 0 0,0-1 0 0 0,0 1 0 0 0,-1 0-1 0 0,-6-4 1 0 0,7 5-51 0 0,0 0 0 0 0,1 0 0 0 0,-1 1 0 0 0,0-1 0 0 0,0 1 1 0 0,0 0-1 0 0,0-1 0 0 0,-1 2 0 0 0,1-1 0 0 0,0 0 0 0 0,0 0 0 0 0,0 1 0 0 0,1 0 0 0 0,-1-1 0 0 0,0 1 0 0 0,0 0 0 0 0,-5 3 0 0 0,-2 1 18 0 0,1 1-1 0 0,-1 1 1 0 0,1-1 0 0 0,0 2-1 0 0,0-1 1 0 0,1 1 0 0 0,0 0-1 0 0,-12 17 1 0 0,1 2 108 0 0,-29 54-1 0 0,16-17-271 0 0,3 1 1 0 0,-28 91-1 0 0,44-108 36 0 0,1 1 0 0 0,2 0-1 0 0,3 0 1 0 0,-2 60 0 0 0,9-92 67 0 0,0 1 1 0 0,2-1-1 0 0,5 30 1 0 0,-5-37 31 0 0,1-1 0 0 0,0 1 0 0 0,1-1 1 0 0,0 0-1 0 0,0 0 0 0 0,1 0 1 0 0,7 10-1 0 0,-1-9 172 0 0,18 13 22 0 0,-28-22-198 0 0,0-1 0 0 0,0 1 0 0 0,1 0 0 0 0,-1 0 0 0 0,0-1 0 0 0,0 1 0 0 0,0 0 0 0 0,1-1 0 0 0,-1 0 0 0 0,0 1 0 0 0,3 0 0 0 0,41 8 21 0 0,-34-9-36 0 0,1 1 0 0 0,17-3 0 0 0,8-5 0 0 0,18-9 18 0 0,-1-2-1 0 0,-1-3 1 0 0,-1-1-1 0 0,65-40 1 0 0,-107 56-18 0 0,18-11 0 0 0,34-27 0 0 0,-35 22 12 0 0,-25 19-103 0 0,-1 1-193 0 0,2-1 130 0 0,-2 0-2929 0 0</inkml:trace>
+</inkml:ink>
+</file>
+
+<file path=word/ink/ink3.xml><?xml version="1.0" encoding="utf-8"?>
+<inkml:ink xmlns:inkml="http://www.w3.org/2003/InkML">
+  <inkml:definitions>
+    <inkml:context xml:id="ctx0">
+      <inkml:inkSource xml:id="inkSrc0">
+        <inkml:traceFormat>
+          <inkml:channel name="X" type="integer" min="-2.14748E9" max="2.14748E9" units="cm"/>
+          <inkml:channel name="Y" type="integer" min="-2.14748E9" max="2.14748E9" units="cm"/>
+          <inkml:channel name="F" type="integer" max="32767" units="dev"/>
+          <inkml:channel name="OA" type="integer" max="360" units="deg"/>
+          <inkml:channel name="OE" type="integer" max="90" units="deg"/>
+        </inkml:traceFormat>
+        <inkml:channelProperties>
+          <inkml:channelProperty channel="X" name="resolution" value="1000" units="1/cm"/>
+          <inkml:channelProperty channel="Y" name="resolution" value="1000" units="1/cm"/>
+          <inkml:channelProperty channel="F" name="resolution" value="0" units="1/dev"/>
+          <inkml:channelProperty channel="OA" name="resolution" value="1000" units="1/deg"/>
+          <inkml:channelProperty channel="OE" name="resolution" value="1000" units="1/deg"/>
+        </inkml:channelProperties>
+      </inkml:inkSource>
+      <inkml:timestamp xml:id="ts0" timeString="2024-04-08T15:32:57.575"/>
+    </inkml:context>
+    <inkml:brush xml:id="br0">
+      <inkml:brushProperty name="width" value="0.025" units="cm"/>
+      <inkml:brushProperty name="height" value="0.025" units="cm"/>
+      <inkml:brushProperty name="color" value="#E71224"/>
+    </inkml:brush>
+  </inkml:definitions>
+  <inkml:trace contextRef="#ctx0" brushRef="#br0">12 22 24335 0 0,'0'0'5584'0'0,"7"-11"-5344"0"0,-1 0-176 0 0</inkml:trace>
+  <inkml:trace contextRef="#ctx0" brushRef="#br0" timeOffset="355.48">57 136 19351 0 0,'-2'3'403'0'0,"1"-2"-268"0"0,0 0 1 0 0,0 0 0 0 0,0 0-1 0 0,0 0 1 0 0,1 0-1 0 0,-1 0 1 0 0,0 0 0 0 0,1 1-1 0 0,-1-1 1 0 0,1 0-1 0 0,-1 1 1 0 0,1 1 0 0 0,-6 14 1548 0 0,-6 30 1 0 0,8-30-1678 0 0,0 0 0 0 0,-8 19 0 0 0,5-23-507 0 0</inkml:trace>
+</inkml:ink>
+</file>
+
+<file path=word/ink/ink4.xml><?xml version="1.0" encoding="utf-8"?>
+<inkml:ink xmlns:inkml="http://www.w3.org/2003/InkML">
+  <inkml:definitions>
+    <inkml:context xml:id="ctx0">
+      <inkml:inkSource xml:id="inkSrc0">
+        <inkml:traceFormat>
+          <inkml:channel name="X" type="integer" min="-2.14748E9" max="2.14748E9" units="cm"/>
+          <inkml:channel name="Y" type="integer" min="-2.14748E9" max="2.14748E9" units="cm"/>
+          <inkml:channel name="F" type="integer" max="32767" units="dev"/>
+          <inkml:channel name="OA" type="integer" max="360" units="deg"/>
+          <inkml:channel name="OE" type="integer" max="90" units="deg"/>
+        </inkml:traceFormat>
+        <inkml:channelProperties>
+          <inkml:channelProperty channel="X" name="resolution" value="1000" units="1/cm"/>
+          <inkml:channelProperty channel="Y" name="resolution" value="1000" units="1/cm"/>
+          <inkml:channelProperty channel="F" name="resolution" value="0" units="1/dev"/>
+          <inkml:channelProperty channel="OA" name="resolution" value="1000" units="1/deg"/>
+          <inkml:channelProperty channel="OE" name="resolution" value="1000" units="1/deg"/>
+        </inkml:channelProperties>
+      </inkml:inkSource>
+      <inkml:timestamp xml:id="ts0" timeString="2024-04-08T15:32:53.255"/>
+    </inkml:context>
+    <inkml:brush xml:id="br0">
+      <inkml:brushProperty name="width" value="0.025" units="cm"/>
+      <inkml:brushProperty name="height" value="0.025" units="cm"/>
+      <inkml:brushProperty name="color" value="#E71224"/>
+    </inkml:brush>
+  </inkml:definitions>
+  <inkml:trace contextRef="#ctx0" brushRef="#br0">7 93 455 0 0,'-2'-2'7292'0'0,"1"-5"-408"0"0,1 5-5156 0 0,2-10 2549 0 0,-2 12-4129 0 0,0 0-1 0 0,0-1 1 0 0,0 1-1 0 0,0 0 1 0 0,0 0-1 0 0,0-1 1 0 0,0 1-1 0 0,0 0 1 0 0,0-1-1 0 0,0 1 1 0 0,0 0-1 0 0,0-1 1 0 0,0 1-1 0 0,0 0 0 0 0,0 0 1 0 0,0-1-1 0 0,0 1 1 0 0,-1 0-1 0 0,1-1 1 0 0,0 1-1 0 0,0 0 1 0 0,0 0-1 0 0,0-1 1 0 0,-1 1-1 0 0,1 0 1 0 0,0 0-1 0 0,-1-1 1 0 0,1 2-52 0 0,0-1 0 0 0,0 0-1 0 0,-1 0 1 0 0,1 1 0 0 0,0-1 0 0 0,0 0 0 0 0,-1 1 0 0 0,1-1 0 0 0,0 1 0 0 0,0-1-1 0 0,0 0 1 0 0,0 1 0 0 0,0-1 0 0 0,0 1 0 0 0,0-1 0 0 0,0 0 0 0 0,0 1 0 0 0,0-1-1 0 0,0 1 1 0 0,0-1 0 0 0,0 0 0 0 0,0 1 0 0 0,0-1 0 0 0,0 1 0 0 0,1 12 467 0 0,0-12-410 0 0,6 115 528 0 0,-7-99-1139 0 0,-1-6-229 0 0</inkml:trace>
+  <inkml:trace contextRef="#ctx0" brushRef="#br0" timeOffset="553.99">164 215 12439 0 0,'-1'0'604'0'0,"-1"-1"0"0"0,1 0 0 0 0,0 1-1 0 0,0-1 1 0 0,0 0 0 0 0,0 0 0 0 0,0 0-1 0 0,0 0 1 0 0,0 0 0 0 0,0 0 0 0 0,1 0 0 0 0,-2-2-1 0 0,1 2-428 0 0,1 1-1 0 0,0-1 1 0 0,-1 0 0 0 0,1 0-1 0 0,-1 1 1 0 0,1-1-1 0 0,-1 0 1 0 0,1 1-1 0 0,-1-1 1 0 0,0 0-1 0 0,1 1 1 0 0,-1-1 0 0 0,0 1-1 0 0,0-1 1 0 0,1 1-1 0 0,-1 0 1 0 0,0-1-1 0 0,0 1 1 0 0,1 0 0 0 0,-1-1-1 0 0,0 1 1 0 0,0 0-1 0 0,0 0 1 0 0,0 0-1 0 0,1-1 1 0 0,-1 1-1 0 0,0 0 1 0 0,0 0 0 0 0,0 1-1 0 0,0-1 1 0 0,0 0-1 0 0,0 0 1 0 0,1 0-1 0 0,-1 0 1 0 0,0 1 0 0 0,-1 0-1 0 0,0 0-108 0 0,-1 0 0 0 0,1 1-1 0 0,0 0 1 0 0,0 0 0 0 0,0 0 0 0 0,0 0-1 0 0,0 0 1 0 0,0 0 0 0 0,0 0 0 0 0,0 0-1 0 0,1 1 1 0 0,0-1 0 0 0,-1 1 0 0 0,1-1-1 0 0,0 1 1 0 0,0-1 0 0 0,-1 6 0 0 0,-2 5 300 0 0,1 1 0 0 0,-1 16 0 0 0,3-24-348 0 0,0 3-22 0 0,-6 68-200 0 0,7-68 188 0 0,0 0 1 0 0,1 0-1 0 0,-1 0 1 0 0,2 0-1 0 0,-1 0 0 0 0,5 12 1 0 0,-6-20 1260 0 0,30 3-680 0 0,-25-4-347 0 0,-1-3-9 0 0,48-44 140 0 0,-13 13-1541 0 0,-29 25 587 0 0,-7 6-26 0 0,-1 1-95 0 0,1 0 393 0 0,-2 2 128 0 0,0-1-1 0 0,0 0 1 0 0,0 1-1 0 0,0-1 0 0 0,-1 0 1 0 0,1 1-1 0 0,0-1 1 0 0,0 0-1 0 0,-1 0 0 0 0,1 0 1 0 0,0 0-1 0 0,-1 0 1 0 0,1-1-1 0 0,2-4-8858 0 0</inkml:trace>
+  <inkml:trace contextRef="#ctx0" brushRef="#br0" timeOffset="1010.16">235 0 19807 0 0,'1'5'5471'0'0,"2"10"-3382"0"0,-1-6-974 0 0,0 12 1152 0 0,-3 36 0 0 0,0-29-4135 0 0,2 1-6352 0 0,-1-21-1637 0 0</inkml:trace>
+</inkml:ink>
+</file>
+
+<file path=word/ink/ink5.xml><?xml version="1.0" encoding="utf-8"?>
+<inkml:ink xmlns:inkml="http://www.w3.org/2003/InkML">
+  <inkml:definitions>
+    <inkml:context xml:id="ctx0">
+      <inkml:inkSource xml:id="inkSrc0">
+        <inkml:traceFormat>
+          <inkml:channel name="X" type="integer" min="-2.14748E9" max="2.14748E9" units="cm"/>
+          <inkml:channel name="Y" type="integer" min="-2.14748E9" max="2.14748E9" units="cm"/>
+          <inkml:channel name="F" type="integer" max="32767" units="dev"/>
+          <inkml:channel name="OA" type="integer" max="360" units="deg"/>
+          <inkml:channel name="OE" type="integer" max="90" units="deg"/>
+        </inkml:traceFormat>
+        <inkml:channelProperties>
+          <inkml:channelProperty channel="X" name="resolution" value="1000" units="1/cm"/>
+          <inkml:channelProperty channel="Y" name="resolution" value="1000" units="1/cm"/>
+          <inkml:channelProperty channel="F" name="resolution" value="0" units="1/dev"/>
+          <inkml:channelProperty channel="OA" name="resolution" value="1000" units="1/deg"/>
+          <inkml:channelProperty channel="OE" name="resolution" value="1000" units="1/deg"/>
+        </inkml:channelProperties>
+      </inkml:inkSource>
+      <inkml:timestamp xml:id="ts0" timeString="2024-04-08T15:32:47.293"/>
+    </inkml:context>
+    <inkml:brush xml:id="br0">
+      <inkml:brushProperty name="width" value="0.025" units="cm"/>
+      <inkml:brushProperty name="height" value="0.025" units="cm"/>
+      <inkml:brushProperty name="color" value="#E71224"/>
+    </inkml:brush>
+  </inkml:definitions>
+  <inkml:trace contextRef="#ctx0" brushRef="#br0">200 3 14279 0 0,'0'0'232'0'0,"1"-3"3821"0"0,8 6 941 0 0,-3-1-4745 0 0,-3-1-144 0 0,-1 0 1 0 0,0 0 0 0 0,0 0-1 0 0,0 0 1 0 0,1 1 0 0 0,-1-1-1 0 0,0 0 1 0 0,-1 1-1 0 0,4 2 1 0 0,0 0 57 0 0,-2-3-75 0 0,-1 1 0 0 0,0-1-1 0 0,0 1 1 0 0,0 0 0 0 0,0 0-1 0 0,0 0 1 0 0,-1 0-1 0 0,3 3 1 0 0,21 27 748 0 0,-20-27-716 0 0,11 21 468 0 0,-3-2-286 0 0,-2 0 1 0 0,13 38-1 0 0,-20-51-263 0 0,-1 1 0 0 0,-1-1-1 0 0,0 1 1 0 0,0-1-1 0 0,-1 1 1 0 0,-1 0 0 0 0,0-1-1 0 0,0 1 1 0 0,-3 12-1 0 0,-2-1-127 0 0,0-1 0 0 0,-2 1-1 0 0,-12 26 1 0 0,14-37-310 0 0,-1 0 0 0 0,0-1-1 0 0,-1 0 1 0 0,0 0 0 0 0,-1-1 0 0 0,0 0 0 0 0,-14 14 0 0 0,10-15-1783 0 0,-3-1-6139 0 0</inkml:trace>
+</inkml:ink>
+</file>
+
+<file path=word/ink/ink6.xml><?xml version="1.0" encoding="utf-8"?>
+<inkml:ink xmlns:inkml="http://www.w3.org/2003/InkML">
+  <inkml:definitions>
+    <inkml:context xml:id="ctx0">
+      <inkml:inkSource xml:id="inkSrc0">
+        <inkml:traceFormat>
+          <inkml:channel name="X" type="integer" min="-2.14748E9" max="2.14748E9" units="cm"/>
+          <inkml:channel name="Y" type="integer" min="-2.14748E9" max="2.14748E9" units="cm"/>
+          <inkml:channel name="F" type="integer" max="32767" units="dev"/>
+          <inkml:channel name="OA" type="integer" max="360" units="deg"/>
+          <inkml:channel name="OE" type="integer" max="90" units="deg"/>
+        </inkml:traceFormat>
+        <inkml:channelProperties>
+          <inkml:channelProperty channel="X" name="resolution" value="1000" units="1/cm"/>
+          <inkml:channelProperty channel="Y" name="resolution" value="1000" units="1/cm"/>
+          <inkml:channelProperty channel="F" name="resolution" value="0" units="1/dev"/>
+          <inkml:channelProperty channel="OA" name="resolution" value="1000" units="1/deg"/>
+          <inkml:channelProperty channel="OE" name="resolution" value="1000" units="1/deg"/>
+        </inkml:channelProperties>
+      </inkml:inkSource>
+      <inkml:timestamp xml:id="ts0" timeString="2024-04-08T15:32:39.909"/>
+    </inkml:context>
+    <inkml:brush xml:id="br0">
+      <inkml:brushProperty name="width" value="0.025" units="cm"/>
+      <inkml:brushProperty name="height" value="0.025" units="cm"/>
+      <inkml:brushProperty name="color" value="#E71224"/>
+    </inkml:brush>
+  </inkml:definitions>
+  <inkml:trace contextRef="#ctx0" brushRef="#br0">1 251 18887 0 0,'17'-16'5033'0'0,"1"0"-3594"0"0,18-18-2040 0 0,-37 37 507 0 0,0 0 1 0 0,0 0 0 0 0,0 0 0 0 0,0 1-1 0 0,0 4 1 0 0,0-2 6 0 0,-1 16 383 0 0,0 0-1 0 0,1 0 1 0 0,1 0-1 0 0,6 39 0 0 0,-1 25 420 0 0,3 25-290 0 0,-5-75-1371 0 0,-3-27-571 0 0,-2-14-2743 0 0,2 0-3058 0 0</inkml:trace>
+  <inkml:trace contextRef="#ctx0" brushRef="#br0" timeOffset="363.41">56 199 17503 0 0,'0'0'180'0'0,"0"-1"-1"0"0,0 0 1 0 0,0 1 0 0 0,0-1-1 0 0,1 1 1 0 0,-1-1-1 0 0,0 0 1 0 0,0 1 0 0 0,0-1-1 0 0,0 0 1 0 0,1 1 0 0 0,-1-1-1 0 0,0 1 1 0 0,1-1-1 0 0,-1 1 1 0 0,0-1 0 0 0,1 1-1 0 0,-1-1 1 0 0,1 1-1 0 0,-1-1 1 0 0,0 1 0 0 0,1-1-1 0 0,-1 1 1 0 0,1 0-1 0 0,-1-1 1 0 0,1 1 0 0 0,0 0-1 0 0,-1 0 1 0 0,1-1-1 0 0,-1 1 1 0 0,1 0 0 0 0,0 0-1 0 0,-1 0 1 0 0,1 0-1 0 0,1-1 1 0 0,19-1 2066 0 0,-20 2-2646 0 0,4 0 1125 0 0,-4 0-697 0 0,0 0-1 0 0,0 0 0 0 0,0 0 0 0 0,0 0 0 0 0,0 0 0 0 0,0 0 1 0 0,0 1-1 0 0,0-1 0 0 0,-1 0 0 0 0,1 1 0 0 0,0-1 0 0 0,0 0 1 0 0,0 1-1 0 0,0-1 0 0 0,-1 1 0 0 0,2 1 0 0 0,-1-2-9 0 0,0 1-1 0 0,-1-1 1 0 0,1 1-1 0 0,0-1 0 0 0,0 1 1 0 0,-1-1-1 0 0,1 0 1 0 0,0 1-1 0 0,0-1 1 0 0,-1 0-1 0 0,1 0 1 0 0,0 1-1 0 0,0-1 1 0 0,0 0-1 0 0,0 0 0 0 0,0 0 1 0 0,-1 0-1 0 0,3 0 1 0 0,1 4 47 0 0,15 18-12 0 0,-17-18-60 0 0,0-1 0 0 0,-1 1 0 0 0,1 0 0 0 0,-1-1 0 0 0,0 1 0 0 0,0 0 0 0 0,0 0-1 0 0,0 0 1 0 0,-1 0 0 0 0,0 0 0 0 0,1 0 0 0 0,-2 0 0 0 0,1 0 0 0 0,0 0 0 0 0,-1 0-1 0 0,0 0 1 0 0,0 0 0 0 0,0 0 0 0 0,0 0 0 0 0,-1 0 0 0 0,-1 4 0 0 0,-2 1-134 0 0,1 0 1 0 0,-2 0 0 0 0,1-1 0 0 0,-1 0 0 0 0,0 0-1 0 0,-1 0 1 0 0,-9 9 0 0 0,1-6 26 0 0,7-8-1544 0 0,7-3 1476 0 0,1-1 0 0 0,0 1 0 0 0,0 0 0 0 0,0 0 0 0 0,0 0 0 0 0,-1 0 1 0 0,1 0-1 0 0,0 0 0 0 0,0 0 0 0 0,0 0 0 0 0,0 0 0 0 0,0-1 0 0 0,0 1 1 0 0,0 0-1 0 0,-1 0 0 0 0,1 0 0 0 0,0 0 0 0 0,0 0 0 0 0,0-1 0 0 0,0 1 1 0 0,0 0-1 0 0,0 0 0 0 0,0 0 0 0 0,0 0 0 0 0,0-1 0 0 0,0 1 0 0 0,0 0 0 0 0,0 0 1 0 0,0 0-1 0 0,0 0 0 0 0,0-1 0 0 0,0 1 0 0 0,0 0 0 0 0,0 0 0 0 0,0 0 1 0 0,0 0-1 0 0,0-1 0 0 0,0 1 0 0 0,0 0 0 0 0,2-5-7194 0 0</inkml:trace>
+  <inkml:trace contextRef="#ctx0" brushRef="#br0" timeOffset="799.74">199 236 7831 0 0,'1'15'10397'0'0,"2"6"-5101"0"0,-2-20-4597 0 0,0 3-215 0 0,12 40 1200 0 0,-13-42-1264 0 0,28 0-1824 0 0,-27-2 1339 0 0,0-1 0 0 0,0 1 0 0 0,0-1 0 0 0,0 0 0 0 0,0 1 0 0 0,0-1 0 0 0,-1 0 0 0 0,1 0 0 0 0,0 0 0 0 0,0 1 0 0 0,-1-1 0 0 0,1 0 0 0 0,0 0 0 0 0,-1 0 0 0 0,1 0 0 0 0,-1 0-1 0 0,1 0 1 0 0,-1 0 0 0 0,1-1 0 0 0,-1 1 0 0 0,1-1 0 0 0,1-4-424 0 0,8-9-2233 0 0,-6 15 989 0 0,-2 10 1760 0 0,-1 3 1769 0 0,-1-6-952 0 0,1 0-1 0 0,0 0 0 0 0,2 11 2184 0 0,2-19-2848 0 0,-3 1-174 0 0,-1 0-1 0 0,1 0 1 0 0,0-1 0 0 0,-1 1-1 0 0,1-1 1 0 0,0 1 0 0 0,-1-1-1 0 0,1 0 1 0 0,-1 0 0 0 0,1 1-1 0 0,-1-1 1 0 0,1 0 0 0 0,-1 0-1 0 0,0-1 1 0 0,1 1 0 0 0,-1 0-1 0 0,0 0 1 0 0,0-1 0 0 0,0 1-1 0 0,0 0 1 0 0,0-1 0 0 0,0 1-1 0 0,0-3 1 0 0,8-14-445 0 0,37-78-2381 0 0,-19 31-4408 0 0,-27 63 9542 0 0,-5 8 704 0 0,-5 13-45 0 0,8 1-2380 0 0,0 0 0 0 0,2-1-1 0 0,0 1 1 0 0,1 0 0 0 0,5 28 0 0 0,-4-32-382 0 0,-1-6-141 0 0,8 29 228 0 0,-2-12-378 0 0,-4-22 4 0 0,0-1-4 0 0,-2 0-196 0 0</inkml:trace>
+  <inkml:trace contextRef="#ctx0" brushRef="#br0" timeOffset="1150.71">347 205 17047 0 0,'-2'1'666'0'0,"-7"4"4"0"0,9-5-579 0 0,0 0 0 0 0,-1 1 0 0 0,1-1 0 0 0,0 0 0 0 0,0 0-1 0 0,0 0 1 0 0,0 0 0 0 0,0 0 0 0 0,-1 0 0 0 0,1 0 0 0 0,0 0 0 0 0,0 1 0 0 0,0-1 0 0 0,0 0-1 0 0,0 0 1 0 0,0 0 0 0 0,0 0 0 0 0,0 0 0 0 0,0 1 0 0 0,0-1 0 0 0,-1 0 0 0 0,1 0 0 0 0,0 0-1 0 0,0 0 1 0 0,0 1 0 0 0,0-1 0 0 0,0 0 0 0 0,0 0 0 0 0,0 0 0 0 0,1 3 3883 0 0,5-3-3163 0 0,14 0-55 0 0,-14 0-219 0 0,31-4 645 0 0,-30 3-1370 0 0,3 0 254 0 0,8 1-7921 0 0,12 1-915 0 0</inkml:trace>
+  <inkml:trace contextRef="#ctx0" brushRef="#br0" timeOffset="1512.95">594 229 7367 0 0,'0'-1'388'0'0,"0"1"-1"0"0,0-1 0 0 0,0 0 1 0 0,-1 0-1 0 0,1 0 0 0 0,0 0 1 0 0,0 1-1 0 0,0-1 0 0 0,-1 0 1 0 0,1 0-1 0 0,0 0 0 0 0,-1 1 0 0 0,1-1 1 0 0,0 0-1 0 0,-1 0 0 0 0,1 1 1 0 0,-1-1-1 0 0,1 1 0 0 0,-1-1 1 0 0,0 0-1 0 0,1 1 0 0 0,-1-1 1 0 0,0 1-1 0 0,1-1 0 0 0,-1 1 1 0 0,0-1-1 0 0,1 1 0 0 0,-1 0 1 0 0,0-1-1 0 0,0 1 0 0 0,0 0 0 0 0,1 0 1 0 0,-1-1-1 0 0,0 1 0 0 0,0 0 1 0 0,0 0-1 0 0,0 0 0 0 0,0 0 1 0 0,-1 1-201 0 0,0-1 1 0 0,0 1-1 0 0,1-1 0 0 0,-1 1 1 0 0,0 0-1 0 0,1 0 1 0 0,-1 0-1 0 0,0 0 1 0 0,1 0-1 0 0,-1 0 0 0 0,1 0 1 0 0,0 1-1 0 0,-1-1 1 0 0,1 0-1 0 0,0 1 1 0 0,-2 2-1 0 0,-3 7-99 0 0,1 0 1 0 0,0 0-1 0 0,0 1 1 0 0,1-1-1 0 0,1 1 0 0 0,0 0 1 0 0,0 0-1 0 0,1 0 0 0 0,1 0 1 0 0,0 15-1 0 0,1-14-88 0 0,0-12 0 0 0,0 0 0 0 0,0 0 0 0 0,0 0 0 0 0,0 0 0 0 0,1 0 0 0 0,-1 0 0 0 0,0 0 0 0 0,1-1 0 0 0,-1 1 0 0 0,1 0 0 0 0,-1 0 0 0 0,1 0 0 0 0,-1 0 0 0 0,2 1 0 0 0,-1-1 0 0 0,0 0 0 0 0,1 0 0 0 0,-1 0 0 0 0,0 0 0 0 0,1 0 0 0 0,-1 0 0 0 0,1-1 0 0 0,-1 1 0 0 0,0 0 0 0 0,1-1 0 0 0,0 1 0 0 0,2 0 0 0 0,-2-2-4 0 0,0 1 0 0 0,0 0 0 0 0,-1-1 0 0 0,1 0 0 0 0,0 1 0 0 0,-1-1 0 0 0,1 0 0 0 0,0 0 0 0 0,-1 1 0 0 0,1-1 0 0 0,-1-1 0 0 0,1 1 0 0 0,-1 0-1 0 0,0 0 1 0 0,1 0 0 0 0,1-3 0 0 0,20-27-204 0 0,-19 26 148 0 0,20-33-3308 0 0,-17 26-1048 0 0,3-5-3551 0 0</inkml:trace>
+  <inkml:trace contextRef="#ctx0" brushRef="#br0" timeOffset="2223.73">693 1 8751 0 0,'-1'0'1872'0'0,"1"0"-1664"0"0,0-1 0 0 0,-1 1 0 0 0,1 0 0 0 0,0 0 0 0 0,0 0 0 0 0,0 0 0 0 0,0 0 0 0 0,-3 2 5408 0 0,2-2-5408 0 0,-3 9 3601 0 0,0 11-1626 0 0,-6 148 3786 0 0,7-87-4694 0 0,0-35-738 0 0,0-3-999 0 0,4 68 0 0 0,-1-111 429 0 0,0 0 0 0 0,0 1 0 0 0,0-1 0 0 0,0 0-1 0 0,0 0 1 0 0,0 0 0 0 0,0 0 0 0 0,0 0 0 0 0,-1 0-1 0 0,1 0 1 0 0,0 0 0 0 0,0 0 0 0 0,0 0 0 0 0,0 0-1 0 0,0 1 1 0 0,0-1 0 0 0,0 0 0 0 0,0 0 0 0 0,0 0 0 0 0,0 0-1 0 0,0 0 1 0 0,1 0 0 0 0,-1 0 0 0 0,0 0 0 0 0,0 0-1 0 0,0 0 1 0 0,0 0 0 0 0,0 1 0 0 0,0-1 0 0 0,0 0-1 0 0,0 0 1 0 0,0 0 0 0 0,0 0 0 0 0,0 0 0 0 0,0 0-1 0 0,0 0 1 0 0,0 0 0 0 0,0 0 0 0 0,0 0 0 0 0,0 0-1 0 0,0 0 1 0 0,1 0 0 0 0,-1 0 0 0 0,0 0 0 0 0,0 0 0 0 0,0 0-1 0 0,0 0 1 0 0,0 0 0 0 0,0 0 0 0 0,0 0 0 0 0,0 0-1 0 0,0 0 1 0 0,0 0 0 0 0,0 0 0 0 0,1 0 0 0 0,-1 0-1 0 0,0 0 1 0 0,0 0 0 0 0,0 0 0 0 0,0 0 0 0 0,0 0-1 0 0,4-6-990 0 0,3-12 55 0 0,-7 18 955 0 0,12-39-1375 0 0,8-45-1 0 0,1-4 1933 0 0,-16 118 2421 0 0,-5-20-2798 0 0,1 1-1 0 0,1 0 1 0 0,-1-1 0 0 0,2 0-1 0 0,-1 1 1 0 0,1-1-1 0 0,1 0 1 0 0,6 13 0 0 0,-8-20-396 0 0,4-1-1338 0 0,0 1 1386 0 0,-4-2 86 0 0,0 0 0 0 0,-1-1 0 0 0,1 1 0 0 0,0 0 0 0 0,0-1 0 0 0,0 1 0 0 0,1-1 0 0 0,-1 1 0 0 0,3-1 0 0 0,-3 0 8 0 0,-1 0 0 0 0,1-1 0 0 0,-1 1 0 0 0,0 0 1 0 0,1-1-1 0 0,-1 1 0 0 0,0 0 0 0 0,1-1 0 0 0,-1 0 0 0 0,0 1 1 0 0,2-2-1 0 0,0 0-113 0 0,5-2-780 0 0,-1 0 1 0 0,0 0-1 0 0,0-1 0 0 0,0 0 0 0 0,-1 0 1 0 0,0 0-1 0 0,0-1 0 0 0,6-6 1 0 0,0-5-4576 0 0,-4-4 3579 0 0,-8 20 2145 0 0,0 0 0 0 0,0 0-1 0 0,0 1 1 0 0,1-1 0 0 0,-1 0 0 0 0,0 0 0 0 0,0 0-1 0 0,-1 1 1 0 0,1-1 0 0 0,0 0 0 0 0,0 0-1 0 0,0 0 1 0 0,0 1 0 0 0,-1-1 0 0 0,1 0-1 0 0,0 0 1 0 0,-1 0 0 0 0,1 1 0 0 0,-1-2-1 0 0,0 2 383 0 0,0-1 0 0 0,0 0-1 0 0,0 1 1 0 0,0-1-1 0 0,0 1 1 0 0,0-1 0 0 0,0 1-1 0 0,0-1 1 0 0,0 1-1 0 0,0 0 1 0 0,0 0 0 0 0,0-1-1 0 0,0 1 1 0 0,-1 0-1 0 0,1 0 1 0 0,0 0 0 0 0,0 0-1 0 0,-2 1 1 0 0,1-1-446 0 0,0 1 0 0 0,0-1 0 0 0,-1 1 1 0 0,1 0-1 0 0,0 0 0 0 0,0 0 0 0 0,0 0 0 0 0,0 0 1 0 0,1 1-1 0 0,-1-1 0 0 0,0 0 0 0 0,0 1 0 0 0,1-1 1 0 0,-1 1-1 0 0,1 0 0 0 0,-1 0 0 0 0,1-1 0 0 0,0 1 1 0 0,0 0-1 0 0,-1 0 0 0 0,2 0 0 0 0,-1 0 0 0 0,0 0 1 0 0,0 1-1 0 0,1-1 0 0 0,-1 0 0 0 0,1 0 0 0 0,-1 0 1 0 0,1 1-1 0 0,0-1 0 0 0,0 0 0 0 0,0 3 0 0 0,2 7-58 0 0,-2-10-101 0 0,5 0-68 0 0,14 7-6 0 0,-14-7 1 0 0,-4-2-22 0 0,-1 0 138 0 0,0 0 0 0 0,1 0 0 0 0,-1 0 0 0 0,1 0 1 0 0,-1 0-1 0 0,1 0 0 0 0,-1 0 0 0 0,1-1 0 0 0,-1 1 1 0 0,1 0-1 0 0,-1 0 0 0 0,0 0 0 0 0,1-1 0 0 0,-1 1 1 0 0,1 0-1 0 0,-1-1 0 0 0,0 1 0 0 0,1-1 0 0 0,12-6-766 0 0,1 1 531 0 0,-11 4-1 0 0,2 4-401 0 0,15 4 754 0 0,-19-6-101 0 0,-1 0-1 0 0,0 0 0 0 0,1 0 1 0 0,-1 0-1 0 0,0 0 0 0 0,1 0 1 0 0,-1 0-1 0 0,0 0 0 0 0,1 0 1 0 0,-1 0-1 0 0,0 0 0 0 0,1 0 1 0 0,-1 0-1 0 0,0-1 1 0 0,1 1-1 0 0,-1 0 0 0 0,0 0 1 0 0,1 0-1 0 0,-1 0 0 0 0,0-1 1 0 0,1 1-1 0 0,-1 0 0 0 0,0 0 1 0 0,0-1-1 0 0,1 1 0 0 0,-1 0 1 0 0,0 0-1 0 0,0-1 1 0 0,0 1-1 0 0,1 0 0 0 0,-1-1 1 0 0,0 1-1 0 0,4-11 86 0 0,-4 9-81 0 0,4-9-169 0 0,-4 8 64 0 0,1 0-1 0 0,0 0 0 0 0,0 0 1 0 0,1 0-1 0 0,-1 0 0 0 0,1 0 1 0 0,-1 1-1 0 0,4-5 661 0 0,-3 11-185 0 0,3 11 490 0 0,0 0 0 0 0,-1-1 0 0 0,3 27 0 0 0,-6-31-524 0 0,0-8-7 0 0,-1 1-22 0 0,3 13 482 0 0,3-29-1293 0 0,-5 1 279 0 0,0 0 1 0 0,1 0-1 0 0,1 0 0 0 0,0 0 1 0 0,0 0-1 0 0,1 1 0 0 0,1 0 1 0 0,0 0-1 0 0,9-15 0 0 0,-14 25 131 0 0,1 1 77 0 0,0-1 1 0 0,0 1-1 0 0,0 0 0 0 0,-1 0 1 0 0,1-1-1 0 0,0 1 1 0 0,0 0-1 0 0,0-1 0 0 0,-1 1 1 0 0,1-1-1 0 0,0 1 1 0 0,1-2-1 0 0,-1 1-10 0 0,2 0 883 0 0,2 3-688 0 0,18 7-705 0 0,-17-6-307 0 0</inkml:trace>
+  <inkml:trace contextRef="#ctx0" brushRef="#br0" timeOffset="2599.02">1238 86 15663 0 0,'0'-1'147'0'0,"0"1"-1"0"0,0 0 0 0 0,0-1 1 0 0,0 1-1 0 0,0-1 1 0 0,0 1-1 0 0,0-1 0 0 0,0 1 1 0 0,0 0-1 0 0,0-1 1 0 0,-1 1-1 0 0,1 0 0 0 0,0-1 1 0 0,0 1-1 0 0,0-1 1 0 0,0 1-1 0 0,-1 0 0 0 0,1-1 1 0 0,0 1-1 0 0,0 0 0 0 0,-1-1 1 0 0,1 1-1 0 0,0 0 1 0 0,-1 0-1 0 0,1-1 0 0 0,0 1 1 0 0,-1 0-1 0 0,1 0 1 0 0,0-1-1 0 0,-1 1 0 0 0,1 0 1 0 0,0 0-1 0 0,-1 0 1 0 0,0 0-1 0 0,0 0 65 0 0,0 0 0 0 0,0 1 1 0 0,0-1-1 0 0,0 1 0 0 0,1-1 1 0 0,-1 1-1 0 0,0-1 0 0 0,0 1 0 0 0,0 0 1 0 0,1-1-1 0 0,-1 1 0 0 0,0 0 0 0 0,0 1 1 0 0,-4 3 386 0 0,1 1 1 0 0,0 0 0 0 0,-4 8-1 0 0,0 8-37 0 0,0 1 0 0 0,1-1 0 0 0,1 1 0 0 0,2 1 1 0 0,0-1-1 0 0,1 1 0 0 0,2 0 0 0 0,0-1 0 0 0,1 1 0 0 0,6 34 0 0 0,-5-47-378 0 0,-1-5-116 0 0,1 0 0 0 0,0 0 1 0 0,4 9-1 0 0,3 11-63 0 0,6-1-4 0 0,-12-22 0 0 0,0-1 0 0 0,0 1 0 0 0,0-1 0 0 0,1 0 0 0 0,-1 0 0 0 0,1 0 0 0 0,4 3 0 0 0,-1-2-64 0 0,-4-1 1 0 0,0-1 0 0 0,0 0 0 0 0,0 0 0 0 0,0 0 1 0 0,1 0-1 0 0,-1 0 0 0 0,0-1 0 0 0,1 1 0 0 0,-1-1 0 0 0,0 1 0 0 0,1-1 1 0 0,2 0-1 0 0,16 1-425 0 0,-16 0-94 0 0,0-1-364 0 0,15 0-160 0 0,-15 1-1699 0 0</inkml:trace>
+</inkml:ink>
+</file>
+
+<file path=word/ink/ink7.xml><?xml version="1.0" encoding="utf-8"?>
+<inkml:ink xmlns:inkml="http://www.w3.org/2003/InkML">
+  <inkml:definitions>
+    <inkml:context xml:id="ctx0">
+      <inkml:inkSource xml:id="inkSrc0">
+        <inkml:traceFormat>
+          <inkml:channel name="X" type="integer" min="-2.14748E9" max="2.14748E9" units="cm"/>
+          <inkml:channel name="Y" type="integer" min="-2.14748E9" max="2.14748E9" units="cm"/>
+          <inkml:channel name="F" type="integer" max="32767" units="dev"/>
+          <inkml:channel name="OA" type="integer" max="360" units="deg"/>
+          <inkml:channel name="OE" type="integer" max="90" units="deg"/>
+        </inkml:traceFormat>
+        <inkml:channelProperties>
+          <inkml:channelProperty channel="X" name="resolution" value="1000" units="1/cm"/>
+          <inkml:channelProperty channel="Y" name="resolution" value="1000" units="1/cm"/>
+          <inkml:channelProperty channel="F" name="resolution" value="0" units="1/dev"/>
+          <inkml:channelProperty channel="OA" name="resolution" value="1000" units="1/deg"/>
+          <inkml:channelProperty channel="OE" name="resolution" value="1000" units="1/deg"/>
+        </inkml:channelProperties>
+      </inkml:inkSource>
+      <inkml:timestamp xml:id="ts0" timeString="2024-04-08T15:33:01.082"/>
+    </inkml:context>
+    <inkml:brush xml:id="br0">
+      <inkml:brushProperty name="width" value="0.025" units="cm"/>
+      <inkml:brushProperty name="height" value="0.025" units="cm"/>
+      <inkml:brushProperty name="color" value="#E71224"/>
+    </inkml:brush>
+  </inkml:definitions>
+  <inkml:trace contextRef="#ctx0" brushRef="#br0">216 113 15199 0 0,'0'0'1172'0'0,"-4"-15"4980"0"0,4 12-5742 0 0,-1 0 0 0 0,0 1 1 0 0,-1-1-1 0 0,1 0 0 0 0,0 1 0 0 0,-1 0 0 0 0,1-1 0 0 0,-1 1 1 0 0,0 0-1 0 0,0 0 0 0 0,0 0 0 0 0,0 0 0 0 0,0 0 0 0 0,-3-2 1 0 0,2 3-264 0 0,1 0-1 0 0,0 0 1 0 0,0 0 0 0 0,-1 1 0 0 0,1-1 0 0 0,-1 1 0 0 0,1-1-1 0 0,-1 1 1 0 0,1 0 0 0 0,0 0 0 0 0,-1 0 0 0 0,1 0 0 0 0,-1 1 0 0 0,1-1-1 0 0,-1 1 1 0 0,1-1 0 0 0,-4 2 0 0 0,-2 1-91 0 0,0 1 0 0 0,0 0 0 0 0,1 0-1 0 0,-1 0 1 0 0,1 1 0 0 0,0 0 0 0 0,0 0 0 0 0,0 1 0 0 0,1 0 0 0 0,0 0-1 0 0,0 1 1 0 0,1 0 0 0 0,-7 9 0 0 0,7-8-5 0 0,0 0 0 0 0,1 0 1 0 0,0 0-1 0 0,1 0 0 0 0,-1 1 0 0 0,1-1 1 0 0,1 1-1 0 0,0 0 0 0 0,0 0 0 0 0,1 0 1 0 0,0 0-1 0 0,1 15 0 0 0,1-11-51 0 0,2 6 0 0 0,2 0 0 0 0,4 1 0 0 0,6 3 0 0 0,3-4 0 0 0,-15-17 0 0 0,-1 0 0 0 0,1 0 0 0 0,0-1 0 0 0,0 1 0 0 0,0-1 0 0 0,6 2 0 0 0,-5-2 0 0 0,0 0 0 0 0,0 0 0 0 0,0-1 0 0 0,1 0 0 0 0,5 0 0 0 0,22-5 0 0 0,1-6 0 0 0,-2-1 0 0 0,-5 1 0 0 0,-2 0 0 0 0,-4 4-128 0 0,-16 6-533 0 0</inkml:trace>
+  <inkml:trace contextRef="#ctx0" brushRef="#br0" timeOffset="427.46">467 145 21655 0 0,'0'0'4784'0'0,"17"19"-2520"0"0,-2 0-2264 0 0</inkml:trace>
+  <inkml:trace contextRef="#ctx0" brushRef="#br0" timeOffset="774.02">524 289 23039 0 0,'-3'6'2496'0'0,"-2"5"-1696"0"0,1-2 1032 0 0,-2 6-896 0 0,2-5-64 0 0,-2 1-8 0 0,1 2-8 0 0,-2-1 0 0 0,0 2-1320 0 0,1-1-264 0 0,-2 1-48 0 0,-1 1-11544 0 0</inkml:trace>
+  <inkml:trace contextRef="#ctx0" brushRef="#br0" timeOffset="3176.51">776 2 17047 0 0,'3'-1'1470'0'0,"-6"1"-525"0"0,1-1-255 0 0,4 1 136 0 0,25 2 2235 0 0,-22-2-2986 0 0,0 4-6 0 0,13 15-16 0 0,-17-17-57 0 0,1 0 0 0 0,-1 0 0 0 0,0 1-1 0 0,-1-1 1 0 0,1 0 0 0 0,0 0 0 0 0,-1 1-1 0 0,1-1 1 0 0,-1 0 0 0 0,0 1-1 0 0,0-1 1 0 0,1 1 0 0 0,-2-1 0 0 0,1 0-1 0 0,0 3 1 0 0,-2 5-31 0 0,0 0 1 0 0,-5 11-1 0 0,3-6 103 0 0,-3 8-3 0 0,4-17 1 0 0,1-1 0 0 0,1 1 0 0 0,-1 0 0 0 0,1 0 0 0 0,0 0 0 0 0,0 1 0 0 0,1-1 0 0 0,-1 7 0 0 0,4-9-173 0 0,-1-1 105 0 0,0 0 0 0 0,1 0 0 0 0,-1 0 0 0 0,0 0-1 0 0,1 0 1 0 0,0 0 0 0 0,0-1 0 0 0,5 4-1 0 0,-7-5-1 0 0,0 0 0 0 0,0 0-1 0 0,0-1 1 0 0,-1 1 0 0 0,1 0-1 0 0,0 0 1 0 0,0 0-1 0 0,0 0 1 0 0,-1 0 0 0 0,1 0-1 0 0,-1 0 1 0 0,1 0 0 0 0,0 2-1 0 0,16 27 39 0 0,-16-25-12 0 0,1-2 63 0 0,-1 1 10 0 0,0-2-44 0 0,-1 1 77 0 0,1 0 0 0 0,-1 0 0 0 0,1 0 0 0 0,0 0 0 0 0,0-1 0 0 0,0 1 1 0 0,0 0-1 0 0,0-1 0 0 0,1 1 0 0 0,-1-1 0 0 0,3 4 0 0 0,9 8-116 0 0,-13-14-11 0 0,0 1-1 0 0,0-1 1 0 0,0 1-1 0 0,1-1 1 0 0,-1 1-1 0 0,0-1 1 0 0,0 1-1 0 0,0-1 1 0 0,0 1 0 0 0,0-1-1 0 0,0 1 1 0 0,0-1-1 0 0,0 1 1 0 0,0-1-1 0 0,-1 1 1 0 0,1-1-1 0 0,0 1 1 0 0,0-1-1 0 0,0 1 1 0 0,-1-1 0 0 0,1 1-1 0 0,0-1 1 0 0,0 1-1 0 0,-1-1 1 0 0,1 1-1 0 0,-10 11 43 0 0,8-10-20 0 0,-52 61 367 0 0,28-40-8154 0 0,19-18-470 0 0</inkml:trace>
+</inkml:ink>
+</file>
+
+<file path=word/ink/ink8.xml><?xml version="1.0" encoding="utf-8"?>
+<inkml:ink xmlns:inkml="http://www.w3.org/2003/InkML">
+  <inkml:definitions>
+    <inkml:context xml:id="ctx0">
+      <inkml:inkSource xml:id="inkSrc0">
+        <inkml:traceFormat>
+          <inkml:channel name="X" type="integer" min="-2.14748E9" max="2.14748E9" units="cm"/>
+          <inkml:channel name="Y" type="integer" min="-2.14748E9" max="2.14748E9" units="cm"/>
+          <inkml:channel name="F" type="integer" max="32767" units="dev"/>
+          <inkml:channel name="OA" type="integer" max="360" units="deg"/>
+          <inkml:channel name="OE" type="integer" max="90" units="deg"/>
+        </inkml:traceFormat>
+        <inkml:channelProperties>
+          <inkml:channelProperty channel="X" name="resolution" value="1000" units="1/cm"/>
+          <inkml:channelProperty channel="Y" name="resolution" value="1000" units="1/cm"/>
+          <inkml:channelProperty channel="F" name="resolution" value="0" units="1/dev"/>
+          <inkml:channelProperty channel="OA" name="resolution" value="1000" units="1/deg"/>
+          <inkml:channelProperty channel="OE" name="resolution" value="1000" units="1/deg"/>
+        </inkml:channelProperties>
+      </inkml:inkSource>
+      <inkml:timestamp xml:id="ts0" timeString="2024-04-08T15:32:58.492"/>
+    </inkml:context>
+    <inkml:brush xml:id="br0">
+      <inkml:brushProperty name="width" value="0.025" units="cm"/>
+      <inkml:brushProperty name="height" value="0.025" units="cm"/>
+      <inkml:brushProperty name="color" value="#E71224"/>
+    </inkml:brush>
+  </inkml:definitions>
+  <inkml:trace contextRef="#ctx0" brushRef="#br0">7 84 11975 0 0,'-3'3'2037'0'0,"3"-2"-1696"0"0,-1-1 1 0 0,1 1-1 0 0,0-1 0 0 0,-1 1 0 0 0,1 0 0 0 0,0-1 0 0 0,-1 1 0 0 0,1-1 0 0 0,0 1 0 0 0,0 0 1 0 0,0-1-1 0 0,-1 1 0 0 0,1 0 0 0 0,0-1 0 0 0,0 1 0 0 0,0-1 0 0 0,0 1 0 0 0,0 0 1 0 0,0-1-1 0 0,0 1 0 0 0,0 0 0 0 0,1-1 0 0 0,-1 1 0 0 0,0 0 0 0 0,0-1 0 0 0,0 1 0 0 0,1 0 1 0 0,-1-1-1 0 0,1 1 0 0 0,11 23 857 0 0,6 5-288 0 0,-2 1 0 0 0,-1 0 0 0 0,21 64 0 0 0,-28-68-971 0 0,-8-18-128 0 0,-1-3-30 0 0,1-5 199 0 0,0 0 1 0 0,0 0-1 0 0,0 0 1 0 0,0 1-1 0 0,0-1 0 0 0,0 0 1 0 0,0 0-1 0 0,0 0 0 0 0,0 0 1 0 0,0 0-1 0 0,0 0 1 0 0,0 0-1 0 0,0 0 0 0 0,0 0 1 0 0,0 0-1 0 0,0 1 0 0 0,0-1 1 0 0,0 0-1 0 0,0 0 1 0 0,0 0-1 0 0,0 0 0 0 0,0 0 1 0 0,0 0-1 0 0,0 0 0 0 0,0 0 1 0 0,0 0-1 0 0,0 0 1 0 0,-1 0-1 0 0,1 0 0 0 0,0 1 1 0 0,0-1-1 0 0,0 0 0 0 0,0 0 1 0 0,0 0-1 0 0,0 0 1 0 0,0 0-1 0 0,0 0 0 0 0,0 0 1 0 0,0 0-1 0 0,0 0 0 0 0,-1 0 1 0 0,1 0-1 0 0,0 0 1 0 0,0 0-1 0 0,0 0 0 0 0,0 0 1 0 0,0 0-1 0 0,0 0 0 0 0,0 0 1 0 0,0 0-1 0 0,0 0 1 0 0,0 0-1 0 0,-1 0 0 0 0,1 0 1 0 0,0 0-1 0 0,0 0 0 0 0,0 0 1 0 0,0 0-1 0 0,0-1 0 0 0,0 1 1 0 0,0 0-1 0 0,-6-7-577 0 0,-3-10-13 0 0,4 2 396 0 0,0-2-1 0 0,1 1 1 0 0,-3-18-1 0 0,6 27 151 0 0,1 1-1 0 0,-1-1 0 0 0,1 0 1 0 0,1 0-1 0 0,-1 0 1 0 0,1 1-1 0 0,0-1 1 0 0,1 0-1 0 0,-1 0 1 0 0,5-8-1 0 0,0 4 65 0 0,9-11 4 0 0,-11 19-6 0 0,-1 2-21 0 0,0-1-80 0 0,2-1-5 0 0,14-9 4 0 0,-14 9-84 0 0</inkml:trace>
+  <inkml:trace contextRef="#ctx0" brushRef="#br0" timeOffset="346.46">199 189 8287 0 0,'-1'2'909'0'0,"-2"4"-1435"0"0,3 1 10034 0 0,7 6-6997 0 0,-5-10-2079 0 0,0 0 2655 0 0,29 1-2193 0 0,-31-4-879 0 0,0 0 1 0 0,1 0 0 0 0,-1 0 0 0 0,0 0-1 0 0,1 0 1 0 0,-1 0 0 0 0,0 0-1 0 0,1 0 1 0 0,-1 0 0 0 0,0 0-1 0 0,1 0 1 0 0,-1 0 0 0 0,0 0-1 0 0,1 0 1 0 0,-1 0 0 0 0,0 0-1 0 0,1 0 1 0 0,-1 0 0 0 0,0 0-1 0 0,1 0 1 0 0,-1-1 0 0 0,0 1-1 0 0,1 0 1 0 0,-1-1 0 0 0,7-4-48 0 0,-1-2-1 0 0,0 1 1 0 0,-1 0 0 0 0,1-1 0 0 0,-1 0 0 0 0,-1-1-1 0 0,1 1 1 0 0,-1-1 0 0 0,0 0 0 0 0,-1 0 0 0 0,0 0-1 0 0,0 0 1 0 0,2-15 0 0 0,-5 22-42 0 0,0 0-1 0 0,0 1 0 0 0,0-1 1 0 0,0 0-1 0 0,0 1 1 0 0,0-1-1 0 0,0 0 1 0 0,0 1-1 0 0,0-1 1 0 0,0 1-1 0 0,-1-1 1 0 0,1 0-1 0 0,0 1 0 0 0,0-1 1 0 0,-1 1-1 0 0,1-1 1 0 0,0 1-1 0 0,-1-1 1 0 0,1 1-1 0 0,0-1 1 0 0,-1 1-1 0 0,1-1 1 0 0,-1 1-1 0 0,1-1 0 0 0,-1 1 1 0 0,-1-1-19 0 0,1 1 1 0 0,0-1-1 0 0,-1 1 1 0 0,1-1-1 0 0,0 1 0 0 0,-1 0 1 0 0,1 0-1 0 0,0-1 1 0 0,-1 1-1 0 0,1 0 0 0 0,-2 1 1 0 0,-1-1-11 0 0,-1 1-1 0 0,1-1 1 0 0,0 1 0 0 0,0 1 0 0 0,0-1-1 0 0,-7 3 1 0 0,6-1 174 0 0,1 0-1 0 0,0 0 1 0 0,0 1 0 0 0,0-1-1 0 0,0 1 1 0 0,1 0 0 0 0,-1 0-1 0 0,1 0 1 0 0,0 0 0 0 0,0 1-1 0 0,1-1 1 0 0,-1 1 0 0 0,1 0-1 0 0,0-1 1 0 0,0 1-1 0 0,1 0 1 0 0,-1 0 0 0 0,1 0-1 0 0,0 1 1 0 0,0-1 0 0 0,1 7-1 0 0,-1-5 81 0 0,2 0 0 0 0,-1 0 0 0 0,1 0 0 0 0,0 0 0 0 0,0-1 0 0 0,0 1 0 0 0,1 0 0 0 0,0 0 0 0 0,1-1 0 0 0,0 1 0 0 0,0-1-1 0 0,0 0 1 0 0,0 0 0 0 0,1 0 0 0 0,0 0 0 0 0,7 7 0 0 0,1-1 81 0 0,-10-9-9 0 0,3-1-6 0 0,12 9-24 0 0,-12-9-87 0 0,17-5-23 0 0,-15 1-97 0 0,2-2-119 0 0,-5 2 67 0 0,-2 1 22 0 0,0-1 1 0 0,-1 1-1 0 0,1 0 0 0 0,0-1 1 0 0,-1 1-1 0 0,1-1 0 0 0,-1 1 1 0 0,2-3-1 0 0,11-13-1659 0 0,21-37 1 0 0,-25 34-6421 0 0</inkml:trace>
+  <inkml:trace contextRef="#ctx0" brushRef="#br0" timeOffset="684.58">462 0 18887 0 0,'-1'0'189'0'0,"1"1"1"0"0,-1-1-1 0 0,0 0 0 0 0,1 0 0 0 0,-1 0 0 0 0,0 1 1 0 0,1-1-1 0 0,-1 0 0 0 0,0 1 0 0 0,1-1 0 0 0,-1 0 0 0 0,1 1 1 0 0,-1-1-1 0 0,1 1 0 0 0,-1-1 0 0 0,1 1 0 0 0,-1-1 1 0 0,1 1-1 0 0,0 0 0 0 0,-1-1 0 0 0,1 1 0 0 0,0-1 1 0 0,-1 1-1 0 0,1 0 0 0 0,-6 18 970 0 0,5-15-765 0 0,-3 13 207 0 0,1 0 1 0 0,1 0 0 0 0,1 0-1 0 0,0 0 1 0 0,2 18 0 0 0,14 86 838 0 0,-5-79-1053 0 0,2-6-281 0 0,-10-32-112 0 0,-1-1-122 0 0,4-3-2733 0 0,18 0 1998 0 0</inkml:trace>
+  <inkml:trace contextRef="#ctx0" brushRef="#br0" timeOffset="1089.55">391 179 18887 0 0,'-3'3'455'0'0,"-7"9"3282"0"0,11-11-3620 0 0,0 0-1 0 0,-1 0 1 0 0,1 0-1 0 0,0 0 1 0 0,-1 0 0 0 0,1 0-1 0 0,0 0 1 0 0,-1 0-1 0 0,1 0 1 0 0,-1 3-1 0 0,2-1 130 0 0,-1 1 1290 0 0,6-3-811 0 0,17 6-179 0 0,-17-6-82 0 0,-1-2-15 0 0,0 2-314 0 0,-3-1-93 0 0,-1 0-1 0 0,1 0 0 0 0,-1-1 0 0 0,0 1 1 0 0,1 0-1 0 0,-1-1 0 0 0,0 1 1 0 0,0-1-1 0 0,1 0 0 0 0,2-1 0 0 0,0 1-5 0 0,15-8 99 0 0,18-16-1131 0 0,-30 20-1351 0 0,10-8-6974 0 0</inkml:trace>
+  <inkml:trace contextRef="#ctx0" brushRef="#br0" timeOffset="1468.16">585 149 4607 0 0,'-12'26'9015'0'0,"5"1"-3400"0"0,5-14-4007 0 0,1-1-1 0 0,1 1 1 0 0,2 23-1 0 0,-2-32-1027 0 0,2 0-37 0 0,3 11-142 0 0,-4-11 532 0 0,3-5-883 0 0,14 0-285 0 0,-18 1 224 0 0,0 0 0 0 0,0 0 0 0 0,0 0 0 0 0,1 0 0 0 0,-1 0 0 0 0,0 0 0 0 0,0 0 0 0 0,0 0 0 0 0,1 0 0 0 0,-1 0 0 0 0,0 0 0 0 0,0 0 0 0 0,0 0 0 0 0,1 0 0 0 0,-1-1 0 0 0,0 1 0 0 0,0 0 0 0 0,0 0 0 0 0,1 0 0 0 0,-1 0 0 0 0,0 0 0 0 0,0 0 0 0 0,0 0 0 0 0,0-1 0 0 0,0 1 0 0 0,1 0 0 0 0,-1 0 0 0 0,0 0 0 0 0,0 0 0 0 0,0-1 0 0 0,7-11-753 0 0,-1-1 0 0 0,5-15 0 0 0,8-18-2903 0 0,-18 45 3597 0 0,7 13 1099 0 0,-6-8-847 0 0,-1-1 356 0 0,0 0-9 0 0,8 29 1583 0 0,-8-29-1631 0 0,0 0-195 0 0,14 30 507 0 0,-13-30-765 0 0,2-4-4299 0 0,12-6-4166 0 0</inkml:trace>
+  <inkml:trace contextRef="#ctx0" brushRef="#br0" timeOffset="1469.16">741 216 12063 0 0,'0'0'3146'0'0,"2"3"-1081"0"0,7 11 102 0 0,-7-10 727 0 0,1 0-2383 0 0,7 11-89 0 0,-8-12-38 0 0,0 1-82 0 0,6 10-41 0 0,-6-11-5 0 0,0 2-16 0 0,6 13-67 0 0,-6-14-27 0 0,-1 0-9 0 0,10 33-13 0 0,-10-33-161 0 0,-1-7 67 0 0,1-26-22 0 0,-1 8-10 0 0,1 0 1 0 0,2 0-1 0 0,0 0 1 0 0,8-30-1 0 0,-8 42-40 0 0,2 1 20 0 0,-4 6-39 0 0,3 1-779 0 0,0 1 651 0 0,-2 0-27 0 0,-1 0 1 0 0,1 0 0 0 0,-1-1 0 0 0,0 1 0 0 0,1 0 0 0 0,-1 0-1 0 0,1-1 1 0 0,-1 1 0 0 0,2-2 0 0 0</inkml:trace>
+  <inkml:trace contextRef="#ctx0" brushRef="#br0" timeOffset="1817.66">913 177 5063 0 0,'0'0'14587'0'0,"2"3"-12730"0"0,3 4-1355 0 0,-1 0-1 0 0,0 0 1 0 0,-1 0-1 0 0,1 1 1 0 0,-1-1-1 0 0,-1 1 1 0 0,1 0 0 0 0,-1 0-1 0 0,-1 0 1 0 0,1 0-1 0 0,-1 16 1 0 0,0 9-77 0 0,-1-30-409 0 0,0-17-3368 0 0,2-5 2828 0 0,0 0 1 0 0,2 1-1 0 0,11-35 0 0 0,-15 50 1009 0 0,4-4-758 0 0,3 3 3932 0 0,7-2-3339 0 0,-14 5-311 0 0,0 1 0 0 0,0 0 0 0 0,1 0-1 0 0,-1 0 1 0 0,0 0 0 0 0,0 0 0 0 0,0 0 0 0 0,1 0 0 0 0,-1 0 0 0 0,0 0-1 0 0,0 0 1 0 0,0 0 0 0 0,1 0 0 0 0,-1 0 0 0 0,0 0 0 0 0,0 0-1 0 0,0 0 1 0 0,1 0 0 0 0,-1 0 0 0 0,0 0 0 0 0,0 0 0 0 0,0 0-1 0 0,1 0 1 0 0,-1 0 0 0 0,0 0 0 0 0,0 0 0 0 0,0 0 0 0 0,1 1-1 0 0,-1-1 1 0 0,0 0 0 0 0,0 0 0 0 0,0 0 0 0 0,0 0 0 0 0,1 0 0 0 0,-1 1-1 0 0,0-1 1 0 0,0 0 0 0 0,15 13 427 0 0,-11-10 32 0 0,-2 1-31 0 0,3 7-201 0 0,1 1 0 0 0,-2 0 0 0 0,1 0 0 0 0,-2 0 0 0 0,3 16 0 0 0,-3-12-217 0 0,0 8-198 0 0,-2-18-392 0 0,-3 3 14 0 0,1 1-1893 0 0</inkml:trace>
+</inkml:ink>
+</file>
+
+<file path=word/ink/ink9.xml><?xml version="1.0" encoding="utf-8"?>
+<inkml:ink xmlns:inkml="http://www.w3.org/2003/InkML">
+  <inkml:definitions>
+    <inkml:context xml:id="ctx0">
+      <inkml:inkSource xml:id="inkSrc0">
+        <inkml:traceFormat>
+          <inkml:channel name="X" type="integer" min="-2.14748E9" max="2.14748E9" units="cm"/>
+          <inkml:channel name="Y" type="integer" min="-2.14748E9" max="2.14748E9" units="cm"/>
+          <inkml:channel name="F" type="integer" max="32767" units="dev"/>
+          <inkml:channel name="OA" type="integer" max="360" units="deg"/>
+          <inkml:channel name="OE" type="integer" max="90" units="deg"/>
+        </inkml:traceFormat>
+        <inkml:channelProperties>
+          <inkml:channelProperty channel="X" name="resolution" value="1000" units="1/cm"/>
+          <inkml:channelProperty channel="Y" name="resolution" value="1000" units="1/cm"/>
+          <inkml:channelProperty channel="F" name="resolution" value="0" units="1/dev"/>
+          <inkml:channelProperty channel="OA" name="resolution" value="1000" units="1/deg"/>
+          <inkml:channelProperty channel="OE" name="resolution" value="1000" units="1/deg"/>
+        </inkml:channelProperties>
+      </inkml:inkSource>
+      <inkml:timestamp xml:id="ts0" timeString="2024-04-08T15:33:05.377"/>
+    </inkml:context>
+    <inkml:brush xml:id="br0">
+      <inkml:brushProperty name="width" value="0.025" units="cm"/>
+      <inkml:brushProperty name="height" value="0.025" units="cm"/>
+      <inkml:brushProperty name="color" value="#E71224"/>
+    </inkml:brush>
+  </inkml:definitions>
+  <inkml:trace contextRef="#ctx0" brushRef="#br0">1 326 19807 0 0,'-1'1'1491'0'0,"1"5"-690"0"0,8-3 4052 0 0,14-1-4226 0 0,-17-1 537 0 0,-1-3-624 0 0,3-2-379 0 0,-1-1 1 0 0,1 1-1 0 0,-1-2 0 0 0,0 1 1 0 0,0-1-1 0 0,-1 1 0 0 0,0-2 1 0 0,5-6-1 0 0,-5 6-402 0 0,0-1-1 0 0,0 1 1 0 0,-1-1 0 0 0,-1 0-1 0 0,1 0 1 0 0,-1 0 0 0 0,4-16-1 0 0,-7 23 139 0 0,0 0-1 0 0,1-1 0 0 0,-1 1 0 0 0,0 0 0 0 0,0 0 1 0 0,0 0-1 0 0,0-1 0 0 0,0 1 0 0 0,0 0 0 0 0,0 0 1 0 0,0 0-1 0 0,0-1 0 0 0,0 1 0 0 0,-1 0 0 0 0,1 0 0 0 0,-1 0 1 0 0,1 0-1 0 0,-1 0 0 0 0,1 0 0 0 0,-1-1 0 0 0,1 1 1 0 0,-1 0-1 0 0,0 1 0 0 0,0-1 0 0 0,1 0 0 0 0,-2-1 1 0 0,0 1-7 0 0,0 1 1 0 0,0-1-1 0 0,0 1 0 0 0,1-1 1 0 0,-1 1-1 0 0,0 0 1 0 0,0 0-1 0 0,0 0 1 0 0,0 0-1 0 0,0 0 1 0 0,0 0-1 0 0,1 0 0 0 0,-1 1 1 0 0,0-1-1 0 0,0 1 1 0 0,-2 0-1 0 0,0 0 39 0 0,-1 1 0 0 0,1 0 0 0 0,0 0-1 0 0,0 0 1 0 0,0 0 0 0 0,0 1 0 0 0,0-1 0 0 0,0 1-1 0 0,0 0 1 0 0,1 0 0 0 0,0 1 0 0 0,0-1 0 0 0,-5 7-1 0 0,4-4 63 0 0,1 0 0 0 0,-1 0-1 0 0,1 0 1 0 0,1 1-1 0 0,-1 0 1 0 0,1-1 0 0 0,0 1-1 0 0,-1 9 1 0 0,2-1 108 0 0,-1 0 0 0 0,2 1 0 0 0,0-1 0 0 0,1 0 0 0 0,1 0 0 0 0,0 0 0 0 0,8 26 0 0 0,6 6 444 0 0,-14-43-511 0 0,0 0 1 0 0,0-1-1 0 0,0 1 0 0 0,0-1 1 0 0,0 1-1 0 0,1-1 0 0 0,-1 0 1 0 0,1 0-1 0 0,0 0 0 0 0,6 4 0 0 0,9 5-1169 0 0,-18-12 924 0 0,1 0 1 0 0,-1 1-1 0 0,0-1 0 0 0,1 0 0 0 0,-1 0 1 0 0,0 0-1 0 0,1 0 0 0 0,-1 1 1 0 0,0-1-1 0 0,1 0 0 0 0,-1 0 0 0 0,0 0 1 0 0,1 0-1 0 0,-1 0 0 0 0,0 0 0 0 0,1 0 1 0 0,-1 0-1 0 0,1 0 0 0 0,-1 0 0 0 0,0 0 1 0 0,1 0-1 0 0,-1 0 0 0 0,0 0 0 0 0,1 0 1 0 0,-1 0-1 0 0,1-1 0 0 0,24-5-7471 0 0</inkml:trace>
+  <inkml:trace contextRef="#ctx0" brushRef="#br0" timeOffset="366.89">223 1 19351 0 0,'-1'0'230'0'0,"1"1"-1"0"0,-1-1 0 0 0,0 1 0 0 0,1 0 1 0 0,-1-1-1 0 0,1 1 0 0 0,-1 0 1 0 0,1-1-1 0 0,-1 1 0 0 0,1 0 1 0 0,-1 0-1 0 0,1-1 0 0 0,-1 1 0 0 0,1 0 1 0 0,0 0-1 0 0,0 0 0 0 0,-1 0 1 0 0,1 1-1 0 0,-5 20 1127 0 0,3 11-739 0 0,2 0 0 0 0,1 0 0 0 0,1 0-1 0 0,7 35 1 0 0,-3-24-366 0 0,6 41-2547 0 0,-8-63-864 0 0,13 39 0 0 0,-11-43-5352 0 0</inkml:trace>
+  <inkml:trace contextRef="#ctx0" brushRef="#br0" timeOffset="719.37">350 267 21191 0 0,'-5'12'578'0'0,"0"0"-1"0"0,1 0 1 0 0,1 1 0 0 0,0 0-1 0 0,0 0 1 0 0,1 0-1 0 0,1 0 1 0 0,1 0 0 0 0,1 22-1 0 0,2-15-267 0 0,-1-16-345 0 0,0 0 21 0 0,-1-1-71 0 0,3-1-1012 0 0,15 9 750 0 0,-15-9 48 0 0,1-2-613 0 0,16 0 864 0 0,-16 0 328 0 0,-2 4-80 0 0,13 10 10 0 0,-12-11 235 0 0,-2 1-221 0 0,0-2-158 0 0,-1 1 0 0 0,1 0 0 0 0,-1-1 0 0 0,1 1 1 0 0,-1 0-1 0 0,0-1 0 0 0,0 1 0 0 0,-1 0 0 0 0,1 0 0 0 0,0 0 0 0 0,-1 0 0 0 0,0 0 0 0 0,1 0 0 0 0,-1 0 0 0 0,-1 0 0 0 0,1 0 1 0 0,0 0-1 0 0,-1 0 0 0 0,1 0 0 0 0,-1-1 0 0 0,0 1 0 0 0,-1 3 0 0 0,-11 12 290 0 0,13-17-504 0 0,-1 0 0 0 0,1 0-1 0 0,-1-1 1 0 0,0 1-1 0 0,1-1 1 0 0,-1 1 0 0 0,0 0-1 0 0,0-1 1 0 0,1 1 0 0 0,-1-1-1 0 0,0 0 1 0 0,0 1-1 0 0,0-1 1 0 0,0 0 0 0 0,0 1-1 0 0,1-1 1 0 0,-1 0 0 0 0,0 0-1 0 0,0 0 1 0 0,0 0 0 0 0,-1 0-1 0 0,-4-1-8671 0 0</inkml:trace>
+  <inkml:trace contextRef="#ctx0" brushRef="#br0" timeOffset="1246.99">475 440 9671 0 0,'0'0'5974'0'0,"4"-3"-3232"0"0,0 2-1902 0 0,-2 0-590 0 0,-1 0-1 0 0,1 1 1 0 0,-1-1 0 0 0,1 0-1 0 0,-1 0 1 0 0,1 0 0 0 0,-1 0-1 0 0,1 0 1 0 0,-1 0 0 0 0,0 0-1 0 0,2-2 1 0 0,8-8 535 0 0,0-1 1 0 0,12-16-1 0 0,-20 23-894 0 0,1 0 1 0 0,-1 0-1 0 0,0 0 0 0 0,0-1 1 0 0,-1 1-1 0 0,0-1 0 0 0,0 0 1 0 0,0 0-1 0 0,2-11 0 0 0,-4 17 25 0 0,0-1-1 0 0,0 1 0 0 0,0 0 0 0 0,0-1 0 0 0,0 1 0 0 0,0-1 0 0 0,0 1 0 0 0,-1 0 0 0 0,1-1 0 0 0,0 1 0 0 0,0 0 1 0 0,0-1-1 0 0,0 1 0 0 0,-1 0 0 0 0,1-1 0 0 0,0 1 0 0 0,0 0 0 0 0,-1 0 0 0 0,1-1 0 0 0,0 1 0 0 0,0 0 0 0 0,-1 0 0 0 0,1-1 1 0 0,0 1-1 0 0,-1 0 0 0 0,1 0 0 0 0,0 0 0 0 0,-1 0 0 0 0,1-1 0 0 0,0 1 0 0 0,-1 0 0 0 0,1 0 0 0 0,0 0 0 0 0,-1 0 1 0 0,1 0-1 0 0,-1 0 0 0 0,1 0 0 0 0,0 0 0 0 0,-1 0 0 0 0,1 0 0 0 0,0 0 0 0 0,-1 0 0 0 0,1 0 0 0 0,0 0 0 0 0,-1 1 0 0 0,1-1 1 0 0,-1 0-1 0 0,1 0 0 0 0,0 0 0 0 0,-1 1 0 0 0,-21 7-1351 0 0,21-7 1460 0 0,-25 12 1520 0 0,0 1 0 0 0,-31 24 0 0 0,56-38-1487 0 0,1 1 1 0 0,-1 0-1 0 0,1-1 0 0 0,-1 1 1 0 0,1 0-1 0 0,-1-1 1 0 0,1 1-1 0 0,-1 0 0 0 0,1 0 1 0 0,0 0-1 0 0,0-1 1 0 0,-1 1-1 0 0,1 0 0 0 0,0 0 1 0 0,0 0-1 0 0,0 0 1 0 0,0 0-1 0 0,0-1 0 0 0,0 1 1 0 0,0 0-1 0 0,0 0 1 0 0,0 0-1 0 0,0 0 0 0 0,1 0 1 0 0,-1-1-1 0 0,0 1 1 0 0,1 0-1 0 0,-1 0 0 0 0,0 0 1 0 0,2 1-1 0 0,-2-1-123 0 0,2 2 307 0 0,0 1 74 0 0,6 11 33 0 0,-6-11 4 0 0,1-1 16 0 0,8 11 67 0 0,-8-10 27 0 0,0 0 9 0 0,10 11-3 0 0,-9-11-17 0 0,-1 0-10 0 0,13 13-1 0 0,-12-13-15 0 0,-1-1-59 0 0,1 2-238 0 0,15 11 914 0 0,-13-13-996 0 0,12 11 224 0 0,-14-13-336 0 0,16 3-60 0 0,-15-3-15 0 0,-1-3-892 0 0,17-5 42 0 0</inkml:trace>
+  <inkml:trace contextRef="#ctx0" brushRef="#br0" timeOffset="2056.57">988 123 11519 0 0,'-2'-2'629'0'0,"-1"0"0"0"0,1 1 0 0 0,-1 0 0 0 0,1-1 0 0 0,-1 1 0 0 0,0 0 0 0 0,1 0 0 0 0,-1 1-1 0 0,0-1 1 0 0,0 1 0 0 0,1-1 0 0 0,-1 1 0 0 0,0 0 0 0 0,0 0 0 0 0,0 0 0 0 0,-3 1 0 0 0,2-1-314 0 0,0 1 0 0 0,0 1 0 0 0,0-1 0 0 0,0 0 0 0 0,1 1 1 0 0,-1 0-1 0 0,1 0 0 0 0,-1 0 0 0 0,1 0 0 0 0,-6 5 0 0 0,6-4-298 0 0,-1 0 0 0 0,1 0-1 0 0,0 1 1 0 0,0-1 0 0 0,1 1 0 0 0,-1-1-1 0 0,1 1 1 0 0,-1 0 0 0 0,1 0 0 0 0,0 0-1 0 0,1 0 1 0 0,-1 0 0 0 0,1 1-1 0 0,0-1 1 0 0,0 1 0 0 0,0-1 0 0 0,0 0-1 0 0,1 1 1 0 0,0-1 0 0 0,0 10-1 0 0,2-10 51 0 0,4 9 10 0 0,0-7-21 0 0,16 9-45 0 0,8-2-11 0 0,5 1 0 0 0,-31-12 0 0 0,-1 0 0 0 0,0 1 0 0 0,1-1 0 0 0,-1 1 0 0 0,0 0 0 0 0,4 3 0 0 0,-6-3 12 0 0,1 0 0 0 0,-1-1 0 0 0,1 1 1 0 0,-1 0-1 0 0,0 0 0 0 0,0 0 0 0 0,0 0 0 0 0,-1 0 0 0 0,1 0 0 0 0,-1 0 0 0 0,1 0 1 0 0,-1 0-1 0 0,0 0 0 0 0,0 0 0 0 0,-1 0 0 0 0,0 5 0 0 0,-2 5 137 0 0,0 0-1 0 0,-6 17 1 0 0,8-27-121 0 0,-1 2-11 0 0,-4 14 87 0 0,-1-1-1 0 0,-1 0 1 0 0,0-1 0 0 0,-14 21 0 0 0,17-33-642 0 0,9-11-101 0 0,-4 6 465 0 0,5-1-243 0 0,14-2 438 0 0,-14 3 486 0 0,0 4-227 0 0,16 12-4 0 0,-20-15-249 0 0,0 0 0 0 0,0-1-1 0 0,0 1 1 0 0,0 0 0 0 0,0 0 0 0 0,1 0-1 0 0,-2 0 1 0 0,1 0 0 0 0,0 0 0 0 0,0 1-1 0 0,0-1 1 0 0,0 0 0 0 0,-1 0 0 0 0,1 1-1 0 0,0 1 1 0 0,1 1 53 0 0,4 9 107 0 0,1 0 1 0 0,-2 0-1 0 0,0 1 0 0 0,0-1 0 0 0,-1 1 1 0 0,2 20-1 0 0,-3-17-427 0 0,7 53 1635 0 0,-9-23-6798 0 0</inkml:trace>
+</inkml:ink>
+</file>
+
 <file path=word/theme/theme1.xml><?xml version="1.0" encoding="utf-8"?>
 <a:theme xmlns:a="http://schemas.openxmlformats.org/drawingml/2006/main" name="Office Theme">
   <a:themeElements>

</xml_diff>